<commit_message>
add content in report
</commit_message>
<xml_diff>
--- a/Documents/Rapport.docx
+++ b/Documents/Rapport.docx
@@ -267,7 +267,19 @@
         <w:rPr>
           <w:rFonts w:ascii="Consolas" w:hAnsi="Consolas"/>
         </w:rPr>
-        <w:t>Ensuite, nous avons essayé de mettre en place différent « </w:t>
+        <w:t>Ensuite, nous avons essayé de mettre en place différent</w:t>
+      </w:r>
+      <w:r>
+        <w:rPr>
+          <w:rFonts w:ascii="Consolas" w:hAnsi="Consolas"/>
+        </w:rPr>
+        <w:t>s</w:t>
+      </w:r>
+      <w:r>
+        <w:rPr>
+          <w:rFonts w:ascii="Consolas" w:hAnsi="Consolas"/>
+        </w:rPr>
+        <w:t xml:space="preserve"> « </w:t>
       </w:r>
       <w:r>
         <w:rPr>
@@ -385,16 +397,1891 @@
         <w:rPr>
           <w:rFonts w:ascii="Consolas" w:hAnsi="Consolas"/>
         </w:rPr>
-        <w:t>Bien évidemment, nous mettrons aussi en place différent graphique afin de visualiser les données et les résultats obtenus par nos Classifier.</w:t>
-      </w:r>
-    </w:p>
-    <w:p>
-      <w:pPr>
-        <w:spacing w:before="240"/>
-        <w:rPr>
-          <w:rFonts w:ascii="Consolas" w:hAnsi="Consolas"/>
-        </w:rPr>
-      </w:pPr>
+        <w:t>Bien évidemment, nous mettrons aussi en place différent</w:t>
+      </w:r>
+      <w:r>
+        <w:rPr>
+          <w:rFonts w:ascii="Consolas" w:hAnsi="Consolas"/>
+        </w:rPr>
+        <w:t>s</w:t>
+      </w:r>
+      <w:r>
+        <w:rPr>
+          <w:rFonts w:ascii="Consolas" w:hAnsi="Consolas"/>
+        </w:rPr>
+        <w:t xml:space="preserve"> graphique</w:t>
+      </w:r>
+      <w:r>
+        <w:rPr>
+          <w:rFonts w:ascii="Consolas" w:hAnsi="Consolas"/>
+        </w:rPr>
+        <w:t>s</w:t>
+      </w:r>
+      <w:r>
+        <w:rPr>
+          <w:rFonts w:ascii="Consolas" w:hAnsi="Consolas"/>
+        </w:rPr>
+        <w:t xml:space="preserve"> afin de visualiser les données et les résultats obtenus par nos </w:t>
+      </w:r>
+      <w:proofErr w:type="spellStart"/>
+      <w:r>
+        <w:rPr>
+          <w:rFonts w:ascii="Consolas" w:hAnsi="Consolas"/>
+        </w:rPr>
+        <w:t>c</w:t>
+      </w:r>
+      <w:r>
+        <w:rPr>
+          <w:rFonts w:ascii="Consolas" w:hAnsi="Consolas"/>
+        </w:rPr>
+        <w:t>lassifier</w:t>
+      </w:r>
+      <w:r>
+        <w:rPr>
+          <w:rFonts w:ascii="Consolas" w:hAnsi="Consolas"/>
+        </w:rPr>
+        <w:t>s</w:t>
+      </w:r>
+      <w:proofErr w:type="spellEnd"/>
+      <w:r>
+        <w:rPr>
+          <w:rFonts w:ascii="Consolas" w:hAnsi="Consolas"/>
+        </w:rPr>
+        <w:t>.</w:t>
+      </w:r>
+    </w:p>
+    <w:p>
+      <w:pPr>
+        <w:spacing w:before="240"/>
+        <w:rPr>
+          <w:rFonts w:ascii="Consolas" w:hAnsi="Consolas"/>
+        </w:rPr>
+      </w:pPr>
+    </w:p>
+    <w:p>
+      <w:pPr>
+        <w:spacing w:before="240"/>
+        <w:rPr>
+          <w:rFonts w:ascii="Consolas" w:hAnsi="Consolas"/>
+        </w:rPr>
+      </w:pPr>
+    </w:p>
+    <w:p>
+      <w:pPr>
+        <w:spacing w:before="240"/>
+        <w:rPr>
+          <w:rFonts w:ascii="Consolas" w:hAnsi="Consolas"/>
+        </w:rPr>
+      </w:pPr>
+    </w:p>
+    <w:p>
+      <w:pPr>
+        <w:spacing w:before="240"/>
+        <w:rPr>
+          <w:rFonts w:ascii="Consolas" w:hAnsi="Consolas"/>
+          <w:b/>
+          <w:bCs/>
+          <w:u w:val="single"/>
+        </w:rPr>
+      </w:pPr>
+    </w:p>
+    <w:p>
+      <w:pPr>
+        <w:spacing w:before="240"/>
+        <w:rPr>
+          <w:rFonts w:ascii="Consolas" w:hAnsi="Consolas"/>
+          <w:b/>
+          <w:bCs/>
+          <w:u w:val="single"/>
+        </w:rPr>
+      </w:pPr>
+      <w:r>
+        <w:rPr>
+          <w:rFonts w:ascii="Consolas" w:hAnsi="Consolas"/>
+          <w:b/>
+          <w:bCs/>
+          <w:u w:val="single"/>
+        </w:rPr>
+        <w:t>Conception et implémentation :</w:t>
+      </w:r>
+    </w:p>
+    <w:p>
+      <w:pPr>
+        <w:spacing w:before="240"/>
+        <w:rPr>
+          <w:rFonts w:ascii="Consolas" w:hAnsi="Consolas"/>
+        </w:rPr>
+      </w:pPr>
+      <w:r>
+        <w:rPr>
+          <w:rFonts w:ascii="Consolas" w:hAnsi="Consolas"/>
+        </w:rPr>
+        <w:t>Dans cette partie nous détaillerons pas</w:t>
+      </w:r>
+      <w:r>
+        <w:rPr>
+          <w:rFonts w:ascii="Consolas" w:hAnsi="Consolas"/>
+        </w:rPr>
+        <w:t xml:space="preserve"> </w:t>
+      </w:r>
+      <w:r>
+        <w:rPr>
+          <w:rFonts w:ascii="Consolas" w:hAnsi="Consolas"/>
+        </w:rPr>
+        <w:t>à</w:t>
+      </w:r>
+      <w:r>
+        <w:rPr>
+          <w:rFonts w:ascii="Consolas" w:hAnsi="Consolas"/>
+        </w:rPr>
+        <w:t xml:space="preserve"> </w:t>
+      </w:r>
+      <w:r>
+        <w:rPr>
+          <w:rFonts w:ascii="Consolas" w:hAnsi="Consolas"/>
+        </w:rPr>
+        <w:t>pas les différentes étapes que nous avons suivies lors de notre expérimentation.</w:t>
+      </w:r>
+    </w:p>
+    <w:p>
+      <w:pPr>
+        <w:spacing w:before="240"/>
+        <w:rPr>
+          <w:rFonts w:ascii="Consolas" w:hAnsi="Consolas"/>
+        </w:rPr>
+      </w:pPr>
+      <w:r>
+        <w:rPr>
+          <w:rFonts w:ascii="Consolas" w:hAnsi="Consolas"/>
+        </w:rPr>
+        <w:t>Pour commencer</w:t>
+      </w:r>
+      <w:r>
+        <w:rPr>
+          <w:rFonts w:ascii="Consolas" w:hAnsi="Consolas"/>
+        </w:rPr>
+        <w:t>,</w:t>
+      </w:r>
+      <w:r>
+        <w:rPr>
+          <w:rFonts w:ascii="Consolas" w:hAnsi="Consolas"/>
+        </w:rPr>
+        <w:t xml:space="preserve"> nous avons importé le </w:t>
+      </w:r>
+      <w:r>
+        <w:rPr>
+          <w:rFonts w:ascii="Consolas" w:hAnsi="Consolas"/>
+        </w:rPr>
+        <w:t>jeu de données</w:t>
+      </w:r>
+      <w:r>
+        <w:rPr>
+          <w:rFonts w:ascii="Consolas" w:hAnsi="Consolas"/>
+        </w:rPr>
+        <w:t xml:space="preserve">. </w:t>
+      </w:r>
+      <w:r>
+        <w:rPr>
+          <w:rFonts w:ascii="Consolas" w:hAnsi="Consolas"/>
+        </w:rPr>
+        <w:t>Et a</w:t>
+      </w:r>
+      <w:r>
+        <w:rPr>
+          <w:rFonts w:ascii="Consolas" w:hAnsi="Consolas"/>
+        </w:rPr>
+        <w:t>fin de manipuler la data</w:t>
+      </w:r>
+      <w:r>
+        <w:rPr>
+          <w:rFonts w:ascii="Consolas" w:hAnsi="Consolas"/>
+        </w:rPr>
+        <w:t>,</w:t>
+      </w:r>
+      <w:r>
+        <w:rPr>
+          <w:rFonts w:ascii="Consolas" w:hAnsi="Consolas"/>
+        </w:rPr>
+        <w:t xml:space="preserve"> nous avons transformé le </w:t>
+      </w:r>
+      <w:r>
+        <w:rPr>
+          <w:rFonts w:ascii="Consolas" w:hAnsi="Consolas"/>
+        </w:rPr>
+        <w:t xml:space="preserve">fichier </w:t>
+      </w:r>
+      <w:r>
+        <w:rPr>
+          <w:rFonts w:ascii="Consolas" w:hAnsi="Consolas"/>
+        </w:rPr>
+        <w:t xml:space="preserve">csv en </w:t>
+      </w:r>
+      <w:r>
+        <w:rPr>
+          <w:rFonts w:ascii="Consolas" w:hAnsi="Consolas"/>
+        </w:rPr>
+        <w:t>« </w:t>
+      </w:r>
+      <w:proofErr w:type="spellStart"/>
+      <w:r>
+        <w:rPr>
+          <w:rFonts w:ascii="Consolas" w:hAnsi="Consolas"/>
+        </w:rPr>
+        <w:t>DataFrame</w:t>
+      </w:r>
+      <w:proofErr w:type="spellEnd"/>
+      <w:r>
+        <w:rPr>
+          <w:rFonts w:ascii="Consolas" w:hAnsi="Consolas"/>
+        </w:rPr>
+        <w:t> »</w:t>
+      </w:r>
+      <w:r>
+        <w:rPr>
+          <w:rFonts w:ascii="Consolas" w:hAnsi="Consolas"/>
+        </w:rPr>
+        <w:t xml:space="preserve">. Ce qui nous a permis par la suite d’utiliser les méthodes de </w:t>
+      </w:r>
+      <w:r>
+        <w:rPr>
+          <w:rFonts w:ascii="Consolas" w:hAnsi="Consolas"/>
+          <w:b/>
+        </w:rPr>
+        <w:t>pandas</w:t>
+      </w:r>
+      <w:r>
+        <w:rPr>
+          <w:rFonts w:ascii="Consolas" w:hAnsi="Consolas"/>
+        </w:rPr>
+        <w:t xml:space="preserve"> afin d</w:t>
+      </w:r>
+      <w:r>
+        <w:rPr>
+          <w:rFonts w:ascii="Consolas" w:hAnsi="Consolas"/>
+        </w:rPr>
+        <w:t xml:space="preserve">’observer et de </w:t>
+      </w:r>
+      <w:r>
+        <w:rPr>
+          <w:rFonts w:ascii="Consolas" w:hAnsi="Consolas"/>
+        </w:rPr>
+        <w:t xml:space="preserve">comprendre les différentes </w:t>
+      </w:r>
+      <w:proofErr w:type="spellStart"/>
+      <w:r>
+        <w:rPr>
+          <w:rFonts w:ascii="Consolas" w:hAnsi="Consolas"/>
+        </w:rPr>
+        <w:t>features</w:t>
+      </w:r>
+      <w:proofErr w:type="spellEnd"/>
+      <w:r>
+        <w:rPr>
+          <w:rFonts w:ascii="Consolas" w:hAnsi="Consolas"/>
+        </w:rPr>
+        <w:t xml:space="preserve"> et </w:t>
+      </w:r>
+      <w:r>
+        <w:rPr>
+          <w:rFonts w:ascii="Consolas" w:hAnsi="Consolas"/>
+        </w:rPr>
+        <w:t xml:space="preserve">d’exploiter </w:t>
+      </w:r>
+      <w:r>
+        <w:rPr>
+          <w:rFonts w:ascii="Consolas" w:hAnsi="Consolas"/>
+        </w:rPr>
+        <w:t xml:space="preserve">le matériel </w:t>
+      </w:r>
+      <w:r>
+        <w:rPr>
+          <w:rFonts w:ascii="Consolas" w:hAnsi="Consolas"/>
+        </w:rPr>
+        <w:t xml:space="preserve">sur </w:t>
+      </w:r>
+      <w:r>
+        <w:rPr>
+          <w:rFonts w:ascii="Consolas" w:hAnsi="Consolas"/>
+        </w:rPr>
+        <w:t>lequel</w:t>
+      </w:r>
+      <w:r>
+        <w:rPr>
+          <w:rFonts w:ascii="Consolas" w:hAnsi="Consolas"/>
+        </w:rPr>
+        <w:t xml:space="preserve"> nous travaillerons par la suite.</w:t>
+      </w:r>
+    </w:p>
+    <w:p>
+      <w:pPr>
+        <w:spacing w:before="240"/>
+        <w:rPr>
+          <w:rFonts w:ascii="Consolas" w:hAnsi="Consolas"/>
+        </w:rPr>
+      </w:pPr>
+      <w:r>
+        <w:rPr>
+          <w:rFonts w:ascii="Consolas" w:hAnsi="Consolas"/>
+        </w:rPr>
+        <w:t>Notre première partie de travail</w:t>
+      </w:r>
+      <w:r>
+        <w:rPr>
+          <w:rFonts w:ascii="Consolas" w:hAnsi="Consolas"/>
+        </w:rPr>
+        <w:t xml:space="preserve"> a</w:t>
+      </w:r>
+      <w:r>
+        <w:rPr>
+          <w:rFonts w:ascii="Consolas" w:hAnsi="Consolas"/>
+        </w:rPr>
+        <w:t xml:space="preserve"> consist</w:t>
+      </w:r>
+      <w:r>
+        <w:rPr>
+          <w:rFonts w:ascii="Consolas" w:hAnsi="Consolas"/>
+        </w:rPr>
+        <w:t>é</w:t>
+      </w:r>
+      <w:r>
+        <w:rPr>
+          <w:rFonts w:ascii="Consolas" w:hAnsi="Consolas"/>
+        </w:rPr>
+        <w:t xml:space="preserve"> à supprimer les colonnes/</w:t>
+      </w:r>
+      <w:proofErr w:type="spellStart"/>
+      <w:r>
+        <w:rPr>
+          <w:rFonts w:ascii="Consolas" w:hAnsi="Consolas"/>
+        </w:rPr>
+        <w:t>features</w:t>
+      </w:r>
+      <w:proofErr w:type="spellEnd"/>
+      <w:r>
+        <w:rPr>
+          <w:rFonts w:ascii="Consolas" w:hAnsi="Consolas"/>
+        </w:rPr>
+        <w:t xml:space="preserve"> inutiles :</w:t>
+      </w:r>
+    </w:p>
+    <w:p>
+      <w:pPr>
+        <w:spacing w:before="240"/>
+        <w:rPr>
+          <w:rFonts w:ascii="Consolas" w:hAnsi="Consolas"/>
+        </w:rPr>
+      </w:pPr>
+      <w:r>
+        <w:rPr>
+          <w:rFonts w:ascii="Consolas" w:hAnsi="Consolas"/>
+        </w:rPr>
+        <w:t>Nou</w:t>
+      </w:r>
+      <w:r>
+        <w:rPr>
+          <w:rFonts w:ascii="Consolas" w:hAnsi="Consolas"/>
+        </w:rPr>
+        <w:t>s</w:t>
+      </w:r>
+      <w:r>
+        <w:rPr>
+          <w:rFonts w:ascii="Consolas" w:hAnsi="Consolas"/>
+        </w:rPr>
+        <w:t xml:space="preserve"> avons donc </w:t>
+      </w:r>
+      <w:r>
+        <w:rPr>
+          <w:rFonts w:ascii="Consolas" w:hAnsi="Consolas"/>
+        </w:rPr>
+        <w:t>commencé</w:t>
+      </w:r>
+      <w:r>
+        <w:rPr>
+          <w:rFonts w:ascii="Consolas" w:hAnsi="Consolas"/>
+        </w:rPr>
+        <w:t xml:space="preserve"> à chercher s’il existait des colonnes dont le contenu serait nul. Nous en avons trouvé deux : </w:t>
+      </w:r>
+      <w:r>
+        <w:rPr>
+          <w:rFonts w:ascii="Consolas" w:hAnsi="Consolas"/>
+          <w:u w:val="single"/>
+        </w:rPr>
+        <w:t>annotation/notes</w:t>
+      </w:r>
+      <w:r>
+        <w:rPr>
+          <w:rFonts w:ascii="Consolas" w:hAnsi="Consolas"/>
+        </w:rPr>
+        <w:t xml:space="preserve"> </w:t>
+      </w:r>
+      <w:r>
+        <w:rPr>
+          <w:rFonts w:ascii="Consolas" w:hAnsi="Consolas"/>
+        </w:rPr>
+        <w:t xml:space="preserve">et </w:t>
+      </w:r>
+      <w:r>
+        <w:rPr>
+          <w:rFonts w:ascii="Consolas" w:hAnsi="Consolas"/>
+          <w:u w:val="single"/>
+        </w:rPr>
+        <w:t>extras</w:t>
+      </w:r>
+      <w:r>
+        <w:rPr>
+          <w:rFonts w:ascii="Consolas" w:hAnsi="Consolas"/>
+        </w:rPr>
+        <w:t>.</w:t>
+      </w:r>
+    </w:p>
+    <w:p>
+      <w:pPr>
+        <w:spacing w:before="240"/>
+        <w:rPr>
+          <w:rFonts w:ascii="Consolas" w:hAnsi="Consolas"/>
+        </w:rPr>
+      </w:pPr>
+      <w:r>
+        <w:rPr>
+          <w:rFonts w:ascii="Consolas" w:hAnsi="Consolas"/>
+        </w:rPr>
+        <w:t xml:space="preserve">Ensuite nous avons cherché à supprimer les colonnes qui ne seraient composées que d’une unique valeur. Quatre d’entre elles se sont révélées correspondre à cette description : </w:t>
+      </w:r>
+      <w:proofErr w:type="spellStart"/>
+      <w:r>
+        <w:rPr>
+          <w:rFonts w:ascii="Consolas" w:hAnsi="Consolas"/>
+          <w:u w:val="single"/>
+        </w:rPr>
+        <w:t>metadata</w:t>
+      </w:r>
+      <w:proofErr w:type="spellEnd"/>
+      <w:r>
+        <w:rPr>
+          <w:rFonts w:ascii="Consolas" w:hAnsi="Consolas"/>
+          <w:u w:val="single"/>
+        </w:rPr>
+        <w:t>/</w:t>
+      </w:r>
+      <w:proofErr w:type="spellStart"/>
+      <w:r>
+        <w:rPr>
+          <w:rFonts w:ascii="Consolas" w:hAnsi="Consolas"/>
+          <w:u w:val="single"/>
+        </w:rPr>
+        <w:t>sec_taken</w:t>
+      </w:r>
+      <w:proofErr w:type="spellEnd"/>
+      <w:r>
+        <w:rPr>
+          <w:rFonts w:ascii="Consolas" w:hAnsi="Consolas"/>
+        </w:rPr>
+        <w:t xml:space="preserve">, </w:t>
+      </w:r>
+      <w:proofErr w:type="spellStart"/>
+      <w:r>
+        <w:rPr>
+          <w:rFonts w:ascii="Consolas" w:hAnsi="Consolas"/>
+          <w:u w:val="single"/>
+        </w:rPr>
+        <w:t>metadata</w:t>
+      </w:r>
+      <w:proofErr w:type="spellEnd"/>
+      <w:r>
+        <w:rPr>
+          <w:rFonts w:ascii="Consolas" w:hAnsi="Consolas"/>
+          <w:u w:val="single"/>
+        </w:rPr>
+        <w:t>/</w:t>
+      </w:r>
+      <w:proofErr w:type="spellStart"/>
+      <w:r>
+        <w:rPr>
+          <w:rFonts w:ascii="Consolas" w:hAnsi="Consolas"/>
+          <w:u w:val="single"/>
+        </w:rPr>
+        <w:t>last_updated_by</w:t>
+      </w:r>
+      <w:proofErr w:type="spellEnd"/>
+      <w:r>
+        <w:rPr>
+          <w:rFonts w:ascii="Consolas" w:hAnsi="Consolas"/>
+        </w:rPr>
+        <w:t xml:space="preserve">, </w:t>
+      </w:r>
+      <w:proofErr w:type="spellStart"/>
+      <w:r>
+        <w:rPr>
+          <w:rFonts w:ascii="Consolas" w:hAnsi="Consolas"/>
+          <w:u w:val="single"/>
+        </w:rPr>
+        <w:t>metadata</w:t>
+      </w:r>
+      <w:proofErr w:type="spellEnd"/>
+      <w:r>
+        <w:rPr>
+          <w:rFonts w:ascii="Consolas" w:hAnsi="Consolas"/>
+          <w:u w:val="single"/>
+        </w:rPr>
+        <w:t>/</w:t>
+      </w:r>
+      <w:proofErr w:type="spellStart"/>
+      <w:r>
+        <w:rPr>
+          <w:rFonts w:ascii="Consolas" w:hAnsi="Consolas"/>
+          <w:u w:val="single"/>
+        </w:rPr>
+        <w:t>status</w:t>
+      </w:r>
+      <w:proofErr w:type="spellEnd"/>
+      <w:r>
+        <w:rPr>
+          <w:rFonts w:ascii="Consolas" w:hAnsi="Consolas"/>
+        </w:rPr>
+        <w:t xml:space="preserve">, </w:t>
+      </w:r>
+      <w:proofErr w:type="spellStart"/>
+      <w:r>
+        <w:rPr>
+          <w:rFonts w:ascii="Consolas" w:hAnsi="Consolas"/>
+          <w:u w:val="single"/>
+        </w:rPr>
+        <w:t>metadata</w:t>
+      </w:r>
+      <w:proofErr w:type="spellEnd"/>
+      <w:r>
+        <w:rPr>
+          <w:rFonts w:ascii="Consolas" w:hAnsi="Consolas"/>
+          <w:u w:val="single"/>
+        </w:rPr>
+        <w:t>/</w:t>
+      </w:r>
+      <w:proofErr w:type="spellStart"/>
+      <w:r>
+        <w:rPr>
+          <w:rFonts w:ascii="Consolas" w:hAnsi="Consolas"/>
+          <w:u w:val="single"/>
+        </w:rPr>
+        <w:t>evaluation</w:t>
+      </w:r>
+      <w:proofErr w:type="spellEnd"/>
+      <w:r>
+        <w:rPr>
+          <w:rFonts w:ascii="Consolas" w:hAnsi="Consolas"/>
+        </w:rPr>
+        <w:t>. Elles seraient inutiles dans l’algorithme de classification.</w:t>
+      </w:r>
+    </w:p>
+    <w:p>
+      <w:pPr>
+        <w:spacing w:before="240"/>
+        <w:rPr>
+          <w:rFonts w:ascii="Consolas" w:hAnsi="Consolas"/>
+        </w:rPr>
+      </w:pPr>
+      <w:r>
+        <w:rPr>
+          <w:rFonts w:ascii="Consolas" w:hAnsi="Consolas"/>
+        </w:rPr>
+        <w:t xml:space="preserve">Pour finir nous nous sommes rendu compte que deux autres colonnes n’étaient pas pertinentes : </w:t>
+      </w:r>
+      <w:proofErr w:type="spellStart"/>
+      <w:r>
+        <w:rPr>
+          <w:rFonts w:ascii="Consolas" w:hAnsi="Consolas"/>
+          <w:u w:val="single"/>
+        </w:rPr>
+        <w:t>metadat</w:t>
+      </w:r>
+      <w:r>
+        <w:rPr>
+          <w:rFonts w:ascii="Consolas" w:hAnsi="Consolas"/>
+          <w:u w:val="single"/>
+        </w:rPr>
+        <w:t>a</w:t>
+      </w:r>
+      <w:proofErr w:type="spellEnd"/>
+      <w:r>
+        <w:rPr>
+          <w:rFonts w:ascii="Consolas" w:hAnsi="Consolas"/>
+          <w:u w:val="single"/>
+        </w:rPr>
+        <w:t>/</w:t>
+      </w:r>
+      <w:proofErr w:type="spellStart"/>
+      <w:r>
+        <w:rPr>
+          <w:rFonts w:ascii="Consolas" w:hAnsi="Consolas"/>
+          <w:u w:val="single"/>
+        </w:rPr>
+        <w:t>lastupdates_at</w:t>
+      </w:r>
+      <w:proofErr w:type="spellEnd"/>
+      <w:r>
+        <w:rPr>
+          <w:rFonts w:ascii="Consolas" w:hAnsi="Consolas"/>
+        </w:rPr>
+        <w:t xml:space="preserve"> et </w:t>
+      </w:r>
+      <w:proofErr w:type="spellStart"/>
+      <w:r>
+        <w:rPr>
+          <w:rFonts w:ascii="Consolas" w:hAnsi="Consolas"/>
+          <w:u w:val="single"/>
+        </w:rPr>
+        <w:t>metadat</w:t>
+      </w:r>
+      <w:r>
+        <w:rPr>
+          <w:rFonts w:ascii="Consolas" w:hAnsi="Consolas"/>
+          <w:u w:val="single"/>
+        </w:rPr>
+        <w:t>a</w:t>
+      </w:r>
+      <w:proofErr w:type="spellEnd"/>
+      <w:r>
+        <w:rPr>
+          <w:rFonts w:ascii="Consolas" w:hAnsi="Consolas"/>
+          <w:u w:val="single"/>
+        </w:rPr>
+        <w:t>/</w:t>
+      </w:r>
+      <w:proofErr w:type="spellStart"/>
+      <w:r>
+        <w:rPr>
+          <w:rFonts w:ascii="Consolas" w:hAnsi="Consolas"/>
+          <w:u w:val="single"/>
+        </w:rPr>
+        <w:t>first_done_at</w:t>
+      </w:r>
+      <w:proofErr w:type="spellEnd"/>
+      <w:r>
+        <w:rPr>
+          <w:rFonts w:ascii="Consolas" w:hAnsi="Consolas"/>
+        </w:rPr>
+        <w:t xml:space="preserve"> car el</w:t>
+      </w:r>
+      <w:r>
+        <w:rPr>
+          <w:rFonts w:ascii="Consolas" w:hAnsi="Consolas"/>
+        </w:rPr>
+        <w:t>le</w:t>
+      </w:r>
+      <w:r>
+        <w:rPr>
+          <w:rFonts w:ascii="Consolas" w:hAnsi="Consolas"/>
+        </w:rPr>
+        <w:t>s étaient composées uniquement de timestamps.</w:t>
+      </w:r>
+    </w:p>
+    <w:p>
+      <w:pPr>
+        <w:spacing w:before="240"/>
+        <w:rPr>
+          <w:rFonts w:ascii="Consolas" w:hAnsi="Consolas"/>
+        </w:rPr>
+      </w:pPr>
+      <w:r>
+        <w:rPr>
+          <w:rFonts w:ascii="Consolas" w:hAnsi="Consolas"/>
+        </w:rPr>
+        <w:t xml:space="preserve">Lorsque ce tri </w:t>
+      </w:r>
+      <w:r>
+        <w:rPr>
+          <w:rFonts w:ascii="Consolas" w:hAnsi="Consolas"/>
+        </w:rPr>
+        <w:t>a été</w:t>
+      </w:r>
+      <w:r>
+        <w:rPr>
+          <w:rFonts w:ascii="Consolas" w:hAnsi="Consolas"/>
+        </w:rPr>
+        <w:t xml:space="preserve"> fait</w:t>
+      </w:r>
+      <w:r>
+        <w:rPr>
+          <w:rFonts w:ascii="Consolas" w:hAnsi="Consolas"/>
+        </w:rPr>
+        <w:t>,</w:t>
+      </w:r>
+      <w:r>
+        <w:rPr>
+          <w:rFonts w:ascii="Consolas" w:hAnsi="Consolas"/>
+        </w:rPr>
+        <w:t xml:space="preserve"> il ne nous rest</w:t>
+      </w:r>
+      <w:r>
+        <w:rPr>
+          <w:rFonts w:ascii="Consolas" w:hAnsi="Consolas"/>
+        </w:rPr>
+        <w:t>ait</w:t>
+      </w:r>
+      <w:r>
+        <w:rPr>
+          <w:rFonts w:ascii="Consolas" w:hAnsi="Consolas"/>
+        </w:rPr>
+        <w:t xml:space="preserve"> que 2 colonnes pertinentes pour la classification : content (composée d</w:t>
+      </w:r>
+      <w:r>
+        <w:rPr>
+          <w:rFonts w:ascii="Consolas" w:hAnsi="Consolas"/>
+        </w:rPr>
+        <w:t>u texte</w:t>
+      </w:r>
+      <w:r>
+        <w:rPr>
+          <w:rFonts w:ascii="Consolas" w:hAnsi="Consolas"/>
+        </w:rPr>
+        <w:t>) et annotation/label (composée de 0</w:t>
+      </w:r>
+      <w:r>
+        <w:rPr>
+          <w:rFonts w:ascii="Consolas" w:hAnsi="Consolas"/>
+        </w:rPr>
+        <w:t xml:space="preserve"> [Not Cyber-Troll]</w:t>
+      </w:r>
+      <w:r>
+        <w:rPr>
+          <w:rFonts w:ascii="Consolas" w:hAnsi="Consolas"/>
+        </w:rPr>
+        <w:t xml:space="preserve"> ou 1</w:t>
+      </w:r>
+      <w:r>
+        <w:rPr>
+          <w:rFonts w:ascii="Consolas" w:hAnsi="Consolas"/>
+        </w:rPr>
+        <w:t xml:space="preserve"> [Cyber-Troll]</w:t>
+      </w:r>
+      <w:r>
+        <w:rPr>
+          <w:rFonts w:ascii="Consolas" w:hAnsi="Consolas"/>
+        </w:rPr>
+        <w:t>)</w:t>
+      </w:r>
+    </w:p>
+    <w:p>
+      <w:pPr>
+        <w:spacing w:before="240"/>
+        <w:rPr>
+          <w:rFonts w:ascii="Consolas" w:hAnsi="Consolas"/>
+        </w:rPr>
+      </w:pPr>
+      <w:r>
+        <w:rPr>
+          <w:rFonts w:ascii="Consolas" w:hAnsi="Consolas"/>
+        </w:rPr>
+        <w:t xml:space="preserve">L’étape suivante de notre projet </w:t>
+      </w:r>
+      <w:r>
+        <w:rPr>
+          <w:rFonts w:ascii="Consolas" w:hAnsi="Consolas"/>
+        </w:rPr>
+        <w:t>a été</w:t>
+      </w:r>
+      <w:r>
+        <w:rPr>
+          <w:rFonts w:ascii="Consolas" w:hAnsi="Consolas"/>
+        </w:rPr>
+        <w:t xml:space="preserve"> le </w:t>
+      </w:r>
+      <w:r>
+        <w:rPr>
+          <w:rFonts w:ascii="Consolas" w:hAnsi="Consolas"/>
+          <w:u w:val="single"/>
+        </w:rPr>
+        <w:t>prétraitement du texte</w:t>
+      </w:r>
+      <w:r>
+        <w:rPr>
+          <w:rFonts w:ascii="Consolas" w:hAnsi="Consolas"/>
+        </w:rPr>
+        <w:t>.</w:t>
+      </w:r>
+    </w:p>
+    <w:p>
+      <w:pPr>
+        <w:spacing w:before="240"/>
+        <w:rPr>
+          <w:rFonts w:ascii="Consolas" w:hAnsi="Consolas"/>
+        </w:rPr>
+      </w:pPr>
+      <w:r>
+        <w:rPr>
+          <w:rFonts w:ascii="Consolas" w:hAnsi="Consolas"/>
+        </w:rPr>
+        <w:t xml:space="preserve">Le texte peut contenir des nombres, des caractères spéciaux ou encore des espaces indésirables. C’est pourquoi nous les avons retirés du texte à l’aide de </w:t>
+      </w:r>
+      <w:proofErr w:type="spellStart"/>
+      <w:r>
+        <w:rPr>
+          <w:rFonts w:ascii="Consolas" w:hAnsi="Consolas"/>
+        </w:rPr>
+        <w:t>WordNetLemmatizer</w:t>
+      </w:r>
+      <w:proofErr w:type="spellEnd"/>
+      <w:r>
+        <w:rPr>
+          <w:rFonts w:ascii="Consolas" w:hAnsi="Consolas"/>
+        </w:rPr>
+        <w:t>.</w:t>
+      </w:r>
+    </w:p>
+    <w:p>
+      <w:pPr>
+        <w:spacing w:before="240"/>
+        <w:rPr>
+          <w:rFonts w:ascii="Consolas" w:hAnsi="Consolas"/>
+        </w:rPr>
+      </w:pPr>
+      <w:r>
+        <w:rPr>
+          <w:rFonts w:ascii="Consolas" w:hAnsi="Consolas"/>
+        </w:rPr>
+        <w:t>Après avoir appliqué notre méthode au contenu</w:t>
+      </w:r>
+      <w:r>
+        <w:rPr>
+          <w:rFonts w:ascii="Consolas" w:hAnsi="Consolas"/>
+        </w:rPr>
+        <w:t>,</w:t>
+      </w:r>
+      <w:r>
+        <w:rPr>
+          <w:rFonts w:ascii="Consolas" w:hAnsi="Consolas"/>
+        </w:rPr>
+        <w:t xml:space="preserve"> la visualisation </w:t>
+      </w:r>
+      <w:r>
+        <w:rPr>
+          <w:rFonts w:ascii="Consolas" w:hAnsi="Consolas"/>
+        </w:rPr>
+        <w:t xml:space="preserve">nous </w:t>
+      </w:r>
+      <w:r>
+        <w:rPr>
+          <w:rFonts w:ascii="Consolas" w:hAnsi="Consolas"/>
+        </w:rPr>
+        <w:t>a permis de confirmer que nous pouvions passer à l’étape suivante.</w:t>
+      </w:r>
+    </w:p>
+    <w:p>
+      <w:pPr>
+        <w:spacing w:before="240"/>
+        <w:rPr>
+          <w:rFonts w:ascii="Consolas" w:hAnsi="Consolas"/>
+        </w:rPr>
+      </w:pPr>
+      <w:r>
+        <w:rPr>
+          <w:rFonts w:ascii="Consolas" w:hAnsi="Consolas"/>
+        </w:rPr>
+        <w:t>L’</w:t>
+      </w:r>
+      <w:r>
+        <w:rPr>
+          <w:rFonts w:ascii="Consolas" w:hAnsi="Consolas"/>
+          <w:u w:val="single"/>
+        </w:rPr>
+        <w:t>analyse de données</w:t>
+      </w:r>
+      <w:r>
+        <w:rPr>
+          <w:rFonts w:ascii="Consolas" w:hAnsi="Consolas"/>
+          <w:u w:val="single"/>
+        </w:rPr>
+        <w:t xml:space="preserve"> </w:t>
+      </w:r>
+      <w:r>
+        <w:rPr>
+          <w:rFonts w:ascii="Consolas" w:hAnsi="Consolas"/>
+        </w:rPr>
+        <w:t>nous a permis</w:t>
+      </w:r>
+      <w:r>
+        <w:rPr>
+          <w:rFonts w:ascii="Consolas" w:hAnsi="Consolas"/>
+        </w:rPr>
+        <w:t xml:space="preserve"> de convertir le texte afin qu’il soit compréhensible par l’algorithme de class</w:t>
+      </w:r>
+      <w:r>
+        <w:rPr>
+          <w:rFonts w:ascii="Consolas" w:hAnsi="Consolas"/>
+        </w:rPr>
+        <w:t>i</w:t>
+      </w:r>
+      <w:r>
+        <w:rPr>
+          <w:rFonts w:ascii="Consolas" w:hAnsi="Consolas"/>
+        </w:rPr>
+        <w:t>fication.</w:t>
+      </w:r>
+    </w:p>
+    <w:p>
+      <w:pPr>
+        <w:spacing w:before="240"/>
+        <w:rPr>
+          <w:rFonts w:ascii="Consolas" w:hAnsi="Consolas"/>
+        </w:rPr>
+      </w:pPr>
+    </w:p>
+    <w:p>
+      <w:pPr>
+        <w:spacing w:before="240"/>
+        <w:rPr>
+          <w:rFonts w:ascii="Consolas" w:hAnsi="Consolas"/>
+        </w:rPr>
+      </w:pPr>
+      <w:r>
+        <w:rPr>
+          <w:rFonts w:ascii="Consolas" w:hAnsi="Consolas"/>
+        </w:rPr>
+        <w:t xml:space="preserve">Différentes approches existent. Nous avons choisi d’utiliser le « Bag of </w:t>
+      </w:r>
+      <w:proofErr w:type="spellStart"/>
+      <w:r>
+        <w:rPr>
+          <w:rFonts w:ascii="Consolas" w:hAnsi="Consolas"/>
+        </w:rPr>
+        <w:t>Words</w:t>
+      </w:r>
+      <w:proofErr w:type="spellEnd"/>
+      <w:r>
+        <w:rPr>
+          <w:rFonts w:ascii="Consolas" w:hAnsi="Consolas"/>
+        </w:rPr>
+        <w:t xml:space="preserve"> Model » </w:t>
+      </w:r>
+      <w:r>
+        <w:rPr>
+          <w:rFonts w:ascii="Consolas" w:hAnsi="Consolas"/>
+        </w:rPr>
+        <w:t xml:space="preserve">(Sac de mots en français) </w:t>
+      </w:r>
+      <w:r>
+        <w:rPr>
+          <w:rFonts w:ascii="Consolas" w:hAnsi="Consolas"/>
+        </w:rPr>
+        <w:t>qui consiste à transformer le texte en représentation numérique.</w:t>
+      </w:r>
+    </w:p>
+    <w:p>
+      <w:pPr>
+        <w:spacing w:before="240"/>
+        <w:rPr>
+          <w:rFonts w:ascii="Consolas" w:hAnsi="Consolas"/>
+        </w:rPr>
+      </w:pPr>
+    </w:p>
+    <w:p>
+      <w:pPr>
+        <w:spacing w:before="240"/>
+        <w:rPr>
+          <w:rFonts w:ascii="Consolas" w:hAnsi="Consolas"/>
+        </w:rPr>
+      </w:pPr>
+      <w:r>
+        <w:rPr>
+          <w:rFonts w:ascii="Consolas" w:hAnsi="Consolas"/>
+        </w:rPr>
+        <w:t xml:space="preserve">Pour être plus précis </w:t>
+      </w:r>
+      <w:r>
+        <w:rPr>
+          <w:rFonts w:ascii="Consolas" w:hAnsi="Consolas"/>
+        </w:rPr>
+        <w:t xml:space="preserve">et mieux comprendre son utilisation </w:t>
+      </w:r>
+      <w:r>
+        <w:rPr>
+          <w:rFonts w:ascii="Consolas" w:hAnsi="Consolas"/>
+        </w:rPr>
+        <w:t xml:space="preserve">voici un exemple tiré de notre projet : </w:t>
+      </w:r>
+      <w:r>
+        <w:rPr>
+          <w:rFonts w:ascii="Consolas" w:hAnsi="Consolas"/>
+        </w:rPr>
+        <w:t>(en théorie)</w:t>
+      </w:r>
+    </w:p>
+    <w:p>
+      <w:pPr>
+        <w:pStyle w:val="Paragraphedeliste"/>
+        <w:numPr>
+          <w:ilvl w:val="0"/>
+          <w:numId w:val="3"/>
+        </w:numPr>
+        <w:spacing w:before="240"/>
+        <w:rPr>
+          <w:rFonts w:ascii="Consolas" w:hAnsi="Consolas"/>
+        </w:rPr>
+      </w:pPr>
+      <w:r>
+        <w:rPr>
+          <w:rFonts w:ascii="Consolas" w:hAnsi="Consolas"/>
+        </w:rPr>
+        <w:t>Phrase extraite du jeu de donnée :</w:t>
+      </w:r>
+    </w:p>
+    <w:p>
+      <w:pPr>
+        <w:spacing w:before="240"/>
+      </w:pPr>
+      <w:r>
+        <w:rPr>
+          <w:rFonts w:ascii="Consolas" w:hAnsi="Consolas"/>
+        </w:rPr>
+        <w:t>« </w:t>
+      </w:r>
+      <w:proofErr w:type="gramStart"/>
+      <w:r>
+        <w:t>i</w:t>
+      </w:r>
+      <w:proofErr w:type="gramEnd"/>
+      <w:r>
+        <w:t xml:space="preserve"> </w:t>
+      </w:r>
+      <w:proofErr w:type="spellStart"/>
+      <w:r>
+        <w:t>just</w:t>
+      </w:r>
+      <w:proofErr w:type="spellEnd"/>
+      <w:r>
+        <w:t xml:space="preserve"> </w:t>
+      </w:r>
+      <w:proofErr w:type="spellStart"/>
+      <w:r>
+        <w:t>deleted</w:t>
+      </w:r>
+      <w:proofErr w:type="spellEnd"/>
+      <w:r>
+        <w:t xml:space="preserve"> all the people </w:t>
+      </w:r>
+      <w:proofErr w:type="spellStart"/>
+      <w:r>
+        <w:t>that</w:t>
+      </w:r>
+      <w:proofErr w:type="spellEnd"/>
+      <w:r>
+        <w:t xml:space="preserve"> i have on </w:t>
+      </w:r>
+      <w:proofErr w:type="spellStart"/>
+      <w:r>
+        <w:t>my</w:t>
+      </w:r>
+      <w:proofErr w:type="spellEnd"/>
+      <w:r>
+        <w:t xml:space="preserve"> </w:t>
+      </w:r>
+      <w:proofErr w:type="spellStart"/>
+      <w:r>
+        <w:t>facebook</w:t>
+      </w:r>
+      <w:proofErr w:type="spellEnd"/>
+      <w:r>
+        <w:t xml:space="preserve"> off </w:t>
+      </w:r>
+      <w:proofErr w:type="spellStart"/>
+      <w:r>
+        <w:t>myspace</w:t>
+      </w:r>
+      <w:proofErr w:type="spellEnd"/>
+      <w:r>
+        <w:t xml:space="preserve"> </w:t>
+      </w:r>
+      <w:proofErr w:type="spellStart"/>
+      <w:r>
+        <w:t>Damn</w:t>
+      </w:r>
+      <w:proofErr w:type="spellEnd"/>
+      <w:r>
+        <w:t xml:space="preserve"> if </w:t>
+      </w:r>
+      <w:proofErr w:type="spellStart"/>
+      <w:r>
+        <w:t>everyone</w:t>
+      </w:r>
+      <w:proofErr w:type="spellEnd"/>
+      <w:r>
+        <w:t xml:space="preserve"> </w:t>
+      </w:r>
+      <w:proofErr w:type="spellStart"/>
+      <w:r>
+        <w:t>switched</w:t>
+      </w:r>
+      <w:proofErr w:type="spellEnd"/>
+      <w:r>
+        <w:t xml:space="preserve"> i </w:t>
+      </w:r>
+      <w:proofErr w:type="spellStart"/>
+      <w:r>
+        <w:t>could</w:t>
+      </w:r>
+      <w:proofErr w:type="spellEnd"/>
+      <w:r>
+        <w:t xml:space="preserve"> </w:t>
+      </w:r>
+      <w:proofErr w:type="spellStart"/>
+      <w:r>
+        <w:t>just</w:t>
+      </w:r>
+      <w:proofErr w:type="spellEnd"/>
+      <w:r>
+        <w:t xml:space="preserve"> </w:t>
+      </w:r>
+      <w:proofErr w:type="spellStart"/>
+      <w:r>
+        <w:t>delete</w:t>
+      </w:r>
+      <w:proofErr w:type="spellEnd"/>
+      <w:r>
+        <w:t xml:space="preserve"> the </w:t>
+      </w:r>
+      <w:proofErr w:type="spellStart"/>
+      <w:r>
+        <w:t>account</w:t>
+      </w:r>
+      <w:proofErr w:type="spellEnd"/>
+      <w:r>
+        <w:t> »</w:t>
+      </w:r>
+    </w:p>
+    <w:p>
+      <w:pPr>
+        <w:pStyle w:val="Paragraphedeliste"/>
+        <w:numPr>
+          <w:ilvl w:val="0"/>
+          <w:numId w:val="3"/>
+        </w:numPr>
+        <w:spacing w:before="240"/>
+        <w:rPr>
+          <w:rFonts w:ascii="Consolas" w:hAnsi="Consolas"/>
+        </w:rPr>
+      </w:pPr>
+      <w:r>
+        <w:rPr>
+          <w:rFonts w:ascii="Consolas" w:hAnsi="Consolas"/>
+        </w:rPr>
+        <w:t>Liste construite à partir des mots de la phrase</w:t>
+      </w:r>
+      <w:r>
+        <w:rPr>
+          <w:rFonts w:ascii="Consolas" w:hAnsi="Consolas"/>
+        </w:rPr>
+        <w:t> :</w:t>
+      </w:r>
+    </w:p>
+    <w:p>
+      <w:pPr>
+        <w:spacing w:before="240"/>
+      </w:pPr>
+      <w:r>
+        <w:t>« </w:t>
+      </w:r>
+      <w:proofErr w:type="gramStart"/>
+      <w:r>
+        <w:t>i</w:t>
+      </w:r>
+      <w:proofErr w:type="gramEnd"/>
+      <w:r>
+        <w:t> », « </w:t>
+      </w:r>
+      <w:proofErr w:type="spellStart"/>
+      <w:r>
+        <w:t>just</w:t>
+      </w:r>
+      <w:proofErr w:type="spellEnd"/>
+      <w:r>
+        <w:t> », « </w:t>
+      </w:r>
+      <w:proofErr w:type="spellStart"/>
+      <w:r>
+        <w:t>deleted</w:t>
+      </w:r>
+      <w:proofErr w:type="spellEnd"/>
+      <w:r>
+        <w:t> », « all », « the », « people », « </w:t>
+      </w:r>
+      <w:proofErr w:type="spellStart"/>
+      <w:r>
+        <w:t>that</w:t>
+      </w:r>
+      <w:proofErr w:type="spellEnd"/>
+      <w:r>
+        <w:t> », « i », « have », « on », « </w:t>
+      </w:r>
+      <w:proofErr w:type="spellStart"/>
+      <w:r>
+        <w:t>my</w:t>
+      </w:r>
+      <w:proofErr w:type="spellEnd"/>
+      <w:r>
+        <w:t> », « </w:t>
+      </w:r>
+      <w:proofErr w:type="spellStart"/>
+      <w:r>
+        <w:t>facebook</w:t>
+      </w:r>
+      <w:proofErr w:type="spellEnd"/>
+      <w:r>
+        <w:t> », « off », « </w:t>
+      </w:r>
+      <w:proofErr w:type="spellStart"/>
+      <w:r>
+        <w:t>myspace</w:t>
+      </w:r>
+      <w:proofErr w:type="spellEnd"/>
+      <w:r>
+        <w:t> », « </w:t>
+      </w:r>
+      <w:proofErr w:type="spellStart"/>
+      <w:r>
+        <w:t>Damn</w:t>
+      </w:r>
+      <w:proofErr w:type="spellEnd"/>
+      <w:r>
+        <w:t> », « if », « </w:t>
+      </w:r>
+      <w:proofErr w:type="spellStart"/>
+      <w:r>
+        <w:t>everyone</w:t>
+      </w:r>
+      <w:proofErr w:type="spellEnd"/>
+      <w:r>
+        <w:t> », « </w:t>
+      </w:r>
+      <w:proofErr w:type="spellStart"/>
+      <w:r>
+        <w:t>switched</w:t>
+      </w:r>
+      <w:proofErr w:type="spellEnd"/>
+      <w:r>
+        <w:t> », « i », « </w:t>
+      </w:r>
+      <w:proofErr w:type="spellStart"/>
+      <w:r>
+        <w:t>could</w:t>
+      </w:r>
+      <w:proofErr w:type="spellEnd"/>
+      <w:r>
+        <w:t> », « </w:t>
+      </w:r>
+      <w:proofErr w:type="spellStart"/>
+      <w:r>
+        <w:t>just</w:t>
+      </w:r>
+      <w:proofErr w:type="spellEnd"/>
+      <w:r>
+        <w:t> », « </w:t>
+      </w:r>
+      <w:proofErr w:type="spellStart"/>
+      <w:r>
+        <w:t>delete</w:t>
+      </w:r>
+      <w:proofErr w:type="spellEnd"/>
+      <w:r>
+        <w:t> », « the », « </w:t>
+      </w:r>
+      <w:proofErr w:type="spellStart"/>
+      <w:r>
+        <w:t>account</w:t>
+      </w:r>
+      <w:proofErr w:type="spellEnd"/>
+      <w:r>
+        <w:t> »</w:t>
+      </w:r>
+    </w:p>
+    <w:p>
+      <w:pPr>
+        <w:pStyle w:val="Paragraphedeliste"/>
+        <w:numPr>
+          <w:ilvl w:val="0"/>
+          <w:numId w:val="3"/>
+        </w:numPr>
+        <w:spacing w:before="240"/>
+        <w:rPr>
+          <w:rFonts w:ascii="Consolas" w:hAnsi="Consolas"/>
+        </w:rPr>
+      </w:pPr>
+      <w:r>
+        <w:rPr>
+          <w:rFonts w:ascii="Consolas" w:hAnsi="Consolas"/>
+        </w:rPr>
+        <w:t xml:space="preserve">La liste est représentée en « sacs de mots » : chaque clef est </w:t>
+      </w:r>
+      <w:r>
+        <w:rPr>
+          <w:rFonts w:ascii="Consolas" w:hAnsi="Consolas"/>
+        </w:rPr>
+        <w:t xml:space="preserve">un mot distinct </w:t>
+      </w:r>
+      <w:r>
+        <w:rPr>
+          <w:rFonts w:ascii="Consolas" w:hAnsi="Consolas"/>
+        </w:rPr>
+        <w:t>tandis que sa valeur est le nombre d’occurrences du mot dans la phrase (ou groupe de phrases)</w:t>
+      </w:r>
+    </w:p>
+    <w:p>
+      <w:pPr>
+        <w:spacing w:before="240"/>
+      </w:pPr>
+      <w:r>
+        <w:t>{« i » : 3, « </w:t>
+      </w:r>
+      <w:proofErr w:type="spellStart"/>
+      <w:r>
+        <w:t>just</w:t>
+      </w:r>
+      <w:proofErr w:type="spellEnd"/>
+      <w:r>
+        <w:t> » : 2, « </w:t>
+      </w:r>
+      <w:proofErr w:type="spellStart"/>
+      <w:r>
+        <w:t>deleted</w:t>
+      </w:r>
+      <w:proofErr w:type="spellEnd"/>
+      <w:r>
+        <w:t> » : 1, « all » : 1, « the » : 2, « people » :1, « </w:t>
+      </w:r>
+      <w:proofErr w:type="spellStart"/>
+      <w:r>
+        <w:t>that</w:t>
+      </w:r>
+      <w:proofErr w:type="spellEnd"/>
+      <w:r>
+        <w:t> » :1, « have » :1, « on » : 1, « </w:t>
+      </w:r>
+      <w:proofErr w:type="spellStart"/>
+      <w:r>
+        <w:t>my</w:t>
+      </w:r>
+      <w:proofErr w:type="spellEnd"/>
+      <w:r>
+        <w:t> » :1, « </w:t>
+      </w:r>
+      <w:proofErr w:type="spellStart"/>
+      <w:r>
+        <w:t>facebook</w:t>
+      </w:r>
+      <w:proofErr w:type="spellEnd"/>
+      <w:r>
+        <w:t> » : 1, « off » :1, « </w:t>
+      </w:r>
+      <w:proofErr w:type="spellStart"/>
+      <w:r>
+        <w:t>myspace</w:t>
+      </w:r>
+      <w:proofErr w:type="spellEnd"/>
+      <w:r>
+        <w:t> » :1, « </w:t>
+      </w:r>
+      <w:proofErr w:type="spellStart"/>
+      <w:r>
+        <w:t>Damn</w:t>
+      </w:r>
+      <w:proofErr w:type="spellEnd"/>
+      <w:r>
+        <w:t> » : 1, « if » :1, « </w:t>
+      </w:r>
+      <w:proofErr w:type="spellStart"/>
+      <w:r>
+        <w:t>everyone</w:t>
+      </w:r>
+      <w:proofErr w:type="spellEnd"/>
+      <w:r>
+        <w:t> » :1, « </w:t>
+      </w:r>
+      <w:proofErr w:type="spellStart"/>
+      <w:r>
+        <w:t>switched</w:t>
+      </w:r>
+      <w:proofErr w:type="spellEnd"/>
+      <w:r>
+        <w:t> » :1, « </w:t>
+      </w:r>
+      <w:proofErr w:type="spellStart"/>
+      <w:r>
+        <w:t>could</w:t>
+      </w:r>
+      <w:proofErr w:type="spellEnd"/>
+      <w:r>
+        <w:t> » : 1, « </w:t>
+      </w:r>
+      <w:proofErr w:type="spellStart"/>
+      <w:r>
+        <w:t>delete</w:t>
+      </w:r>
+      <w:proofErr w:type="spellEnd"/>
+      <w:r>
+        <w:t> » :1, « </w:t>
+      </w:r>
+      <w:proofErr w:type="spellStart"/>
+      <w:r>
+        <w:t>account</w:t>
+      </w:r>
+      <w:proofErr w:type="spellEnd"/>
+      <w:r>
+        <w:t> » :1}</w:t>
+      </w:r>
+    </w:p>
+    <w:p>
+      <w:pPr>
+        <w:spacing w:before="240"/>
+      </w:pPr>
+    </w:p>
+    <w:p>
+      <w:pPr>
+        <w:spacing w:before="240"/>
+        <w:rPr>
+          <w:rFonts w:ascii="Consolas" w:hAnsi="Consolas"/>
+        </w:rPr>
+      </w:pPr>
+      <w:r>
+        <w:rPr>
+          <w:rFonts w:ascii="Consolas" w:hAnsi="Consolas"/>
+        </w:rPr>
+        <w:t>Dans notre cas,</w:t>
+      </w:r>
+      <w:r>
+        <w:rPr>
+          <w:rFonts w:ascii="Consolas" w:hAnsi="Consolas"/>
+        </w:rPr>
+        <w:t xml:space="preserve"> le modèle va </w:t>
+      </w:r>
+      <w:r>
+        <w:rPr>
+          <w:rFonts w:ascii="Consolas" w:hAnsi="Consolas"/>
+        </w:rPr>
+        <w:t xml:space="preserve">tout d’abord </w:t>
+      </w:r>
+      <w:r>
+        <w:rPr>
+          <w:rFonts w:ascii="Consolas" w:hAnsi="Consolas"/>
+        </w:rPr>
+        <w:t>définir le vocabulaire</w:t>
+      </w:r>
+      <w:r>
+        <w:rPr>
+          <w:rFonts w:ascii="Consolas" w:hAnsi="Consolas"/>
+        </w:rPr>
+        <w:t xml:space="preserve"> </w:t>
+      </w:r>
+      <w:r>
+        <w:rPr>
+          <w:rFonts w:ascii="Consolas" w:hAnsi="Consolas"/>
+        </w:rPr>
+        <w:t>(c’est l’ensemble</w:t>
+      </w:r>
+      <w:r>
+        <w:rPr>
+          <w:rFonts w:ascii="Consolas" w:hAnsi="Consolas"/>
+        </w:rPr>
+        <w:t xml:space="preserve"> des mots distincts provenant de la phrase extraite et arrangé comme un vecteur</w:t>
+      </w:r>
+      <w:r>
+        <w:rPr>
+          <w:rFonts w:ascii="Consolas" w:hAnsi="Consolas"/>
+        </w:rPr>
+        <w:t>).</w:t>
+      </w:r>
+    </w:p>
+    <w:p>
+      <w:pPr>
+        <w:spacing w:before="240"/>
+        <w:rPr>
+          <w:rFonts w:ascii="Consolas" w:hAnsi="Consolas"/>
+        </w:rPr>
+      </w:pPr>
+      <w:r>
+        <w:rPr>
+          <w:rFonts w:ascii="Consolas" w:hAnsi="Consolas"/>
+        </w:rPr>
+        <w:t>Ensuite le vecteur de vocabulaire est utilisé pour convertir la phrase en un vecteur de fréquence.</w:t>
+      </w:r>
+      <w:r>
+        <w:rPr>
+          <w:rFonts w:ascii="Consolas" w:hAnsi="Consolas"/>
+        </w:rPr>
+        <w:t xml:space="preserve"> (</w:t>
+      </w:r>
+      <w:r>
+        <w:rPr>
+          <w:rFonts w:ascii="Consolas" w:hAnsi="Consolas"/>
+        </w:rPr>
+        <w:t>Comme</w:t>
+      </w:r>
+      <w:r>
+        <w:rPr>
+          <w:rFonts w:ascii="Consolas" w:hAnsi="Consolas"/>
+        </w:rPr>
+        <w:t xml:space="preserve"> expliqué ci-dessus)</w:t>
+      </w:r>
+    </w:p>
+    <w:p>
+      <w:pPr>
+        <w:spacing w:before="240"/>
+        <w:rPr>
+          <w:rFonts w:ascii="Consolas" w:hAnsi="Consolas"/>
+        </w:rPr>
+      </w:pPr>
+      <w:r>
+        <w:rPr>
+          <w:rFonts w:ascii="Consolas" w:hAnsi="Consolas"/>
+          <w:u w:val="single"/>
+        </w:rPr>
+        <w:t>Output</w:t>
+      </w:r>
+      <w:r>
+        <w:rPr>
+          <w:rFonts w:ascii="Consolas" w:hAnsi="Consolas"/>
+        </w:rPr>
+        <w:t xml:space="preserve"> : </w:t>
+      </w:r>
+      <w:proofErr w:type="spellStart"/>
+      <w:proofErr w:type="gramStart"/>
+      <w:r>
+        <w:rPr>
+          <w:rFonts w:ascii="Consolas" w:hAnsi="Consolas"/>
+        </w:rPr>
+        <w:t>array</w:t>
+      </w:r>
+      <w:proofErr w:type="spellEnd"/>
+      <w:r>
+        <w:rPr>
+          <w:rFonts w:ascii="Consolas" w:hAnsi="Consolas"/>
+        </w:rPr>
+        <w:t>(</w:t>
+      </w:r>
+      <w:proofErr w:type="gramEnd"/>
+      <w:r>
+        <w:rPr>
+          <w:rFonts w:ascii="Consolas" w:hAnsi="Consolas"/>
+        </w:rPr>
+        <w:t>[3, 2, 1, 1, 2, 1, 1, 1, 1, 1, 1, 1, 1, 1, 1, 1, 1, 1, 1, 1]</w:t>
+      </w:r>
+    </w:p>
+    <w:p>
+      <w:pPr>
+        <w:spacing w:before="240"/>
+      </w:pPr>
+    </w:p>
+    <w:p>
+      <w:pPr>
+        <w:spacing w:before="240"/>
+        <w:rPr>
+          <w:rFonts w:ascii="Consolas" w:hAnsi="Consolas"/>
+        </w:rPr>
+      </w:pPr>
+      <w:r>
+        <w:rPr>
+          <w:rFonts w:ascii="Consolas" w:hAnsi="Consolas"/>
+        </w:rPr>
+        <w:t xml:space="preserve">Cependant l’utilisation </w:t>
+      </w:r>
+      <w:r>
+        <w:rPr>
+          <w:rFonts w:ascii="Consolas" w:hAnsi="Consolas"/>
+        </w:rPr>
+        <w:t>de ce modèle ne suffit pas.</w:t>
+      </w:r>
+    </w:p>
+    <w:p>
+      <w:pPr>
+        <w:spacing w:before="240"/>
+        <w:rPr>
+          <w:rFonts w:ascii="Consolas" w:hAnsi="Consolas"/>
+        </w:rPr>
+      </w:pPr>
+      <w:r>
+        <w:rPr>
+          <w:rFonts w:ascii="Consolas" w:hAnsi="Consolas"/>
+        </w:rPr>
+        <w:t>Il ne prend pas en compte que le mot peut aussi avoir une fréquence importante dans d’autres cas d’utilisations (</w:t>
+      </w:r>
+      <w:r>
+        <w:rPr>
+          <w:rFonts w:ascii="Consolas" w:hAnsi="Consolas"/>
+        </w:rPr>
+        <w:t xml:space="preserve">d’autres </w:t>
+      </w:r>
+      <w:r>
+        <w:rPr>
+          <w:rFonts w:ascii="Consolas" w:hAnsi="Consolas"/>
+        </w:rPr>
+        <w:t>documents).</w:t>
+      </w:r>
+    </w:p>
+    <w:p>
+      <w:pPr>
+        <w:spacing w:before="240"/>
+        <w:rPr>
+          <w:rFonts w:ascii="Consolas" w:hAnsi="Consolas"/>
+        </w:rPr>
+      </w:pPr>
+      <w:r>
+        <w:rPr>
+          <w:rFonts w:ascii="Consolas" w:hAnsi="Consolas"/>
+        </w:rPr>
+        <w:t>TFIDF permet de résoudre ce problème en multipliant la fréquence d’un mot par la fréquence inverse du document.</w:t>
+      </w:r>
+      <w:r>
+        <w:rPr>
+          <w:rFonts w:ascii="Consolas" w:hAnsi="Consolas"/>
+        </w:rPr>
+        <w:t xml:space="preserve"> C’est pourquoi nous l’avons implémentée.</w:t>
+      </w:r>
+    </w:p>
+    <w:p>
+      <w:pPr>
+        <w:spacing w:before="240"/>
+        <w:rPr>
+          <w:rFonts w:ascii="Consolas" w:hAnsi="Consolas"/>
+        </w:rPr>
+      </w:pPr>
+      <w:r>
+        <w:rPr>
+          <w:rFonts w:ascii="Consolas" w:hAnsi="Consolas"/>
+        </w:rPr>
+        <w:t>Lorsque ces étapes ont été réalisées nous avons pu nous attaquer à l’implémentation des différents modèles de classification.</w:t>
+      </w:r>
+    </w:p>
+    <w:p>
+      <w:pPr>
+        <w:spacing w:before="240"/>
+        <w:rPr>
+          <w:rFonts w:ascii="Consolas" w:hAnsi="Consolas"/>
+        </w:rPr>
+      </w:pPr>
+      <w:r>
+        <w:rPr>
+          <w:rFonts w:ascii="Consolas" w:hAnsi="Consolas"/>
+        </w:rPr>
+        <w:t xml:space="preserve">Nous avons décidé de tester </w:t>
+      </w:r>
+      <w:r>
+        <w:rPr>
+          <w:rFonts w:ascii="Consolas" w:hAnsi="Consolas"/>
+        </w:rPr>
+        <w:t>5</w:t>
+      </w:r>
+      <w:r>
+        <w:rPr>
+          <w:rFonts w:ascii="Consolas" w:hAnsi="Consolas"/>
+        </w:rPr>
+        <w:t xml:space="preserve"> modèles différents dans le but de trouver le plus optimal d’entre tous.</w:t>
+      </w:r>
+    </w:p>
+    <w:p>
+      <w:pPr>
+        <w:spacing w:before="240"/>
+        <w:rPr>
+          <w:rFonts w:ascii="Consolas" w:hAnsi="Consolas"/>
+        </w:rPr>
+      </w:pPr>
+    </w:p>
+    <w:p>
+      <w:pPr>
+        <w:spacing w:before="240"/>
+        <w:rPr>
+          <w:rFonts w:ascii="Consolas" w:hAnsi="Consolas"/>
+        </w:rPr>
+      </w:pPr>
+      <w:r>
+        <w:rPr>
+          <w:rFonts w:ascii="Consolas" w:hAnsi="Consolas"/>
+        </w:rPr>
+        <w:t xml:space="preserve">En effet afin de répondre à la question </w:t>
+      </w:r>
+      <w:r>
+        <w:rPr>
+          <w:rFonts w:ascii="Consolas" w:hAnsi="Consolas"/>
+          <w:u w:val="single"/>
+        </w:rPr>
+        <w:t>quel modèle devons-nous utiliser</w:t>
+      </w:r>
+      <w:r>
+        <w:rPr>
+          <w:rFonts w:ascii="Consolas" w:hAnsi="Consolas"/>
+        </w:rPr>
+        <w:t> ?</w:t>
+      </w:r>
+    </w:p>
+    <w:p>
+      <w:pPr>
+        <w:spacing w:before="240"/>
+        <w:rPr>
+          <w:rFonts w:ascii="Consolas" w:hAnsi="Consolas"/>
+        </w:rPr>
+      </w:pPr>
+      <w:r>
+        <w:rPr>
+          <w:rFonts w:ascii="Consolas" w:hAnsi="Consolas"/>
+        </w:rPr>
+        <w:t xml:space="preserve">Nous nous sommes </w:t>
+      </w:r>
+      <w:r>
+        <w:rPr>
+          <w:rFonts w:ascii="Consolas" w:hAnsi="Consolas"/>
+        </w:rPr>
+        <w:t>rendu</w:t>
+      </w:r>
+      <w:r>
+        <w:rPr>
+          <w:rFonts w:ascii="Consolas" w:hAnsi="Consolas"/>
+        </w:rPr>
+        <w:t xml:space="preserve"> compte qu’il était impossible de </w:t>
+      </w:r>
+      <w:r>
+        <w:rPr>
+          <w:rFonts w:ascii="Consolas" w:hAnsi="Consolas"/>
+        </w:rPr>
+        <w:t xml:space="preserve">prédire lequel d’entre eux serait le plus efficace </w:t>
+      </w:r>
+      <w:r>
+        <w:rPr>
+          <w:rFonts w:ascii="Consolas" w:hAnsi="Consolas"/>
+        </w:rPr>
+        <w:t>sans les expérimenter au préalable.</w:t>
+      </w:r>
+    </w:p>
+    <w:p>
+      <w:pPr>
+        <w:spacing w:before="240"/>
+        <w:rPr>
+          <w:rFonts w:ascii="Consolas" w:hAnsi="Consolas"/>
+        </w:rPr>
+      </w:pPr>
+      <w:r>
+        <w:rPr>
+          <w:rFonts w:ascii="Consolas" w:hAnsi="Consolas"/>
+        </w:rPr>
+        <w:t xml:space="preserve">C’est pourquoi nous avons </w:t>
+      </w:r>
+      <w:r>
+        <w:rPr>
+          <w:rFonts w:ascii="Consolas" w:hAnsi="Consolas"/>
+        </w:rPr>
+        <w:t>mis</w:t>
+      </w:r>
+      <w:r>
+        <w:rPr>
+          <w:rFonts w:ascii="Consolas" w:hAnsi="Consolas"/>
+        </w:rPr>
+        <w:t xml:space="preserve"> en place les plus connus </w:t>
+      </w:r>
+      <w:r>
+        <w:rPr>
+          <w:rFonts w:ascii="Consolas" w:hAnsi="Consolas"/>
+        </w:rPr>
+        <w:t xml:space="preserve">d’entre eux </w:t>
+      </w:r>
+      <w:r>
+        <w:rPr>
+          <w:rFonts w:ascii="Consolas" w:hAnsi="Consolas"/>
+        </w:rPr>
+        <w:t>et ceux qui nous paraissaient les plus appropriés.</w:t>
+      </w:r>
+    </w:p>
+    <w:p>
+      <w:pPr>
+        <w:spacing w:before="240"/>
+        <w:rPr>
+          <w:rFonts w:ascii="Consolas" w:hAnsi="Consolas"/>
+        </w:rPr>
+      </w:pPr>
+      <w:r>
+        <w:rPr>
+          <w:rFonts w:ascii="Consolas" w:hAnsi="Consolas"/>
+        </w:rPr>
+        <w:t>Dans l’ordre nous avons testé :</w:t>
+      </w:r>
+      <w:r>
+        <w:rPr>
+          <w:rFonts w:ascii="Consolas" w:hAnsi="Consolas"/>
+        </w:rPr>
+        <w:t xml:space="preserve"> </w:t>
+      </w:r>
+      <w:proofErr w:type="spellStart"/>
+      <w:r>
+        <w:rPr>
+          <w:rFonts w:ascii="Consolas" w:hAnsi="Consolas"/>
+        </w:rPr>
+        <w:t>RandomForestClassifier</w:t>
+      </w:r>
+      <w:proofErr w:type="spellEnd"/>
+      <w:r>
+        <w:rPr>
+          <w:rFonts w:ascii="Consolas" w:hAnsi="Consolas"/>
+        </w:rPr>
+        <w:t>,</w:t>
+      </w:r>
+      <w:r>
+        <w:rPr>
+          <w:rFonts w:ascii="Consolas" w:hAnsi="Consolas"/>
+        </w:rPr>
+        <w:t xml:space="preserve"> </w:t>
+      </w:r>
+      <w:proofErr w:type="spellStart"/>
+      <w:r>
+        <w:rPr>
+          <w:rFonts w:ascii="Consolas" w:hAnsi="Consolas"/>
+        </w:rPr>
+        <w:t>MLPClassifier</w:t>
+      </w:r>
+      <w:proofErr w:type="spellEnd"/>
+      <w:r>
+        <w:rPr>
+          <w:rFonts w:ascii="Consolas" w:hAnsi="Consolas"/>
+        </w:rPr>
+        <w:t xml:space="preserve">, </w:t>
+      </w:r>
+      <w:proofErr w:type="spellStart"/>
+      <w:r>
+        <w:rPr>
+          <w:rFonts w:ascii="Consolas" w:hAnsi="Consolas"/>
+        </w:rPr>
+        <w:t>LogisticRegression</w:t>
+      </w:r>
+      <w:proofErr w:type="spellEnd"/>
+      <w:r>
+        <w:rPr>
+          <w:rFonts w:ascii="Consolas" w:hAnsi="Consolas"/>
+        </w:rPr>
+        <w:t xml:space="preserve">, </w:t>
+      </w:r>
+      <w:proofErr w:type="spellStart"/>
+      <w:r>
+        <w:rPr>
+          <w:rFonts w:ascii="Consolas" w:hAnsi="Consolas"/>
+        </w:rPr>
+        <w:t>KNeighborsClassifier</w:t>
+      </w:r>
+      <w:proofErr w:type="spellEnd"/>
+      <w:r>
+        <w:rPr>
+          <w:rFonts w:ascii="Consolas" w:hAnsi="Consolas"/>
+        </w:rPr>
+        <w:t xml:space="preserve"> et finalement </w:t>
+      </w:r>
+      <w:proofErr w:type="spellStart"/>
+      <w:r>
+        <w:rPr>
+          <w:rFonts w:ascii="Consolas" w:hAnsi="Consolas"/>
+        </w:rPr>
+        <w:t>LinearSupportVectorMachine</w:t>
+      </w:r>
+      <w:proofErr w:type="spellEnd"/>
+      <w:r>
+        <w:rPr>
+          <w:rFonts w:ascii="Consolas" w:hAnsi="Consolas"/>
+        </w:rPr>
+        <w:t xml:space="preserve"> Classifier.</w:t>
+      </w:r>
+      <w:bookmarkStart w:id="0" w:name="_GoBack"/>
+      <w:bookmarkEnd w:id="0"/>
     </w:p>
     <w:p>
       <w:pPr>
@@ -421,13 +2308,218 @@
           <w:u w:val="single"/>
         </w:rPr>
       </w:pPr>
-      <w:bookmarkStart w:id="0" w:name="_GoBack"/>
-      <w:bookmarkEnd w:id="0"/>
     </w:p>
     <w:p>
       <w:pPr>
         <w:spacing w:before="240"/>
         <w:jc w:val="center"/>
+        <w:rPr>
+          <w:rFonts w:ascii="Consolas" w:hAnsi="Consolas"/>
+          <w:color w:val="FF0000"/>
+          <w:sz w:val="28"/>
+          <w:szCs w:val="28"/>
+          <w:u w:val="single"/>
+        </w:rPr>
+      </w:pPr>
+    </w:p>
+    <w:p>
+      <w:pPr>
+        <w:spacing w:before="240"/>
+        <w:jc w:val="center"/>
+        <w:rPr>
+          <w:rFonts w:ascii="Consolas" w:hAnsi="Consolas"/>
+          <w:color w:val="FF0000"/>
+          <w:sz w:val="28"/>
+          <w:szCs w:val="28"/>
+          <w:u w:val="single"/>
+        </w:rPr>
+      </w:pPr>
+    </w:p>
+    <w:p>
+      <w:pPr>
+        <w:spacing w:before="240"/>
+        <w:jc w:val="center"/>
+        <w:rPr>
+          <w:rFonts w:ascii="Consolas" w:hAnsi="Consolas"/>
+          <w:color w:val="FF0000"/>
+          <w:sz w:val="28"/>
+          <w:szCs w:val="28"/>
+          <w:u w:val="single"/>
+        </w:rPr>
+      </w:pPr>
+    </w:p>
+    <w:p>
+      <w:pPr>
+        <w:spacing w:before="240"/>
+        <w:jc w:val="center"/>
+        <w:rPr>
+          <w:rFonts w:ascii="Consolas" w:hAnsi="Consolas"/>
+          <w:color w:val="FF0000"/>
+          <w:sz w:val="28"/>
+          <w:szCs w:val="28"/>
+          <w:u w:val="single"/>
+        </w:rPr>
+      </w:pPr>
+    </w:p>
+    <w:p>
+      <w:pPr>
+        <w:spacing w:before="240"/>
+        <w:jc w:val="center"/>
+        <w:rPr>
+          <w:rFonts w:ascii="Consolas" w:hAnsi="Consolas"/>
+          <w:color w:val="FF0000"/>
+          <w:sz w:val="28"/>
+          <w:szCs w:val="28"/>
+          <w:u w:val="single"/>
+        </w:rPr>
+      </w:pPr>
+    </w:p>
+    <w:p>
+      <w:pPr>
+        <w:spacing w:before="240"/>
+        <w:jc w:val="center"/>
+        <w:rPr>
+          <w:rFonts w:ascii="Consolas" w:hAnsi="Consolas"/>
+          <w:color w:val="FF0000"/>
+          <w:sz w:val="28"/>
+          <w:szCs w:val="28"/>
+          <w:u w:val="single"/>
+        </w:rPr>
+      </w:pPr>
+    </w:p>
+    <w:p>
+      <w:pPr>
+        <w:spacing w:before="240"/>
+        <w:jc w:val="center"/>
+        <w:rPr>
+          <w:rFonts w:ascii="Consolas" w:hAnsi="Consolas"/>
+          <w:color w:val="FF0000"/>
+          <w:sz w:val="28"/>
+          <w:szCs w:val="28"/>
+          <w:u w:val="single"/>
+        </w:rPr>
+      </w:pPr>
+    </w:p>
+    <w:p>
+      <w:pPr>
+        <w:spacing w:before="240"/>
+        <w:jc w:val="center"/>
+        <w:rPr>
+          <w:rFonts w:ascii="Consolas" w:hAnsi="Consolas"/>
+          <w:color w:val="FF0000"/>
+          <w:sz w:val="28"/>
+          <w:szCs w:val="28"/>
+          <w:u w:val="single"/>
+        </w:rPr>
+      </w:pPr>
+    </w:p>
+    <w:p>
+      <w:pPr>
+        <w:spacing w:before="240"/>
+        <w:jc w:val="center"/>
+        <w:rPr>
+          <w:rFonts w:ascii="Consolas" w:hAnsi="Consolas"/>
+          <w:color w:val="FF0000"/>
+          <w:sz w:val="28"/>
+          <w:szCs w:val="28"/>
+          <w:u w:val="single"/>
+        </w:rPr>
+      </w:pPr>
+    </w:p>
+    <w:p>
+      <w:pPr>
+        <w:spacing w:before="240"/>
+        <w:jc w:val="center"/>
+        <w:rPr>
+          <w:rFonts w:ascii="Consolas" w:hAnsi="Consolas"/>
+          <w:color w:val="FF0000"/>
+          <w:sz w:val="28"/>
+          <w:szCs w:val="28"/>
+          <w:u w:val="single"/>
+        </w:rPr>
+      </w:pPr>
+    </w:p>
+    <w:p>
+      <w:pPr>
+        <w:spacing w:before="240"/>
+        <w:jc w:val="center"/>
+        <w:rPr>
+          <w:rFonts w:ascii="Consolas" w:hAnsi="Consolas"/>
+          <w:color w:val="FF0000"/>
+          <w:sz w:val="28"/>
+          <w:szCs w:val="28"/>
+          <w:u w:val="single"/>
+        </w:rPr>
+      </w:pPr>
+    </w:p>
+    <w:p>
+      <w:pPr>
+        <w:spacing w:before="240"/>
+        <w:jc w:val="center"/>
+        <w:rPr>
+          <w:rFonts w:ascii="Consolas" w:hAnsi="Consolas"/>
+          <w:color w:val="FF0000"/>
+          <w:sz w:val="28"/>
+          <w:szCs w:val="28"/>
+          <w:u w:val="single"/>
+        </w:rPr>
+      </w:pPr>
+    </w:p>
+    <w:p>
+      <w:pPr>
+        <w:spacing w:before="240"/>
+        <w:jc w:val="center"/>
+        <w:rPr>
+          <w:rFonts w:ascii="Consolas" w:hAnsi="Consolas"/>
+          <w:color w:val="FF0000"/>
+          <w:sz w:val="28"/>
+          <w:szCs w:val="28"/>
+          <w:u w:val="single"/>
+        </w:rPr>
+      </w:pPr>
+    </w:p>
+    <w:p>
+      <w:pPr>
+        <w:spacing w:before="240"/>
+        <w:jc w:val="center"/>
+        <w:rPr>
+          <w:rFonts w:ascii="Consolas" w:hAnsi="Consolas"/>
+          <w:color w:val="FF0000"/>
+          <w:sz w:val="28"/>
+          <w:szCs w:val="28"/>
+          <w:u w:val="single"/>
+        </w:rPr>
+      </w:pPr>
+    </w:p>
+    <w:p>
+      <w:pPr>
+        <w:spacing w:before="240"/>
+        <w:jc w:val="center"/>
+        <w:rPr>
+          <w:rFonts w:ascii="Consolas" w:hAnsi="Consolas"/>
+          <w:color w:val="FF0000"/>
+          <w:sz w:val="28"/>
+          <w:szCs w:val="28"/>
+          <w:u w:val="single"/>
+        </w:rPr>
+      </w:pPr>
+    </w:p>
+    <w:p>
+      <w:pPr>
+        <w:spacing w:before="240"/>
+        <w:jc w:val="center"/>
+        <w:rPr>
+          <w:rFonts w:ascii="Consolas" w:hAnsi="Consolas"/>
+          <w:color w:val="FF0000"/>
+          <w:sz w:val="28"/>
+          <w:szCs w:val="28"/>
+          <w:u w:val="single"/>
+        </w:rPr>
+      </w:pPr>
+    </w:p>
+    <w:p>
+      <w:pPr>
+        <w:spacing w:before="240"/>
         <w:rPr>
           <w:rFonts w:ascii="Consolas" w:hAnsi="Consolas"/>
           <w:color w:val="FF0000"/>
@@ -916,11 +3008,103 @@
       </w:pPr>
     </w:lvl>
   </w:abstractNum>
+  <w:abstractNum w:abstractNumId="2" w15:restartNumberingAfterBreak="0">
+    <w:nsid w:val="4E763EC1"/>
+    <w:multiLevelType w:val="hybridMultilevel"/>
+    <w:tmpl w:val="E10C1486"/>
+    <w:lvl w:ilvl="0" w:tplc="040C0017">
+      <w:start w:val="1"/>
+      <w:numFmt w:val="lowerLetter"/>
+      <w:lvlText w:val="%1)"/>
+      <w:lvlJc w:val="left"/>
+      <w:pPr>
+        <w:ind w:left="720" w:hanging="360"/>
+      </w:pPr>
+      <w:rPr>
+        <w:rFonts w:hint="default"/>
+      </w:rPr>
+    </w:lvl>
+    <w:lvl w:ilvl="1" w:tplc="040C0019" w:tentative="1">
+      <w:start w:val="1"/>
+      <w:numFmt w:val="lowerLetter"/>
+      <w:lvlText w:val="%2."/>
+      <w:lvlJc w:val="left"/>
+      <w:pPr>
+        <w:ind w:left="1440" w:hanging="360"/>
+      </w:pPr>
+    </w:lvl>
+    <w:lvl w:ilvl="2" w:tplc="040C001B" w:tentative="1">
+      <w:start w:val="1"/>
+      <w:numFmt w:val="lowerRoman"/>
+      <w:lvlText w:val="%3."/>
+      <w:lvlJc w:val="right"/>
+      <w:pPr>
+        <w:ind w:left="2160" w:hanging="180"/>
+      </w:pPr>
+    </w:lvl>
+    <w:lvl w:ilvl="3" w:tplc="040C000F" w:tentative="1">
+      <w:start w:val="1"/>
+      <w:numFmt w:val="decimal"/>
+      <w:lvlText w:val="%4."/>
+      <w:lvlJc w:val="left"/>
+      <w:pPr>
+        <w:ind w:left="2880" w:hanging="360"/>
+      </w:pPr>
+    </w:lvl>
+    <w:lvl w:ilvl="4" w:tplc="040C0019" w:tentative="1">
+      <w:start w:val="1"/>
+      <w:numFmt w:val="lowerLetter"/>
+      <w:lvlText w:val="%5."/>
+      <w:lvlJc w:val="left"/>
+      <w:pPr>
+        <w:ind w:left="3600" w:hanging="360"/>
+      </w:pPr>
+    </w:lvl>
+    <w:lvl w:ilvl="5" w:tplc="040C001B" w:tentative="1">
+      <w:start w:val="1"/>
+      <w:numFmt w:val="lowerRoman"/>
+      <w:lvlText w:val="%6."/>
+      <w:lvlJc w:val="right"/>
+      <w:pPr>
+        <w:ind w:left="4320" w:hanging="180"/>
+      </w:pPr>
+    </w:lvl>
+    <w:lvl w:ilvl="6" w:tplc="040C000F" w:tentative="1">
+      <w:start w:val="1"/>
+      <w:numFmt w:val="decimal"/>
+      <w:lvlText w:val="%7."/>
+      <w:lvlJc w:val="left"/>
+      <w:pPr>
+        <w:ind w:left="5040" w:hanging="360"/>
+      </w:pPr>
+    </w:lvl>
+    <w:lvl w:ilvl="7" w:tplc="040C0019" w:tentative="1">
+      <w:start w:val="1"/>
+      <w:numFmt w:val="lowerLetter"/>
+      <w:lvlText w:val="%8."/>
+      <w:lvlJc w:val="left"/>
+      <w:pPr>
+        <w:ind w:left="5760" w:hanging="360"/>
+      </w:pPr>
+    </w:lvl>
+    <w:lvl w:ilvl="8" w:tplc="040C001B" w:tentative="1">
+      <w:start w:val="1"/>
+      <w:numFmt w:val="lowerRoman"/>
+      <w:lvlText w:val="%9."/>
+      <w:lvlJc w:val="right"/>
+      <w:pPr>
+        <w:ind w:left="6480" w:hanging="180"/>
+      </w:pPr>
+    </w:lvl>
+  </w:abstractNum>
   <w:num w:numId="1">
     <w:abstractNumId w:val="0"/>
   </w:num>
   <w:num w:numId="2">
     <w:abstractNumId w:val="1"/>
+  </w:num>
+  <w:num w:numId="3">
+    <w:abstractNumId w:val="2"/>
   </w:num>
 </w:numbering>
 </file>
@@ -942,7 +3126,7 @@
       </w:pPr>
     </w:pPrDefault>
   </w:docDefaults>
-  <w:latentStyles w:defLockedState="0" w:defUIPriority="99" w:defSemiHidden="0" w:defUnhideWhenUsed="0" w:defQFormat="0" w:count="376">
+  <w:latentStyles w:defLockedState="0" w:defUIPriority="99" w:defSemiHidden="0" w:defUnhideWhenUsed="0" w:defQFormat="0" w:count="375">
     <w:lsdException w:name="Normal" w:uiPriority="0" w:qFormat="1"/>
     <w:lsdException w:name="heading 1" w:uiPriority="9" w:qFormat="1"/>
     <w:lsdException w:name="heading 2" w:semiHidden="1" w:uiPriority="9" w:unhideWhenUsed="1" w:qFormat="1"/>
@@ -1318,7 +3502,6 @@
     <w:lsdException w:name="Smart Hyperlink" w:semiHidden="1" w:unhideWhenUsed="1"/>
     <w:lsdException w:name="Hashtag" w:semiHidden="1" w:unhideWhenUsed="1"/>
     <w:lsdException w:name="Unresolved Mention" w:semiHidden="1" w:unhideWhenUsed="1"/>
-    <w:lsdException w:name="Smart Link" w:semiHidden="1" w:unhideWhenUsed="1"/>
   </w:latentStyles>
   <w:style w:type="paragraph" w:default="1" w:styleId="Normal">
     <w:name w:val="Normal"/>
@@ -1474,6 +3657,33 @@
     <w:rPr>
       <w:color w:val="954F72" w:themeColor="followedHyperlink"/>
       <w:u w:val="single"/>
+    </w:rPr>
+  </w:style>
+  <w:style w:type="paragraph" w:styleId="NormalWeb">
+    <w:name w:val="Normal (Web)"/>
+    <w:basedOn w:val="Normal"/>
+    <w:uiPriority w:val="99"/>
+    <w:unhideWhenUsed/>
+    <w:rsid w:val="00475FBB"/>
+    <w:pPr>
+      <w:spacing w:before="100" w:beforeAutospacing="1" w:after="100" w:afterAutospacing="1" w:line="240" w:lineRule="auto"/>
+    </w:pPr>
+    <w:rPr>
+      <w:rFonts w:ascii="Times New Roman" w:eastAsia="Times New Roman" w:hAnsi="Times New Roman" w:cs="Times New Roman"/>
+      <w:sz w:val="24"/>
+      <w:szCs w:val="24"/>
+      <w:lang w:eastAsia="fr-FR"/>
+    </w:rPr>
+  </w:style>
+  <w:style w:type="character" w:styleId="lev">
+    <w:name w:val="Strong"/>
+    <w:basedOn w:val="Policepardfaut"/>
+    <w:uiPriority w:val="22"/>
+    <w:qFormat/>
+    <w:rsid w:val="00475FBB"/>
+    <w:rPr>
+      <w:b/>
+      <w:bCs/>
     </w:rPr>
   </w:style>
 </w:styles>
@@ -1779,7 +3989,7 @@
 </file>
 
 <file path=customXml/itemProps1.xml><?xml version="1.0" encoding="utf-8"?>
-<ds:datastoreItem xmlns:ds="http://schemas.openxmlformats.org/officeDocument/2006/customXml" ds:itemID="{5A81954F-76F0-44C1-A7D0-9438AE59C242}">
+<ds:datastoreItem xmlns:ds="http://schemas.openxmlformats.org/officeDocument/2006/customXml" ds:itemID="{36D37A72-BBD2-4075-9D37-FE6DDF23E2AA}">
   <ds:schemaRefs>
     <ds:schemaRef ds:uri="http://schemas.openxmlformats.org/officeDocument/2006/bibliography"/>
   </ds:schemaRefs>

</xml_diff>

<commit_message>
Minor modification of presentation
</commit_message>
<xml_diff>
--- a/Documents/Rapport.docx
+++ b/Documents/Rapport.docx
@@ -516,6 +516,12 @@
         <w:rPr>
           <w:rFonts w:ascii="Consolas" w:hAnsi="Consolas"/>
         </w:rPr>
+        <w:tab/>
+      </w:r>
+      <w:r>
+        <w:rPr>
+          <w:rFonts w:ascii="Consolas" w:hAnsi="Consolas"/>
+        </w:rPr>
         <w:t>Dans cette partie nous détaillerons pas</w:t>
       </w:r>
       <w:r>
@@ -554,6 +560,12 @@
         <w:rPr>
           <w:rFonts w:ascii="Consolas" w:hAnsi="Consolas"/>
         </w:rPr>
+        <w:tab/>
+      </w:r>
+      <w:r>
+        <w:rPr>
+          <w:rFonts w:ascii="Consolas" w:hAnsi="Consolas"/>
+        </w:rPr>
         <w:t>Pour commencer</w:t>
       </w:r>
       <w:r>
@@ -590,7 +602,13 @@
         <w:rPr>
           <w:rFonts w:ascii="Consolas" w:hAnsi="Consolas"/>
         </w:rPr>
-        <w:t>fin de manipuler la data</w:t>
+        <w:t>fin d</w:t>
+      </w:r>
+      <w:r>
+        <w:rPr>
+          <w:rFonts w:ascii="Consolas" w:hAnsi="Consolas"/>
+        </w:rPr>
+        <w:t>e pouvoir le manipuler</w:t>
       </w:r>
       <w:r>
         <w:rPr>
@@ -614,7 +632,13 @@
         <w:rPr>
           <w:rFonts w:ascii="Consolas" w:hAnsi="Consolas"/>
         </w:rPr>
-        <w:t xml:space="preserve">csv en </w:t>
+        <w:t>csv en</w:t>
+      </w:r>
+      <w:r>
+        <w:rPr>
+          <w:rFonts w:ascii="Consolas" w:hAnsi="Consolas"/>
+        </w:rPr>
+        <w:t xml:space="preserve"> </w:t>
       </w:r>
       <w:r>
         <w:rPr>
@@ -626,6 +650,8 @@
       <w:r>
         <w:rPr>
           <w:rFonts w:ascii="Consolas" w:hAnsi="Consolas"/>
+          <w:i/>
+          <w:iCs/>
         </w:rPr>
         <w:t>DataFrame</w:t>
       </w:r>
@@ -646,6 +672,8 @@
         <w:rPr>
           <w:rFonts w:ascii="Consolas" w:hAnsi="Consolas"/>
           <w:b/>
+          <w:i/>
+          <w:iCs/>
         </w:rPr>
         <w:t>pandas</w:t>
       </w:r>
@@ -671,6 +699,8 @@
       <w:r>
         <w:rPr>
           <w:rFonts w:ascii="Consolas" w:hAnsi="Consolas"/>
+          <w:i/>
+          <w:iCs/>
         </w:rPr>
         <w:t>features</w:t>
       </w:r>
@@ -679,134 +709,694 @@
         <w:rPr>
           <w:rFonts w:ascii="Consolas" w:hAnsi="Consolas"/>
         </w:rPr>
+        <w:t xml:space="preserve"> </w:t>
+      </w:r>
+      <w:r>
+        <w:rPr>
+          <w:rFonts w:ascii="Consolas" w:hAnsi="Consolas"/>
+        </w:rPr>
+        <w:t xml:space="preserve">ainsi que </w:t>
+      </w:r>
+      <w:r>
+        <w:rPr>
+          <w:rFonts w:ascii="Consolas" w:hAnsi="Consolas"/>
+        </w:rPr>
+        <w:t xml:space="preserve">d’exploiter </w:t>
+      </w:r>
+      <w:r>
+        <w:rPr>
+          <w:rFonts w:ascii="Consolas" w:hAnsi="Consolas"/>
+        </w:rPr>
+        <w:t xml:space="preserve">le matériel </w:t>
+      </w:r>
+      <w:r>
+        <w:rPr>
+          <w:rFonts w:ascii="Consolas" w:hAnsi="Consolas"/>
+        </w:rPr>
+        <w:t xml:space="preserve">sur </w:t>
+      </w:r>
+      <w:r>
+        <w:rPr>
+          <w:rFonts w:ascii="Consolas" w:hAnsi="Consolas"/>
+        </w:rPr>
+        <w:t>lequel</w:t>
+      </w:r>
+      <w:r>
+        <w:rPr>
+          <w:rFonts w:ascii="Consolas" w:hAnsi="Consolas"/>
+        </w:rPr>
+        <w:t xml:space="preserve"> nous travaillerons par la suite.</w:t>
+      </w:r>
+    </w:p>
+    <w:p>
+      <w:pPr>
+        <w:spacing w:before="240"/>
+        <w:rPr>
+          <w:rFonts w:ascii="Consolas" w:hAnsi="Consolas"/>
+        </w:rPr>
+      </w:pPr>
+      <w:r>
+        <w:rPr>
+          <w:rFonts w:ascii="Consolas" w:hAnsi="Consolas"/>
+        </w:rPr>
+        <w:t>La</w:t>
+      </w:r>
+      <w:r>
+        <w:rPr>
+          <w:rFonts w:ascii="Consolas" w:hAnsi="Consolas"/>
+        </w:rPr>
+        <w:t xml:space="preserve"> première partie de </w:t>
+      </w:r>
+      <w:r>
+        <w:rPr>
+          <w:rFonts w:ascii="Consolas" w:hAnsi="Consolas"/>
+        </w:rPr>
+        <w:t xml:space="preserve">notre </w:t>
+      </w:r>
+      <w:r>
+        <w:rPr>
+          <w:rFonts w:ascii="Consolas" w:hAnsi="Consolas"/>
+        </w:rPr>
+        <w:t>travail</w:t>
+      </w:r>
+      <w:r>
+        <w:rPr>
+          <w:rFonts w:ascii="Consolas" w:hAnsi="Consolas"/>
+        </w:rPr>
+        <w:t xml:space="preserve"> a</w:t>
+      </w:r>
+      <w:r>
+        <w:rPr>
+          <w:rFonts w:ascii="Consolas" w:hAnsi="Consolas"/>
+        </w:rPr>
+        <w:t xml:space="preserve"> consist</w:t>
+      </w:r>
+      <w:r>
+        <w:rPr>
+          <w:rFonts w:ascii="Consolas" w:hAnsi="Consolas"/>
+        </w:rPr>
+        <w:t>é</w:t>
+      </w:r>
+      <w:r>
+        <w:rPr>
+          <w:rFonts w:ascii="Consolas" w:hAnsi="Consolas"/>
+        </w:rPr>
+        <w:t xml:space="preserve"> à supprimer les colonnes/</w:t>
+      </w:r>
+      <w:proofErr w:type="spellStart"/>
+      <w:r>
+        <w:rPr>
+          <w:rFonts w:ascii="Consolas" w:hAnsi="Consolas"/>
+          <w:i/>
+          <w:iCs/>
+        </w:rPr>
+        <w:t>features</w:t>
+      </w:r>
+      <w:proofErr w:type="spellEnd"/>
+      <w:r>
+        <w:rPr>
+          <w:rFonts w:ascii="Consolas" w:hAnsi="Consolas"/>
+        </w:rPr>
+        <w:t xml:space="preserve"> inutiles :</w:t>
+      </w:r>
+      <w:r>
+        <w:rPr>
+          <w:rFonts w:ascii="Consolas" w:hAnsi="Consolas"/>
+        </w:rPr>
+        <w:tab/>
+      </w:r>
+    </w:p>
+    <w:p>
+      <w:pPr>
+        <w:pStyle w:val="Paragraphedeliste"/>
+        <w:numPr>
+          <w:ilvl w:val="0"/>
+          <w:numId w:val="4"/>
+        </w:numPr>
+        <w:spacing w:before="240"/>
+        <w:rPr>
+          <w:rFonts w:ascii="Consolas" w:hAnsi="Consolas"/>
+        </w:rPr>
+      </w:pPr>
+      <w:r>
+        <w:rPr>
+          <w:rFonts w:ascii="Consolas" w:hAnsi="Consolas"/>
+        </w:rPr>
+        <w:t>Nou</w:t>
+      </w:r>
+      <w:r>
+        <w:rPr>
+          <w:rFonts w:ascii="Consolas" w:hAnsi="Consolas"/>
+        </w:rPr>
+        <w:t>s</w:t>
+      </w:r>
+      <w:r>
+        <w:rPr>
+          <w:rFonts w:ascii="Consolas" w:hAnsi="Consolas"/>
+        </w:rPr>
+        <w:t xml:space="preserve"> avons donc </w:t>
+      </w:r>
+      <w:r>
+        <w:rPr>
+          <w:rFonts w:ascii="Consolas" w:hAnsi="Consolas"/>
+        </w:rPr>
+        <w:t>commencé</w:t>
+      </w:r>
+      <w:r>
+        <w:rPr>
+          <w:rFonts w:ascii="Consolas" w:hAnsi="Consolas"/>
+        </w:rPr>
+        <w:t xml:space="preserve"> </w:t>
+      </w:r>
+      <w:r>
+        <w:rPr>
+          <w:rFonts w:ascii="Consolas" w:hAnsi="Consolas"/>
+        </w:rPr>
+        <w:t>par</w:t>
+      </w:r>
+      <w:r>
+        <w:rPr>
+          <w:rFonts w:ascii="Consolas" w:hAnsi="Consolas"/>
+        </w:rPr>
+        <w:t xml:space="preserve"> chercher s’il existait des colonnes dont le contenu </w:t>
+      </w:r>
+      <w:r>
+        <w:rPr>
+          <w:rFonts w:ascii="Consolas" w:hAnsi="Consolas"/>
+        </w:rPr>
+        <w:t>était</w:t>
+      </w:r>
+      <w:r>
+        <w:rPr>
+          <w:rFonts w:ascii="Consolas" w:hAnsi="Consolas"/>
+        </w:rPr>
+        <w:t xml:space="preserve"> nul. Nous en avons trouvé deux : </w:t>
+      </w:r>
+      <w:r>
+        <w:rPr>
+          <w:rFonts w:ascii="Consolas" w:hAnsi="Consolas"/>
+          <w:u w:val="single"/>
+        </w:rPr>
+        <w:t>annotation/notes</w:t>
+      </w:r>
+      <w:r>
+        <w:rPr>
+          <w:rFonts w:ascii="Consolas" w:hAnsi="Consolas"/>
+        </w:rPr>
         <w:t xml:space="preserve"> et </w:t>
       </w:r>
       <w:r>
         <w:rPr>
           <w:rFonts w:ascii="Consolas" w:hAnsi="Consolas"/>
-        </w:rPr>
-        <w:t xml:space="preserve">d’exploiter </w:t>
-      </w:r>
-      <w:r>
-        <w:rPr>
-          <w:rFonts w:ascii="Consolas" w:hAnsi="Consolas"/>
-        </w:rPr>
-        <w:t xml:space="preserve">le matériel </w:t>
-      </w:r>
-      <w:r>
-        <w:rPr>
-          <w:rFonts w:ascii="Consolas" w:hAnsi="Consolas"/>
-        </w:rPr>
-        <w:t xml:space="preserve">sur </w:t>
-      </w:r>
-      <w:r>
-        <w:rPr>
-          <w:rFonts w:ascii="Consolas" w:hAnsi="Consolas"/>
-        </w:rPr>
-        <w:t>lequel</w:t>
-      </w:r>
-      <w:r>
-        <w:rPr>
-          <w:rFonts w:ascii="Consolas" w:hAnsi="Consolas"/>
-        </w:rPr>
-        <w:t xml:space="preserve"> nous travaillerons par la suite.</w:t>
-      </w:r>
-    </w:p>
-    <w:p>
-      <w:pPr>
-        <w:spacing w:before="240"/>
-        <w:rPr>
-          <w:rFonts w:ascii="Consolas" w:hAnsi="Consolas"/>
-        </w:rPr>
-      </w:pPr>
-      <w:r>
-        <w:rPr>
-          <w:rFonts w:ascii="Consolas" w:hAnsi="Consolas"/>
-        </w:rPr>
-        <w:t>Notre première partie de travail</w:t>
-      </w:r>
-      <w:r>
-        <w:rPr>
-          <w:rFonts w:ascii="Consolas" w:hAnsi="Consolas"/>
-        </w:rPr>
-        <w:t xml:space="preserve"> a</w:t>
-      </w:r>
-      <w:r>
-        <w:rPr>
-          <w:rFonts w:ascii="Consolas" w:hAnsi="Consolas"/>
-        </w:rPr>
-        <w:t xml:space="preserve"> consist</w:t>
-      </w:r>
-      <w:r>
-        <w:rPr>
-          <w:rFonts w:ascii="Consolas" w:hAnsi="Consolas"/>
-        </w:rPr>
-        <w:t>é</w:t>
-      </w:r>
-      <w:r>
-        <w:rPr>
-          <w:rFonts w:ascii="Consolas" w:hAnsi="Consolas"/>
-        </w:rPr>
-        <w:t xml:space="preserve"> à supprimer les colonnes/</w:t>
+          <w:u w:val="single"/>
+        </w:rPr>
+        <w:t>extras</w:t>
+      </w:r>
+      <w:r>
+        <w:rPr>
+          <w:rFonts w:ascii="Consolas" w:hAnsi="Consolas"/>
+        </w:rPr>
+        <w:t>.</w:t>
+      </w:r>
+    </w:p>
+    <w:p>
+      <w:pPr>
+        <w:pStyle w:val="Paragraphedeliste"/>
+        <w:numPr>
+          <w:ilvl w:val="0"/>
+          <w:numId w:val="4"/>
+        </w:numPr>
+        <w:spacing w:before="240"/>
+        <w:rPr>
+          <w:rFonts w:ascii="Consolas" w:hAnsi="Consolas"/>
+        </w:rPr>
+      </w:pPr>
+      <w:r>
+        <w:rPr>
+          <w:rFonts w:ascii="Consolas" w:hAnsi="Consolas"/>
+        </w:rPr>
+        <w:t xml:space="preserve">Ensuite nous avons cherché à supprimer les colonnes composées d’une unique valeur. Quatre d’entre elles se sont révélées correspondre à cette description : </w:t>
       </w:r>
       <w:proofErr w:type="spellStart"/>
       <w:r>
         <w:rPr>
           <w:rFonts w:ascii="Consolas" w:hAnsi="Consolas"/>
-        </w:rPr>
-        <w:t>features</w:t>
+          <w:u w:val="single"/>
+        </w:rPr>
+        <w:t>metadata</w:t>
       </w:r>
       <w:proofErr w:type="spellEnd"/>
       <w:r>
         <w:rPr>
           <w:rFonts w:ascii="Consolas" w:hAnsi="Consolas"/>
-        </w:rPr>
-        <w:t xml:space="preserve"> inutiles :</w:t>
-      </w:r>
-    </w:p>
-    <w:p>
-      <w:pPr>
-        <w:spacing w:before="240"/>
-        <w:rPr>
-          <w:rFonts w:ascii="Consolas" w:hAnsi="Consolas"/>
-        </w:rPr>
-      </w:pPr>
-      <w:r>
-        <w:rPr>
-          <w:rFonts w:ascii="Consolas" w:hAnsi="Consolas"/>
-        </w:rPr>
-        <w:t>Nou</w:t>
-      </w:r>
-      <w:r>
-        <w:rPr>
-          <w:rFonts w:ascii="Consolas" w:hAnsi="Consolas"/>
-        </w:rPr>
-        <w:t>s</w:t>
-      </w:r>
-      <w:r>
-        <w:rPr>
-          <w:rFonts w:ascii="Consolas" w:hAnsi="Consolas"/>
-        </w:rPr>
-        <w:t xml:space="preserve"> avons donc </w:t>
-      </w:r>
-      <w:r>
-        <w:rPr>
-          <w:rFonts w:ascii="Consolas" w:hAnsi="Consolas"/>
-        </w:rPr>
-        <w:t>commencé</w:t>
-      </w:r>
-      <w:r>
-        <w:rPr>
-          <w:rFonts w:ascii="Consolas" w:hAnsi="Consolas"/>
-        </w:rPr>
-        <w:t xml:space="preserve"> à chercher s’il existait des colonnes dont le contenu serait nul. Nous en avons trouvé deux : </w:t>
-      </w:r>
-      <w:r>
-        <w:rPr>
-          <w:rFonts w:ascii="Consolas" w:hAnsi="Consolas"/>
-          <w:u w:val="single"/>
-        </w:rPr>
-        <w:t>annotation/notes</w:t>
+          <w:u w:val="single"/>
+        </w:rPr>
+        <w:t>/</w:t>
+      </w:r>
+      <w:proofErr w:type="spellStart"/>
+      <w:r>
+        <w:rPr>
+          <w:rFonts w:ascii="Consolas" w:hAnsi="Consolas"/>
+          <w:u w:val="single"/>
+        </w:rPr>
+        <w:t>sec_taken</w:t>
+      </w:r>
+      <w:proofErr w:type="spellEnd"/>
+      <w:r>
+        <w:rPr>
+          <w:rFonts w:ascii="Consolas" w:hAnsi="Consolas"/>
+        </w:rPr>
+        <w:t xml:space="preserve">, </w:t>
+      </w:r>
+      <w:proofErr w:type="spellStart"/>
+      <w:r>
+        <w:rPr>
+          <w:rFonts w:ascii="Consolas" w:hAnsi="Consolas"/>
+          <w:u w:val="single"/>
+        </w:rPr>
+        <w:t>metadata</w:t>
+      </w:r>
+      <w:proofErr w:type="spellEnd"/>
+      <w:r>
+        <w:rPr>
+          <w:rFonts w:ascii="Consolas" w:hAnsi="Consolas"/>
+          <w:u w:val="single"/>
+        </w:rPr>
+        <w:t>/</w:t>
+      </w:r>
+      <w:proofErr w:type="spellStart"/>
+      <w:r>
+        <w:rPr>
+          <w:rFonts w:ascii="Consolas" w:hAnsi="Consolas"/>
+          <w:u w:val="single"/>
+        </w:rPr>
+        <w:t>last_updated_by</w:t>
+      </w:r>
+      <w:proofErr w:type="spellEnd"/>
+      <w:r>
+        <w:rPr>
+          <w:rFonts w:ascii="Consolas" w:hAnsi="Consolas"/>
+        </w:rPr>
+        <w:t xml:space="preserve">, </w:t>
+      </w:r>
+      <w:proofErr w:type="spellStart"/>
+      <w:r>
+        <w:rPr>
+          <w:rFonts w:ascii="Consolas" w:hAnsi="Consolas"/>
+          <w:u w:val="single"/>
+        </w:rPr>
+        <w:t>metadata</w:t>
+      </w:r>
+      <w:proofErr w:type="spellEnd"/>
+      <w:r>
+        <w:rPr>
+          <w:rFonts w:ascii="Consolas" w:hAnsi="Consolas"/>
+          <w:u w:val="single"/>
+        </w:rPr>
+        <w:t>/</w:t>
+      </w:r>
+      <w:proofErr w:type="spellStart"/>
+      <w:r>
+        <w:rPr>
+          <w:rFonts w:ascii="Consolas" w:hAnsi="Consolas"/>
+          <w:u w:val="single"/>
+        </w:rPr>
+        <w:t>status</w:t>
+      </w:r>
+      <w:proofErr w:type="spellEnd"/>
+      <w:r>
+        <w:rPr>
+          <w:rFonts w:ascii="Consolas" w:hAnsi="Consolas"/>
+        </w:rPr>
+        <w:t xml:space="preserve">, </w:t>
+      </w:r>
+      <w:proofErr w:type="spellStart"/>
+      <w:r>
+        <w:rPr>
+          <w:rFonts w:ascii="Consolas" w:hAnsi="Consolas"/>
+          <w:u w:val="single"/>
+        </w:rPr>
+        <w:t>metadata</w:t>
+      </w:r>
+      <w:proofErr w:type="spellEnd"/>
+      <w:r>
+        <w:rPr>
+          <w:rFonts w:ascii="Consolas" w:hAnsi="Consolas"/>
+          <w:u w:val="single"/>
+        </w:rPr>
+        <w:t>/</w:t>
+      </w:r>
+      <w:proofErr w:type="spellStart"/>
+      <w:r>
+        <w:rPr>
+          <w:rFonts w:ascii="Consolas" w:hAnsi="Consolas"/>
+          <w:u w:val="single"/>
+        </w:rPr>
+        <w:t>evaluation</w:t>
+      </w:r>
+      <w:proofErr w:type="spellEnd"/>
+      <w:r>
+        <w:rPr>
+          <w:rFonts w:ascii="Consolas" w:hAnsi="Consolas"/>
+        </w:rPr>
+        <w:t xml:space="preserve">. Elles </w:t>
+      </w:r>
+      <w:r>
+        <w:rPr>
+          <w:rFonts w:ascii="Consolas" w:hAnsi="Consolas"/>
+        </w:rPr>
+        <w:t>étaient donc</w:t>
+      </w:r>
+      <w:r>
+        <w:rPr>
+          <w:rFonts w:ascii="Consolas" w:hAnsi="Consolas"/>
+        </w:rPr>
+        <w:t xml:space="preserve"> inutiles dans l’algorithme de classification.</w:t>
+      </w:r>
+    </w:p>
+    <w:p>
+      <w:pPr>
+        <w:pStyle w:val="Paragraphedeliste"/>
+        <w:numPr>
+          <w:ilvl w:val="0"/>
+          <w:numId w:val="4"/>
+        </w:numPr>
+        <w:spacing w:before="240"/>
+        <w:rPr>
+          <w:rFonts w:ascii="Consolas" w:hAnsi="Consolas"/>
+        </w:rPr>
+      </w:pPr>
+      <w:r>
+        <w:rPr>
+          <w:rFonts w:ascii="Consolas" w:hAnsi="Consolas"/>
+        </w:rPr>
+        <w:t xml:space="preserve">Pour finir nous nous sommes rendu compte que deux autres colonnes n’étaient pas pertinentes : </w:t>
+      </w:r>
+      <w:proofErr w:type="spellStart"/>
+      <w:r>
+        <w:rPr>
+          <w:rFonts w:ascii="Consolas" w:hAnsi="Consolas"/>
+          <w:u w:val="single"/>
+        </w:rPr>
+        <w:t>metadata</w:t>
+      </w:r>
+      <w:proofErr w:type="spellEnd"/>
+      <w:r>
+        <w:rPr>
+          <w:rFonts w:ascii="Consolas" w:hAnsi="Consolas"/>
+          <w:u w:val="single"/>
+        </w:rPr>
+        <w:t>/</w:t>
+      </w:r>
+      <w:proofErr w:type="spellStart"/>
+      <w:r>
+        <w:rPr>
+          <w:rFonts w:ascii="Consolas" w:hAnsi="Consolas"/>
+          <w:u w:val="single"/>
+        </w:rPr>
+        <w:t>lastupdates_at</w:t>
+      </w:r>
+      <w:proofErr w:type="spellEnd"/>
+      <w:r>
+        <w:rPr>
+          <w:rFonts w:ascii="Consolas" w:hAnsi="Consolas"/>
+        </w:rPr>
+        <w:t xml:space="preserve"> et </w:t>
+      </w:r>
+      <w:proofErr w:type="spellStart"/>
+      <w:r>
+        <w:rPr>
+          <w:rFonts w:ascii="Consolas" w:hAnsi="Consolas"/>
+          <w:u w:val="single"/>
+        </w:rPr>
+        <w:t>metadata</w:t>
+      </w:r>
+      <w:proofErr w:type="spellEnd"/>
+      <w:r>
+        <w:rPr>
+          <w:rFonts w:ascii="Consolas" w:hAnsi="Consolas"/>
+          <w:u w:val="single"/>
+        </w:rPr>
+        <w:t>/</w:t>
+      </w:r>
+      <w:proofErr w:type="spellStart"/>
+      <w:r>
+        <w:rPr>
+          <w:rFonts w:ascii="Consolas" w:hAnsi="Consolas"/>
+          <w:u w:val="single"/>
+        </w:rPr>
+        <w:t>first_done_at</w:t>
+      </w:r>
+      <w:proofErr w:type="spellEnd"/>
+      <w:r>
+        <w:rPr>
+          <w:rFonts w:ascii="Consolas" w:hAnsi="Consolas"/>
+        </w:rPr>
+        <w:t xml:space="preserve"> car el</w:t>
+      </w:r>
+      <w:r>
+        <w:rPr>
+          <w:rFonts w:ascii="Consolas" w:hAnsi="Consolas"/>
+        </w:rPr>
+        <w:t>le</w:t>
+      </w:r>
+      <w:r>
+        <w:rPr>
+          <w:rFonts w:ascii="Consolas" w:hAnsi="Consolas"/>
+        </w:rPr>
+        <w:t>s étaient composées uniquement de timestamps.</w:t>
+      </w:r>
+    </w:p>
+    <w:p>
+      <w:pPr>
+        <w:spacing w:before="240"/>
+        <w:rPr>
+          <w:rFonts w:ascii="Consolas" w:hAnsi="Consolas"/>
+        </w:rPr>
+      </w:pPr>
+      <w:r>
+        <w:rPr>
+          <w:rFonts w:ascii="Consolas" w:hAnsi="Consolas"/>
+        </w:rPr>
+        <w:t xml:space="preserve">Lorsque ce tri </w:t>
+      </w:r>
+      <w:r>
+        <w:rPr>
+          <w:rFonts w:ascii="Consolas" w:hAnsi="Consolas"/>
+        </w:rPr>
+        <w:t>fut</w:t>
+      </w:r>
+      <w:r>
+        <w:rPr>
+          <w:rFonts w:ascii="Consolas" w:hAnsi="Consolas"/>
+        </w:rPr>
+        <w:t xml:space="preserve"> fait</w:t>
+      </w:r>
+      <w:r>
+        <w:rPr>
+          <w:rFonts w:ascii="Consolas" w:hAnsi="Consolas"/>
+        </w:rPr>
+        <w:t>,</w:t>
+      </w:r>
+      <w:r>
+        <w:rPr>
+          <w:rFonts w:ascii="Consolas" w:hAnsi="Consolas"/>
+        </w:rPr>
+        <w:t xml:space="preserve"> il ne nous rest</w:t>
+      </w:r>
+      <w:r>
+        <w:rPr>
+          <w:rFonts w:ascii="Consolas" w:hAnsi="Consolas"/>
+        </w:rPr>
+        <w:t>ait</w:t>
+      </w:r>
+      <w:r>
+        <w:rPr>
+          <w:rFonts w:ascii="Consolas" w:hAnsi="Consolas"/>
+        </w:rPr>
+        <w:t xml:space="preserve"> que 2 colonnes pertinentes pour la classification : content (composée d</w:t>
+      </w:r>
+      <w:r>
+        <w:rPr>
+          <w:rFonts w:ascii="Consolas" w:hAnsi="Consolas"/>
+        </w:rPr>
+        <w:t>u texte</w:t>
+      </w:r>
+      <w:r>
+        <w:rPr>
+          <w:rFonts w:ascii="Consolas" w:hAnsi="Consolas"/>
+        </w:rPr>
+        <w:t>) et annotation/label (composée de 0</w:t>
+      </w:r>
+      <w:r>
+        <w:rPr>
+          <w:rFonts w:ascii="Consolas" w:hAnsi="Consolas"/>
+        </w:rPr>
+        <w:t xml:space="preserve"> [Not Cyber-Troll]</w:t>
+      </w:r>
+      <w:r>
+        <w:rPr>
+          <w:rFonts w:ascii="Consolas" w:hAnsi="Consolas"/>
+        </w:rPr>
+        <w:t xml:space="preserve"> ou 1</w:t>
+      </w:r>
+      <w:r>
+        <w:rPr>
+          <w:rFonts w:ascii="Consolas" w:hAnsi="Consolas"/>
+        </w:rPr>
+        <w:t xml:space="preserve"> [Cyber-Troll]</w:t>
+      </w:r>
+      <w:r>
+        <w:rPr>
+          <w:rFonts w:ascii="Consolas" w:hAnsi="Consolas"/>
+        </w:rPr>
+        <w:t>)</w:t>
+      </w:r>
+      <w:r>
+        <w:rPr>
+          <w:rFonts w:ascii="Consolas" w:hAnsi="Consolas"/>
+        </w:rPr>
+        <w:t>.</w:t>
+      </w:r>
+    </w:p>
+    <w:p>
+      <w:pPr>
+        <w:spacing w:before="240"/>
+        <w:rPr>
+          <w:rFonts w:ascii="Consolas" w:hAnsi="Consolas"/>
+        </w:rPr>
+      </w:pPr>
+      <w:r>
+        <w:rPr>
+          <w:rFonts w:ascii="Consolas" w:hAnsi="Consolas"/>
+        </w:rPr>
+        <w:tab/>
+      </w:r>
+      <w:r>
+        <w:rPr>
+          <w:rFonts w:ascii="Consolas" w:hAnsi="Consolas"/>
+        </w:rPr>
+        <w:t xml:space="preserve">L’étape suivante de notre projet </w:t>
+      </w:r>
+      <w:r>
+        <w:rPr>
+          <w:rFonts w:ascii="Consolas" w:hAnsi="Consolas"/>
+        </w:rPr>
+        <w:t>a été</w:t>
+      </w:r>
+      <w:r>
+        <w:rPr>
+          <w:rFonts w:ascii="Consolas" w:hAnsi="Consolas"/>
+        </w:rPr>
+        <w:t xml:space="preserve"> le </w:t>
+      </w:r>
+      <w:r>
+        <w:rPr>
+          <w:rFonts w:ascii="Consolas" w:hAnsi="Consolas"/>
+          <w:u w:val="single"/>
+        </w:rPr>
+        <w:t>prétraitement du texte</w:t>
+      </w:r>
+      <w:r>
+        <w:rPr>
+          <w:rFonts w:ascii="Consolas" w:hAnsi="Consolas"/>
+        </w:rPr>
+        <w:t>.</w:t>
+      </w:r>
+    </w:p>
+    <w:p>
+      <w:pPr>
+        <w:spacing w:before="240"/>
+        <w:rPr>
+          <w:rFonts w:ascii="Consolas" w:hAnsi="Consolas"/>
+        </w:rPr>
+      </w:pPr>
+      <w:r>
+        <w:rPr>
+          <w:rFonts w:ascii="Consolas" w:hAnsi="Consolas"/>
+        </w:rPr>
+        <w:t xml:space="preserve">Le texte peut contenir des nombres, des caractères spéciaux ou encore des espaces indésirables. C’est pourquoi nous les avons retirés du texte à l’aide de </w:t>
+      </w:r>
+      <w:proofErr w:type="spellStart"/>
+      <w:r>
+        <w:rPr>
+          <w:rFonts w:ascii="Consolas" w:hAnsi="Consolas"/>
+          <w:i/>
+          <w:iCs/>
+        </w:rPr>
+        <w:t>WordNetLemmatizer</w:t>
+      </w:r>
+      <w:proofErr w:type="spellEnd"/>
+      <w:r>
+        <w:rPr>
+          <w:rFonts w:ascii="Consolas" w:hAnsi="Consolas"/>
+        </w:rPr>
+        <w:t>.</w:t>
+      </w:r>
+    </w:p>
+    <w:p>
+      <w:pPr>
+        <w:spacing w:before="240"/>
+        <w:rPr>
+          <w:rFonts w:ascii="Consolas" w:hAnsi="Consolas"/>
+        </w:rPr>
+      </w:pPr>
+      <w:r>
+        <w:rPr>
+          <w:rFonts w:ascii="Consolas" w:hAnsi="Consolas"/>
+        </w:rPr>
+        <w:t>Après avoir appliqué notre méthode au contenu</w:t>
+      </w:r>
+      <w:r>
+        <w:rPr>
+          <w:rFonts w:ascii="Consolas" w:hAnsi="Consolas"/>
+        </w:rPr>
+        <w:t>,</w:t>
+      </w:r>
+      <w:r>
+        <w:rPr>
+          <w:rFonts w:ascii="Consolas" w:hAnsi="Consolas"/>
+        </w:rPr>
+        <w:t xml:space="preserve"> la visualisation </w:t>
+      </w:r>
+      <w:r>
+        <w:rPr>
+          <w:rFonts w:ascii="Consolas" w:hAnsi="Consolas"/>
+        </w:rPr>
+        <w:t xml:space="preserve">nous </w:t>
+      </w:r>
+      <w:r>
+        <w:rPr>
+          <w:rFonts w:ascii="Consolas" w:hAnsi="Consolas"/>
+        </w:rPr>
+        <w:t>a permis de confirmer que nous pouvions passer à l’étape suivante.</w:t>
+      </w:r>
+    </w:p>
+    <w:p>
+      <w:pPr>
+        <w:spacing w:before="240"/>
+        <w:rPr>
+          <w:rFonts w:ascii="Consolas" w:hAnsi="Consolas"/>
+        </w:rPr>
+      </w:pPr>
+      <w:r>
+        <w:rPr>
+          <w:rFonts w:ascii="Consolas" w:hAnsi="Consolas"/>
+        </w:rPr>
+        <w:tab/>
+      </w:r>
+      <w:r>
+        <w:rPr>
+          <w:rFonts w:ascii="Consolas" w:hAnsi="Consolas"/>
+        </w:rPr>
+        <w:t>L’</w:t>
+      </w:r>
+      <w:r>
+        <w:rPr>
+          <w:rFonts w:ascii="Consolas" w:hAnsi="Consolas"/>
+          <w:u w:val="single"/>
+        </w:rPr>
+        <w:t>analyse de données</w:t>
       </w:r>
       <w:r>
         <w:rPr>
@@ -818,539 +1408,71 @@
         <w:rPr>
           <w:rFonts w:ascii="Consolas" w:hAnsi="Consolas"/>
         </w:rPr>
-        <w:t xml:space="preserve">et </w:t>
-      </w:r>
-      <w:r>
-        <w:rPr>
-          <w:rFonts w:ascii="Consolas" w:hAnsi="Consolas"/>
-          <w:u w:val="single"/>
-        </w:rPr>
-        <w:t>extras</w:t>
-      </w:r>
-      <w:r>
-        <w:rPr>
-          <w:rFonts w:ascii="Consolas" w:hAnsi="Consolas"/>
-        </w:rPr>
-        <w:t>.</w:t>
-      </w:r>
-    </w:p>
-    <w:p>
-      <w:pPr>
-        <w:spacing w:before="240"/>
-        <w:rPr>
-          <w:rFonts w:ascii="Consolas" w:hAnsi="Consolas"/>
-        </w:rPr>
-      </w:pPr>
-      <w:r>
-        <w:rPr>
-          <w:rFonts w:ascii="Consolas" w:hAnsi="Consolas"/>
-        </w:rPr>
-        <w:t xml:space="preserve">Ensuite nous avons cherché à supprimer les colonnes qui ne seraient composées que d’une unique valeur. Quatre d’entre elles se sont révélées correspondre à cette description : </w:t>
+        <w:t>nous a permis</w:t>
+      </w:r>
+      <w:r>
+        <w:rPr>
+          <w:rFonts w:ascii="Consolas" w:hAnsi="Consolas"/>
+        </w:rPr>
+        <w:t xml:space="preserve"> de convertir le texte afin qu’il soit compréhensible par l’algorithme de class</w:t>
+      </w:r>
+      <w:r>
+        <w:rPr>
+          <w:rFonts w:ascii="Consolas" w:hAnsi="Consolas"/>
+        </w:rPr>
+        <w:t>i</w:t>
+      </w:r>
+      <w:r>
+        <w:rPr>
+          <w:rFonts w:ascii="Consolas" w:hAnsi="Consolas"/>
+        </w:rPr>
+        <w:t>fication.</w:t>
+      </w:r>
+    </w:p>
+    <w:p>
+      <w:pPr>
+        <w:spacing w:before="240"/>
+        <w:rPr>
+          <w:rFonts w:ascii="Consolas" w:hAnsi="Consolas"/>
+        </w:rPr>
+      </w:pPr>
+      <w:r>
+        <w:rPr>
+          <w:rFonts w:ascii="Consolas" w:hAnsi="Consolas"/>
+        </w:rPr>
+        <w:t>Différentes approches existent. Nous avons choisi d’utiliser le « </w:t>
+      </w:r>
+      <w:r>
+        <w:rPr>
+          <w:rFonts w:ascii="Consolas" w:hAnsi="Consolas"/>
+          <w:i/>
+          <w:iCs/>
+        </w:rPr>
+        <w:t xml:space="preserve">Bag of </w:t>
       </w:r>
       <w:proofErr w:type="spellStart"/>
       <w:r>
         <w:rPr>
           <w:rFonts w:ascii="Consolas" w:hAnsi="Consolas"/>
-          <w:u w:val="single"/>
-        </w:rPr>
-        <w:t>metadata</w:t>
+          <w:i/>
+          <w:iCs/>
+        </w:rPr>
+        <w:t>Words</w:t>
       </w:r>
       <w:proofErr w:type="spellEnd"/>
       <w:r>
         <w:rPr>
           <w:rFonts w:ascii="Consolas" w:hAnsi="Consolas"/>
-          <w:u w:val="single"/>
-        </w:rPr>
-        <w:t>/</w:t>
-      </w:r>
-      <w:proofErr w:type="spellStart"/>
-      <w:r>
-        <w:rPr>
-          <w:rFonts w:ascii="Consolas" w:hAnsi="Consolas"/>
-          <w:u w:val="single"/>
-        </w:rPr>
-        <w:t>sec_taken</w:t>
-      </w:r>
-      <w:proofErr w:type="spellEnd"/>
-      <w:r>
-        <w:rPr>
-          <w:rFonts w:ascii="Consolas" w:hAnsi="Consolas"/>
-        </w:rPr>
-        <w:t xml:space="preserve">, </w:t>
-      </w:r>
-      <w:proofErr w:type="spellStart"/>
-      <w:r>
-        <w:rPr>
-          <w:rFonts w:ascii="Consolas" w:hAnsi="Consolas"/>
-          <w:u w:val="single"/>
-        </w:rPr>
-        <w:t>metadata</w:t>
-      </w:r>
-      <w:proofErr w:type="spellEnd"/>
-      <w:r>
-        <w:rPr>
-          <w:rFonts w:ascii="Consolas" w:hAnsi="Consolas"/>
-          <w:u w:val="single"/>
-        </w:rPr>
-        <w:t>/</w:t>
-      </w:r>
-      <w:proofErr w:type="spellStart"/>
-      <w:r>
-        <w:rPr>
-          <w:rFonts w:ascii="Consolas" w:hAnsi="Consolas"/>
-          <w:u w:val="single"/>
-        </w:rPr>
-        <w:t>last_updated_by</w:t>
-      </w:r>
-      <w:proofErr w:type="spellEnd"/>
-      <w:r>
-        <w:rPr>
-          <w:rFonts w:ascii="Consolas" w:hAnsi="Consolas"/>
-        </w:rPr>
-        <w:t xml:space="preserve">, </w:t>
-      </w:r>
-      <w:proofErr w:type="spellStart"/>
-      <w:r>
-        <w:rPr>
-          <w:rFonts w:ascii="Consolas" w:hAnsi="Consolas"/>
-          <w:u w:val="single"/>
-        </w:rPr>
-        <w:t>metadata</w:t>
-      </w:r>
-      <w:proofErr w:type="spellEnd"/>
-      <w:r>
-        <w:rPr>
-          <w:rFonts w:ascii="Consolas" w:hAnsi="Consolas"/>
-          <w:u w:val="single"/>
-        </w:rPr>
-        <w:t>/</w:t>
-      </w:r>
-      <w:proofErr w:type="spellStart"/>
-      <w:r>
-        <w:rPr>
-          <w:rFonts w:ascii="Consolas" w:hAnsi="Consolas"/>
-          <w:u w:val="single"/>
-        </w:rPr>
-        <w:t>status</w:t>
-      </w:r>
-      <w:proofErr w:type="spellEnd"/>
-      <w:r>
-        <w:rPr>
-          <w:rFonts w:ascii="Consolas" w:hAnsi="Consolas"/>
-        </w:rPr>
-        <w:t xml:space="preserve">, </w:t>
-      </w:r>
-      <w:proofErr w:type="spellStart"/>
-      <w:r>
-        <w:rPr>
-          <w:rFonts w:ascii="Consolas" w:hAnsi="Consolas"/>
-          <w:u w:val="single"/>
-        </w:rPr>
-        <w:t>metadata</w:t>
-      </w:r>
-      <w:proofErr w:type="spellEnd"/>
-      <w:r>
-        <w:rPr>
-          <w:rFonts w:ascii="Consolas" w:hAnsi="Consolas"/>
-          <w:u w:val="single"/>
-        </w:rPr>
-        <w:t>/</w:t>
-      </w:r>
-      <w:proofErr w:type="spellStart"/>
-      <w:r>
-        <w:rPr>
-          <w:rFonts w:ascii="Consolas" w:hAnsi="Consolas"/>
-          <w:u w:val="single"/>
-        </w:rPr>
-        <w:t>evaluation</w:t>
-      </w:r>
-      <w:proofErr w:type="spellEnd"/>
-      <w:r>
-        <w:rPr>
-          <w:rFonts w:ascii="Consolas" w:hAnsi="Consolas"/>
-        </w:rPr>
-        <w:t>. Elles seraient inutiles dans l’algorithme de classification.</w:t>
-      </w:r>
-    </w:p>
-    <w:p>
-      <w:pPr>
-        <w:spacing w:before="240"/>
-        <w:rPr>
-          <w:rFonts w:ascii="Consolas" w:hAnsi="Consolas"/>
-        </w:rPr>
-      </w:pPr>
-      <w:r>
-        <w:rPr>
-          <w:rFonts w:ascii="Consolas" w:hAnsi="Consolas"/>
-        </w:rPr>
-        <w:t xml:space="preserve">Pour finir nous nous sommes rendu compte que deux autres colonnes n’étaient pas pertinentes : </w:t>
-      </w:r>
-      <w:proofErr w:type="spellStart"/>
-      <w:r>
-        <w:rPr>
-          <w:rFonts w:ascii="Consolas" w:hAnsi="Consolas"/>
-          <w:u w:val="single"/>
-        </w:rPr>
-        <w:t>metadat</w:t>
-      </w:r>
-      <w:r>
-        <w:rPr>
-          <w:rFonts w:ascii="Consolas" w:hAnsi="Consolas"/>
-          <w:u w:val="single"/>
-        </w:rPr>
-        <w:t>a</w:t>
-      </w:r>
-      <w:proofErr w:type="spellEnd"/>
-      <w:r>
-        <w:rPr>
-          <w:rFonts w:ascii="Consolas" w:hAnsi="Consolas"/>
-          <w:u w:val="single"/>
-        </w:rPr>
-        <w:t>/</w:t>
-      </w:r>
-      <w:proofErr w:type="spellStart"/>
-      <w:r>
-        <w:rPr>
-          <w:rFonts w:ascii="Consolas" w:hAnsi="Consolas"/>
-          <w:u w:val="single"/>
-        </w:rPr>
-        <w:t>lastupdates_at</w:t>
-      </w:r>
-      <w:proofErr w:type="spellEnd"/>
-      <w:r>
-        <w:rPr>
-          <w:rFonts w:ascii="Consolas" w:hAnsi="Consolas"/>
-        </w:rPr>
-        <w:t xml:space="preserve"> et </w:t>
-      </w:r>
-      <w:proofErr w:type="spellStart"/>
-      <w:r>
-        <w:rPr>
-          <w:rFonts w:ascii="Consolas" w:hAnsi="Consolas"/>
-          <w:u w:val="single"/>
-        </w:rPr>
-        <w:t>metadat</w:t>
-      </w:r>
-      <w:r>
-        <w:rPr>
-          <w:rFonts w:ascii="Consolas" w:hAnsi="Consolas"/>
-          <w:u w:val="single"/>
-        </w:rPr>
-        <w:t>a</w:t>
-      </w:r>
-      <w:proofErr w:type="spellEnd"/>
-      <w:r>
-        <w:rPr>
-          <w:rFonts w:ascii="Consolas" w:hAnsi="Consolas"/>
-          <w:u w:val="single"/>
-        </w:rPr>
-        <w:t>/</w:t>
-      </w:r>
-      <w:proofErr w:type="spellStart"/>
-      <w:r>
-        <w:rPr>
-          <w:rFonts w:ascii="Consolas" w:hAnsi="Consolas"/>
-          <w:u w:val="single"/>
-        </w:rPr>
-        <w:t>first_done_at</w:t>
-      </w:r>
-      <w:proofErr w:type="spellEnd"/>
-      <w:r>
-        <w:rPr>
-          <w:rFonts w:ascii="Consolas" w:hAnsi="Consolas"/>
-        </w:rPr>
-        <w:t xml:space="preserve"> car el</w:t>
-      </w:r>
-      <w:r>
-        <w:rPr>
-          <w:rFonts w:ascii="Consolas" w:hAnsi="Consolas"/>
-        </w:rPr>
-        <w:t>le</w:t>
-      </w:r>
-      <w:r>
-        <w:rPr>
-          <w:rFonts w:ascii="Consolas" w:hAnsi="Consolas"/>
-        </w:rPr>
-        <w:t>s étaient composées uniquement de timestamps.</w:t>
-      </w:r>
-    </w:p>
-    <w:p>
-      <w:pPr>
-        <w:spacing w:before="240"/>
-        <w:rPr>
-          <w:rFonts w:ascii="Consolas" w:hAnsi="Consolas"/>
-        </w:rPr>
-      </w:pPr>
-      <w:r>
-        <w:rPr>
-          <w:rFonts w:ascii="Consolas" w:hAnsi="Consolas"/>
-        </w:rPr>
-        <w:t xml:space="preserve">Lorsque ce tri </w:t>
-      </w:r>
-      <w:r>
-        <w:rPr>
-          <w:rFonts w:ascii="Consolas" w:hAnsi="Consolas"/>
-        </w:rPr>
-        <w:t>a été</w:t>
-      </w:r>
-      <w:r>
-        <w:rPr>
-          <w:rFonts w:ascii="Consolas" w:hAnsi="Consolas"/>
-        </w:rPr>
-        <w:t xml:space="preserve"> fait</w:t>
-      </w:r>
-      <w:r>
-        <w:rPr>
-          <w:rFonts w:ascii="Consolas" w:hAnsi="Consolas"/>
-        </w:rPr>
-        <w:t>,</w:t>
-      </w:r>
-      <w:r>
-        <w:rPr>
-          <w:rFonts w:ascii="Consolas" w:hAnsi="Consolas"/>
-        </w:rPr>
-        <w:t xml:space="preserve"> il ne nous rest</w:t>
-      </w:r>
-      <w:r>
-        <w:rPr>
-          <w:rFonts w:ascii="Consolas" w:hAnsi="Consolas"/>
-        </w:rPr>
-        <w:t>ait</w:t>
-      </w:r>
-      <w:r>
-        <w:rPr>
-          <w:rFonts w:ascii="Consolas" w:hAnsi="Consolas"/>
-        </w:rPr>
-        <w:t xml:space="preserve"> que 2 colonnes pertinentes pour la classification : content (composée d</w:t>
-      </w:r>
-      <w:r>
-        <w:rPr>
-          <w:rFonts w:ascii="Consolas" w:hAnsi="Consolas"/>
-        </w:rPr>
-        <w:t>u texte</w:t>
-      </w:r>
-      <w:r>
-        <w:rPr>
-          <w:rFonts w:ascii="Consolas" w:hAnsi="Consolas"/>
-        </w:rPr>
-        <w:t>) et annotation/label (composée de 0</w:t>
-      </w:r>
-      <w:r>
-        <w:rPr>
-          <w:rFonts w:ascii="Consolas" w:hAnsi="Consolas"/>
-        </w:rPr>
-        <w:t xml:space="preserve"> [Not Cyber-Troll]</w:t>
-      </w:r>
-      <w:r>
-        <w:rPr>
-          <w:rFonts w:ascii="Consolas" w:hAnsi="Consolas"/>
-        </w:rPr>
-        <w:t xml:space="preserve"> ou 1</w:t>
-      </w:r>
-      <w:r>
-        <w:rPr>
-          <w:rFonts w:ascii="Consolas" w:hAnsi="Consolas"/>
-        </w:rPr>
-        <w:t xml:space="preserve"> [Cyber-Troll]</w:t>
-      </w:r>
-      <w:r>
-        <w:rPr>
-          <w:rFonts w:ascii="Consolas" w:hAnsi="Consolas"/>
-        </w:rPr>
-        <w:t>)</w:t>
-      </w:r>
-    </w:p>
-    <w:p>
-      <w:pPr>
-        <w:spacing w:before="240"/>
-        <w:rPr>
-          <w:rFonts w:ascii="Consolas" w:hAnsi="Consolas"/>
-        </w:rPr>
-      </w:pPr>
-      <w:r>
-        <w:rPr>
-          <w:rFonts w:ascii="Consolas" w:hAnsi="Consolas"/>
-        </w:rPr>
-        <w:t xml:space="preserve">L’étape suivante de notre projet </w:t>
-      </w:r>
-      <w:r>
-        <w:rPr>
-          <w:rFonts w:ascii="Consolas" w:hAnsi="Consolas"/>
-        </w:rPr>
-        <w:t>a été</w:t>
-      </w:r>
-      <w:r>
-        <w:rPr>
-          <w:rFonts w:ascii="Consolas" w:hAnsi="Consolas"/>
-        </w:rPr>
-        <w:t xml:space="preserve"> le </w:t>
-      </w:r>
-      <w:r>
-        <w:rPr>
-          <w:rFonts w:ascii="Consolas" w:hAnsi="Consolas"/>
-          <w:u w:val="single"/>
-        </w:rPr>
-        <w:t>prétraitement du texte</w:t>
-      </w:r>
-      <w:r>
-        <w:rPr>
-          <w:rFonts w:ascii="Consolas" w:hAnsi="Consolas"/>
-        </w:rPr>
-        <w:t>.</w:t>
-      </w:r>
-    </w:p>
-    <w:p>
-      <w:pPr>
-        <w:spacing w:before="240"/>
-        <w:rPr>
-          <w:rFonts w:ascii="Consolas" w:hAnsi="Consolas"/>
-        </w:rPr>
-      </w:pPr>
-      <w:r>
-        <w:rPr>
-          <w:rFonts w:ascii="Consolas" w:hAnsi="Consolas"/>
-        </w:rPr>
-        <w:t xml:space="preserve">Le texte peut contenir des nombres, des caractères spéciaux ou encore des espaces indésirables. C’est pourquoi nous les avons retirés du texte à l’aide de </w:t>
-      </w:r>
-      <w:proofErr w:type="spellStart"/>
-      <w:r>
-        <w:rPr>
-          <w:rFonts w:ascii="Consolas" w:hAnsi="Consolas"/>
-        </w:rPr>
-        <w:t>WordNetLemmatizer</w:t>
-      </w:r>
-      <w:proofErr w:type="spellEnd"/>
-      <w:r>
-        <w:rPr>
-          <w:rFonts w:ascii="Consolas" w:hAnsi="Consolas"/>
-        </w:rPr>
-        <w:t>.</w:t>
-      </w:r>
-    </w:p>
-    <w:p>
-      <w:pPr>
-        <w:spacing w:before="240"/>
-        <w:rPr>
-          <w:rFonts w:ascii="Consolas" w:hAnsi="Consolas"/>
-        </w:rPr>
-      </w:pPr>
-      <w:r>
-        <w:rPr>
-          <w:rFonts w:ascii="Consolas" w:hAnsi="Consolas"/>
-        </w:rPr>
-        <w:t>Après avoir appliqué notre méthode au contenu</w:t>
-      </w:r>
-      <w:r>
-        <w:rPr>
-          <w:rFonts w:ascii="Consolas" w:hAnsi="Consolas"/>
-        </w:rPr>
-        <w:t>,</w:t>
-      </w:r>
-      <w:r>
-        <w:rPr>
-          <w:rFonts w:ascii="Consolas" w:hAnsi="Consolas"/>
-        </w:rPr>
-        <w:t xml:space="preserve"> la visualisation </w:t>
-      </w:r>
-      <w:r>
-        <w:rPr>
-          <w:rFonts w:ascii="Consolas" w:hAnsi="Consolas"/>
-        </w:rPr>
-        <w:t xml:space="preserve">nous </w:t>
-      </w:r>
-      <w:r>
-        <w:rPr>
-          <w:rFonts w:ascii="Consolas" w:hAnsi="Consolas"/>
-        </w:rPr>
-        <w:t>a permis de confirmer que nous pouvions passer à l’étape suivante.</w:t>
-      </w:r>
-    </w:p>
-    <w:p>
-      <w:pPr>
-        <w:spacing w:before="240"/>
-        <w:rPr>
-          <w:rFonts w:ascii="Consolas" w:hAnsi="Consolas"/>
-        </w:rPr>
-      </w:pPr>
-      <w:r>
-        <w:rPr>
-          <w:rFonts w:ascii="Consolas" w:hAnsi="Consolas"/>
-        </w:rPr>
-        <w:t>L’</w:t>
-      </w:r>
-      <w:r>
-        <w:rPr>
-          <w:rFonts w:ascii="Consolas" w:hAnsi="Consolas"/>
-          <w:u w:val="single"/>
-        </w:rPr>
-        <w:t>analyse de données</w:t>
-      </w:r>
-      <w:r>
-        <w:rPr>
-          <w:rFonts w:ascii="Consolas" w:hAnsi="Consolas"/>
-          <w:u w:val="single"/>
-        </w:rPr>
-        <w:t xml:space="preserve"> </w:t>
-      </w:r>
-      <w:r>
-        <w:rPr>
-          <w:rFonts w:ascii="Consolas" w:hAnsi="Consolas"/>
-        </w:rPr>
-        <w:t>nous a permis</w:t>
-      </w:r>
-      <w:r>
-        <w:rPr>
-          <w:rFonts w:ascii="Consolas" w:hAnsi="Consolas"/>
-        </w:rPr>
-        <w:t xml:space="preserve"> de convertir le texte afin qu’il soit compréhensible par l’algorithme de class</w:t>
-      </w:r>
-      <w:r>
-        <w:rPr>
-          <w:rFonts w:ascii="Consolas" w:hAnsi="Consolas"/>
-        </w:rPr>
-        <w:t>i</w:t>
-      </w:r>
-      <w:r>
-        <w:rPr>
-          <w:rFonts w:ascii="Consolas" w:hAnsi="Consolas"/>
-        </w:rPr>
-        <w:t>fication.</w:t>
-      </w:r>
-    </w:p>
-    <w:p>
-      <w:pPr>
-        <w:spacing w:before="240"/>
-        <w:rPr>
-          <w:rFonts w:ascii="Consolas" w:hAnsi="Consolas"/>
-        </w:rPr>
-      </w:pPr>
-    </w:p>
-    <w:p>
-      <w:pPr>
-        <w:spacing w:before="240"/>
-        <w:rPr>
-          <w:rFonts w:ascii="Consolas" w:hAnsi="Consolas"/>
-        </w:rPr>
-      </w:pPr>
-      <w:r>
-        <w:rPr>
-          <w:rFonts w:ascii="Consolas" w:hAnsi="Consolas"/>
-        </w:rPr>
-        <w:t xml:space="preserve">Différentes approches existent. Nous avons choisi d’utiliser le « Bag of </w:t>
-      </w:r>
-      <w:proofErr w:type="spellStart"/>
-      <w:r>
-        <w:rPr>
-          <w:rFonts w:ascii="Consolas" w:hAnsi="Consolas"/>
-        </w:rPr>
-        <w:t>Words</w:t>
-      </w:r>
-      <w:proofErr w:type="spellEnd"/>
-      <w:r>
-        <w:rPr>
-          <w:rFonts w:ascii="Consolas" w:hAnsi="Consolas"/>
-        </w:rPr>
-        <w:t xml:space="preserve"> Model » </w:t>
+          <w:i/>
+          <w:iCs/>
+        </w:rPr>
+        <w:t xml:space="preserve"> Model </w:t>
+      </w:r>
+      <w:r>
+        <w:rPr>
+          <w:rFonts w:ascii="Consolas" w:hAnsi="Consolas"/>
+        </w:rPr>
+        <w:t xml:space="preserve">» </w:t>
       </w:r>
       <w:r>
         <w:rPr>
@@ -1384,6 +1506,7 @@
         <w:rPr>
           <w:rFonts w:ascii="Consolas" w:hAnsi="Consolas"/>
         </w:rPr>
+        <w:lastRenderedPageBreak/>
         <w:t xml:space="preserve">Pour être plus précis </w:t>
       </w:r>
       <w:r>
@@ -1427,123 +1550,94 @@
     <w:p>
       <w:pPr>
         <w:spacing w:before="240"/>
-      </w:pPr>
-      <w:r>
-        <w:rPr>
-          <w:rFonts w:ascii="Consolas" w:hAnsi="Consolas"/>
+        <w:jc w:val="center"/>
+        <w:rPr>
+          <w:lang w:val="en-GB"/>
+        </w:rPr>
+      </w:pPr>
+      <w:r>
+        <w:rPr>
+          <w:rFonts w:ascii="Consolas" w:hAnsi="Consolas"/>
+          <w:lang w:val="en-GB"/>
         </w:rPr>
         <w:t>« </w:t>
       </w:r>
-      <w:proofErr w:type="gramStart"/>
-      <w:r>
+      <w:proofErr w:type="spellStart"/>
+      <w:r>
+        <w:rPr>
+          <w:i/>
+          <w:iCs/>
+          <w:lang w:val="en-GB"/>
+        </w:rPr>
         <w:t>i</w:t>
       </w:r>
-      <w:proofErr w:type="gramEnd"/>
-      <w:r>
-        <w:t xml:space="preserve"> </w:t>
+      <w:proofErr w:type="spellEnd"/>
+      <w:r>
+        <w:rPr>
+          <w:i/>
+          <w:iCs/>
+          <w:lang w:val="en-GB"/>
+        </w:rPr>
+        <w:t xml:space="preserve"> just deleted all the people that </w:t>
       </w:r>
       <w:proofErr w:type="spellStart"/>
       <w:r>
-        <w:t>just</w:t>
+        <w:rPr>
+          <w:i/>
+          <w:iCs/>
+          <w:lang w:val="en-GB"/>
+        </w:rPr>
+        <w:t>i</w:t>
       </w:r>
       <w:proofErr w:type="spellEnd"/>
       <w:r>
-        <w:t xml:space="preserve"> </w:t>
+        <w:rPr>
+          <w:i/>
+          <w:iCs/>
+          <w:lang w:val="en-GB"/>
+        </w:rPr>
+        <w:t xml:space="preserve"> have on my </w:t>
       </w:r>
       <w:proofErr w:type="spellStart"/>
       <w:r>
-        <w:t>deleted</w:t>
+        <w:rPr>
+          <w:i/>
+          <w:iCs/>
+          <w:lang w:val="en-GB"/>
+        </w:rPr>
+        <w:t>facebook</w:t>
       </w:r>
       <w:proofErr w:type="spellEnd"/>
       <w:r>
-        <w:t xml:space="preserve"> all the people </w:t>
+        <w:rPr>
+          <w:i/>
+          <w:iCs/>
+          <w:lang w:val="en-GB"/>
+        </w:rPr>
+        <w:t xml:space="preserve"> off myspace Damn if everyone switched </w:t>
       </w:r>
       <w:proofErr w:type="spellStart"/>
       <w:r>
-        <w:t>that</w:t>
+        <w:rPr>
+          <w:i/>
+          <w:iCs/>
+          <w:lang w:val="en-GB"/>
+        </w:rPr>
+        <w:t>i</w:t>
       </w:r>
       <w:proofErr w:type="spellEnd"/>
       <w:r>
-        <w:t xml:space="preserve"> i have on </w:t>
-      </w:r>
-      <w:proofErr w:type="spellStart"/>
-      <w:r>
-        <w:t>my</w:t>
-      </w:r>
-      <w:proofErr w:type="spellEnd"/>
-      <w:r>
-        <w:t xml:space="preserve"> </w:t>
-      </w:r>
-      <w:proofErr w:type="spellStart"/>
-      <w:r>
-        <w:t>facebook</w:t>
-      </w:r>
-      <w:proofErr w:type="spellEnd"/>
-      <w:r>
-        <w:t xml:space="preserve"> off </w:t>
-      </w:r>
-      <w:proofErr w:type="spellStart"/>
-      <w:r>
-        <w:t>myspace</w:t>
-      </w:r>
-      <w:proofErr w:type="spellEnd"/>
-      <w:r>
-        <w:t xml:space="preserve"> </w:t>
-      </w:r>
-      <w:proofErr w:type="spellStart"/>
-      <w:r>
-        <w:t>Damn</w:t>
-      </w:r>
-      <w:proofErr w:type="spellEnd"/>
-      <w:r>
-        <w:t xml:space="preserve"> if </w:t>
-      </w:r>
-      <w:proofErr w:type="spellStart"/>
-      <w:r>
-        <w:t>everyone</w:t>
-      </w:r>
-      <w:proofErr w:type="spellEnd"/>
-      <w:r>
-        <w:t xml:space="preserve"> </w:t>
-      </w:r>
-      <w:proofErr w:type="spellStart"/>
-      <w:r>
-        <w:t>switched</w:t>
-      </w:r>
-      <w:proofErr w:type="spellEnd"/>
-      <w:r>
-        <w:t xml:space="preserve"> i </w:t>
-      </w:r>
-      <w:proofErr w:type="spellStart"/>
-      <w:r>
-        <w:t>could</w:t>
-      </w:r>
-      <w:proofErr w:type="spellEnd"/>
-      <w:r>
-        <w:t xml:space="preserve"> </w:t>
-      </w:r>
-      <w:proofErr w:type="spellStart"/>
-      <w:r>
-        <w:t>just</w:t>
-      </w:r>
-      <w:proofErr w:type="spellEnd"/>
-      <w:r>
-        <w:t xml:space="preserve"> </w:t>
-      </w:r>
-      <w:proofErr w:type="spellStart"/>
-      <w:r>
-        <w:t>delete</w:t>
-      </w:r>
-      <w:proofErr w:type="spellEnd"/>
-      <w:r>
-        <w:t xml:space="preserve"> the </w:t>
-      </w:r>
-      <w:proofErr w:type="spellStart"/>
-      <w:r>
-        <w:t>account</w:t>
-      </w:r>
-      <w:proofErr w:type="spellEnd"/>
-      <w:r>
+        <w:rPr>
+          <w:i/>
+          <w:iCs/>
+          <w:lang w:val="en-GB"/>
+        </w:rPr>
+        <w:t xml:space="preserve"> could just delete the account</w:t>
+      </w:r>
+      <w:r>
+        <w:rPr>
+          <w:lang w:val="en-GB"/>
+        </w:rPr>
         <w:t> »</w:t>
       </w:r>
     </w:p>
@@ -1575,120 +1669,359 @@
     <w:p>
       <w:pPr>
         <w:spacing w:before="240"/>
-      </w:pPr>
-      <w:r>
+        <w:jc w:val="center"/>
+        <w:rPr>
+          <w:lang w:val="en-GB"/>
+        </w:rPr>
+      </w:pPr>
+      <w:r>
+        <w:rPr>
+          <w:lang w:val="en-GB"/>
+        </w:rPr>
         <w:t>« </w:t>
       </w:r>
-      <w:proofErr w:type="gramStart"/>
-      <w:r>
+      <w:proofErr w:type="spellStart"/>
+      <w:r>
+        <w:rPr>
+          <w:i/>
+          <w:iCs/>
+          <w:lang w:val="en-GB"/>
+        </w:rPr>
         <w:t>i</w:t>
       </w:r>
-      <w:proofErr w:type="gramEnd"/>
-      <w:r>
+      <w:proofErr w:type="spellEnd"/>
+      <w:r>
+        <w:rPr>
+          <w:lang w:val="en-GB"/>
+        </w:rPr>
         <w:t> », « </w:t>
       </w:r>
+      <w:r>
+        <w:rPr>
+          <w:i/>
+          <w:iCs/>
+          <w:lang w:val="en-GB"/>
+        </w:rPr>
+        <w:t>just</w:t>
+      </w:r>
+      <w:r>
+        <w:rPr>
+          <w:lang w:val="en-GB"/>
+        </w:rPr>
+        <w:t> », « </w:t>
+      </w:r>
+      <w:r>
+        <w:rPr>
+          <w:i/>
+          <w:iCs/>
+          <w:lang w:val="en-GB"/>
+        </w:rPr>
+        <w:t>deleted</w:t>
+      </w:r>
+      <w:r>
+        <w:rPr>
+          <w:lang w:val="en-GB"/>
+        </w:rPr>
+        <w:t> », « </w:t>
+      </w:r>
+      <w:r>
+        <w:rPr>
+          <w:i/>
+          <w:iCs/>
+          <w:lang w:val="en-GB"/>
+        </w:rPr>
+        <w:t>all</w:t>
+      </w:r>
+      <w:r>
+        <w:rPr>
+          <w:lang w:val="en-GB"/>
+        </w:rPr>
+        <w:t> », « </w:t>
+      </w:r>
+      <w:r>
+        <w:rPr>
+          <w:i/>
+          <w:iCs/>
+          <w:lang w:val="en-GB"/>
+        </w:rPr>
+        <w:t>the</w:t>
+      </w:r>
+      <w:r>
+        <w:rPr>
+          <w:lang w:val="en-GB"/>
+        </w:rPr>
+        <w:t> », « </w:t>
+      </w:r>
+      <w:r>
+        <w:rPr>
+          <w:i/>
+          <w:iCs/>
+          <w:lang w:val="en-GB"/>
+        </w:rPr>
+        <w:t>people</w:t>
+      </w:r>
+      <w:r>
+        <w:rPr>
+          <w:lang w:val="en-GB"/>
+        </w:rPr>
+        <w:t> », « </w:t>
+      </w:r>
+      <w:r>
+        <w:rPr>
+          <w:i/>
+          <w:iCs/>
+          <w:lang w:val="en-GB"/>
+        </w:rPr>
+        <w:t>that</w:t>
+      </w:r>
+      <w:r>
+        <w:rPr>
+          <w:lang w:val="en-GB"/>
+        </w:rPr>
+        <w:t> », « </w:t>
+      </w:r>
       <w:proofErr w:type="spellStart"/>
       <w:r>
+        <w:rPr>
+          <w:i/>
+          <w:iCs/>
+          <w:lang w:val="en-GB"/>
+        </w:rPr>
+        <w:t>i</w:t>
+      </w:r>
+      <w:proofErr w:type="spellEnd"/>
+      <w:r>
+        <w:rPr>
+          <w:lang w:val="en-GB"/>
+        </w:rPr>
+        <w:t> », « </w:t>
+      </w:r>
+      <w:r>
+        <w:rPr>
+          <w:i/>
+          <w:iCs/>
+          <w:lang w:val="en-GB"/>
+        </w:rPr>
+        <w:t>have</w:t>
+      </w:r>
+      <w:r>
+        <w:rPr>
+          <w:lang w:val="en-GB"/>
+        </w:rPr>
+        <w:t> », « </w:t>
+      </w:r>
+      <w:r>
+        <w:rPr>
+          <w:i/>
+          <w:iCs/>
+          <w:lang w:val="en-GB"/>
+        </w:rPr>
+        <w:t>on</w:t>
+      </w:r>
+      <w:r>
+        <w:rPr>
+          <w:lang w:val="en-GB"/>
+        </w:rPr>
+        <w:t> », « </w:t>
+      </w:r>
+      <w:r>
+        <w:rPr>
+          <w:i/>
+          <w:iCs/>
+          <w:lang w:val="en-GB"/>
+        </w:rPr>
+        <w:t>my</w:t>
+      </w:r>
+      <w:r>
+        <w:rPr>
+          <w:lang w:val="en-GB"/>
+        </w:rPr>
+        <w:t> », « </w:t>
+      </w:r>
+      <w:proofErr w:type="spellStart"/>
+      <w:r>
+        <w:rPr>
+          <w:i/>
+          <w:iCs/>
+          <w:lang w:val="en-GB"/>
+        </w:rPr>
+        <w:t>facebook</w:t>
+      </w:r>
+      <w:proofErr w:type="spellEnd"/>
+      <w:r>
+        <w:rPr>
+          <w:lang w:val="en-GB"/>
+        </w:rPr>
+        <w:t> », « </w:t>
+      </w:r>
+      <w:r>
+        <w:rPr>
+          <w:i/>
+          <w:iCs/>
+          <w:lang w:val="en-GB"/>
+        </w:rPr>
+        <w:t>off</w:t>
+      </w:r>
+      <w:r>
+        <w:rPr>
+          <w:lang w:val="en-GB"/>
+        </w:rPr>
+        <w:t> », « </w:t>
+      </w:r>
+      <w:r>
+        <w:rPr>
+          <w:i/>
+          <w:iCs/>
+          <w:lang w:val="en-GB"/>
+        </w:rPr>
+        <w:t>myspace</w:t>
+      </w:r>
+      <w:r>
+        <w:rPr>
+          <w:lang w:val="en-GB"/>
+        </w:rPr>
+        <w:t> », « </w:t>
+      </w:r>
+      <w:r>
+        <w:rPr>
+          <w:i/>
+          <w:iCs/>
+          <w:lang w:val="en-GB"/>
+        </w:rPr>
+        <w:t>Damn</w:t>
+      </w:r>
+      <w:r>
+        <w:rPr>
+          <w:lang w:val="en-GB"/>
+        </w:rPr>
+        <w:t> », « </w:t>
+      </w:r>
+      <w:r>
+        <w:rPr>
+          <w:i/>
+          <w:iCs/>
+          <w:lang w:val="en-GB"/>
+        </w:rPr>
+        <w:t>if</w:t>
+      </w:r>
+      <w:r>
+        <w:rPr>
+          <w:lang w:val="en-GB"/>
+        </w:rPr>
+        <w:t> », « </w:t>
+      </w:r>
+      <w:r>
+        <w:rPr>
+          <w:i/>
+          <w:iCs/>
+          <w:lang w:val="en-GB"/>
+        </w:rPr>
+        <w:t>everyone</w:t>
+      </w:r>
+      <w:r>
+        <w:rPr>
+          <w:lang w:val="en-GB"/>
+        </w:rPr>
+        <w:t> », « </w:t>
+      </w:r>
+      <w:r>
+        <w:rPr>
+          <w:i/>
+          <w:iCs/>
+          <w:lang w:val="en-GB"/>
+        </w:rPr>
+        <w:t>switched</w:t>
+      </w:r>
+      <w:r>
+        <w:rPr>
+          <w:lang w:val="en-GB"/>
+        </w:rPr>
+        <w:t> », « </w:t>
+      </w:r>
+      <w:proofErr w:type="spellStart"/>
+      <w:r>
+        <w:rPr>
+          <w:i/>
+          <w:iCs/>
+          <w:lang w:val="en-GB"/>
+        </w:rPr>
+        <w:t>i</w:t>
+      </w:r>
+      <w:proofErr w:type="spellEnd"/>
+      <w:r>
+        <w:rPr>
+          <w:lang w:val="en-GB"/>
+        </w:rPr>
+        <w:t> », « </w:t>
+      </w:r>
+      <w:r>
+        <w:rPr>
+          <w:i/>
+          <w:iCs/>
+          <w:lang w:val="en-GB"/>
+        </w:rPr>
+        <w:t>could</w:t>
+      </w:r>
+      <w:r>
+        <w:rPr>
+          <w:lang w:val="en-GB"/>
+        </w:rPr>
+        <w:t> », « </w:t>
+      </w:r>
+      <w:r>
+        <w:rPr>
+          <w:i/>
+          <w:iCs/>
+          <w:lang w:val="en-GB"/>
+        </w:rPr>
         <w:t>just</w:t>
       </w:r>
-      <w:proofErr w:type="spellEnd"/>
-      <w:r>
+      <w:r>
+        <w:rPr>
+          <w:lang w:val="en-GB"/>
+        </w:rPr>
         <w:t> », « </w:t>
       </w:r>
-      <w:proofErr w:type="spellStart"/>
-      <w:r>
-        <w:t>deleted</w:t>
-      </w:r>
-      <w:proofErr w:type="spellEnd"/>
-      <w:r>
-        <w:t> », « all », « the », « people », « </w:t>
-      </w:r>
-      <w:proofErr w:type="spellStart"/>
-      <w:r>
-        <w:t>that</w:t>
-      </w:r>
-      <w:proofErr w:type="spellEnd"/>
-      <w:r>
-        <w:t> », « i », « have », « on », « </w:t>
-      </w:r>
-      <w:proofErr w:type="spellStart"/>
-      <w:r>
-        <w:t>my</w:t>
-      </w:r>
-      <w:proofErr w:type="spellEnd"/>
-      <w:r>
+      <w:r>
+        <w:rPr>
+          <w:i/>
+          <w:iCs/>
+          <w:lang w:val="en-GB"/>
+        </w:rPr>
+        <w:t>delete</w:t>
+      </w:r>
+      <w:r>
+        <w:rPr>
+          <w:lang w:val="en-GB"/>
+        </w:rPr>
         <w:t> », « </w:t>
       </w:r>
-      <w:proofErr w:type="spellStart"/>
-      <w:r>
-        <w:t>facebook</w:t>
-      </w:r>
-      <w:proofErr w:type="spellEnd"/>
-      <w:r>
-        <w:t> », « off », « </w:t>
-      </w:r>
-      <w:proofErr w:type="spellStart"/>
-      <w:r>
-        <w:t>myspace</w:t>
-      </w:r>
-      <w:proofErr w:type="spellEnd"/>
-      <w:r>
+      <w:r>
+        <w:rPr>
+          <w:i/>
+          <w:iCs/>
+          <w:lang w:val="en-GB"/>
+        </w:rPr>
+        <w:t>the</w:t>
+      </w:r>
+      <w:r>
+        <w:rPr>
+          <w:lang w:val="en-GB"/>
+        </w:rPr>
         <w:t> », « </w:t>
       </w:r>
-      <w:proofErr w:type="spellStart"/>
-      <w:r>
-        <w:t>Damn</w:t>
-      </w:r>
-      <w:proofErr w:type="spellEnd"/>
-      <w:r>
-        <w:t> », « if », « </w:t>
-      </w:r>
-      <w:proofErr w:type="spellStart"/>
-      <w:r>
-        <w:t>everyone</w:t>
-      </w:r>
-      <w:proofErr w:type="spellEnd"/>
-      <w:r>
-        <w:t> », « </w:t>
-      </w:r>
-      <w:proofErr w:type="spellStart"/>
-      <w:r>
-        <w:t>switched</w:t>
-      </w:r>
-      <w:proofErr w:type="spellEnd"/>
-      <w:r>
-        <w:t> », « i », « </w:t>
-      </w:r>
-      <w:proofErr w:type="spellStart"/>
-      <w:r>
-        <w:t>could</w:t>
-      </w:r>
-      <w:proofErr w:type="spellEnd"/>
-      <w:r>
-        <w:t> », « </w:t>
-      </w:r>
-      <w:proofErr w:type="spellStart"/>
-      <w:r>
-        <w:t>just</w:t>
-      </w:r>
-      <w:proofErr w:type="spellEnd"/>
-      <w:r>
-        <w:t> », « </w:t>
-      </w:r>
-      <w:proofErr w:type="spellStart"/>
-      <w:r>
-        <w:t>delete</w:t>
-      </w:r>
-      <w:proofErr w:type="spellEnd"/>
-      <w:r>
-        <w:t> », « the », « </w:t>
-      </w:r>
-      <w:proofErr w:type="spellStart"/>
-      <w:r>
+      <w:r>
+        <w:rPr>
+          <w:i/>
+          <w:iCs/>
+          <w:lang w:val="en-GB"/>
+        </w:rPr>
         <w:t>account</w:t>
       </w:r>
-      <w:proofErr w:type="spellEnd"/>
-      <w:r>
+      <w:r>
+        <w:rPr>
+          <w:lang w:val="en-GB"/>
+        </w:rPr>
         <w:t> »</w:t>
       </w:r>
     </w:p>
@@ -1726,247 +2059,168 @@
     <w:p>
       <w:pPr>
         <w:spacing w:before="240"/>
-      </w:pPr>
-      <w:r>
-        <w:t>{« i » : 3, « </w:t>
+        <w:jc w:val="center"/>
+        <w:rPr>
+          <w:lang w:val="en-GB"/>
+        </w:rPr>
+      </w:pPr>
+      <w:r>
+        <w:rPr>
+          <w:lang w:val="en-GB"/>
+        </w:rPr>
+        <w:t>{« </w:t>
       </w:r>
       <w:proofErr w:type="spellStart"/>
       <w:r>
-        <w:t>just</w:t>
+        <w:rPr>
+          <w:lang w:val="en-GB"/>
+        </w:rPr>
+        <w:t>i</w:t>
       </w:r>
       <w:proofErr w:type="spellEnd"/>
       <w:r>
-        <w:t> » : 2, « </w:t>
+        <w:rPr>
+          <w:lang w:val="en-GB"/>
+        </w:rPr>
+        <w:t> » : 3, « just » : 2, « deleted » : 1, « all » : 1, « the » : 2, « people » :1, « that » :1, « have » :1, « on » : 1, « my » :1, « </w:t>
       </w:r>
       <w:proofErr w:type="spellStart"/>
       <w:r>
-        <w:t>deleted</w:t>
+        <w:rPr>
+          <w:lang w:val="en-GB"/>
+        </w:rPr>
+        <w:t>facebook</w:t>
       </w:r>
       <w:proofErr w:type="spellEnd"/>
       <w:r>
-        <w:t> » : 1, « all » : 1, « the » : 2, « people » :1, « </w:t>
+        <w:rPr>
+          <w:lang w:val="en-GB"/>
+        </w:rPr>
+        <w:t> » : 1, « off » :1, « myspace » :1, « Damn » : 1, « if » :1, « everyone » :1, « switched » :1, « could » : 1, « delete » :1, « account » :1}</w:t>
+      </w:r>
+    </w:p>
+    <w:p>
+      <w:pPr>
+        <w:spacing w:before="240"/>
+        <w:rPr>
+          <w:rFonts w:ascii="Consolas" w:hAnsi="Consolas"/>
+        </w:rPr>
+      </w:pPr>
+      <w:r>
+        <w:rPr>
+          <w:rFonts w:ascii="Consolas" w:hAnsi="Consolas"/>
+        </w:rPr>
+        <w:t>Dans notre cas,</w:t>
+      </w:r>
+      <w:r>
+        <w:rPr>
+          <w:rFonts w:ascii="Consolas" w:hAnsi="Consolas"/>
+        </w:rPr>
+        <w:t xml:space="preserve"> le modèle va </w:t>
+      </w:r>
+      <w:r>
+        <w:rPr>
+          <w:rFonts w:ascii="Consolas" w:hAnsi="Consolas"/>
+        </w:rPr>
+        <w:t xml:space="preserve">tout d’abord </w:t>
+      </w:r>
+      <w:r>
+        <w:rPr>
+          <w:rFonts w:ascii="Consolas" w:hAnsi="Consolas"/>
+        </w:rPr>
+        <w:t>définir le vocabulaire</w:t>
+      </w:r>
+      <w:r>
+        <w:rPr>
+          <w:rFonts w:ascii="Consolas" w:hAnsi="Consolas"/>
+        </w:rPr>
+        <w:t xml:space="preserve"> </w:t>
+      </w:r>
+      <w:r>
+        <w:rPr>
+          <w:rFonts w:ascii="Consolas" w:hAnsi="Consolas"/>
+        </w:rPr>
+        <w:t>(c’est l’ensemble</w:t>
+      </w:r>
+      <w:r>
+        <w:rPr>
+          <w:rFonts w:ascii="Consolas" w:hAnsi="Consolas"/>
+        </w:rPr>
+        <w:t xml:space="preserve"> des mots distincts provenant de la phrase extraite et arrangé comme un vecteur</w:t>
+      </w:r>
+      <w:r>
+        <w:rPr>
+          <w:rFonts w:ascii="Consolas" w:hAnsi="Consolas"/>
+        </w:rPr>
+        <w:t>).</w:t>
+      </w:r>
+    </w:p>
+    <w:p>
+      <w:pPr>
+        <w:spacing w:before="240"/>
+        <w:rPr>
+          <w:rFonts w:ascii="Consolas" w:hAnsi="Consolas"/>
+        </w:rPr>
+      </w:pPr>
+      <w:r>
+        <w:rPr>
+          <w:rFonts w:ascii="Consolas" w:hAnsi="Consolas"/>
+        </w:rPr>
+        <w:t>Ensuite le vecteur de vocabulaire est utilisé pour convertir la phrase en un vecteur de fréquence.</w:t>
+      </w:r>
+      <w:r>
+        <w:rPr>
+          <w:rFonts w:ascii="Consolas" w:hAnsi="Consolas"/>
+        </w:rPr>
+        <w:t xml:space="preserve"> (</w:t>
+      </w:r>
+      <w:r>
+        <w:rPr>
+          <w:rFonts w:ascii="Consolas" w:hAnsi="Consolas"/>
+        </w:rPr>
+        <w:t>Comme</w:t>
+      </w:r>
+      <w:r>
+        <w:rPr>
+          <w:rFonts w:ascii="Consolas" w:hAnsi="Consolas"/>
+        </w:rPr>
+        <w:t xml:space="preserve"> expliqué ci-dessus)</w:t>
+      </w:r>
+    </w:p>
+    <w:p>
+      <w:pPr>
+        <w:spacing w:before="240"/>
+        <w:rPr>
+          <w:rFonts w:ascii="Consolas" w:hAnsi="Consolas"/>
+        </w:rPr>
+      </w:pPr>
+      <w:r>
+        <w:rPr>
+          <w:rFonts w:ascii="Consolas" w:hAnsi="Consolas"/>
+          <w:u w:val="single"/>
+        </w:rPr>
+        <w:t>Output</w:t>
+      </w:r>
+      <w:r>
+        <w:rPr>
+          <w:rFonts w:ascii="Consolas" w:hAnsi="Consolas"/>
+        </w:rPr>
+        <w:t xml:space="preserve"> : </w:t>
       </w:r>
       <w:proofErr w:type="spellStart"/>
       <w:r>
-        <w:t>that</w:t>
+        <w:rPr>
+          <w:rFonts w:ascii="Consolas" w:hAnsi="Consolas"/>
+        </w:rPr>
+        <w:t>array</w:t>
       </w:r>
       <w:proofErr w:type="spellEnd"/>
       <w:r>
-        <w:t> » :1, « have » :1, « on » : 1, « </w:t>
-      </w:r>
-      <w:proofErr w:type="spellStart"/>
-      <w:r>
-        <w:t>my</w:t>
-      </w:r>
-      <w:proofErr w:type="spellEnd"/>
-      <w:r>
-        <w:t> » :1, « </w:t>
-      </w:r>
-      <w:proofErr w:type="spellStart"/>
-      <w:r>
-        <w:t>facebook</w:t>
-      </w:r>
-      <w:proofErr w:type="spellEnd"/>
-      <w:r>
-        <w:t> » : 1, « off » :1, « </w:t>
-      </w:r>
-      <w:proofErr w:type="spellStart"/>
-      <w:r>
-        <w:t>myspace</w:t>
-      </w:r>
-      <w:proofErr w:type="spellEnd"/>
-      <w:r>
-        <w:t> » :1, « </w:t>
-      </w:r>
-      <w:proofErr w:type="spellStart"/>
-      <w:r>
-        <w:t>Damn</w:t>
-      </w:r>
-      <w:proofErr w:type="spellEnd"/>
-      <w:r>
-        <w:t> » : 1, « if » :1, « </w:t>
-      </w:r>
-      <w:proofErr w:type="spellStart"/>
-      <w:r>
-        <w:t>everyone</w:t>
-      </w:r>
-      <w:proofErr w:type="spellEnd"/>
-      <w:r>
-        <w:t> » :1, « </w:t>
-      </w:r>
-      <w:proofErr w:type="spellStart"/>
-      <w:r>
-        <w:t>switched</w:t>
-      </w:r>
-      <w:proofErr w:type="spellEnd"/>
-      <w:r>
-        <w:t> » :1, « </w:t>
-      </w:r>
-      <w:proofErr w:type="spellStart"/>
-      <w:r>
-        <w:t>could</w:t>
-      </w:r>
-      <w:proofErr w:type="spellEnd"/>
-      <w:r>
-        <w:t> » : 1, « </w:t>
-      </w:r>
-      <w:proofErr w:type="spellStart"/>
-      <w:r>
-        <w:t>delete</w:t>
-      </w:r>
-      <w:proofErr w:type="spellEnd"/>
-      <w:r>
-        <w:t> » :1, « </w:t>
-      </w:r>
-      <w:proofErr w:type="spellStart"/>
-      <w:r>
-        <w:t>account</w:t>
-      </w:r>
-      <w:proofErr w:type="spellEnd"/>
-      <w:r>
-        <w:t> » :1}</w:t>
-      </w:r>
-    </w:p>
-    <w:p>
-      <w:pPr>
-        <w:spacing w:before="240"/>
-      </w:pPr>
-    </w:p>
-    <w:p>
-      <w:pPr>
-        <w:spacing w:before="240"/>
-        <w:rPr>
-          <w:rFonts w:ascii="Consolas" w:hAnsi="Consolas"/>
-        </w:rPr>
-      </w:pPr>
-      <w:r>
-        <w:rPr>
-          <w:rFonts w:ascii="Consolas" w:hAnsi="Consolas"/>
-        </w:rPr>
-        <w:t>Dans notre cas,</w:t>
-      </w:r>
-      <w:r>
-        <w:rPr>
-          <w:rFonts w:ascii="Consolas" w:hAnsi="Consolas"/>
-        </w:rPr>
-        <w:t xml:space="preserve"> le modèle va </w:t>
-      </w:r>
-      <w:r>
-        <w:rPr>
-          <w:rFonts w:ascii="Consolas" w:hAnsi="Consolas"/>
-        </w:rPr>
-        <w:t xml:space="preserve">tout d’abord </w:t>
-      </w:r>
-      <w:r>
-        <w:rPr>
-          <w:rFonts w:ascii="Consolas" w:hAnsi="Consolas"/>
-        </w:rPr>
-        <w:t>définir le vocabulaire</w:t>
-      </w:r>
-      <w:r>
-        <w:rPr>
-          <w:rFonts w:ascii="Consolas" w:hAnsi="Consolas"/>
-        </w:rPr>
-        <w:t xml:space="preserve"> </w:t>
-      </w:r>
-      <w:r>
-        <w:rPr>
-          <w:rFonts w:ascii="Consolas" w:hAnsi="Consolas"/>
-        </w:rPr>
-        <w:t>(c’est l’ensemble</w:t>
-      </w:r>
-      <w:r>
-        <w:rPr>
-          <w:rFonts w:ascii="Consolas" w:hAnsi="Consolas"/>
-        </w:rPr>
-        <w:t xml:space="preserve"> des mots distincts provenant de la phrase extraite et arrangé comme un vecteur</w:t>
-      </w:r>
-      <w:r>
-        <w:rPr>
-          <w:rFonts w:ascii="Consolas" w:hAnsi="Consolas"/>
-        </w:rPr>
-        <w:t>).</w:t>
-      </w:r>
-    </w:p>
-    <w:p>
-      <w:pPr>
-        <w:spacing w:before="240"/>
-        <w:rPr>
-          <w:rFonts w:ascii="Consolas" w:hAnsi="Consolas"/>
-        </w:rPr>
-      </w:pPr>
-      <w:r>
-        <w:rPr>
-          <w:rFonts w:ascii="Consolas" w:hAnsi="Consolas"/>
-        </w:rPr>
-        <w:t>Ensuite le vecteur de vocabulaire est utilisé pour convertir la phrase en un vecteur de fréquence.</w:t>
-      </w:r>
-      <w:r>
-        <w:rPr>
-          <w:rFonts w:ascii="Consolas" w:hAnsi="Consolas"/>
-        </w:rPr>
-        <w:t xml:space="preserve"> (</w:t>
-      </w:r>
-      <w:r>
-        <w:rPr>
-          <w:rFonts w:ascii="Consolas" w:hAnsi="Consolas"/>
-        </w:rPr>
-        <w:t>Comme</w:t>
-      </w:r>
-      <w:r>
-        <w:rPr>
-          <w:rFonts w:ascii="Consolas" w:hAnsi="Consolas"/>
-        </w:rPr>
-        <w:t xml:space="preserve"> expliqué ci-dessus)</w:t>
-      </w:r>
-    </w:p>
-    <w:p>
-      <w:pPr>
-        <w:spacing w:before="240"/>
-        <w:rPr>
-          <w:rFonts w:ascii="Consolas" w:hAnsi="Consolas"/>
-        </w:rPr>
-      </w:pPr>
-      <w:r>
-        <w:rPr>
-          <w:rFonts w:ascii="Consolas" w:hAnsi="Consolas"/>
-          <w:u w:val="single"/>
-        </w:rPr>
-        <w:t>Output</w:t>
-      </w:r>
-      <w:r>
-        <w:rPr>
-          <w:rFonts w:ascii="Consolas" w:hAnsi="Consolas"/>
-        </w:rPr>
-        <w:t xml:space="preserve"> : </w:t>
-      </w:r>
-      <w:proofErr w:type="spellStart"/>
-      <w:proofErr w:type="gramStart"/>
-      <w:r>
-        <w:rPr>
-          <w:rFonts w:ascii="Consolas" w:hAnsi="Consolas"/>
-        </w:rPr>
-        <w:t>array</w:t>
-      </w:r>
-      <w:proofErr w:type="spellEnd"/>
-      <w:r>
-        <w:rPr>
-          <w:rFonts w:ascii="Consolas" w:hAnsi="Consolas"/>
-        </w:rPr>
-        <w:t>(</w:t>
-      </w:r>
-      <w:proofErr w:type="gramEnd"/>
-      <w:r>
-        <w:rPr>
-          <w:rFonts w:ascii="Consolas" w:hAnsi="Consolas"/>
-        </w:rPr>
-        <w:t>[3, 2, 1, 1, 2, 1, 1, 1, 1, 1, 1, 1, 1, 1, 1, 1, 1, 1, 1, 1]</w:t>
-      </w:r>
-    </w:p>
-    <w:p>
-      <w:pPr>
-        <w:spacing w:before="240"/>
-      </w:pPr>
+        <w:rPr>
+          <w:rFonts w:ascii="Consolas" w:hAnsi="Consolas"/>
+        </w:rPr>
+        <w:t>([3, 2, 1, 1, 2, 1, 1, 1, 1, 1, 1, 1, 1, 1, 1, 1, 1, 1, 1, 1]</w:t>
+      </w:r>
     </w:p>
     <w:p>
       <w:pPr>
@@ -1999,7 +2253,19 @@
         <w:rPr>
           <w:rFonts w:ascii="Consolas" w:hAnsi="Consolas"/>
         </w:rPr>
-        <w:t>Il ne prend pas en compte que le mot peut aussi avoir une fréquence importante dans d’autres cas d’utilisations (</w:t>
+        <w:t xml:space="preserve">Il ne prend pas en compte </w:t>
+      </w:r>
+      <w:r>
+        <w:rPr>
+          <w:rFonts w:ascii="Consolas" w:hAnsi="Consolas"/>
+        </w:rPr>
+        <w:t>le fait que</w:t>
+      </w:r>
+      <w:r>
+        <w:rPr>
+          <w:rFonts w:ascii="Consolas" w:hAnsi="Consolas"/>
+        </w:rPr>
+        <w:t xml:space="preserve"> le mot peut aussi avoir une fréquence importante dans d’autres cas d’utilisations (</w:t>
       </w:r>
       <w:r>
         <w:rPr>
@@ -2045,243 +2311,268 @@
         <w:rPr>
           <w:rFonts w:ascii="Consolas" w:hAnsi="Consolas"/>
         </w:rPr>
-        <w:t>Lorsque ces étapes ont été réalisées nous avons pu nous attaquer à l’implémentation des différents modèles de classification.</w:t>
-      </w:r>
-    </w:p>
-    <w:p>
-      <w:pPr>
-        <w:spacing w:before="240"/>
-        <w:rPr>
-          <w:rFonts w:ascii="Consolas" w:hAnsi="Consolas"/>
-        </w:rPr>
-      </w:pPr>
-      <w:r>
-        <w:rPr>
-          <w:rFonts w:ascii="Consolas" w:hAnsi="Consolas"/>
-        </w:rPr>
-        <w:t xml:space="preserve">Nous avons décidé de tester </w:t>
-      </w:r>
-      <w:r>
-        <w:rPr>
-          <w:rFonts w:ascii="Consolas" w:hAnsi="Consolas"/>
-        </w:rPr>
-        <w:t>5</w:t>
-      </w:r>
-      <w:r>
-        <w:rPr>
-          <w:rFonts w:ascii="Consolas" w:hAnsi="Consolas"/>
-        </w:rPr>
-        <w:t xml:space="preserve"> modèles différents dans le but de trouver le plus optimal d’entre tous.</w:t>
-      </w:r>
-    </w:p>
-    <w:p>
-      <w:pPr>
-        <w:spacing w:before="240"/>
-        <w:rPr>
-          <w:rFonts w:ascii="Consolas" w:hAnsi="Consolas"/>
-        </w:rPr>
-      </w:pPr>
-    </w:p>
-    <w:p>
-      <w:pPr>
-        <w:spacing w:before="240"/>
-        <w:rPr>
-          <w:rFonts w:ascii="Consolas" w:hAnsi="Consolas"/>
-        </w:rPr>
-      </w:pPr>
-      <w:r>
-        <w:rPr>
-          <w:rFonts w:ascii="Consolas" w:hAnsi="Consolas"/>
-        </w:rPr>
-        <w:t xml:space="preserve">En effet afin de répondre à la question </w:t>
-      </w:r>
-      <w:r>
-        <w:rPr>
-          <w:rFonts w:ascii="Consolas" w:hAnsi="Consolas"/>
-          <w:u w:val="single"/>
-        </w:rPr>
-        <w:t>quel modèle devons-nous utiliser</w:t>
-      </w:r>
-      <w:r>
-        <w:rPr>
-          <w:rFonts w:ascii="Consolas" w:hAnsi="Consolas"/>
-        </w:rPr>
-        <w:t> ?</w:t>
-      </w:r>
-    </w:p>
-    <w:p>
-      <w:pPr>
-        <w:spacing w:before="240"/>
-        <w:rPr>
-          <w:rFonts w:ascii="Consolas" w:hAnsi="Consolas"/>
-        </w:rPr>
-      </w:pPr>
-      <w:r>
-        <w:rPr>
-          <w:rFonts w:ascii="Consolas" w:hAnsi="Consolas"/>
-        </w:rPr>
-        <w:t xml:space="preserve">Nous nous sommes </w:t>
-      </w:r>
-      <w:r>
-        <w:rPr>
-          <w:rFonts w:ascii="Consolas" w:hAnsi="Consolas"/>
-        </w:rPr>
-        <w:t>rendu</w:t>
-      </w:r>
-      <w:r>
-        <w:rPr>
-          <w:rFonts w:ascii="Consolas" w:hAnsi="Consolas"/>
-        </w:rPr>
-        <w:t xml:space="preserve"> compte qu’il était impossible de </w:t>
-      </w:r>
-      <w:r>
-        <w:rPr>
-          <w:rFonts w:ascii="Consolas" w:hAnsi="Consolas"/>
-        </w:rPr>
-        <w:t xml:space="preserve">prédire lequel d’entre eux serait le plus efficace </w:t>
-      </w:r>
-      <w:r>
-        <w:rPr>
-          <w:rFonts w:ascii="Consolas" w:hAnsi="Consolas"/>
-        </w:rPr>
-        <w:t>sans les expérimenter au préalable.</w:t>
-      </w:r>
-    </w:p>
-    <w:p>
-      <w:pPr>
-        <w:spacing w:before="240"/>
-        <w:rPr>
-          <w:rFonts w:ascii="Consolas" w:hAnsi="Consolas"/>
-        </w:rPr>
-      </w:pPr>
-      <w:r>
-        <w:rPr>
-          <w:rFonts w:ascii="Consolas" w:hAnsi="Consolas"/>
-        </w:rPr>
-        <w:t xml:space="preserve">C’est pourquoi nous avons </w:t>
-      </w:r>
-      <w:r>
-        <w:rPr>
-          <w:rFonts w:ascii="Consolas" w:hAnsi="Consolas"/>
-        </w:rPr>
-        <w:t>mis</w:t>
-      </w:r>
-      <w:r>
-        <w:rPr>
-          <w:rFonts w:ascii="Consolas" w:hAnsi="Consolas"/>
-        </w:rPr>
-        <w:t xml:space="preserve"> en place les plus connus </w:t>
-      </w:r>
-      <w:r>
-        <w:rPr>
-          <w:rFonts w:ascii="Consolas" w:hAnsi="Consolas"/>
-        </w:rPr>
-        <w:t xml:space="preserve">d’entre eux </w:t>
-      </w:r>
-      <w:r>
-        <w:rPr>
-          <w:rFonts w:ascii="Consolas" w:hAnsi="Consolas"/>
-        </w:rPr>
-        <w:t>et ceux qui nous paraissaient les plus appropriés.</w:t>
-      </w:r>
-    </w:p>
-    <w:p>
-      <w:pPr>
-        <w:spacing w:before="240"/>
-        <w:rPr>
-          <w:rFonts w:ascii="Consolas" w:hAnsi="Consolas"/>
-        </w:rPr>
-      </w:pPr>
-      <w:r>
-        <w:rPr>
-          <w:rFonts w:ascii="Consolas" w:hAnsi="Consolas"/>
-        </w:rPr>
-        <w:t>Dans l’ordre nous avons testé :</w:t>
-      </w:r>
-      <w:r>
-        <w:rPr>
-          <w:rFonts w:ascii="Consolas" w:hAnsi="Consolas"/>
-        </w:rPr>
-        <w:t xml:space="preserve"> </w:t>
-      </w:r>
-      <w:proofErr w:type="spellStart"/>
-      <w:r>
-        <w:rPr>
-          <w:rFonts w:ascii="Consolas" w:hAnsi="Consolas"/>
-        </w:rPr>
-        <w:t>RandomForestClassifier</w:t>
-      </w:r>
-      <w:proofErr w:type="spellEnd"/>
-      <w:r>
-        <w:rPr>
-          <w:rFonts w:ascii="Consolas" w:hAnsi="Consolas"/>
-        </w:rPr>
-        <w:t>,</w:t>
-      </w:r>
-      <w:r>
-        <w:rPr>
-          <w:rFonts w:ascii="Consolas" w:hAnsi="Consolas"/>
-        </w:rPr>
-        <w:t xml:space="preserve"> </w:t>
-      </w:r>
-      <w:proofErr w:type="spellStart"/>
-      <w:r>
-        <w:rPr>
-          <w:rFonts w:ascii="Consolas" w:hAnsi="Consolas"/>
-        </w:rPr>
-        <w:t>MLPClassifier</w:t>
-      </w:r>
-      <w:proofErr w:type="spellEnd"/>
-      <w:r>
-        <w:rPr>
-          <w:rFonts w:ascii="Consolas" w:hAnsi="Consolas"/>
-        </w:rPr>
-        <w:t xml:space="preserve">, </w:t>
-      </w:r>
-      <w:proofErr w:type="spellStart"/>
-      <w:r>
-        <w:rPr>
-          <w:rFonts w:ascii="Consolas" w:hAnsi="Consolas"/>
-        </w:rPr>
-        <w:t>LogisticRegression</w:t>
-      </w:r>
-      <w:proofErr w:type="spellEnd"/>
-      <w:r>
-        <w:rPr>
-          <w:rFonts w:ascii="Consolas" w:hAnsi="Consolas"/>
-        </w:rPr>
-        <w:t xml:space="preserve">, </w:t>
-      </w:r>
-      <w:proofErr w:type="spellStart"/>
-      <w:r>
-        <w:rPr>
-          <w:rFonts w:ascii="Consolas" w:hAnsi="Consolas"/>
-        </w:rPr>
-        <w:t>KNeighborsClassifier</w:t>
-      </w:r>
-      <w:proofErr w:type="spellEnd"/>
-      <w:r>
-        <w:rPr>
-          <w:rFonts w:ascii="Consolas" w:hAnsi="Consolas"/>
-        </w:rPr>
-        <w:t xml:space="preserve"> et finalement </w:t>
-      </w:r>
-      <w:proofErr w:type="spellStart"/>
-      <w:r>
-        <w:rPr>
-          <w:rFonts w:ascii="Consolas" w:hAnsi="Consolas"/>
-        </w:rPr>
-        <w:t>LinearSupportVectorMachine</w:t>
-      </w:r>
-      <w:proofErr w:type="spellEnd"/>
-      <w:r>
-        <w:rPr>
-          <w:rFonts w:ascii="Consolas" w:hAnsi="Consolas"/>
-        </w:rPr>
-        <w:t xml:space="preserve"> Classifier.</w:t>
+        <w:tab/>
       </w:r>
       <w:bookmarkStart w:id="0" w:name="_GoBack"/>
       <w:bookmarkEnd w:id="0"/>
+      <w:r>
+        <w:rPr>
+          <w:rFonts w:ascii="Consolas" w:hAnsi="Consolas"/>
+        </w:rPr>
+        <w:t>Lorsque ces étapes ont été réalisées nous avons pu nous attaquer à l’implémentation des différents modèles de classification.</w:t>
+      </w:r>
+    </w:p>
+    <w:p>
+      <w:pPr>
+        <w:spacing w:before="240"/>
+        <w:rPr>
+          <w:rFonts w:ascii="Consolas" w:hAnsi="Consolas"/>
+        </w:rPr>
+      </w:pPr>
+      <w:r>
+        <w:rPr>
+          <w:rFonts w:ascii="Consolas" w:hAnsi="Consolas"/>
+        </w:rPr>
+        <w:t xml:space="preserve">Nous avons décidé de tester </w:t>
+      </w:r>
+      <w:r>
+        <w:rPr>
+          <w:rFonts w:ascii="Consolas" w:hAnsi="Consolas"/>
+        </w:rPr>
+        <w:t>5</w:t>
+      </w:r>
+      <w:r>
+        <w:rPr>
+          <w:rFonts w:ascii="Consolas" w:hAnsi="Consolas"/>
+        </w:rPr>
+        <w:t xml:space="preserve"> modèles différents dans le but de trouver le plus optimal d’entre tous.</w:t>
+      </w:r>
+    </w:p>
+    <w:p>
+      <w:pPr>
+        <w:spacing w:before="240"/>
+        <w:rPr>
+          <w:rFonts w:ascii="Consolas" w:hAnsi="Consolas"/>
+        </w:rPr>
+      </w:pPr>
+      <w:r>
+        <w:rPr>
+          <w:rFonts w:ascii="Consolas" w:hAnsi="Consolas"/>
+        </w:rPr>
+        <w:t>En effe</w:t>
+      </w:r>
+      <w:r>
+        <w:rPr>
+          <w:rFonts w:ascii="Consolas" w:hAnsi="Consolas"/>
+        </w:rPr>
+        <w:t>t, en tentant</w:t>
+      </w:r>
+      <w:r>
+        <w:rPr>
+          <w:rFonts w:ascii="Consolas" w:hAnsi="Consolas"/>
+        </w:rPr>
+        <w:t xml:space="preserve"> de répondre à la question </w:t>
+      </w:r>
+      <w:r>
+        <w:rPr>
+          <w:rFonts w:ascii="Consolas" w:hAnsi="Consolas"/>
+        </w:rPr>
+        <w:t>« Q</w:t>
+      </w:r>
+      <w:r>
+        <w:rPr>
+          <w:rFonts w:ascii="Consolas" w:hAnsi="Consolas"/>
+          <w:u w:val="single"/>
+        </w:rPr>
+        <w:t>uel modèle devons-nous utiliser</w:t>
+      </w:r>
+      <w:r>
+        <w:rPr>
+          <w:rFonts w:ascii="Consolas" w:hAnsi="Consolas"/>
+        </w:rPr>
+        <w:t> ?</w:t>
+      </w:r>
+      <w:r>
+        <w:rPr>
+          <w:rFonts w:ascii="Consolas" w:hAnsi="Consolas"/>
+        </w:rPr>
+        <w:t> », n</w:t>
+      </w:r>
+      <w:r>
+        <w:rPr>
+          <w:rFonts w:ascii="Consolas" w:hAnsi="Consolas"/>
+        </w:rPr>
+        <w:t xml:space="preserve">ous nous sommes </w:t>
+      </w:r>
+      <w:r>
+        <w:rPr>
+          <w:rFonts w:ascii="Consolas" w:hAnsi="Consolas"/>
+        </w:rPr>
+        <w:t>rendu</w:t>
+      </w:r>
+      <w:r>
+        <w:rPr>
+          <w:rFonts w:ascii="Consolas" w:hAnsi="Consolas"/>
+        </w:rPr>
+        <w:t xml:space="preserve"> compte qu’il était impossible de </w:t>
+      </w:r>
+      <w:r>
+        <w:rPr>
+          <w:rFonts w:ascii="Consolas" w:hAnsi="Consolas"/>
+        </w:rPr>
+        <w:t xml:space="preserve">prédire lequel d’entre eux serait le plus efficace </w:t>
+      </w:r>
+      <w:r>
+        <w:rPr>
+          <w:rFonts w:ascii="Consolas" w:hAnsi="Consolas"/>
+        </w:rPr>
+        <w:t>sans les expérimenter au préalable.</w:t>
+      </w:r>
+    </w:p>
+    <w:p>
+      <w:pPr>
+        <w:spacing w:before="240"/>
+        <w:rPr>
+          <w:rFonts w:ascii="Consolas" w:hAnsi="Consolas"/>
+        </w:rPr>
+      </w:pPr>
+      <w:r>
+        <w:rPr>
+          <w:rFonts w:ascii="Consolas" w:hAnsi="Consolas"/>
+        </w:rPr>
+        <w:lastRenderedPageBreak/>
+        <w:t xml:space="preserve">C’est pourquoi nous avons </w:t>
+      </w:r>
+      <w:r>
+        <w:rPr>
+          <w:rFonts w:ascii="Consolas" w:hAnsi="Consolas"/>
+        </w:rPr>
+        <w:t>mis</w:t>
+      </w:r>
+      <w:r>
+        <w:rPr>
+          <w:rFonts w:ascii="Consolas" w:hAnsi="Consolas"/>
+        </w:rPr>
+        <w:t xml:space="preserve"> en place les plus connus </w:t>
+      </w:r>
+      <w:r>
+        <w:rPr>
+          <w:rFonts w:ascii="Consolas" w:hAnsi="Consolas"/>
+        </w:rPr>
+        <w:t xml:space="preserve">d’entre eux </w:t>
+      </w:r>
+      <w:r>
+        <w:rPr>
+          <w:rFonts w:ascii="Consolas" w:hAnsi="Consolas"/>
+        </w:rPr>
+        <w:t>et ceux qui nous paraissaient les plus appropriés.</w:t>
+      </w:r>
+    </w:p>
+    <w:p>
+      <w:pPr>
+        <w:spacing w:before="240"/>
+        <w:rPr>
+          <w:rFonts w:ascii="Consolas" w:hAnsi="Consolas"/>
+        </w:rPr>
+      </w:pPr>
+      <w:r>
+        <w:rPr>
+          <w:rFonts w:ascii="Consolas" w:hAnsi="Consolas"/>
+        </w:rPr>
+        <w:t>Dans l’ordre nous avons testé :</w:t>
+      </w:r>
+      <w:r>
+        <w:rPr>
+          <w:rFonts w:ascii="Consolas" w:hAnsi="Consolas"/>
+        </w:rPr>
+        <w:t xml:space="preserve"> </w:t>
+      </w:r>
+      <w:proofErr w:type="spellStart"/>
+      <w:r>
+        <w:rPr>
+          <w:rFonts w:ascii="Consolas" w:hAnsi="Consolas"/>
+          <w:i/>
+          <w:iCs/>
+        </w:rPr>
+        <w:t>RandomForestClassifier</w:t>
+      </w:r>
+      <w:proofErr w:type="spellEnd"/>
+      <w:r>
+        <w:rPr>
+          <w:rFonts w:ascii="Consolas" w:hAnsi="Consolas"/>
+        </w:rPr>
+        <w:t>,</w:t>
+      </w:r>
+      <w:r>
+        <w:rPr>
+          <w:rFonts w:ascii="Consolas" w:hAnsi="Consolas"/>
+        </w:rPr>
+        <w:t xml:space="preserve"> </w:t>
+      </w:r>
+      <w:proofErr w:type="spellStart"/>
+      <w:r>
+        <w:rPr>
+          <w:rFonts w:ascii="Consolas" w:hAnsi="Consolas"/>
+          <w:i/>
+          <w:iCs/>
+        </w:rPr>
+        <w:t>MLPClassifier</w:t>
+      </w:r>
+      <w:proofErr w:type="spellEnd"/>
+      <w:r>
+        <w:rPr>
+          <w:rFonts w:ascii="Consolas" w:hAnsi="Consolas"/>
+        </w:rPr>
+        <w:t xml:space="preserve">, </w:t>
+      </w:r>
+      <w:proofErr w:type="spellStart"/>
+      <w:r>
+        <w:rPr>
+          <w:rFonts w:ascii="Consolas" w:hAnsi="Consolas"/>
+          <w:i/>
+          <w:iCs/>
+        </w:rPr>
+        <w:t>LogisticRegression</w:t>
+      </w:r>
+      <w:proofErr w:type="spellEnd"/>
+      <w:r>
+        <w:rPr>
+          <w:rFonts w:ascii="Consolas" w:hAnsi="Consolas"/>
+        </w:rPr>
+        <w:t xml:space="preserve">, </w:t>
+      </w:r>
+      <w:proofErr w:type="spellStart"/>
+      <w:r>
+        <w:rPr>
+          <w:rFonts w:ascii="Consolas" w:hAnsi="Consolas"/>
+          <w:i/>
+          <w:iCs/>
+        </w:rPr>
+        <w:t>KNeighborsClassifier</w:t>
+      </w:r>
+      <w:proofErr w:type="spellEnd"/>
+      <w:r>
+        <w:rPr>
+          <w:rFonts w:ascii="Consolas" w:hAnsi="Consolas"/>
+        </w:rPr>
+        <w:t xml:space="preserve"> et finalement </w:t>
+      </w:r>
+      <w:proofErr w:type="spellStart"/>
+      <w:r>
+        <w:rPr>
+          <w:rFonts w:ascii="Consolas" w:hAnsi="Consolas"/>
+          <w:i/>
+          <w:iCs/>
+        </w:rPr>
+        <w:t>LinearSupportVectorMachineClassifier</w:t>
+      </w:r>
+      <w:proofErr w:type="spellEnd"/>
+      <w:r>
+        <w:rPr>
+          <w:rFonts w:ascii="Consolas" w:hAnsi="Consolas"/>
+        </w:rPr>
+        <w:t>.</w:t>
+      </w:r>
     </w:p>
     <w:p>
       <w:pPr>
@@ -2557,31 +2848,30 @@
         <w:spacing w:before="240"/>
         <w:rPr>
           <w:rFonts w:ascii="Consolas" w:hAnsi="Consolas"/>
-          <w:lang w:val="it-IT"/>
-        </w:rPr>
-      </w:pPr>
-      <w:r>
-        <w:rPr>
-          <w:rFonts w:ascii="Consolas" w:hAnsi="Consolas"/>
-          <w:u w:val="single"/>
-          <w:lang w:val="it-IT"/>
-        </w:rPr>
-        <w:t xml:space="preserve">Dataset </w:t>
-      </w:r>
-      <w:r>
-        <w:rPr>
-          <w:rFonts w:ascii="Consolas" w:hAnsi="Consolas"/>
-          <w:u w:val="single"/>
-          <w:lang w:val="it-IT"/>
-        </w:rPr>
-        <w:t xml:space="preserve">: </w:t>
+        </w:rPr>
+      </w:pPr>
+      <w:proofErr w:type="spellStart"/>
+      <w:r>
+        <w:rPr>
+          <w:rFonts w:ascii="Consolas" w:hAnsi="Consolas"/>
+          <w:u w:val="single"/>
+        </w:rPr>
+        <w:lastRenderedPageBreak/>
+        <w:t>Dataset</w:t>
+      </w:r>
+      <w:proofErr w:type="spellEnd"/>
+      <w:r>
+        <w:rPr>
+          <w:rFonts w:ascii="Consolas" w:hAnsi="Consolas"/>
+          <w:u w:val="single"/>
+        </w:rPr>
+        <w:t xml:space="preserve"> : </w:t>
       </w:r>
       <w:hyperlink r:id="rId8" w:history="1">
         <w:r>
           <w:rPr>
             <w:rStyle w:val="Lienhypertexte"/>
             <w:rFonts w:ascii="Consolas" w:hAnsi="Consolas"/>
-            <w:lang w:val="it-IT"/>
           </w:rPr>
           <w:t>https://dataturks.com/projects/abhishek.narayanan/Dataset%20for%20Detection%20of%20Cyber-Trolls</w:t>
         </w:r>
@@ -2751,11 +3041,13 @@
       <w:jc w:val="right"/>
       <w:rPr>
         <w:rFonts w:ascii="Consolas" w:hAnsi="Consolas"/>
+        <w:lang w:val="it-IT"/>
       </w:rPr>
     </w:pPr>
     <w:r>
       <w:rPr>
         <w:rFonts w:ascii="Consolas" w:hAnsi="Consolas"/>
+        <w:lang w:val="it-IT"/>
       </w:rPr>
       <w:t>MICHELUCCI Romain</w:t>
     </w:r>
@@ -2766,11 +3058,13 @@
       <w:jc w:val="right"/>
       <w:rPr>
         <w:rFonts w:ascii="Consolas" w:hAnsi="Consolas"/>
+        <w:lang w:val="it-IT"/>
       </w:rPr>
     </w:pPr>
     <w:r>
       <w:rPr>
         <w:rFonts w:ascii="Consolas" w:hAnsi="Consolas"/>
+        <w:lang w:val="it-IT"/>
       </w:rPr>
       <w:t>TRACOL Théo</w:t>
     </w:r>
@@ -2781,11 +3075,13 @@
       <w:jc w:val="right"/>
       <w:rPr>
         <w:rFonts w:ascii="Consolas" w:hAnsi="Consolas"/>
+        <w:lang w:val="it-IT"/>
       </w:rPr>
     </w:pPr>
     <w:r>
       <w:rPr>
         <w:rFonts w:ascii="Consolas" w:hAnsi="Consolas"/>
+        <w:lang w:val="it-IT"/>
       </w:rPr>
       <w:t>SINGLAN Nina</w:t>
     </w:r>
@@ -2923,6 +3219,119 @@
     </w:lvl>
   </w:abstractNum>
   <w:abstractNum w:abstractNumId="1" w15:restartNumberingAfterBreak="0">
+    <w:nsid w:val="0EFA32DE"/>
+    <w:multiLevelType w:val="hybridMultilevel"/>
+    <w:tmpl w:val="E9F4D566"/>
+    <w:lvl w:ilvl="0" w:tplc="040C0001">
+      <w:start w:val="1"/>
+      <w:numFmt w:val="bullet"/>
+      <w:lvlText w:val=""/>
+      <w:lvlJc w:val="left"/>
+      <w:pPr>
+        <w:ind w:left="720" w:hanging="360"/>
+      </w:pPr>
+      <w:rPr>
+        <w:rFonts w:ascii="Symbol" w:hAnsi="Symbol" w:hint="default"/>
+      </w:rPr>
+    </w:lvl>
+    <w:lvl w:ilvl="1" w:tplc="040C0003" w:tentative="1">
+      <w:start w:val="1"/>
+      <w:numFmt w:val="bullet"/>
+      <w:lvlText w:val="o"/>
+      <w:lvlJc w:val="left"/>
+      <w:pPr>
+        <w:ind w:left="1440" w:hanging="360"/>
+      </w:pPr>
+      <w:rPr>
+        <w:rFonts w:ascii="Courier New" w:hAnsi="Courier New" w:cs="Courier New" w:hint="default"/>
+      </w:rPr>
+    </w:lvl>
+    <w:lvl w:ilvl="2" w:tplc="040C0005" w:tentative="1">
+      <w:start w:val="1"/>
+      <w:numFmt w:val="bullet"/>
+      <w:lvlText w:val=""/>
+      <w:lvlJc w:val="left"/>
+      <w:pPr>
+        <w:ind w:left="2160" w:hanging="360"/>
+      </w:pPr>
+      <w:rPr>
+        <w:rFonts w:ascii="Wingdings" w:hAnsi="Wingdings" w:hint="default"/>
+      </w:rPr>
+    </w:lvl>
+    <w:lvl w:ilvl="3" w:tplc="040C0001" w:tentative="1">
+      <w:start w:val="1"/>
+      <w:numFmt w:val="bullet"/>
+      <w:lvlText w:val=""/>
+      <w:lvlJc w:val="left"/>
+      <w:pPr>
+        <w:ind w:left="2880" w:hanging="360"/>
+      </w:pPr>
+      <w:rPr>
+        <w:rFonts w:ascii="Symbol" w:hAnsi="Symbol" w:hint="default"/>
+      </w:rPr>
+    </w:lvl>
+    <w:lvl w:ilvl="4" w:tplc="040C0003" w:tentative="1">
+      <w:start w:val="1"/>
+      <w:numFmt w:val="bullet"/>
+      <w:lvlText w:val="o"/>
+      <w:lvlJc w:val="left"/>
+      <w:pPr>
+        <w:ind w:left="3600" w:hanging="360"/>
+      </w:pPr>
+      <w:rPr>
+        <w:rFonts w:ascii="Courier New" w:hAnsi="Courier New" w:cs="Courier New" w:hint="default"/>
+      </w:rPr>
+    </w:lvl>
+    <w:lvl w:ilvl="5" w:tplc="040C0005" w:tentative="1">
+      <w:start w:val="1"/>
+      <w:numFmt w:val="bullet"/>
+      <w:lvlText w:val=""/>
+      <w:lvlJc w:val="left"/>
+      <w:pPr>
+        <w:ind w:left="4320" w:hanging="360"/>
+      </w:pPr>
+      <w:rPr>
+        <w:rFonts w:ascii="Wingdings" w:hAnsi="Wingdings" w:hint="default"/>
+      </w:rPr>
+    </w:lvl>
+    <w:lvl w:ilvl="6" w:tplc="040C0001" w:tentative="1">
+      <w:start w:val="1"/>
+      <w:numFmt w:val="bullet"/>
+      <w:lvlText w:val=""/>
+      <w:lvlJc w:val="left"/>
+      <w:pPr>
+        <w:ind w:left="5040" w:hanging="360"/>
+      </w:pPr>
+      <w:rPr>
+        <w:rFonts w:ascii="Symbol" w:hAnsi="Symbol" w:hint="default"/>
+      </w:rPr>
+    </w:lvl>
+    <w:lvl w:ilvl="7" w:tplc="040C0003" w:tentative="1">
+      <w:start w:val="1"/>
+      <w:numFmt w:val="bullet"/>
+      <w:lvlText w:val="o"/>
+      <w:lvlJc w:val="left"/>
+      <w:pPr>
+        <w:ind w:left="5760" w:hanging="360"/>
+      </w:pPr>
+      <w:rPr>
+        <w:rFonts w:ascii="Courier New" w:hAnsi="Courier New" w:cs="Courier New" w:hint="default"/>
+      </w:rPr>
+    </w:lvl>
+    <w:lvl w:ilvl="8" w:tplc="040C0005" w:tentative="1">
+      <w:start w:val="1"/>
+      <w:numFmt w:val="bullet"/>
+      <w:lvlText w:val=""/>
+      <w:lvlJc w:val="left"/>
+      <w:pPr>
+        <w:ind w:left="6480" w:hanging="360"/>
+      </w:pPr>
+      <w:rPr>
+        <w:rFonts w:ascii="Wingdings" w:hAnsi="Wingdings" w:hint="default"/>
+      </w:rPr>
+    </w:lvl>
+  </w:abstractNum>
+  <w:abstractNum w:abstractNumId="2" w15:restartNumberingAfterBreak="0">
     <w:nsid w:val="18BD4A89"/>
     <w:multiLevelType w:val="hybridMultilevel"/>
     <w:tmpl w:val="663A476C"/>
@@ -3008,7 +3417,7 @@
       </w:pPr>
     </w:lvl>
   </w:abstractNum>
-  <w:abstractNum w:abstractNumId="2" w15:restartNumberingAfterBreak="0">
+  <w:abstractNum w:abstractNumId="3" w15:restartNumberingAfterBreak="0">
     <w:nsid w:val="4E763EC1"/>
     <w:multiLevelType w:val="hybridMultilevel"/>
     <w:tmpl w:val="E10C1486"/>
@@ -3101,10 +3510,13 @@
     <w:abstractNumId w:val="0"/>
   </w:num>
   <w:num w:numId="2">
-    <w:abstractNumId w:val="1"/>
+    <w:abstractNumId w:val="2"/>
   </w:num>
   <w:num w:numId="3">
-    <w:abstractNumId w:val="2"/>
+    <w:abstractNumId w:val="3"/>
+  </w:num>
+  <w:num w:numId="4">
+    <w:abstractNumId w:val="1"/>
   </w:num>
 </w:numbering>
 </file>
@@ -3126,7 +3538,7 @@
       </w:pPr>
     </w:pPrDefault>
   </w:docDefaults>
-  <w:latentStyles w:defLockedState="0" w:defUIPriority="99" w:defSemiHidden="0" w:defUnhideWhenUsed="0" w:defQFormat="0" w:count="375">
+  <w:latentStyles w:defLockedState="0" w:defUIPriority="99" w:defSemiHidden="0" w:defUnhideWhenUsed="0" w:defQFormat="0" w:count="376">
     <w:lsdException w:name="Normal" w:uiPriority="0" w:qFormat="1"/>
     <w:lsdException w:name="heading 1" w:uiPriority="9" w:qFormat="1"/>
     <w:lsdException w:name="heading 2" w:semiHidden="1" w:uiPriority="9" w:unhideWhenUsed="1" w:qFormat="1"/>
@@ -3232,7 +3644,6 @@
     <w:lsdException w:name="HTML Sample" w:semiHidden="1" w:unhideWhenUsed="1"/>
     <w:lsdException w:name="HTML Typewriter" w:semiHidden="1" w:unhideWhenUsed="1"/>
     <w:lsdException w:name="HTML Variable" w:semiHidden="1" w:unhideWhenUsed="1"/>
-    <w:lsdException w:name="Normal Table" w:semiHidden="1" w:unhideWhenUsed="1"/>
     <w:lsdException w:name="annotation subject" w:semiHidden="1" w:unhideWhenUsed="1"/>
     <w:lsdException w:name="No List" w:semiHidden="1" w:unhideWhenUsed="1"/>
     <w:lsdException w:name="Outline List 1" w:semiHidden="1" w:unhideWhenUsed="1"/>
@@ -3279,10 +3690,8 @@
     <w:lsdException w:name="Table Subtle 2" w:semiHidden="1" w:unhideWhenUsed="1"/>
     <w:lsdException w:name="Table Web 1" w:semiHidden="1" w:unhideWhenUsed="1"/>
     <w:lsdException w:name="Table Web 2" w:semiHidden="1" w:unhideWhenUsed="1"/>
-    <w:lsdException w:name="Table Web 3" w:semiHidden="1" w:unhideWhenUsed="1"/>
     <w:lsdException w:name="Balloon Text" w:semiHidden="1" w:unhideWhenUsed="1"/>
     <w:lsdException w:name="Table Grid" w:uiPriority="39"/>
-    <w:lsdException w:name="Table Theme" w:semiHidden="1" w:unhideWhenUsed="1"/>
     <w:lsdException w:name="Placeholder Text" w:semiHidden="1"/>
     <w:lsdException w:name="No Spacing" w:uiPriority="1" w:qFormat="1"/>
     <w:lsdException w:name="Light Shading" w:uiPriority="60"/>
@@ -3502,6 +3911,7 @@
     <w:lsdException w:name="Smart Hyperlink" w:semiHidden="1" w:unhideWhenUsed="1"/>
     <w:lsdException w:name="Hashtag" w:semiHidden="1" w:unhideWhenUsed="1"/>
     <w:lsdException w:name="Unresolved Mention" w:semiHidden="1" w:unhideWhenUsed="1"/>
+    <w:lsdException w:name="Smart Link" w:semiHidden="1" w:unhideWhenUsed="1"/>
   </w:latentStyles>
   <w:style w:type="paragraph" w:default="1" w:styleId="Normal">
     <w:name w:val="Normal"/>
@@ -3532,6 +3942,7 @@
   <w:style w:type="character" w:default="1" w:styleId="Policepardfaut">
     <w:name w:val="Default Paragraph Font"/>
     <w:uiPriority w:val="1"/>
+    <w:semiHidden/>
     <w:unhideWhenUsed/>
   </w:style>
   <w:style w:type="table" w:default="1" w:styleId="TableauNormal">
@@ -3989,7 +4400,7 @@
 </file>
 
 <file path=customXml/itemProps1.xml><?xml version="1.0" encoding="utf-8"?>
-<ds:datastoreItem xmlns:ds="http://schemas.openxmlformats.org/officeDocument/2006/customXml" ds:itemID="{36D37A72-BBD2-4075-9D37-FE6DDF23E2AA}">
+<ds:datastoreItem xmlns:ds="http://schemas.openxmlformats.org/officeDocument/2006/customXml" ds:itemID="{0B901B95-B7CE-4377-BEF5-8B8B93B152A2}">
   <ds:schemaRefs>
     <ds:schemaRef ds:uri="http://schemas.openxmlformats.org/officeDocument/2006/bibliography"/>
   </ds:schemaRefs>

</xml_diff>

<commit_message>
adding more content in the report
+ minor mods in file
</commit_message>
<xml_diff>
--- a/Documents/Rapport.docx
+++ b/Documents/Rapport.docx
@@ -89,7 +89,17 @@
           <w:i/>
           <w:iCs/>
         </w:rPr>
-        <w:t>Le terme troll désigne, dans le jargon de l'internet, un personnage malfaisant dont le but premier est de perturber le fonctionnement des forums de discussion</w:t>
+        <w:t>Le terme troll désigne, dans le jargon de l'internet, un personnage malfaisant dont le but premier est de perturber le fonctio</w:t>
+      </w:r>
+      <w:bookmarkStart w:id="0" w:name="_GoBack"/>
+      <w:bookmarkEnd w:id="0"/>
+      <w:r>
+        <w:rPr>
+          <w:rFonts w:ascii="Consolas" w:hAnsi="Consolas"/>
+          <w:i/>
+          <w:iCs/>
+        </w:rPr>
+        <w:t>nnement des forums de discussion</w:t>
       </w:r>
       <w:r>
         <w:rPr>
@@ -2194,6 +2204,7 @@
           <w:rFonts w:ascii="Consolas" w:hAnsi="Consolas"/>
         </w:rPr>
       </w:pPr>
+      <w:proofErr w:type="gramStart"/>
       <w:r>
         <w:rPr>
           <w:rFonts w:ascii="Consolas" w:hAnsi="Consolas"/>
@@ -2205,7 +2216,14 @@
         <w:rPr>
           <w:rFonts w:ascii="Consolas" w:hAnsi="Consolas"/>
         </w:rPr>
-        <w:t xml:space="preserve"> : </w:t>
+        <w:t>:</w:t>
+      </w:r>
+      <w:proofErr w:type="gramEnd"/>
+      <w:r>
+        <w:rPr>
+          <w:rFonts w:ascii="Consolas" w:hAnsi="Consolas"/>
+        </w:rPr>
+        <w:t xml:space="preserve"> </w:t>
       </w:r>
       <w:proofErr w:type="spellStart"/>
       <w:r>
@@ -2221,6 +2239,12 @@
         </w:rPr>
         <w:t>([3, 2, 1, 1, 2, 1, 1, 1, 1, 1, 1, 1, 1, 1, 1, 1, 1, 1, 1, 1]</w:t>
       </w:r>
+      <w:r>
+        <w:rPr>
+          <w:rFonts w:ascii="Consolas" w:hAnsi="Consolas"/>
+        </w:rPr>
+        <w:t>)</w:t>
+      </w:r>
     </w:p>
     <w:p>
       <w:pPr>
@@ -2313,8 +2337,6 @@
         </w:rPr>
         <w:tab/>
       </w:r>
-      <w:bookmarkStart w:id="0" w:name="_GoBack"/>
-      <w:bookmarkEnd w:id="0"/>
       <w:r>
         <w:rPr>
           <w:rFonts w:ascii="Consolas" w:hAnsi="Consolas"/>
@@ -2436,11 +2458,18 @@
           <w:rFonts w:ascii="Consolas" w:hAnsi="Consolas"/>
         </w:rPr>
       </w:pPr>
-      <w:r>
-        <w:rPr>
-          <w:rFonts w:ascii="Consolas" w:hAnsi="Consolas"/>
-        </w:rPr>
-        <w:lastRenderedPageBreak/>
+    </w:p>
+    <w:p>
+      <w:pPr>
+        <w:spacing w:before="240"/>
+        <w:rPr>
+          <w:rFonts w:ascii="Consolas" w:hAnsi="Consolas"/>
+        </w:rPr>
+      </w:pPr>
+      <w:r>
+        <w:rPr>
+          <w:rFonts w:ascii="Consolas" w:hAnsi="Consolas"/>
+        </w:rPr>
         <w:t xml:space="preserve">C’est pourquoi nous avons </w:t>
       </w:r>
       <w:r>
@@ -2576,8 +2605,12 @@
     </w:p>
     <w:p>
       <w:pPr>
-        <w:spacing w:before="240"/>
-        <w:jc w:val="center"/>
+        <w:pStyle w:val="Paragraphedeliste"/>
+        <w:numPr>
+          <w:ilvl w:val="0"/>
+          <w:numId w:val="5"/>
+        </w:numPr>
+        <w:spacing w:before="240"/>
         <w:rPr>
           <w:rFonts w:ascii="Consolas" w:hAnsi="Consolas"/>
           <w:color w:val="FF0000"/>
@@ -2586,6 +2619,1106 @@
           <w:u w:val="single"/>
         </w:rPr>
       </w:pPr>
+      <w:r>
+        <w:rPr>
+          <w:rFonts w:ascii="Consolas" w:hAnsi="Consolas"/>
+        </w:rPr>
+        <w:t xml:space="preserve">Nous avons donc débuté par l’implémentation de </w:t>
+      </w:r>
+      <w:proofErr w:type="spellStart"/>
+      <w:r>
+        <w:rPr>
+          <w:rFonts w:ascii="Consolas" w:hAnsi="Consolas"/>
+        </w:rPr>
+        <w:t>RandomForestClassifier</w:t>
+      </w:r>
+      <w:proofErr w:type="spellEnd"/>
+      <w:r>
+        <w:rPr>
+          <w:rFonts w:ascii="Consolas" w:hAnsi="Consolas"/>
+        </w:rPr>
+        <w:t xml:space="preserve">. </w:t>
+      </w:r>
+    </w:p>
+    <w:p>
+      <w:pPr>
+        <w:pStyle w:val="Paragraphedeliste"/>
+        <w:spacing w:before="240"/>
+        <w:rPr>
+          <w:rFonts w:ascii="Consolas" w:hAnsi="Consolas"/>
+        </w:rPr>
+      </w:pPr>
+    </w:p>
+    <w:p>
+      <w:pPr>
+        <w:pStyle w:val="Paragraphedeliste"/>
+        <w:spacing w:before="240"/>
+        <w:rPr>
+          <w:rFonts w:ascii="Consolas" w:hAnsi="Consolas"/>
+        </w:rPr>
+      </w:pPr>
+      <w:r>
+        <w:rPr>
+          <w:rFonts w:ascii="Consolas" w:hAnsi="Consolas"/>
+        </w:rPr>
+        <w:t xml:space="preserve">Pour rappel, ce modèle est composé d’un ensemble d’arbres de décision issu d’un sous ensemble sélectionné de manière aléatoire </w:t>
+      </w:r>
+      <w:r>
+        <w:rPr>
+          <w:rFonts w:ascii="Consolas" w:hAnsi="Consolas"/>
+        </w:rPr>
+        <w:t xml:space="preserve">et </w:t>
+      </w:r>
+      <w:r>
+        <w:rPr>
+          <w:rFonts w:ascii="Consolas" w:hAnsi="Consolas"/>
+        </w:rPr>
+        <w:t>à partir d’un ensemble d’apprentissage (le train set). Il fait la moyenne des scores des différents arbres afin de choisir la classe finale de l’objet testé</w:t>
+      </w:r>
+      <w:r>
+        <w:rPr>
+          <w:rFonts w:ascii="Consolas" w:hAnsi="Consolas"/>
+        </w:rPr>
+        <w:t xml:space="preserve"> </w:t>
+      </w:r>
+      <w:r>
+        <w:rPr>
+          <w:rFonts w:ascii="Consolas" w:hAnsi="Consolas"/>
+        </w:rPr>
+        <w:t>(</w:t>
+      </w:r>
+      <w:r>
+        <w:rPr>
+          <w:rFonts w:ascii="Consolas" w:hAnsi="Consolas"/>
+        </w:rPr>
+        <w:t>le</w:t>
+      </w:r>
+      <w:r>
+        <w:rPr>
+          <w:rFonts w:ascii="Consolas" w:hAnsi="Consolas"/>
+        </w:rPr>
+        <w:t xml:space="preserve"> test set)</w:t>
+      </w:r>
+      <w:r>
+        <w:rPr>
+          <w:rFonts w:ascii="Consolas" w:hAnsi="Consolas"/>
+        </w:rPr>
+        <w:t>.</w:t>
+      </w:r>
+    </w:p>
+    <w:p>
+      <w:pPr>
+        <w:pStyle w:val="Paragraphedeliste"/>
+        <w:spacing w:before="240"/>
+        <w:rPr>
+          <w:rFonts w:ascii="Consolas" w:hAnsi="Consolas"/>
+        </w:rPr>
+      </w:pPr>
+    </w:p>
+    <w:p>
+      <w:pPr>
+        <w:pStyle w:val="Paragraphedeliste"/>
+        <w:spacing w:before="240"/>
+        <w:rPr>
+          <w:rFonts w:ascii="Consolas" w:hAnsi="Consolas"/>
+        </w:rPr>
+      </w:pPr>
+      <w:r>
+        <w:rPr>
+          <w:rFonts w:ascii="Consolas" w:hAnsi="Consolas"/>
+        </w:rPr>
+        <w:t xml:space="preserve">L’un des avantages de </w:t>
+      </w:r>
+      <w:proofErr w:type="spellStart"/>
+      <w:r>
+        <w:rPr>
+          <w:rFonts w:ascii="Consolas" w:hAnsi="Consolas"/>
+        </w:rPr>
+        <w:t>Random</w:t>
+      </w:r>
+      <w:proofErr w:type="spellEnd"/>
+      <w:r>
+        <w:rPr>
+          <w:rFonts w:ascii="Consolas" w:hAnsi="Consolas"/>
+        </w:rPr>
+        <w:t xml:space="preserve"> Forest c’est qu’il est capable d’estim</w:t>
+      </w:r>
+      <w:r>
+        <w:rPr>
+          <w:rFonts w:ascii="Consolas" w:hAnsi="Consolas"/>
+        </w:rPr>
+        <w:t>er</w:t>
+      </w:r>
+      <w:r>
+        <w:rPr>
+          <w:rFonts w:ascii="Consolas" w:hAnsi="Consolas"/>
+        </w:rPr>
+        <w:t xml:space="preserve"> quelles </w:t>
+      </w:r>
+      <w:proofErr w:type="spellStart"/>
+      <w:r>
+        <w:rPr>
+          <w:rFonts w:ascii="Consolas" w:hAnsi="Consolas"/>
+        </w:rPr>
+        <w:t>features</w:t>
+      </w:r>
+      <w:proofErr w:type="spellEnd"/>
+      <w:r>
+        <w:rPr>
+          <w:rFonts w:ascii="Consolas" w:hAnsi="Consolas"/>
+        </w:rPr>
+        <w:t>/variables sont les plus importantes lors de la classification.</w:t>
+      </w:r>
+      <w:r>
+        <w:rPr>
+          <w:rFonts w:ascii="Consolas" w:hAnsi="Consolas"/>
+        </w:rPr>
+        <w:t xml:space="preserve"> </w:t>
+      </w:r>
+    </w:p>
+    <w:p>
+      <w:pPr>
+        <w:pStyle w:val="Paragraphedeliste"/>
+        <w:spacing w:before="240"/>
+        <w:rPr>
+          <w:rFonts w:ascii="Consolas" w:hAnsi="Consolas"/>
+        </w:rPr>
+      </w:pPr>
+      <w:r>
+        <w:rPr>
+          <w:rFonts w:ascii="Consolas" w:hAnsi="Consolas"/>
+        </w:rPr>
+        <w:t>Il donne généralement une grande précision et permet de contrôler l’</w:t>
+      </w:r>
+      <w:r>
+        <w:rPr>
+          <w:rFonts w:ascii="Consolas" w:hAnsi="Consolas"/>
+          <w:u w:val="single"/>
+        </w:rPr>
+        <w:t>over-</w:t>
+      </w:r>
+      <w:proofErr w:type="spellStart"/>
+      <w:r>
+        <w:rPr>
+          <w:rFonts w:ascii="Consolas" w:hAnsi="Consolas"/>
+          <w:u w:val="single"/>
+        </w:rPr>
+        <w:t>fitting</w:t>
+      </w:r>
+      <w:proofErr w:type="spellEnd"/>
+      <w:r>
+        <w:rPr>
+          <w:rFonts w:ascii="Consolas" w:hAnsi="Consolas"/>
+        </w:rPr>
+        <w:t xml:space="preserve"> (sur-apprentissage en français dont la définition pourrait être la suivante : </w:t>
+      </w:r>
+      <w:r>
+        <w:rPr>
+          <w:rFonts w:ascii="Consolas" w:hAnsi="Consolas"/>
+          <w:i/>
+        </w:rPr>
+        <w:t xml:space="preserve">modèle prédictif trop spécialisé qui s’adapte trop bien au training set mais qui ne se généralise </w:t>
+      </w:r>
+      <w:r>
+        <w:rPr>
+          <w:rFonts w:ascii="Consolas" w:hAnsi="Consolas"/>
+          <w:i/>
+        </w:rPr>
+        <w:t>que</w:t>
+      </w:r>
+      <w:r>
+        <w:rPr>
+          <w:rFonts w:ascii="Consolas" w:hAnsi="Consolas"/>
+          <w:i/>
+        </w:rPr>
+        <w:t xml:space="preserve"> trop peu</w:t>
+      </w:r>
+      <w:r>
+        <w:rPr>
+          <w:rFonts w:ascii="Consolas" w:hAnsi="Consolas"/>
+        </w:rPr>
+        <w:t>)</w:t>
+      </w:r>
+    </w:p>
+    <w:p>
+      <w:pPr>
+        <w:pStyle w:val="Paragraphedeliste"/>
+        <w:spacing w:before="240"/>
+        <w:rPr>
+          <w:rFonts w:ascii="Consolas" w:hAnsi="Consolas"/>
+        </w:rPr>
+      </w:pPr>
+    </w:p>
+    <w:p>
+      <w:pPr>
+        <w:pStyle w:val="Paragraphedeliste"/>
+        <w:spacing w:before="240"/>
+        <w:rPr>
+          <w:rFonts w:ascii="Consolas" w:hAnsi="Consolas"/>
+        </w:rPr>
+      </w:pPr>
+      <w:r>
+        <w:rPr>
+          <w:rFonts w:ascii="Consolas" w:hAnsi="Consolas"/>
+        </w:rPr>
+        <w:t xml:space="preserve">En adaptant les données à un modèle basique avec les hyperparamètres </w:t>
+      </w:r>
+      <w:r>
+        <w:rPr>
+          <w:rFonts w:ascii="Consolas" w:hAnsi="Consolas"/>
+        </w:rPr>
+        <w:t>réglés par défaut</w:t>
+      </w:r>
+      <w:r>
+        <w:rPr>
+          <w:rFonts w:ascii="Consolas" w:hAnsi="Consolas"/>
+        </w:rPr>
+        <w:t xml:space="preserve"> </w:t>
+      </w:r>
+      <w:r>
+        <w:rPr>
+          <w:rFonts w:ascii="Consolas" w:hAnsi="Consolas"/>
+        </w:rPr>
+        <w:t>(un hyperparamètre est un paramètre du modèle utilisé. Ces derniers sont définis avant le processus d’apprentissage), on obtient une classification avec une précision de 0.92 environ.</w:t>
+      </w:r>
+    </w:p>
+    <w:p>
+      <w:pPr>
+        <w:pStyle w:val="Paragraphedeliste"/>
+        <w:spacing w:before="240"/>
+        <w:rPr>
+          <w:rFonts w:ascii="Consolas" w:hAnsi="Consolas"/>
+        </w:rPr>
+      </w:pPr>
+    </w:p>
+    <w:p>
+      <w:pPr>
+        <w:pStyle w:val="Paragraphedeliste"/>
+        <w:spacing w:before="240"/>
+        <w:rPr>
+          <w:rFonts w:ascii="Consolas" w:hAnsi="Consolas"/>
+        </w:rPr>
+      </w:pPr>
+      <w:r>
+        <w:rPr>
+          <w:rFonts w:ascii="Consolas" w:hAnsi="Consolas"/>
+        </w:rPr>
+        <w:t>Ensuite afin d’optimiser ces résultats nous avons tenter de trouver quels seraient les meilleurs hyperparamètres.</w:t>
+      </w:r>
+    </w:p>
+    <w:p>
+      <w:pPr>
+        <w:pStyle w:val="Paragraphedeliste"/>
+        <w:spacing w:before="240"/>
+        <w:rPr>
+          <w:rFonts w:ascii="Consolas" w:hAnsi="Consolas"/>
+        </w:rPr>
+      </w:pPr>
+    </w:p>
+    <w:p>
+      <w:pPr>
+        <w:pStyle w:val="Paragraphedeliste"/>
+        <w:spacing w:before="240"/>
+        <w:rPr>
+          <w:rFonts w:ascii="Consolas" w:hAnsi="Consolas"/>
+        </w:rPr>
+      </w:pPr>
+      <w:r>
+        <w:rPr>
+          <w:rFonts w:ascii="Consolas" w:hAnsi="Consolas"/>
+        </w:rPr>
+        <w:t xml:space="preserve">Pour ce faire nous avons utilisé </w:t>
+      </w:r>
+      <w:proofErr w:type="spellStart"/>
+      <w:r>
+        <w:rPr>
+          <w:rFonts w:ascii="Consolas" w:hAnsi="Consolas"/>
+        </w:rPr>
+        <w:t>RandomizedSearchCV</w:t>
+      </w:r>
+      <w:proofErr w:type="spellEnd"/>
+      <w:r>
+        <w:rPr>
+          <w:rFonts w:ascii="Consolas" w:hAnsi="Consolas"/>
+        </w:rPr>
+        <w:t>.</w:t>
+      </w:r>
+    </w:p>
+    <w:p>
+      <w:pPr>
+        <w:pStyle w:val="Paragraphedeliste"/>
+        <w:spacing w:before="240"/>
+        <w:rPr>
+          <w:rFonts w:ascii="Consolas" w:hAnsi="Consolas"/>
+        </w:rPr>
+      </w:pPr>
+      <w:r>
+        <w:rPr>
+          <w:rFonts w:ascii="Consolas" w:hAnsi="Consolas"/>
+        </w:rPr>
+        <w:t>Cependant il est intéressant de noter qu’au fil de notre développement nous n’</w:t>
+      </w:r>
+      <w:r>
+        <w:rPr>
+          <w:rFonts w:ascii="Consolas" w:hAnsi="Consolas"/>
+        </w:rPr>
+        <w:t>avons</w:t>
+      </w:r>
+      <w:r>
+        <w:rPr>
+          <w:rFonts w:ascii="Consolas" w:hAnsi="Consolas"/>
+        </w:rPr>
+        <w:t xml:space="preserve"> pas toujours </w:t>
+      </w:r>
+      <w:r>
+        <w:rPr>
+          <w:rFonts w:ascii="Consolas" w:hAnsi="Consolas"/>
+        </w:rPr>
+        <w:t xml:space="preserve">utiliser </w:t>
+      </w:r>
+      <w:r>
+        <w:rPr>
+          <w:rFonts w:ascii="Consolas" w:hAnsi="Consolas"/>
+        </w:rPr>
+        <w:t>cette méthode.</w:t>
+      </w:r>
+    </w:p>
+    <w:p>
+      <w:pPr>
+        <w:pStyle w:val="Paragraphedeliste"/>
+        <w:spacing w:before="240"/>
+        <w:rPr>
+          <w:rFonts w:ascii="Consolas" w:hAnsi="Consolas"/>
+        </w:rPr>
+      </w:pPr>
+      <w:r>
+        <w:rPr>
+          <w:rFonts w:ascii="Consolas" w:hAnsi="Consolas"/>
+        </w:rPr>
+        <w:t xml:space="preserve">En effet, il existe aussi </w:t>
+      </w:r>
+      <w:proofErr w:type="spellStart"/>
+      <w:r>
+        <w:rPr>
+          <w:rFonts w:ascii="Consolas" w:hAnsi="Consolas"/>
+        </w:rPr>
+        <w:t>GridSearchCV</w:t>
+      </w:r>
+      <w:proofErr w:type="spellEnd"/>
+      <w:r>
+        <w:rPr>
+          <w:rFonts w:ascii="Consolas" w:hAnsi="Consolas"/>
+        </w:rPr>
+        <w:t xml:space="preserve"> mais aussi d’autres méthodes de cross-validation plus appropriée selon le modèle étudié.</w:t>
+      </w:r>
+    </w:p>
+    <w:p>
+      <w:pPr>
+        <w:pStyle w:val="Paragraphedeliste"/>
+        <w:spacing w:before="240"/>
+        <w:rPr>
+          <w:rFonts w:ascii="Consolas" w:hAnsi="Consolas"/>
+        </w:rPr>
+      </w:pPr>
+      <w:r>
+        <w:rPr>
+          <w:rFonts w:ascii="Consolas" w:hAnsi="Consolas"/>
+        </w:rPr>
+        <w:t xml:space="preserve">Avant de </w:t>
+      </w:r>
+      <w:r>
+        <w:rPr>
+          <w:rFonts w:ascii="Consolas" w:hAnsi="Consolas"/>
+        </w:rPr>
+        <w:t xml:space="preserve">rappeler la différence entre </w:t>
+      </w:r>
+      <w:r>
+        <w:rPr>
+          <w:rFonts w:ascii="Consolas" w:hAnsi="Consolas"/>
+        </w:rPr>
+        <w:t xml:space="preserve">ces deux méthodes il semble important d’expliquer ce qu’est la </w:t>
+      </w:r>
+      <w:r>
+        <w:rPr>
+          <w:rFonts w:ascii="Consolas" w:hAnsi="Consolas"/>
+          <w:u w:val="single"/>
+        </w:rPr>
+        <w:t>cross-validation</w:t>
+      </w:r>
+      <w:r>
+        <w:rPr>
+          <w:rFonts w:ascii="Consolas" w:hAnsi="Consolas"/>
+        </w:rPr>
+        <w:t xml:space="preserve"> (validation croisée en français)</w:t>
+      </w:r>
+      <w:r>
+        <w:rPr>
+          <w:rFonts w:ascii="Consolas" w:hAnsi="Consolas"/>
+        </w:rPr>
+        <w:t>.</w:t>
+      </w:r>
+    </w:p>
+    <w:p>
+      <w:pPr>
+        <w:pStyle w:val="Paragraphedeliste"/>
+        <w:spacing w:before="240"/>
+        <w:rPr>
+          <w:rFonts w:ascii="Consolas" w:hAnsi="Consolas"/>
+        </w:rPr>
+      </w:pPr>
+    </w:p>
+    <w:p>
+      <w:pPr>
+        <w:pStyle w:val="Paragraphedeliste"/>
+        <w:spacing w:before="240"/>
+        <w:rPr>
+          <w:rFonts w:ascii="Consolas" w:hAnsi="Consolas"/>
+        </w:rPr>
+      </w:pPr>
+      <w:r>
+        <w:rPr>
+          <w:rFonts w:ascii="Consolas" w:hAnsi="Consolas"/>
+        </w:rPr>
+        <w:t>La validation croisée permet d’évaluer les performances de l’estimateur.</w:t>
+      </w:r>
+    </w:p>
+    <w:p>
+      <w:pPr>
+        <w:pStyle w:val="Paragraphedeliste"/>
+        <w:spacing w:before="240"/>
+        <w:rPr>
+          <w:rFonts w:ascii="Consolas" w:hAnsi="Consolas"/>
+        </w:rPr>
+      </w:pPr>
+      <w:r>
+        <w:rPr>
+          <w:rFonts w:ascii="Consolas" w:hAnsi="Consolas"/>
+        </w:rPr>
+        <w:t xml:space="preserve">Apprendre les paramètres de prédiction d’une fonction et les tester sur le même jeu de données pose un problème. Le modèle ne ferait que </w:t>
+      </w:r>
+      <w:r>
+        <w:rPr>
+          <w:rFonts w:ascii="Consolas" w:hAnsi="Consolas"/>
+        </w:rPr>
+        <w:lastRenderedPageBreak/>
+        <w:t xml:space="preserve">répéter les labels qu’il a vu et un score parfait serait obtenu sur le train set alors qu’il n’arriverait à prédire aucune nouvelle donnée. (Cf </w:t>
+      </w:r>
+      <w:proofErr w:type="spellStart"/>
+      <w:r>
+        <w:rPr>
+          <w:rFonts w:ascii="Consolas" w:hAnsi="Consolas"/>
+        </w:rPr>
+        <w:t>overfitting</w:t>
+      </w:r>
+      <w:proofErr w:type="spellEnd"/>
+      <w:r>
+        <w:rPr>
+          <w:rFonts w:ascii="Consolas" w:hAnsi="Consolas"/>
+        </w:rPr>
+        <w:t>)</w:t>
+      </w:r>
+    </w:p>
+    <w:p>
+      <w:pPr>
+        <w:pStyle w:val="Paragraphedeliste"/>
+        <w:spacing w:before="240"/>
+        <w:rPr>
+          <w:rFonts w:ascii="Consolas" w:hAnsi="Consolas"/>
+        </w:rPr>
+      </w:pPr>
+      <w:r>
+        <w:rPr>
+          <w:rFonts w:ascii="Consolas" w:hAnsi="Consolas"/>
+        </w:rPr>
+        <w:t xml:space="preserve">Pour éviter cela, on garde une partie des données pour le test set ce qui permettra au modèle de </w:t>
+      </w:r>
+      <w:r>
+        <w:rPr>
+          <w:rFonts w:ascii="Consolas" w:hAnsi="Consolas"/>
+        </w:rPr>
+        <w:t>s’entrainer sur</w:t>
+      </w:r>
+      <w:r>
+        <w:rPr>
+          <w:rFonts w:ascii="Consolas" w:hAnsi="Consolas"/>
+        </w:rPr>
+        <w:t xml:space="preserve"> de nouvelles données.</w:t>
+      </w:r>
+    </w:p>
+    <w:p>
+      <w:pPr>
+        <w:pStyle w:val="Paragraphedeliste"/>
+        <w:spacing w:before="240"/>
+        <w:rPr>
+          <w:rFonts w:ascii="Consolas" w:hAnsi="Consolas"/>
+        </w:rPr>
+      </w:pPr>
+    </w:p>
+    <w:p>
+      <w:pPr>
+        <w:pStyle w:val="Paragraphedeliste"/>
+        <w:spacing w:before="240"/>
+        <w:rPr>
+          <w:rFonts w:ascii="Consolas" w:hAnsi="Consolas"/>
+        </w:rPr>
+      </w:pPr>
+      <w:r>
+        <w:rPr>
+          <w:rFonts w:ascii="Consolas" w:hAnsi="Consolas"/>
+        </w:rPr>
+        <w:t>Pour revenir aux principales méthodes d’estimations, ces dernières</w:t>
+      </w:r>
+      <w:r>
+        <w:rPr>
+          <w:rFonts w:ascii="Consolas" w:hAnsi="Consolas"/>
+        </w:rPr>
+        <w:t xml:space="preserve"> implémentent toutes les deux des méthodes visant à optimiser </w:t>
+      </w:r>
+      <w:r>
+        <w:rPr>
+          <w:rFonts w:ascii="Consolas" w:hAnsi="Consolas"/>
+        </w:rPr>
+        <w:t>par cross validatio</w:t>
+      </w:r>
+      <w:r>
+        <w:rPr>
+          <w:rFonts w:ascii="Consolas" w:hAnsi="Consolas"/>
+        </w:rPr>
+        <w:t>n les résultats obtenus lors de la recherche des hyperparamètres.</w:t>
+      </w:r>
+    </w:p>
+    <w:p>
+      <w:pPr>
+        <w:pStyle w:val="Paragraphedeliste"/>
+        <w:spacing w:before="240"/>
+        <w:rPr>
+          <w:rFonts w:ascii="Consolas" w:hAnsi="Consolas"/>
+        </w:rPr>
+      </w:pPr>
+      <w:proofErr w:type="spellStart"/>
+      <w:r>
+        <w:rPr>
+          <w:rFonts w:ascii="Consolas" w:hAnsi="Consolas"/>
+        </w:rPr>
+        <w:t>GridSearchCV</w:t>
+      </w:r>
+      <w:proofErr w:type="spellEnd"/>
+      <w:r>
+        <w:rPr>
+          <w:rFonts w:ascii="Consolas" w:hAnsi="Consolas"/>
+        </w:rPr>
+        <w:t xml:space="preserve"> ne va pas tester tous les paramètres contrairement à </w:t>
+      </w:r>
+      <w:proofErr w:type="spellStart"/>
+      <w:r>
+        <w:rPr>
+          <w:rFonts w:ascii="Consolas" w:hAnsi="Consolas"/>
+        </w:rPr>
+        <w:t>RandomizedSearchCV</w:t>
+      </w:r>
+      <w:proofErr w:type="spellEnd"/>
+      <w:r>
+        <w:rPr>
+          <w:rFonts w:ascii="Consolas" w:hAnsi="Consolas"/>
+        </w:rPr>
+        <w:t xml:space="preserve"> mais va plutôt le faire sur un nombre donné de paramètres</w:t>
+      </w:r>
+      <w:r>
+        <w:rPr>
+          <w:rFonts w:ascii="Consolas" w:hAnsi="Consolas"/>
+        </w:rPr>
+        <w:t xml:space="preserve"> (</w:t>
+      </w:r>
+      <w:proofErr w:type="spellStart"/>
+      <w:r>
+        <w:rPr>
+          <w:rFonts w:ascii="Consolas" w:hAnsi="Consolas"/>
+        </w:rPr>
+        <w:t>n_iter</w:t>
+      </w:r>
+      <w:proofErr w:type="spellEnd"/>
+      <w:r>
+        <w:rPr>
+          <w:rFonts w:ascii="Consolas" w:hAnsi="Consolas"/>
+        </w:rPr>
+        <w:t>)</w:t>
+      </w:r>
+      <w:r>
+        <w:rPr>
+          <w:rFonts w:ascii="Consolas" w:hAnsi="Consolas"/>
+        </w:rPr>
+        <w:t>.</w:t>
+      </w:r>
+    </w:p>
+    <w:p>
+      <w:pPr>
+        <w:pStyle w:val="Paragraphedeliste"/>
+        <w:spacing w:before="240"/>
+        <w:rPr>
+          <w:rFonts w:ascii="Consolas" w:hAnsi="Consolas"/>
+        </w:rPr>
+      </w:pPr>
+      <w:r>
+        <w:rPr>
+          <w:rFonts w:ascii="Consolas" w:hAnsi="Consolas"/>
+        </w:rPr>
+        <w:t xml:space="preserve">En comparant les deux on se rend compte que </w:t>
+      </w:r>
+      <w:proofErr w:type="spellStart"/>
+      <w:r>
+        <w:rPr>
+          <w:rFonts w:ascii="Consolas" w:hAnsi="Consolas"/>
+        </w:rPr>
+        <w:t>GridSearchCV</w:t>
+      </w:r>
+      <w:proofErr w:type="spellEnd"/>
+      <w:r>
+        <w:rPr>
+          <w:rFonts w:ascii="Consolas" w:hAnsi="Consolas"/>
+        </w:rPr>
+        <w:t xml:space="preserve"> obtient un meilleur score final mais a besoin de plus de temps d’exécution alors que </w:t>
+      </w:r>
+      <w:proofErr w:type="spellStart"/>
+      <w:r>
+        <w:rPr>
+          <w:rFonts w:ascii="Consolas" w:hAnsi="Consolas"/>
+        </w:rPr>
+        <w:t>RandomizedSearchCV</w:t>
+      </w:r>
+      <w:proofErr w:type="spellEnd"/>
+      <w:r>
+        <w:rPr>
+          <w:rFonts w:ascii="Consolas" w:hAnsi="Consolas"/>
+        </w:rPr>
+        <w:t xml:space="preserve"> sera plus rapide mais avec une estimation plus faible.</w:t>
+      </w:r>
+    </w:p>
+    <w:p>
+      <w:pPr>
+        <w:pStyle w:val="Paragraphedeliste"/>
+        <w:spacing w:before="240"/>
+        <w:rPr>
+          <w:rFonts w:ascii="Consolas" w:hAnsi="Consolas"/>
+        </w:rPr>
+      </w:pPr>
+      <w:r>
+        <w:rPr>
+          <w:rFonts w:ascii="Consolas" w:hAnsi="Consolas"/>
+        </w:rPr>
+        <w:t xml:space="preserve">C’est pourquoi parfois il sera plus intéressant d’utiliser </w:t>
+      </w:r>
+      <w:r>
+        <w:rPr>
+          <w:rFonts w:ascii="Consolas" w:hAnsi="Consolas"/>
+        </w:rPr>
+        <w:t xml:space="preserve">l’un </w:t>
+      </w:r>
+      <w:r>
+        <w:rPr>
+          <w:rFonts w:ascii="Consolas" w:hAnsi="Consolas"/>
+        </w:rPr>
+        <w:t>plutô</w:t>
+      </w:r>
+      <w:r>
+        <w:rPr>
+          <w:rFonts w:ascii="Consolas" w:hAnsi="Consolas"/>
+        </w:rPr>
+        <w:t>t</w:t>
+      </w:r>
+      <w:r>
+        <w:rPr>
+          <w:rFonts w:ascii="Consolas" w:hAnsi="Consolas"/>
+        </w:rPr>
+        <w:t xml:space="preserve"> que l’autre.</w:t>
+      </w:r>
+    </w:p>
+    <w:p>
+      <w:pPr>
+        <w:pStyle w:val="Paragraphedeliste"/>
+        <w:spacing w:before="240"/>
+        <w:rPr>
+          <w:rFonts w:ascii="Consolas" w:hAnsi="Consolas"/>
+        </w:rPr>
+      </w:pPr>
+    </w:p>
+    <w:p>
+      <w:pPr>
+        <w:pStyle w:val="Paragraphedeliste"/>
+        <w:numPr>
+          <w:ilvl w:val="0"/>
+          <w:numId w:val="5"/>
+        </w:numPr>
+        <w:spacing w:before="240"/>
+        <w:rPr>
+          <w:rFonts w:ascii="Consolas" w:hAnsi="Consolas"/>
+        </w:rPr>
+      </w:pPr>
+      <w:r>
+        <w:rPr>
+          <w:rFonts w:ascii="Consolas" w:hAnsi="Consolas"/>
+        </w:rPr>
+        <w:t xml:space="preserve">Ensuite nous avons mis en place le </w:t>
+      </w:r>
+      <w:proofErr w:type="spellStart"/>
+      <w:r>
+        <w:rPr>
+          <w:rFonts w:ascii="Consolas" w:hAnsi="Consolas"/>
+        </w:rPr>
+        <w:t>MLPClassifier</w:t>
+      </w:r>
+      <w:proofErr w:type="spellEnd"/>
+      <w:r>
+        <w:rPr>
+          <w:rFonts w:ascii="Consolas" w:hAnsi="Consolas"/>
+        </w:rPr>
+        <w:t>.</w:t>
+      </w:r>
+    </w:p>
+    <w:p>
+      <w:pPr>
+        <w:pStyle w:val="Paragraphedeliste"/>
+        <w:spacing w:before="240"/>
+        <w:rPr>
+          <w:rFonts w:ascii="Consolas" w:hAnsi="Consolas"/>
+        </w:rPr>
+      </w:pPr>
+      <w:r>
+        <w:rPr>
+          <w:rFonts w:ascii="Consolas" w:hAnsi="Consolas"/>
+        </w:rPr>
+        <w:t>Ce modèle a pour but d’optimiser la fonction log-</w:t>
+      </w:r>
+      <w:proofErr w:type="spellStart"/>
+      <w:r>
+        <w:rPr>
+          <w:rFonts w:ascii="Consolas" w:hAnsi="Consolas"/>
+        </w:rPr>
+        <w:t>loss</w:t>
+      </w:r>
+      <w:proofErr w:type="spellEnd"/>
+      <w:r>
+        <w:rPr>
+          <w:rFonts w:ascii="Consolas" w:hAnsi="Consolas"/>
+        </w:rPr>
+        <w:t xml:space="preserve"> en utilisant différentes méthodes (LBGFGS ou la descente de gradient stochastique</w:t>
+      </w:r>
+      <w:r>
+        <w:rPr>
+          <w:rFonts w:ascii="Consolas" w:hAnsi="Consolas"/>
+        </w:rPr>
+        <w:t>)</w:t>
+      </w:r>
+    </w:p>
+    <w:p>
+      <w:pPr>
+        <w:pStyle w:val="Paragraphedeliste"/>
+        <w:spacing w:before="240"/>
+        <w:rPr>
+          <w:rFonts w:ascii="Consolas" w:hAnsi="Consolas"/>
+        </w:rPr>
+      </w:pPr>
+    </w:p>
+    <w:p>
+      <w:pPr>
+        <w:pStyle w:val="Paragraphedeliste"/>
+        <w:spacing w:before="240"/>
+        <w:rPr>
+          <w:rFonts w:ascii="Consolas" w:hAnsi="Consolas"/>
+        </w:rPr>
+      </w:pPr>
+      <w:r>
+        <w:rPr>
+          <w:rFonts w:ascii="Consolas" w:hAnsi="Consolas"/>
+        </w:rPr>
+        <w:t>La précision obtenue est de 0.84 avec les paramètres de base.</w:t>
+      </w:r>
+    </w:p>
+    <w:p>
+      <w:pPr>
+        <w:pStyle w:val="Paragraphedeliste"/>
+        <w:spacing w:before="240"/>
+        <w:rPr>
+          <w:rFonts w:ascii="Consolas" w:hAnsi="Consolas"/>
+        </w:rPr>
+      </w:pPr>
+    </w:p>
+    <w:p>
+      <w:pPr>
+        <w:pStyle w:val="Paragraphedeliste"/>
+        <w:spacing w:before="240"/>
+        <w:rPr>
+          <w:rFonts w:ascii="Consolas" w:hAnsi="Consolas"/>
+        </w:rPr>
+      </w:pPr>
+    </w:p>
+    <w:p>
+      <w:pPr>
+        <w:pStyle w:val="Paragraphedeliste"/>
+        <w:numPr>
+          <w:ilvl w:val="0"/>
+          <w:numId w:val="5"/>
+        </w:numPr>
+        <w:spacing w:before="240"/>
+        <w:rPr>
+          <w:rFonts w:ascii="Consolas" w:hAnsi="Consolas"/>
+        </w:rPr>
+      </w:pPr>
+      <w:r>
+        <w:rPr>
+          <w:rFonts w:ascii="Consolas" w:hAnsi="Consolas"/>
+        </w:rPr>
+        <w:t>La régression logistique est le modèle de classification que nous avons choisis de concevoir par la suite.</w:t>
+      </w:r>
+    </w:p>
+    <w:p>
+      <w:pPr>
+        <w:pStyle w:val="Paragraphedeliste"/>
+        <w:spacing w:before="240"/>
+        <w:rPr>
+          <w:rFonts w:ascii="Consolas" w:hAnsi="Consolas"/>
+        </w:rPr>
+      </w:pPr>
+      <w:r>
+        <w:rPr>
+          <w:rFonts w:ascii="Consolas" w:hAnsi="Consolas"/>
+        </w:rPr>
+        <w:t>Il s’agit d’un modèle statistique prenant en compte les probabilités d’obtenir une certaine classe plutôt qu’une autre.</w:t>
+      </w:r>
+    </w:p>
+    <w:p>
+      <w:pPr>
+        <w:pStyle w:val="Paragraphedeliste"/>
+        <w:spacing w:before="240"/>
+        <w:rPr>
+          <w:rFonts w:ascii="Consolas" w:hAnsi="Consolas"/>
+        </w:rPr>
+      </w:pPr>
+    </w:p>
+    <w:p>
+      <w:pPr>
+        <w:pStyle w:val="Paragraphedeliste"/>
+        <w:spacing w:before="240"/>
+        <w:rPr>
+          <w:rFonts w:ascii="Consolas" w:hAnsi="Consolas"/>
+        </w:rPr>
+      </w:pPr>
+      <w:r>
+        <w:rPr>
+          <w:rFonts w:ascii="Consolas" w:hAnsi="Consolas"/>
+        </w:rPr>
+        <w:t xml:space="preserve">Ici nous avons comparé le </w:t>
+      </w:r>
+      <w:proofErr w:type="spellStart"/>
+      <w:r>
+        <w:rPr>
+          <w:rFonts w:ascii="Consolas" w:hAnsi="Consolas"/>
+        </w:rPr>
+        <w:t>GridSearchCV</w:t>
+      </w:r>
+      <w:proofErr w:type="spellEnd"/>
+      <w:r>
+        <w:rPr>
+          <w:rFonts w:ascii="Consolas" w:hAnsi="Consolas"/>
+        </w:rPr>
+        <w:t xml:space="preserve"> et la méthode de cross-validation spécifique proposée par </w:t>
+      </w:r>
+      <w:proofErr w:type="spellStart"/>
+      <w:r>
+        <w:rPr>
+          <w:rFonts w:ascii="Consolas" w:hAnsi="Consolas"/>
+        </w:rPr>
+        <w:t>scikit-learn</w:t>
+      </w:r>
+      <w:proofErr w:type="spellEnd"/>
+      <w:r>
+        <w:rPr>
+          <w:rFonts w:ascii="Consolas" w:hAnsi="Consolas"/>
+        </w:rPr>
+        <w:t xml:space="preserve"> : </w:t>
+      </w:r>
+      <w:proofErr w:type="spellStart"/>
+      <w:r>
+        <w:rPr>
+          <w:rFonts w:ascii="Consolas" w:hAnsi="Consolas"/>
+        </w:rPr>
+        <w:t>LogisticRegressionCV</w:t>
+      </w:r>
+      <w:proofErr w:type="spellEnd"/>
+      <w:r>
+        <w:rPr>
+          <w:rFonts w:ascii="Consolas" w:hAnsi="Consolas"/>
+        </w:rPr>
+        <w:t>.</w:t>
+      </w:r>
+    </w:p>
+    <w:p>
+      <w:pPr>
+        <w:pStyle w:val="Paragraphedeliste"/>
+        <w:spacing w:before="240"/>
+        <w:rPr>
+          <w:rFonts w:ascii="Consolas" w:hAnsi="Consolas"/>
+        </w:rPr>
+      </w:pPr>
+      <w:r>
+        <w:rPr>
+          <w:rFonts w:ascii="Consolas" w:hAnsi="Consolas"/>
+        </w:rPr>
+        <w:t>L</w:t>
+      </w:r>
+      <w:r>
+        <w:rPr>
+          <w:rFonts w:ascii="Consolas" w:hAnsi="Consolas"/>
+        </w:rPr>
+        <w:t>a</w:t>
+      </w:r>
+      <w:r>
+        <w:rPr>
+          <w:rFonts w:ascii="Consolas" w:hAnsi="Consolas"/>
+        </w:rPr>
+        <w:t xml:space="preserve"> </w:t>
+      </w:r>
+      <w:proofErr w:type="spellStart"/>
+      <w:r>
+        <w:rPr>
+          <w:rFonts w:ascii="Consolas" w:hAnsi="Consolas"/>
+        </w:rPr>
+        <w:t>GridSearchCV</w:t>
+      </w:r>
+      <w:proofErr w:type="spellEnd"/>
+      <w:r>
+        <w:rPr>
+          <w:rFonts w:ascii="Consolas" w:hAnsi="Consolas"/>
+        </w:rPr>
+        <w:t xml:space="preserve"> permet d’obtenir un résultat plus précis</w:t>
+      </w:r>
+      <w:r>
+        <w:rPr>
+          <w:rFonts w:ascii="Consolas" w:hAnsi="Consolas"/>
+        </w:rPr>
+        <w:t xml:space="preserve"> (0.87)</w:t>
+      </w:r>
+      <w:r>
+        <w:rPr>
+          <w:rFonts w:ascii="Consolas" w:hAnsi="Consolas"/>
+        </w:rPr>
+        <w:t xml:space="preserve"> mais l</w:t>
+      </w:r>
+      <w:r>
+        <w:rPr>
+          <w:rFonts w:ascii="Consolas" w:hAnsi="Consolas"/>
+        </w:rPr>
+        <w:t>a</w:t>
+      </w:r>
+      <w:r>
+        <w:rPr>
+          <w:rFonts w:ascii="Consolas" w:hAnsi="Consolas"/>
+        </w:rPr>
+        <w:t xml:space="preserve"> </w:t>
+      </w:r>
+      <w:proofErr w:type="spellStart"/>
+      <w:r>
+        <w:rPr>
+          <w:rFonts w:ascii="Consolas" w:hAnsi="Consolas"/>
+        </w:rPr>
+        <w:t>L</w:t>
+      </w:r>
+      <w:r>
+        <w:rPr>
+          <w:rFonts w:ascii="Consolas" w:hAnsi="Consolas"/>
+        </w:rPr>
+        <w:t>ogisticRegressionCV</w:t>
+      </w:r>
+      <w:proofErr w:type="spellEnd"/>
+      <w:r>
+        <w:rPr>
+          <w:rFonts w:ascii="Consolas" w:hAnsi="Consolas"/>
+        </w:rPr>
+        <w:t xml:space="preserve"> permet quant à elle d’obtenir un résultat presque aussi précis (perte de 0.01) en un temps plus court.</w:t>
+      </w:r>
+    </w:p>
+    <w:p>
+      <w:pPr>
+        <w:pStyle w:val="Paragraphedeliste"/>
+        <w:spacing w:before="240"/>
+        <w:rPr>
+          <w:rFonts w:ascii="Consolas" w:hAnsi="Consolas"/>
+        </w:rPr>
+      </w:pPr>
+    </w:p>
+    <w:p>
+      <w:pPr>
+        <w:pStyle w:val="Paragraphedeliste"/>
+        <w:numPr>
+          <w:ilvl w:val="0"/>
+          <w:numId w:val="5"/>
+        </w:numPr>
+        <w:spacing w:before="240"/>
+        <w:rPr>
+          <w:rFonts w:ascii="Consolas" w:hAnsi="Consolas"/>
+        </w:rPr>
+      </w:pPr>
+      <w:proofErr w:type="spellStart"/>
+      <w:r>
+        <w:rPr>
+          <w:rFonts w:ascii="Consolas" w:hAnsi="Consolas"/>
+        </w:rPr>
+        <w:t>KneighborsClassifier</w:t>
+      </w:r>
+      <w:proofErr w:type="spellEnd"/>
+      <w:r>
+        <w:rPr>
+          <w:rFonts w:ascii="Consolas" w:hAnsi="Consolas"/>
+        </w:rPr>
+        <w:t xml:space="preserve"> se base sur la méthode des k plus proches</w:t>
+      </w:r>
+      <w:r>
+        <w:rPr>
+          <w:rFonts w:ascii="Consolas" w:hAnsi="Consolas"/>
+        </w:rPr>
+        <w:t xml:space="preserve"> voisins.</w:t>
+      </w:r>
+    </w:p>
+    <w:p>
+      <w:pPr>
+        <w:pStyle w:val="Paragraphedeliste"/>
+        <w:spacing w:before="240"/>
+        <w:rPr>
+          <w:rFonts w:ascii="Consolas" w:hAnsi="Consolas"/>
+        </w:rPr>
+      </w:pPr>
+    </w:p>
+    <w:p>
+      <w:pPr>
+        <w:pStyle w:val="Paragraphedeliste"/>
+        <w:numPr>
+          <w:ilvl w:val="0"/>
+          <w:numId w:val="5"/>
+        </w:numPr>
+        <w:spacing w:before="240"/>
+        <w:rPr>
+          <w:rFonts w:ascii="Consolas" w:hAnsi="Consolas"/>
+        </w:rPr>
+      </w:pPr>
+      <w:r>
+        <w:rPr>
+          <w:rFonts w:ascii="Consolas" w:hAnsi="Consolas"/>
+        </w:rPr>
+        <w:t xml:space="preserve">Pour finir </w:t>
+      </w:r>
+      <w:proofErr w:type="spellStart"/>
+      <w:r>
+        <w:rPr>
+          <w:rFonts w:ascii="Consolas" w:hAnsi="Consolas"/>
+        </w:rPr>
+        <w:t>LinearSupportVectorMachineClassifier</w:t>
+      </w:r>
+      <w:proofErr w:type="spellEnd"/>
+      <w:r>
+        <w:rPr>
+          <w:rFonts w:ascii="Consolas" w:hAnsi="Consolas"/>
+        </w:rPr>
+        <w:t xml:space="preserve"> est un algorithme de classification qui trouve les hyperplans permettant de différencier les classes.</w:t>
+      </w:r>
     </w:p>
     <w:p>
       <w:pPr>
@@ -2720,7 +3853,6 @@
     <w:p>
       <w:pPr>
         <w:spacing w:before="240"/>
-        <w:jc w:val="center"/>
         <w:rPr>
           <w:rFonts w:ascii="Consolas" w:hAnsi="Consolas"/>
           <w:color w:val="FF0000"/>
@@ -2733,7 +3865,6 @@
     <w:p>
       <w:pPr>
         <w:spacing w:before="240"/>
-        <w:jc w:val="center"/>
         <w:rPr>
           <w:rFonts w:ascii="Consolas" w:hAnsi="Consolas"/>
           <w:color w:val="FF0000"/>
@@ -2746,7 +3877,6 @@
     <w:p>
       <w:pPr>
         <w:spacing w:before="240"/>
-        <w:jc w:val="center"/>
         <w:rPr>
           <w:rFonts w:ascii="Consolas" w:hAnsi="Consolas"/>
           <w:color w:val="FF0000"/>
@@ -2759,7 +3889,6 @@
     <w:p>
       <w:pPr>
         <w:spacing w:before="240"/>
-        <w:jc w:val="center"/>
         <w:rPr>
           <w:rFonts w:ascii="Consolas" w:hAnsi="Consolas"/>
           <w:color w:val="FF0000"/>
@@ -2772,7 +3901,6 @@
     <w:p>
       <w:pPr>
         <w:spacing w:before="240"/>
-        <w:jc w:val="center"/>
         <w:rPr>
           <w:rFonts w:ascii="Consolas" w:hAnsi="Consolas"/>
           <w:color w:val="FF0000"/>
@@ -2785,7 +3913,6 @@
     <w:p>
       <w:pPr>
         <w:spacing w:before="240"/>
-        <w:jc w:val="center"/>
         <w:rPr>
           <w:rFonts w:ascii="Consolas" w:hAnsi="Consolas"/>
           <w:color w:val="FF0000"/>
@@ -2798,7 +3925,6 @@
     <w:p>
       <w:pPr>
         <w:spacing w:before="240"/>
-        <w:jc w:val="center"/>
         <w:rPr>
           <w:rFonts w:ascii="Consolas" w:hAnsi="Consolas"/>
           <w:color w:val="FF0000"/>
@@ -2823,7 +3949,6 @@
     <w:p>
       <w:pPr>
         <w:spacing w:before="240"/>
-        <w:jc w:val="center"/>
         <w:rPr>
           <w:rFonts w:ascii="Consolas" w:hAnsi="Consolas"/>
           <w:color w:val="FF0000"/>
@@ -2832,7 +3957,10 @@
           <w:u w:val="single"/>
         </w:rPr>
       </w:pPr>
-      <w:r>
+    </w:p>
+    <w:p>
+      <w:pPr>
+        <w:spacing w:before="240"/>
         <w:rPr>
           <w:rFonts w:ascii="Consolas" w:hAnsi="Consolas"/>
           <w:color w:val="FF0000"/>
@@ -2840,6 +3968,100 @@
           <w:szCs w:val="28"/>
           <w:u w:val="single"/>
         </w:rPr>
+      </w:pPr>
+    </w:p>
+    <w:p>
+      <w:pPr>
+        <w:spacing w:before="240"/>
+        <w:rPr>
+          <w:rFonts w:ascii="Consolas" w:hAnsi="Consolas"/>
+          <w:color w:val="FF0000"/>
+          <w:sz w:val="28"/>
+          <w:szCs w:val="28"/>
+          <w:u w:val="single"/>
+        </w:rPr>
+      </w:pPr>
+    </w:p>
+    <w:p>
+      <w:pPr>
+        <w:spacing w:before="240"/>
+        <w:rPr>
+          <w:rFonts w:ascii="Consolas" w:hAnsi="Consolas"/>
+          <w:color w:val="FF0000"/>
+          <w:sz w:val="28"/>
+          <w:szCs w:val="28"/>
+          <w:u w:val="single"/>
+        </w:rPr>
+      </w:pPr>
+    </w:p>
+    <w:p>
+      <w:pPr>
+        <w:spacing w:before="240"/>
+        <w:rPr>
+          <w:rFonts w:ascii="Consolas" w:hAnsi="Consolas"/>
+          <w:color w:val="FF0000"/>
+          <w:sz w:val="28"/>
+          <w:szCs w:val="28"/>
+          <w:u w:val="single"/>
+        </w:rPr>
+      </w:pPr>
+    </w:p>
+    <w:p>
+      <w:pPr>
+        <w:spacing w:before="240"/>
+        <w:rPr>
+          <w:rFonts w:ascii="Consolas" w:hAnsi="Consolas"/>
+          <w:color w:val="FF0000"/>
+          <w:sz w:val="28"/>
+          <w:szCs w:val="28"/>
+          <w:u w:val="single"/>
+        </w:rPr>
+      </w:pPr>
+    </w:p>
+    <w:p>
+      <w:pPr>
+        <w:spacing w:before="240"/>
+        <w:rPr>
+          <w:rFonts w:ascii="Consolas" w:hAnsi="Consolas"/>
+          <w:color w:val="FF0000"/>
+          <w:sz w:val="28"/>
+          <w:szCs w:val="28"/>
+          <w:u w:val="single"/>
+        </w:rPr>
+      </w:pPr>
+    </w:p>
+    <w:p>
+      <w:pPr>
+        <w:spacing w:before="240"/>
+        <w:rPr>
+          <w:rFonts w:ascii="Consolas" w:hAnsi="Consolas"/>
+          <w:color w:val="FF0000"/>
+          <w:sz w:val="28"/>
+          <w:szCs w:val="28"/>
+          <w:u w:val="single"/>
+        </w:rPr>
+      </w:pPr>
+    </w:p>
+    <w:p>
+      <w:pPr>
+        <w:spacing w:before="240"/>
+        <w:jc w:val="center"/>
+        <w:rPr>
+          <w:rFonts w:ascii="Consolas" w:hAnsi="Consolas"/>
+          <w:color w:val="FF0000"/>
+          <w:sz w:val="28"/>
+          <w:szCs w:val="28"/>
+          <w:u w:val="single"/>
+        </w:rPr>
+      </w:pPr>
+      <w:r>
+        <w:rPr>
+          <w:rFonts w:ascii="Consolas" w:hAnsi="Consolas"/>
+          <w:color w:val="FF0000"/>
+          <w:sz w:val="28"/>
+          <w:szCs w:val="28"/>
+          <w:u w:val="single"/>
+        </w:rPr>
         <w:t>Sources :</w:t>
       </w:r>
     </w:p>
@@ -2850,16 +4072,13 @@
           <w:rFonts w:ascii="Consolas" w:hAnsi="Consolas"/>
         </w:rPr>
       </w:pPr>
-      <w:proofErr w:type="spellStart"/>
-      <w:r>
-        <w:rPr>
-          <w:rFonts w:ascii="Consolas" w:hAnsi="Consolas"/>
-          <w:u w:val="single"/>
-        </w:rPr>
-        <w:lastRenderedPageBreak/>
-        <w:t>Dataset</w:t>
-      </w:r>
-      <w:proofErr w:type="spellEnd"/>
+      <w:r>
+        <w:rPr>
+          <w:rFonts w:ascii="Consolas" w:hAnsi="Consolas"/>
+          <w:u w:val="single"/>
+        </w:rPr>
+        <w:t>Jeu de données</w:t>
+      </w:r>
       <w:r>
         <w:rPr>
           <w:rFonts w:ascii="Consolas" w:hAnsi="Consolas"/>
@@ -2918,7 +4137,10 @@
       <w:pPr>
         <w:spacing w:before="240"/>
         <w:rPr>
-          <w:rFonts w:ascii="Consolas" w:hAnsi="Consolas"/>
+          <w:rStyle w:val="Lienhypertexte"/>
+          <w:rFonts w:ascii="Consolas" w:hAnsi="Consolas"/>
+          <w:color w:val="auto"/>
+          <w:u w:val="none"/>
         </w:rPr>
       </w:pPr>
       <w:r>
@@ -2934,14 +4156,6 @@
         </w:rPr>
         <w:t xml:space="preserve"> </w:t>
       </w:r>
-    </w:p>
-    <w:p>
-      <w:pPr>
-        <w:spacing w:before="240"/>
-        <w:rPr>
-          <w:rFonts w:ascii="Consolas" w:hAnsi="Consolas"/>
-        </w:rPr>
-      </w:pPr>
       <w:hyperlink r:id="rId10" w:history="1">
         <w:r>
           <w:rPr>
@@ -2959,12 +4173,110 @@
           <w:rFonts w:ascii="Consolas" w:hAnsi="Consolas"/>
         </w:rPr>
       </w:pPr>
-      <w:r>
-        <w:rPr>
-          <w:rFonts w:ascii="Consolas" w:hAnsi="Consolas"/>
+      <w:proofErr w:type="spellStart"/>
+      <w:r>
+        <w:rPr>
+          <w:rFonts w:ascii="Consolas" w:hAnsi="Consolas"/>
+          <w:u w:val="single"/>
+        </w:rPr>
+        <w:t>Randomized</w:t>
+      </w:r>
+      <w:proofErr w:type="spellEnd"/>
+      <w:r>
+        <w:rPr>
+          <w:rFonts w:ascii="Consolas" w:hAnsi="Consolas"/>
+          <w:u w:val="single"/>
         </w:rPr>
         <w:t xml:space="preserve"> </w:t>
       </w:r>
+      <w:proofErr w:type="spellStart"/>
+      <w:r>
+        <w:rPr>
+          <w:rFonts w:ascii="Consolas" w:hAnsi="Consolas"/>
+          <w:u w:val="single"/>
+        </w:rPr>
+        <w:t>Search</w:t>
+      </w:r>
+      <w:proofErr w:type="spellEnd"/>
+      <w:r>
+        <w:rPr>
+          <w:rFonts w:ascii="Consolas" w:hAnsi="Consolas"/>
+          <w:u w:val="single"/>
+        </w:rPr>
+        <w:t xml:space="preserve"> VS </w:t>
+      </w:r>
+      <w:proofErr w:type="spellStart"/>
+      <w:r>
+        <w:rPr>
+          <w:rFonts w:ascii="Consolas" w:hAnsi="Consolas"/>
+          <w:u w:val="single"/>
+        </w:rPr>
+        <w:t>Grid</w:t>
+      </w:r>
+      <w:proofErr w:type="spellEnd"/>
+      <w:r>
+        <w:rPr>
+          <w:rFonts w:ascii="Consolas" w:hAnsi="Consolas"/>
+          <w:u w:val="single"/>
+        </w:rPr>
+        <w:t xml:space="preserve"> </w:t>
+      </w:r>
+      <w:proofErr w:type="spellStart"/>
+      <w:r>
+        <w:rPr>
+          <w:rFonts w:ascii="Consolas" w:hAnsi="Consolas"/>
+          <w:u w:val="single"/>
+        </w:rPr>
+        <w:t>Search</w:t>
+      </w:r>
+      <w:proofErr w:type="spellEnd"/>
+      <w:r>
+        <w:rPr>
+          <w:rFonts w:ascii="Consolas" w:hAnsi="Consolas"/>
+          <w:u w:val="single"/>
+        </w:rPr>
+        <w:t> :</w:t>
+      </w:r>
+      <w:r>
+        <w:rPr>
+          <w:rStyle w:val="Lienhypertexte"/>
+          <w:rFonts w:ascii="Consolas" w:hAnsi="Consolas"/>
+          <w:color w:val="auto"/>
+          <w:u w:val="none"/>
+        </w:rPr>
+        <w:t xml:space="preserve"> </w:t>
+      </w:r>
+      <w:hyperlink r:id="rId11" w:history="1">
+        <w:r>
+          <w:rPr>
+            <w:rStyle w:val="Lienhypertexte"/>
+            <w:rFonts w:ascii="Consolas" w:hAnsi="Consolas"/>
+          </w:rPr>
+          <w:t>https://scikit-learn.org/stable/auto_examples/model_selection/plot_randomized_search.html</w:t>
+        </w:r>
+      </w:hyperlink>
+    </w:p>
+    <w:p>
+      <w:pPr>
+        <w:spacing w:before="240"/>
+        <w:rPr>
+          <w:rFonts w:ascii="Consolas" w:hAnsi="Consolas"/>
+        </w:rPr>
+      </w:pPr>
+    </w:p>
+    <w:p>
+      <w:pPr>
+        <w:spacing w:before="240"/>
+        <w:rPr>
+          <w:rFonts w:ascii="Consolas" w:hAnsi="Consolas"/>
+        </w:rPr>
+      </w:pPr>
+      <w:r>
+        <w:rPr>
+          <w:rFonts w:ascii="Consolas" w:hAnsi="Consolas"/>
+        </w:rPr>
+        <w:t xml:space="preserve"> </w:t>
+      </w:r>
       <w:r>
         <w:rPr>
           <w:rFonts w:ascii="Consolas" w:hAnsi="Consolas"/>
@@ -2973,7 +4285,7 @@
       </w:r>
     </w:p>
     <w:sectPr>
-      <w:headerReference w:type="default" r:id="rId11"/>
+      <w:headerReference w:type="default" r:id="rId12"/>
       <w:pgSz w:w="11906" w:h="16838"/>
       <w:pgMar w:top="1417" w:right="1417" w:bottom="1417" w:left="1417" w:header="708" w:footer="708" w:gutter="0"/>
       <w:cols w:space="708"/>
@@ -3506,6 +4818,121 @@
       </w:pPr>
     </w:lvl>
   </w:abstractNum>
+  <w:abstractNum w:abstractNumId="4" w15:restartNumberingAfterBreak="0">
+    <w:nsid w:val="5EC8771E"/>
+    <w:multiLevelType w:val="hybridMultilevel"/>
+    <w:tmpl w:val="D82A5140"/>
+    <w:lvl w:ilvl="0" w:tplc="C48255BE">
+      <w:numFmt w:val="bullet"/>
+      <w:lvlText w:val="-"/>
+      <w:lvlJc w:val="left"/>
+      <w:pPr>
+        <w:ind w:left="720" w:hanging="360"/>
+      </w:pPr>
+      <w:rPr>
+        <w:rFonts w:ascii="Consolas" w:eastAsiaTheme="minorHAnsi" w:hAnsi="Consolas" w:cstheme="minorBidi" w:hint="default"/>
+        <w:color w:val="auto"/>
+        <w:sz w:val="22"/>
+        <w:u w:val="none"/>
+      </w:rPr>
+    </w:lvl>
+    <w:lvl w:ilvl="1" w:tplc="040C0003" w:tentative="1">
+      <w:start w:val="1"/>
+      <w:numFmt w:val="bullet"/>
+      <w:lvlText w:val="o"/>
+      <w:lvlJc w:val="left"/>
+      <w:pPr>
+        <w:ind w:left="1440" w:hanging="360"/>
+      </w:pPr>
+      <w:rPr>
+        <w:rFonts w:ascii="Courier New" w:hAnsi="Courier New" w:cs="Courier New" w:hint="default"/>
+      </w:rPr>
+    </w:lvl>
+    <w:lvl w:ilvl="2" w:tplc="040C0005" w:tentative="1">
+      <w:start w:val="1"/>
+      <w:numFmt w:val="bullet"/>
+      <w:lvlText w:val=""/>
+      <w:lvlJc w:val="left"/>
+      <w:pPr>
+        <w:ind w:left="2160" w:hanging="360"/>
+      </w:pPr>
+      <w:rPr>
+        <w:rFonts w:ascii="Wingdings" w:hAnsi="Wingdings" w:hint="default"/>
+      </w:rPr>
+    </w:lvl>
+    <w:lvl w:ilvl="3" w:tplc="040C0001" w:tentative="1">
+      <w:start w:val="1"/>
+      <w:numFmt w:val="bullet"/>
+      <w:lvlText w:val=""/>
+      <w:lvlJc w:val="left"/>
+      <w:pPr>
+        <w:ind w:left="2880" w:hanging="360"/>
+      </w:pPr>
+      <w:rPr>
+        <w:rFonts w:ascii="Symbol" w:hAnsi="Symbol" w:hint="default"/>
+      </w:rPr>
+    </w:lvl>
+    <w:lvl w:ilvl="4" w:tplc="040C0003" w:tentative="1">
+      <w:start w:val="1"/>
+      <w:numFmt w:val="bullet"/>
+      <w:lvlText w:val="o"/>
+      <w:lvlJc w:val="left"/>
+      <w:pPr>
+        <w:ind w:left="3600" w:hanging="360"/>
+      </w:pPr>
+      <w:rPr>
+        <w:rFonts w:ascii="Courier New" w:hAnsi="Courier New" w:cs="Courier New" w:hint="default"/>
+      </w:rPr>
+    </w:lvl>
+    <w:lvl w:ilvl="5" w:tplc="040C0005" w:tentative="1">
+      <w:start w:val="1"/>
+      <w:numFmt w:val="bullet"/>
+      <w:lvlText w:val=""/>
+      <w:lvlJc w:val="left"/>
+      <w:pPr>
+        <w:ind w:left="4320" w:hanging="360"/>
+      </w:pPr>
+      <w:rPr>
+        <w:rFonts w:ascii="Wingdings" w:hAnsi="Wingdings" w:hint="default"/>
+      </w:rPr>
+    </w:lvl>
+    <w:lvl w:ilvl="6" w:tplc="040C0001" w:tentative="1">
+      <w:start w:val="1"/>
+      <w:numFmt w:val="bullet"/>
+      <w:lvlText w:val=""/>
+      <w:lvlJc w:val="left"/>
+      <w:pPr>
+        <w:ind w:left="5040" w:hanging="360"/>
+      </w:pPr>
+      <w:rPr>
+        <w:rFonts w:ascii="Symbol" w:hAnsi="Symbol" w:hint="default"/>
+      </w:rPr>
+    </w:lvl>
+    <w:lvl w:ilvl="7" w:tplc="040C0003" w:tentative="1">
+      <w:start w:val="1"/>
+      <w:numFmt w:val="bullet"/>
+      <w:lvlText w:val="o"/>
+      <w:lvlJc w:val="left"/>
+      <w:pPr>
+        <w:ind w:left="5760" w:hanging="360"/>
+      </w:pPr>
+      <w:rPr>
+        <w:rFonts w:ascii="Courier New" w:hAnsi="Courier New" w:cs="Courier New" w:hint="default"/>
+      </w:rPr>
+    </w:lvl>
+    <w:lvl w:ilvl="8" w:tplc="040C0005" w:tentative="1">
+      <w:start w:val="1"/>
+      <w:numFmt w:val="bullet"/>
+      <w:lvlText w:val=""/>
+      <w:lvlJc w:val="left"/>
+      <w:pPr>
+        <w:ind w:left="6480" w:hanging="360"/>
+      </w:pPr>
+      <w:rPr>
+        <w:rFonts w:ascii="Wingdings" w:hAnsi="Wingdings" w:hint="default"/>
+      </w:rPr>
+    </w:lvl>
+  </w:abstractNum>
   <w:num w:numId="1">
     <w:abstractNumId w:val="0"/>
   </w:num>
@@ -3517,6 +4944,9 @@
   </w:num>
   <w:num w:numId="4">
     <w:abstractNumId w:val="1"/>
+  </w:num>
+  <w:num w:numId="5">
+    <w:abstractNumId w:val="4"/>
   </w:num>
 </w:numbering>
 </file>
@@ -3538,7 +4968,7 @@
       </w:pPr>
     </w:pPrDefault>
   </w:docDefaults>
-  <w:latentStyles w:defLockedState="0" w:defUIPriority="99" w:defSemiHidden="0" w:defUnhideWhenUsed="0" w:defQFormat="0" w:count="376">
+  <w:latentStyles w:defLockedState="0" w:defUIPriority="99" w:defSemiHidden="0" w:defUnhideWhenUsed="0" w:defQFormat="0" w:count="375">
     <w:lsdException w:name="Normal" w:uiPriority="0" w:qFormat="1"/>
     <w:lsdException w:name="heading 1" w:uiPriority="9" w:qFormat="1"/>
     <w:lsdException w:name="heading 2" w:semiHidden="1" w:uiPriority="9" w:unhideWhenUsed="1" w:qFormat="1"/>
@@ -3644,6 +5074,7 @@
     <w:lsdException w:name="HTML Sample" w:semiHidden="1" w:unhideWhenUsed="1"/>
     <w:lsdException w:name="HTML Typewriter" w:semiHidden="1" w:unhideWhenUsed="1"/>
     <w:lsdException w:name="HTML Variable" w:semiHidden="1" w:unhideWhenUsed="1"/>
+    <w:lsdException w:name="Normal Table" w:semiHidden="1" w:unhideWhenUsed="1"/>
     <w:lsdException w:name="annotation subject" w:semiHidden="1" w:unhideWhenUsed="1"/>
     <w:lsdException w:name="No List" w:semiHidden="1" w:unhideWhenUsed="1"/>
     <w:lsdException w:name="Outline List 1" w:semiHidden="1" w:unhideWhenUsed="1"/>
@@ -3690,8 +5121,10 @@
     <w:lsdException w:name="Table Subtle 2" w:semiHidden="1" w:unhideWhenUsed="1"/>
     <w:lsdException w:name="Table Web 1" w:semiHidden="1" w:unhideWhenUsed="1"/>
     <w:lsdException w:name="Table Web 2" w:semiHidden="1" w:unhideWhenUsed="1"/>
+    <w:lsdException w:name="Table Web 3" w:semiHidden="1" w:unhideWhenUsed="1"/>
     <w:lsdException w:name="Balloon Text" w:semiHidden="1" w:unhideWhenUsed="1"/>
     <w:lsdException w:name="Table Grid" w:uiPriority="39"/>
+    <w:lsdException w:name="Table Theme" w:semiHidden="1" w:unhideWhenUsed="1"/>
     <w:lsdException w:name="Placeholder Text" w:semiHidden="1"/>
     <w:lsdException w:name="No Spacing" w:uiPriority="1" w:qFormat="1"/>
     <w:lsdException w:name="Light Shading" w:uiPriority="60"/>
@@ -3911,7 +5344,6 @@
     <w:lsdException w:name="Smart Hyperlink" w:semiHidden="1" w:unhideWhenUsed="1"/>
     <w:lsdException w:name="Hashtag" w:semiHidden="1" w:unhideWhenUsed="1"/>
     <w:lsdException w:name="Unresolved Mention" w:semiHidden="1" w:unhideWhenUsed="1"/>
-    <w:lsdException w:name="Smart Link" w:semiHidden="1" w:unhideWhenUsed="1"/>
   </w:latentStyles>
   <w:style w:type="paragraph" w:default="1" w:styleId="Normal">
     <w:name w:val="Normal"/>
@@ -3942,7 +5374,6 @@
   <w:style w:type="character" w:default="1" w:styleId="Policepardfaut">
     <w:name w:val="Default Paragraph Font"/>
     <w:uiPriority w:val="1"/>
-    <w:semiHidden/>
     <w:unhideWhenUsed/>
   </w:style>
   <w:style w:type="table" w:default="1" w:styleId="TableauNormal">
@@ -4400,7 +5831,7 @@
 </file>
 
 <file path=customXml/itemProps1.xml><?xml version="1.0" encoding="utf-8"?>
-<ds:datastoreItem xmlns:ds="http://schemas.openxmlformats.org/officeDocument/2006/customXml" ds:itemID="{0B901B95-B7CE-4377-BEF5-8B8B93B152A2}">
+<ds:datastoreItem xmlns:ds="http://schemas.openxmlformats.org/officeDocument/2006/customXml" ds:itemID="{4C0E065E-ECC1-4ACB-B15E-6B3751220784}">
   <ds:schemaRefs>
     <ds:schemaRef ds:uri="http://schemas.openxmlformats.org/officeDocument/2006/bibliography"/>
   </ds:schemaRefs>

</xml_diff>

<commit_message>
End of report and plot
</commit_message>
<xml_diff>
--- a/Documents/Rapport.docx
+++ b/Documents/Rapport.docx
@@ -423,7 +423,6 @@
         </w:rPr>
         <w:t xml:space="preserve"> afin de visualiser les données et les résultats obtenus par nos </w:t>
       </w:r>
-      <w:proofErr w:type="spellStart"/>
       <w:r>
         <w:rPr>
           <w:rFonts w:ascii="Consolas" w:hAnsi="Consolas"/>
@@ -442,7 +441,6 @@
         </w:rPr>
         <w:t>s</w:t>
       </w:r>
-      <w:proofErr w:type="spellEnd"/>
       <w:r>
         <w:rPr>
           <w:rFonts w:ascii="Consolas" w:hAnsi="Consolas"/>
@@ -646,7 +644,6 @@
         </w:rPr>
         <w:t>« </w:t>
       </w:r>
-      <w:proofErr w:type="spellStart"/>
       <w:r>
         <w:rPr>
           <w:rFonts w:ascii="Consolas" w:hAnsi="Consolas"/>
@@ -655,7 +652,6 @@
         </w:rPr>
         <w:t>DataFrame</w:t>
       </w:r>
-      <w:proofErr w:type="spellEnd"/>
       <w:r>
         <w:rPr>
           <w:rFonts w:ascii="Consolas" w:hAnsi="Consolas"/>
@@ -695,7 +691,6 @@
         </w:rPr>
         <w:t xml:space="preserve">comprendre les différentes </w:t>
       </w:r>
-      <w:proofErr w:type="spellStart"/>
       <w:r>
         <w:rPr>
           <w:rFonts w:ascii="Consolas" w:hAnsi="Consolas"/>
@@ -704,7 +699,6 @@
         </w:rPr>
         <w:t>features</w:t>
       </w:r>
-      <w:proofErr w:type="spellEnd"/>
       <w:r>
         <w:rPr>
           <w:rFonts w:ascii="Consolas" w:hAnsi="Consolas"/>
@@ -803,7 +797,6 @@
         </w:rPr>
         <w:t xml:space="preserve"> à supprimer les colonnes/</w:t>
       </w:r>
-      <w:proofErr w:type="spellStart"/>
       <w:r>
         <w:rPr>
           <w:rFonts w:ascii="Consolas" w:hAnsi="Consolas"/>
@@ -812,7 +805,6 @@
         </w:rPr>
         <w:t>features</w:t>
       </w:r>
-      <w:proofErr w:type="spellEnd"/>
       <w:r>
         <w:rPr>
           <w:rFonts w:ascii="Consolas" w:hAnsi="Consolas"/>
@@ -937,124 +929,52 @@
         </w:rPr>
         <w:t xml:space="preserve">Ensuite nous avons cherché à supprimer les colonnes composées d’une unique valeur. Quatre d’entre elles se sont révélées correspondre à cette description : </w:t>
       </w:r>
-      <w:proofErr w:type="spellStart"/>
       <w:r>
         <w:rPr>
           <w:rFonts w:ascii="Consolas" w:hAnsi="Consolas"/>
           <w:u w:val="single"/>
         </w:rPr>
-        <w:t>metadata</w:t>
-      </w:r>
-      <w:proofErr w:type="spellEnd"/>
+        <w:t>metadata/sec_taken</w:t>
+      </w:r>
+      <w:r>
+        <w:rPr>
+          <w:rFonts w:ascii="Consolas" w:hAnsi="Consolas"/>
+        </w:rPr>
+        <w:t xml:space="preserve">, </w:t>
+      </w:r>
       <w:r>
         <w:rPr>
           <w:rFonts w:ascii="Consolas" w:hAnsi="Consolas"/>
           <w:u w:val="single"/>
         </w:rPr>
-        <w:t>/</w:t>
-      </w:r>
-      <w:proofErr w:type="spellStart"/>
+        <w:t>metadata/last_updated_by</w:t>
+      </w:r>
+      <w:r>
+        <w:rPr>
+          <w:rFonts w:ascii="Consolas" w:hAnsi="Consolas"/>
+        </w:rPr>
+        <w:t xml:space="preserve">, </w:t>
+      </w:r>
       <w:r>
         <w:rPr>
           <w:rFonts w:ascii="Consolas" w:hAnsi="Consolas"/>
           <w:u w:val="single"/>
         </w:rPr>
-        <w:t>sec_taken</w:t>
-      </w:r>
-      <w:proofErr w:type="spellEnd"/>
+        <w:t>metadata/status</w:t>
+      </w:r>
       <w:r>
         <w:rPr>
           <w:rFonts w:ascii="Consolas" w:hAnsi="Consolas"/>
         </w:rPr>
         <w:t xml:space="preserve">, </w:t>
       </w:r>
-      <w:proofErr w:type="spellStart"/>
       <w:r>
         <w:rPr>
           <w:rFonts w:ascii="Consolas" w:hAnsi="Consolas"/>
           <w:u w:val="single"/>
         </w:rPr>
-        <w:t>metadata</w:t>
-      </w:r>
-      <w:proofErr w:type="spellEnd"/>
-      <w:r>
-        <w:rPr>
-          <w:rFonts w:ascii="Consolas" w:hAnsi="Consolas"/>
-          <w:u w:val="single"/>
-        </w:rPr>
-        <w:t>/</w:t>
-      </w:r>
-      <w:proofErr w:type="spellStart"/>
-      <w:r>
-        <w:rPr>
-          <w:rFonts w:ascii="Consolas" w:hAnsi="Consolas"/>
-          <w:u w:val="single"/>
-        </w:rPr>
-        <w:t>last_updated_by</w:t>
-      </w:r>
-      <w:proofErr w:type="spellEnd"/>
-      <w:r>
-        <w:rPr>
-          <w:rFonts w:ascii="Consolas" w:hAnsi="Consolas"/>
-        </w:rPr>
-        <w:t xml:space="preserve">, </w:t>
-      </w:r>
-      <w:proofErr w:type="spellStart"/>
-      <w:r>
-        <w:rPr>
-          <w:rFonts w:ascii="Consolas" w:hAnsi="Consolas"/>
-          <w:u w:val="single"/>
-        </w:rPr>
-        <w:t>metadata</w:t>
-      </w:r>
-      <w:proofErr w:type="spellEnd"/>
-      <w:r>
-        <w:rPr>
-          <w:rFonts w:ascii="Consolas" w:hAnsi="Consolas"/>
-          <w:u w:val="single"/>
-        </w:rPr>
-        <w:t>/</w:t>
-      </w:r>
-      <w:proofErr w:type="spellStart"/>
-      <w:r>
-        <w:rPr>
-          <w:rFonts w:ascii="Consolas" w:hAnsi="Consolas"/>
-          <w:u w:val="single"/>
-        </w:rPr>
-        <w:t>status</w:t>
-      </w:r>
-      <w:proofErr w:type="spellEnd"/>
-      <w:r>
-        <w:rPr>
-          <w:rFonts w:ascii="Consolas" w:hAnsi="Consolas"/>
-        </w:rPr>
-        <w:t xml:space="preserve">, </w:t>
-      </w:r>
-      <w:proofErr w:type="spellStart"/>
-      <w:r>
-        <w:rPr>
-          <w:rFonts w:ascii="Consolas" w:hAnsi="Consolas"/>
-          <w:u w:val="single"/>
-        </w:rPr>
-        <w:t>metadata</w:t>
-      </w:r>
-      <w:proofErr w:type="spellEnd"/>
-      <w:r>
-        <w:rPr>
-          <w:rFonts w:ascii="Consolas" w:hAnsi="Consolas"/>
-          <w:u w:val="single"/>
-        </w:rPr>
-        <w:t>/</w:t>
-      </w:r>
-      <w:proofErr w:type="spellStart"/>
-      <w:r>
-        <w:rPr>
-          <w:rFonts w:ascii="Consolas" w:hAnsi="Consolas"/>
-          <w:u w:val="single"/>
-        </w:rPr>
-        <w:t>evaluation</w:t>
-      </w:r>
-      <w:proofErr w:type="spellEnd"/>
+        <w:t>metadata/evaluation</w:t>
+      </w:r>
       <w:r>
         <w:rPr>
           <w:rFonts w:ascii="Consolas" w:hAnsi="Consolas"/>
@@ -1092,310 +1012,272 @@
         </w:rPr>
         <w:t xml:space="preserve">Pour finir nous nous sommes rendu compte que deux autres colonnes n’étaient pas pertinentes : </w:t>
       </w:r>
-      <w:proofErr w:type="spellStart"/>
       <w:r>
         <w:rPr>
           <w:rFonts w:ascii="Consolas" w:hAnsi="Consolas"/>
           <w:u w:val="single"/>
         </w:rPr>
-        <w:t>metadata</w:t>
-      </w:r>
-      <w:proofErr w:type="spellEnd"/>
+        <w:t>metadata/lastupdates_at</w:t>
+      </w:r>
+      <w:r>
+        <w:rPr>
+          <w:rFonts w:ascii="Consolas" w:hAnsi="Consolas"/>
+        </w:rPr>
+        <w:t xml:space="preserve"> et </w:t>
+      </w:r>
       <w:r>
         <w:rPr>
           <w:rFonts w:ascii="Consolas" w:hAnsi="Consolas"/>
           <w:u w:val="single"/>
         </w:rPr>
-        <w:t>/</w:t>
-      </w:r>
-      <w:proofErr w:type="spellStart"/>
+        <w:t>metadata/first_done_at</w:t>
+      </w:r>
+      <w:r>
+        <w:rPr>
+          <w:rFonts w:ascii="Consolas" w:hAnsi="Consolas"/>
+        </w:rPr>
+        <w:t xml:space="preserve"> car el</w:t>
+      </w:r>
+      <w:r>
+        <w:rPr>
+          <w:rFonts w:ascii="Consolas" w:hAnsi="Consolas"/>
+        </w:rPr>
+        <w:t>le</w:t>
+      </w:r>
+      <w:r>
+        <w:rPr>
+          <w:rFonts w:ascii="Consolas" w:hAnsi="Consolas"/>
+        </w:rPr>
+        <w:t>s étaient composées uniquement de timestamps.</w:t>
+      </w:r>
+    </w:p>
+    <w:p>
+      <w:pPr>
+        <w:spacing w:before="240"/>
+        <w:rPr>
+          <w:rFonts w:ascii="Consolas" w:hAnsi="Consolas"/>
+        </w:rPr>
+      </w:pPr>
+      <w:r>
+        <w:rPr>
+          <w:rFonts w:ascii="Consolas" w:hAnsi="Consolas"/>
+        </w:rPr>
+        <w:t xml:space="preserve">Lorsque ce tri </w:t>
+      </w:r>
+      <w:r>
+        <w:rPr>
+          <w:rFonts w:ascii="Consolas" w:hAnsi="Consolas"/>
+        </w:rPr>
+        <w:t>fut</w:t>
+      </w:r>
+      <w:r>
+        <w:rPr>
+          <w:rFonts w:ascii="Consolas" w:hAnsi="Consolas"/>
+        </w:rPr>
+        <w:t xml:space="preserve"> fait</w:t>
+      </w:r>
+      <w:r>
+        <w:rPr>
+          <w:rFonts w:ascii="Consolas" w:hAnsi="Consolas"/>
+        </w:rPr>
+        <w:t>,</w:t>
+      </w:r>
+      <w:r>
+        <w:rPr>
+          <w:rFonts w:ascii="Consolas" w:hAnsi="Consolas"/>
+        </w:rPr>
+        <w:t xml:space="preserve"> il ne nous rest</w:t>
+      </w:r>
+      <w:r>
+        <w:rPr>
+          <w:rFonts w:ascii="Consolas" w:hAnsi="Consolas"/>
+        </w:rPr>
+        <w:t>ait</w:t>
+      </w:r>
+      <w:r>
+        <w:rPr>
+          <w:rFonts w:ascii="Consolas" w:hAnsi="Consolas"/>
+        </w:rPr>
+        <w:t xml:space="preserve"> que 2 colonnes pertinentes pour la classification : content (composée d</w:t>
+      </w:r>
+      <w:r>
+        <w:rPr>
+          <w:rFonts w:ascii="Consolas" w:hAnsi="Consolas"/>
+        </w:rPr>
+        <w:t>u texte</w:t>
+      </w:r>
+      <w:r>
+        <w:rPr>
+          <w:rFonts w:ascii="Consolas" w:hAnsi="Consolas"/>
+        </w:rPr>
+        <w:t>) et annotation/label (composée de 0</w:t>
+      </w:r>
+      <w:r>
+        <w:rPr>
+          <w:rFonts w:ascii="Consolas" w:hAnsi="Consolas"/>
+        </w:rPr>
+        <w:t xml:space="preserve"> [Not Cyber-Troll]</w:t>
+      </w:r>
+      <w:r>
+        <w:rPr>
+          <w:rFonts w:ascii="Consolas" w:hAnsi="Consolas"/>
+        </w:rPr>
+        <w:t xml:space="preserve"> ou 1</w:t>
+      </w:r>
+      <w:r>
+        <w:rPr>
+          <w:rFonts w:ascii="Consolas" w:hAnsi="Consolas"/>
+        </w:rPr>
+        <w:t xml:space="preserve"> [Cyber-Troll]</w:t>
+      </w:r>
+      <w:r>
+        <w:rPr>
+          <w:rFonts w:ascii="Consolas" w:hAnsi="Consolas"/>
+        </w:rPr>
+        <w:t>)</w:t>
+      </w:r>
+      <w:r>
+        <w:rPr>
+          <w:rFonts w:ascii="Consolas" w:hAnsi="Consolas"/>
+        </w:rPr>
+        <w:t>.</w:t>
+      </w:r>
+    </w:p>
+    <w:p>
+      <w:pPr>
+        <w:spacing w:before="240"/>
+        <w:rPr>
+          <w:rFonts w:ascii="Consolas" w:hAnsi="Consolas"/>
+        </w:rPr>
+      </w:pPr>
+      <w:r>
+        <w:rPr>
+          <w:rFonts w:ascii="Consolas" w:hAnsi="Consolas"/>
+        </w:rPr>
+        <w:tab/>
+      </w:r>
+      <w:r>
+        <w:rPr>
+          <w:rFonts w:ascii="Consolas" w:hAnsi="Consolas"/>
+        </w:rPr>
+        <w:t xml:space="preserve">L’étape suivante de notre projet </w:t>
+      </w:r>
+      <w:r>
+        <w:rPr>
+          <w:rFonts w:ascii="Consolas" w:hAnsi="Consolas"/>
+        </w:rPr>
+        <w:t>a été</w:t>
+      </w:r>
+      <w:r>
+        <w:rPr>
+          <w:rFonts w:ascii="Consolas" w:hAnsi="Consolas"/>
+        </w:rPr>
+        <w:t xml:space="preserve"> le </w:t>
+      </w:r>
       <w:r>
         <w:rPr>
           <w:rFonts w:ascii="Consolas" w:hAnsi="Consolas"/>
           <w:u w:val="single"/>
         </w:rPr>
-        <w:t>lastupdates_at</w:t>
-      </w:r>
-      <w:proofErr w:type="spellEnd"/>
-      <w:r>
-        <w:rPr>
-          <w:rFonts w:ascii="Consolas" w:hAnsi="Consolas"/>
-        </w:rPr>
-        <w:t xml:space="preserve"> et </w:t>
-      </w:r>
-      <w:proofErr w:type="spellStart"/>
+        <w:t>prétraitement du texte</w:t>
+      </w:r>
+      <w:r>
+        <w:rPr>
+          <w:rFonts w:ascii="Consolas" w:hAnsi="Consolas"/>
+        </w:rPr>
+        <w:t>.</w:t>
+      </w:r>
+    </w:p>
+    <w:p>
+      <w:pPr>
+        <w:spacing w:before="240"/>
+        <w:rPr>
+          <w:rFonts w:ascii="Consolas" w:hAnsi="Consolas"/>
+        </w:rPr>
+      </w:pPr>
+      <w:r>
+        <w:rPr>
+          <w:rFonts w:ascii="Consolas" w:hAnsi="Consolas"/>
+        </w:rPr>
+        <w:t xml:space="preserve">Le texte peut contenir des nombres, des caractères spéciaux ou encore des espaces indésirables. C’est pourquoi nous les avons retirés du texte à l’aide de </w:t>
+      </w:r>
+      <w:r>
+        <w:rPr>
+          <w:rFonts w:ascii="Consolas" w:hAnsi="Consolas"/>
+          <w:i/>
+          <w:iCs/>
+        </w:rPr>
+        <w:t>WordNetLemmatizer</w:t>
+      </w:r>
+      <w:r>
+        <w:rPr>
+          <w:rFonts w:ascii="Consolas" w:hAnsi="Consolas"/>
+        </w:rPr>
+        <w:t>.</w:t>
+      </w:r>
+    </w:p>
+    <w:p>
+      <w:pPr>
+        <w:spacing w:before="240"/>
+        <w:rPr>
+          <w:rFonts w:ascii="Consolas" w:hAnsi="Consolas"/>
+        </w:rPr>
+      </w:pPr>
+      <w:r>
+        <w:rPr>
+          <w:rFonts w:ascii="Consolas" w:hAnsi="Consolas"/>
+        </w:rPr>
+        <w:t>Après avoir appliqué notre méthode au contenu</w:t>
+      </w:r>
+      <w:r>
+        <w:rPr>
+          <w:rFonts w:ascii="Consolas" w:hAnsi="Consolas"/>
+        </w:rPr>
+        <w:t>,</w:t>
+      </w:r>
+      <w:r>
+        <w:rPr>
+          <w:rFonts w:ascii="Consolas" w:hAnsi="Consolas"/>
+        </w:rPr>
+        <w:t xml:space="preserve"> la visualisation </w:t>
+      </w:r>
+      <w:r>
+        <w:rPr>
+          <w:rFonts w:ascii="Consolas" w:hAnsi="Consolas"/>
+        </w:rPr>
+        <w:t xml:space="preserve">nous </w:t>
+      </w:r>
+      <w:r>
+        <w:rPr>
+          <w:rFonts w:ascii="Consolas" w:hAnsi="Consolas"/>
+        </w:rPr>
+        <w:t>a permis de confirmer que nous pouvions passer à l’étape suivante.</w:t>
+      </w:r>
+    </w:p>
+    <w:p>
+      <w:pPr>
+        <w:spacing w:before="240"/>
+        <w:rPr>
+          <w:rFonts w:ascii="Consolas" w:hAnsi="Consolas"/>
+        </w:rPr>
+      </w:pPr>
+      <w:r>
+        <w:rPr>
+          <w:rFonts w:ascii="Consolas" w:hAnsi="Consolas"/>
+        </w:rPr>
+        <w:tab/>
+      </w:r>
+      <w:r>
+        <w:rPr>
+          <w:rFonts w:ascii="Consolas" w:hAnsi="Consolas"/>
+        </w:rPr>
+        <w:t>L’</w:t>
+      </w:r>
       <w:r>
         <w:rPr>
           <w:rFonts w:ascii="Consolas" w:hAnsi="Consolas"/>
           <w:u w:val="single"/>
         </w:rPr>
-        <w:t>metadata</w:t>
-      </w:r>
-      <w:proofErr w:type="spellEnd"/>
-      <w:r>
-        <w:rPr>
-          <w:rFonts w:ascii="Consolas" w:hAnsi="Consolas"/>
-          <w:u w:val="single"/>
-        </w:rPr>
-        <w:t>/</w:t>
-      </w:r>
-      <w:proofErr w:type="spellStart"/>
-      <w:r>
-        <w:rPr>
-          <w:rFonts w:ascii="Consolas" w:hAnsi="Consolas"/>
-          <w:u w:val="single"/>
-        </w:rPr>
-        <w:t>first_done_at</w:t>
-      </w:r>
-      <w:proofErr w:type="spellEnd"/>
-      <w:r>
-        <w:rPr>
-          <w:rFonts w:ascii="Consolas" w:hAnsi="Consolas"/>
-        </w:rPr>
-        <w:t xml:space="preserve"> car el</w:t>
-      </w:r>
-      <w:r>
-        <w:rPr>
-          <w:rFonts w:ascii="Consolas" w:hAnsi="Consolas"/>
-        </w:rPr>
-        <w:t>le</w:t>
-      </w:r>
-      <w:r>
-        <w:rPr>
-          <w:rFonts w:ascii="Consolas" w:hAnsi="Consolas"/>
-        </w:rPr>
-        <w:t>s étaient composées uniquement de timestamps.</w:t>
-      </w:r>
-    </w:p>
-    <w:p>
-      <w:pPr>
-        <w:spacing w:before="240"/>
-        <w:rPr>
-          <w:rFonts w:ascii="Consolas" w:hAnsi="Consolas"/>
-        </w:rPr>
-      </w:pPr>
-      <w:r>
-        <w:rPr>
-          <w:rFonts w:ascii="Consolas" w:hAnsi="Consolas"/>
-        </w:rPr>
-        <w:t xml:space="preserve">Lorsque ce tri </w:t>
-      </w:r>
-      <w:r>
-        <w:rPr>
-          <w:rFonts w:ascii="Consolas" w:hAnsi="Consolas"/>
-        </w:rPr>
-        <w:t>fut</w:t>
-      </w:r>
-      <w:r>
-        <w:rPr>
-          <w:rFonts w:ascii="Consolas" w:hAnsi="Consolas"/>
-        </w:rPr>
-        <w:t xml:space="preserve"> fait</w:t>
-      </w:r>
-      <w:r>
-        <w:rPr>
-          <w:rFonts w:ascii="Consolas" w:hAnsi="Consolas"/>
-        </w:rPr>
-        <w:t>,</w:t>
-      </w:r>
-      <w:r>
-        <w:rPr>
-          <w:rFonts w:ascii="Consolas" w:hAnsi="Consolas"/>
-        </w:rPr>
-        <w:t xml:space="preserve"> il ne nous rest</w:t>
-      </w:r>
-      <w:r>
-        <w:rPr>
-          <w:rFonts w:ascii="Consolas" w:hAnsi="Consolas"/>
-        </w:rPr>
-        <w:t>ait</w:t>
-      </w:r>
-      <w:r>
-        <w:rPr>
-          <w:rFonts w:ascii="Consolas" w:hAnsi="Consolas"/>
-        </w:rPr>
-        <w:t xml:space="preserve"> que 2 colonnes pertinentes pour la classification : content (composée d</w:t>
-      </w:r>
-      <w:r>
-        <w:rPr>
-          <w:rFonts w:ascii="Consolas" w:hAnsi="Consolas"/>
-        </w:rPr>
-        <w:t>u texte</w:t>
-      </w:r>
-      <w:r>
-        <w:rPr>
-          <w:rFonts w:ascii="Consolas" w:hAnsi="Consolas"/>
-        </w:rPr>
-        <w:t>) et annotation/label (composée de 0</w:t>
-      </w:r>
-      <w:r>
-        <w:rPr>
-          <w:rFonts w:ascii="Consolas" w:hAnsi="Consolas"/>
-        </w:rPr>
-        <w:t xml:space="preserve"> [Not Cyber-Troll]</w:t>
-      </w:r>
-      <w:r>
-        <w:rPr>
-          <w:rFonts w:ascii="Consolas" w:hAnsi="Consolas"/>
-        </w:rPr>
-        <w:t xml:space="preserve"> ou 1</w:t>
-      </w:r>
-      <w:r>
-        <w:rPr>
-          <w:rFonts w:ascii="Consolas" w:hAnsi="Consolas"/>
-        </w:rPr>
-        <w:t xml:space="preserve"> [Cyber-Troll]</w:t>
-      </w:r>
-      <w:r>
-        <w:rPr>
-          <w:rFonts w:ascii="Consolas" w:hAnsi="Consolas"/>
-        </w:rPr>
-        <w:t>)</w:t>
-      </w:r>
-      <w:r>
-        <w:rPr>
-          <w:rFonts w:ascii="Consolas" w:hAnsi="Consolas"/>
-        </w:rPr>
-        <w:t>.</w:t>
-      </w:r>
-    </w:p>
-    <w:p>
-      <w:pPr>
-        <w:spacing w:before="240"/>
-        <w:rPr>
-          <w:rFonts w:ascii="Consolas" w:hAnsi="Consolas"/>
-        </w:rPr>
-      </w:pPr>
-      <w:r>
-        <w:rPr>
-          <w:rFonts w:ascii="Consolas" w:hAnsi="Consolas"/>
-        </w:rPr>
-        <w:tab/>
-      </w:r>
-      <w:r>
-        <w:rPr>
-          <w:rFonts w:ascii="Consolas" w:hAnsi="Consolas"/>
-        </w:rPr>
-        <w:t xml:space="preserve">L’étape suivante de notre projet </w:t>
-      </w:r>
-      <w:r>
-        <w:rPr>
-          <w:rFonts w:ascii="Consolas" w:hAnsi="Consolas"/>
-        </w:rPr>
-        <w:t>a été</w:t>
-      </w:r>
-      <w:r>
-        <w:rPr>
-          <w:rFonts w:ascii="Consolas" w:hAnsi="Consolas"/>
-        </w:rPr>
-        <w:t xml:space="preserve"> le </w:t>
-      </w:r>
-      <w:r>
-        <w:rPr>
-          <w:rFonts w:ascii="Consolas" w:hAnsi="Consolas"/>
-          <w:u w:val="single"/>
-        </w:rPr>
-        <w:t>prétraitement du texte</w:t>
-      </w:r>
-      <w:r>
-        <w:rPr>
-          <w:rFonts w:ascii="Consolas" w:hAnsi="Consolas"/>
-        </w:rPr>
-        <w:t>.</w:t>
-      </w:r>
-    </w:p>
-    <w:p>
-      <w:pPr>
-        <w:spacing w:before="240"/>
-        <w:rPr>
-          <w:rFonts w:ascii="Consolas" w:hAnsi="Consolas"/>
-        </w:rPr>
-      </w:pPr>
-      <w:r>
-        <w:rPr>
-          <w:rFonts w:ascii="Consolas" w:hAnsi="Consolas"/>
-        </w:rPr>
-        <w:t xml:space="preserve">Le texte peut contenir des nombres, des caractères spéciaux ou encore des espaces indésirables. C’est pourquoi nous les avons retirés du texte à l’aide de </w:t>
-      </w:r>
-      <w:proofErr w:type="spellStart"/>
-      <w:r>
-        <w:rPr>
-          <w:rFonts w:ascii="Consolas" w:hAnsi="Consolas"/>
-          <w:i/>
-          <w:iCs/>
-        </w:rPr>
-        <w:t>WordNetLemmatizer</w:t>
-      </w:r>
-      <w:proofErr w:type="spellEnd"/>
-      <w:r>
-        <w:rPr>
-          <w:rFonts w:ascii="Consolas" w:hAnsi="Consolas"/>
-        </w:rPr>
-        <w:t>.</w:t>
-      </w:r>
-    </w:p>
-    <w:p>
-      <w:pPr>
-        <w:spacing w:before="240"/>
-        <w:rPr>
-          <w:rFonts w:ascii="Consolas" w:hAnsi="Consolas"/>
-        </w:rPr>
-      </w:pPr>
-      <w:r>
-        <w:rPr>
-          <w:rFonts w:ascii="Consolas" w:hAnsi="Consolas"/>
-        </w:rPr>
-        <w:t>Après avoir appliqué notre méthode au contenu</w:t>
-      </w:r>
-      <w:r>
-        <w:rPr>
-          <w:rFonts w:ascii="Consolas" w:hAnsi="Consolas"/>
-        </w:rPr>
-        <w:t>,</w:t>
-      </w:r>
-      <w:r>
-        <w:rPr>
-          <w:rFonts w:ascii="Consolas" w:hAnsi="Consolas"/>
-        </w:rPr>
-        <w:t xml:space="preserve"> la visualisation </w:t>
-      </w:r>
-      <w:r>
-        <w:rPr>
-          <w:rFonts w:ascii="Consolas" w:hAnsi="Consolas"/>
-        </w:rPr>
-        <w:t xml:space="preserve">nous </w:t>
-      </w:r>
-      <w:r>
-        <w:rPr>
-          <w:rFonts w:ascii="Consolas" w:hAnsi="Consolas"/>
-        </w:rPr>
-        <w:t>a permis de confirmer que nous pouvions passer à l’étape suivante.</w:t>
-      </w:r>
-    </w:p>
-    <w:p>
-      <w:pPr>
-        <w:spacing w:before="240"/>
-        <w:rPr>
-          <w:rFonts w:ascii="Consolas" w:hAnsi="Consolas"/>
-        </w:rPr>
-      </w:pPr>
-      <w:r>
-        <w:rPr>
-          <w:rFonts w:ascii="Consolas" w:hAnsi="Consolas"/>
-        </w:rPr>
-        <w:tab/>
-      </w:r>
-      <w:r>
-        <w:rPr>
-          <w:rFonts w:ascii="Consolas" w:hAnsi="Consolas"/>
-        </w:rPr>
-        <w:t>L’</w:t>
-      </w:r>
-      <w:r>
-        <w:rPr>
-          <w:rFonts w:ascii="Consolas" w:hAnsi="Consolas"/>
-          <w:u w:val="single"/>
-        </w:rPr>
         <w:t>analyse de données</w:t>
       </w:r>
       <w:r>
@@ -1448,25 +1330,7 @@
           <w:i/>
           <w:iCs/>
         </w:rPr>
-        <w:t xml:space="preserve">Bag of </w:t>
-      </w:r>
-      <w:proofErr w:type="spellStart"/>
-      <w:r>
-        <w:rPr>
-          <w:rFonts w:ascii="Consolas" w:hAnsi="Consolas"/>
-          <w:i/>
-          <w:iCs/>
-        </w:rPr>
-        <w:t>Words</w:t>
-      </w:r>
-      <w:proofErr w:type="spellEnd"/>
-      <w:r>
-        <w:rPr>
-          <w:rFonts w:ascii="Consolas" w:hAnsi="Consolas"/>
-          <w:i/>
-          <w:iCs/>
-        </w:rPr>
-        <w:t xml:space="preserve"> Model </w:t>
+        <w:t>Bag of Words Model </w:t>
       </w:r>
       <w:r>
         <w:rPr>
@@ -1562,77 +1426,13 @@
         </w:rPr>
         <w:t>« </w:t>
       </w:r>
-      <w:proofErr w:type="spellStart"/>
       <w:r>
         <w:rPr>
           <w:i/>
           <w:iCs/>
           <w:lang w:val="en-GB"/>
         </w:rPr>
-        <w:t>i</w:t>
-      </w:r>
-      <w:proofErr w:type="spellEnd"/>
-      <w:r>
-        <w:rPr>
-          <w:i/>
-          <w:iCs/>
-          <w:lang w:val="en-GB"/>
-        </w:rPr>
-        <w:t xml:space="preserve"> just deleted all the people that </w:t>
-      </w:r>
-      <w:proofErr w:type="spellStart"/>
-      <w:r>
-        <w:rPr>
-          <w:i/>
-          <w:iCs/>
-          <w:lang w:val="en-GB"/>
-        </w:rPr>
-        <w:t>i</w:t>
-      </w:r>
-      <w:proofErr w:type="spellEnd"/>
-      <w:r>
-        <w:rPr>
-          <w:i/>
-          <w:iCs/>
-          <w:lang w:val="en-GB"/>
-        </w:rPr>
-        <w:t xml:space="preserve"> have on my </w:t>
-      </w:r>
-      <w:proofErr w:type="spellStart"/>
-      <w:r>
-        <w:rPr>
-          <w:i/>
-          <w:iCs/>
-          <w:lang w:val="en-GB"/>
-        </w:rPr>
-        <w:t>facebook</w:t>
-      </w:r>
-      <w:proofErr w:type="spellEnd"/>
-      <w:r>
-        <w:rPr>
-          <w:i/>
-          <w:iCs/>
-          <w:lang w:val="en-GB"/>
-        </w:rPr>
-        <w:t xml:space="preserve"> off myspace Damn if everyone switched </w:t>
-      </w:r>
-      <w:proofErr w:type="spellStart"/>
-      <w:r>
-        <w:rPr>
-          <w:i/>
-          <w:iCs/>
-          <w:lang w:val="en-GB"/>
-        </w:rPr>
-        <w:t>i</w:t>
-      </w:r>
-      <w:proofErr w:type="spellEnd"/>
-      <w:r>
-        <w:rPr>
-          <w:i/>
-          <w:iCs/>
-          <w:lang w:val="en-GB"/>
-        </w:rPr>
-        <w:t xml:space="preserve"> could just delete the account</w:t>
+        <w:t>i just deleted all the people that i have on my facebook off myspace Damn if everyone switched i could just delete the account</w:t>
       </w:r>
       <w:r>
         <w:rPr>
@@ -1680,7 +1480,6 @@
         </w:rPr>
         <w:t>« </w:t>
       </w:r>
-      <w:proofErr w:type="spellStart"/>
       <w:r>
         <w:rPr>
           <w:i/>
@@ -1689,7 +1488,6 @@
         </w:rPr>
         <w:t>i</w:t>
       </w:r>
-      <w:proofErr w:type="spellEnd"/>
       <w:r>
         <w:rPr>
           <w:lang w:val="en-GB"/>
@@ -1780,7 +1578,6 @@
         </w:rPr>
         <w:t> », « </w:t>
       </w:r>
-      <w:proofErr w:type="spellStart"/>
       <w:r>
         <w:rPr>
           <w:i/>
@@ -1789,7 +1586,6 @@
         </w:rPr>
         <w:t>i</w:t>
       </w:r>
-      <w:proofErr w:type="spellEnd"/>
       <w:r>
         <w:rPr>
           <w:lang w:val="en-GB"/>
@@ -1838,7 +1634,6 @@
         </w:rPr>
         <w:t> », « </w:t>
       </w:r>
-      <w:proofErr w:type="spellStart"/>
       <w:r>
         <w:rPr>
           <w:i/>
@@ -1847,7 +1642,6 @@
         </w:rPr>
         <w:t>facebook</w:t>
       </w:r>
-      <w:proofErr w:type="spellEnd"/>
       <w:r>
         <w:rPr>
           <w:lang w:val="en-GB"/>
@@ -1938,7 +1732,6 @@
         </w:rPr>
         <w:t> », « </w:t>
       </w:r>
-      <w:proofErr w:type="spellStart"/>
       <w:r>
         <w:rPr>
           <w:i/>
@@ -1947,7 +1740,6 @@
         </w:rPr>
         <w:t>i</w:t>
       </w:r>
-      <w:proofErr w:type="spellEnd"/>
       <w:r>
         <w:rPr>
           <w:lang w:val="en-GB"/>
@@ -2068,35 +1860,7 @@
         <w:rPr>
           <w:lang w:val="en-GB"/>
         </w:rPr>
-        <w:t>{« </w:t>
-      </w:r>
-      <w:proofErr w:type="spellStart"/>
-      <w:r>
-        <w:rPr>
-          <w:lang w:val="en-GB"/>
-        </w:rPr>
-        <w:t>i</w:t>
-      </w:r>
-      <w:proofErr w:type="spellEnd"/>
-      <w:r>
-        <w:rPr>
-          <w:lang w:val="en-GB"/>
-        </w:rPr>
-        <w:t> » : 3, « just » : 2, « deleted » : 1, « all » : 1, « the » : 2, « people » :1, « that » :1, « have » :1, « on » : 1, « my » :1, « </w:t>
-      </w:r>
-      <w:proofErr w:type="spellStart"/>
-      <w:r>
-        <w:rPr>
-          <w:lang w:val="en-GB"/>
-        </w:rPr>
-        <w:t>facebook</w:t>
-      </w:r>
-      <w:proofErr w:type="spellEnd"/>
-      <w:r>
-        <w:rPr>
-          <w:lang w:val="en-GB"/>
-        </w:rPr>
-        <w:t> » : 1, « off » :1, « myspace » :1, « Damn » : 1, « if » :1, « everyone » :1, « switched » :1, « could » : 1, « delete » :1, « account » :1}</w:t>
+        <w:t>{« i » : 3, « just » : 2, « deleted » : 1, « all » : 1, « the » : 2, « people » :1, « that » :1, « have » :1, « on » : 1, « my » :1, « facebook » : 1, « off » :1, « myspace » :1, « Damn » : 1, « if » :1, « everyone » :1, « switched » :1, « could » : 1, « delete » :1, « account » :1}</w:t>
       </w:r>
     </w:p>
     <w:p>
@@ -2213,19 +1977,11 @@
         </w:rPr>
         <w:t xml:space="preserve"> </w:t>
       </w:r>
-      <w:proofErr w:type="spellStart"/>
-      <w:r>
-        <w:rPr>
-          <w:rFonts w:ascii="Consolas" w:hAnsi="Consolas"/>
-        </w:rPr>
-        <w:t>array</w:t>
-      </w:r>
-      <w:proofErr w:type="spellEnd"/>
-      <w:r>
-        <w:rPr>
-          <w:rFonts w:ascii="Consolas" w:hAnsi="Consolas"/>
-        </w:rPr>
-        <w:t>([3, 2, 1, 1, 2, 1, 1, 1, 1, 1, 1, 1, 1, 1, 1, 1, 1, 1, 1, 1]</w:t>
+      <w:r>
+        <w:rPr>
+          <w:rFonts w:ascii="Consolas" w:hAnsi="Consolas"/>
+        </w:rPr>
+        <w:t>array([3, 2, 1, 1, 2, 1, 1, 1, 1, 1, 1, 1, 1, 1, 1, 1, 1, 1, 1, 1]</w:t>
       </w:r>
       <w:r>
         <w:rPr>
@@ -2498,7 +2254,6 @@
         </w:rPr>
         <w:t xml:space="preserve">Dans l’ordre nous avons testé : </w:t>
       </w:r>
-      <w:proofErr w:type="spellStart"/>
       <w:r>
         <w:rPr>
           <w:rFonts w:ascii="Consolas" w:hAnsi="Consolas"/>
@@ -2507,14 +2262,12 @@
         </w:rPr>
         <w:t>MLPClassifier</w:t>
       </w:r>
-      <w:proofErr w:type="spellEnd"/>
       <w:r>
         <w:rPr>
           <w:rFonts w:ascii="Consolas" w:hAnsi="Consolas"/>
         </w:rPr>
         <w:t xml:space="preserve">, </w:t>
       </w:r>
-      <w:proofErr w:type="spellStart"/>
       <w:r>
         <w:rPr>
           <w:rFonts w:ascii="Consolas" w:hAnsi="Consolas"/>
@@ -2523,14 +2276,12 @@
         </w:rPr>
         <w:t>LogisticRegression</w:t>
       </w:r>
-      <w:proofErr w:type="spellEnd"/>
       <w:r>
         <w:rPr>
           <w:rFonts w:ascii="Consolas" w:hAnsi="Consolas"/>
         </w:rPr>
         <w:t xml:space="preserve">, </w:t>
       </w:r>
-      <w:proofErr w:type="spellStart"/>
       <w:r>
         <w:rPr>
           <w:rFonts w:ascii="Consolas" w:hAnsi="Consolas"/>
@@ -2539,14 +2290,12 @@
         </w:rPr>
         <w:t>KNeighborsClassifier</w:t>
       </w:r>
-      <w:proofErr w:type="spellEnd"/>
       <w:r>
         <w:rPr>
           <w:rFonts w:ascii="Consolas" w:hAnsi="Consolas"/>
         </w:rPr>
         <w:t xml:space="preserve">, </w:t>
       </w:r>
-      <w:proofErr w:type="spellStart"/>
       <w:r>
         <w:rPr>
           <w:rFonts w:ascii="Consolas" w:hAnsi="Consolas"/>
@@ -2555,14 +2304,12 @@
         </w:rPr>
         <w:t>LinearSupportVectorMachineClassifier</w:t>
       </w:r>
-      <w:proofErr w:type="spellEnd"/>
       <w:r>
         <w:rPr>
           <w:rFonts w:ascii="Consolas" w:hAnsi="Consolas"/>
         </w:rPr>
         <w:t xml:space="preserve">, </w:t>
       </w:r>
-      <w:proofErr w:type="spellStart"/>
       <w:r>
         <w:rPr>
           <w:rFonts w:ascii="Consolas" w:hAnsi="Consolas"/>
@@ -2570,14 +2317,12 @@
         </w:rPr>
         <w:t>DecisionTreeClassifier</w:t>
       </w:r>
-      <w:proofErr w:type="spellEnd"/>
       <w:r>
         <w:rPr>
           <w:rFonts w:ascii="Consolas" w:hAnsi="Consolas"/>
         </w:rPr>
         <w:t xml:space="preserve"> et finalement </w:t>
       </w:r>
-      <w:proofErr w:type="spellStart"/>
       <w:r>
         <w:rPr>
           <w:rFonts w:ascii="Consolas" w:hAnsi="Consolas"/>
@@ -2585,7 +2330,6 @@
         </w:rPr>
         <w:t>RandomForestClassfier</w:t>
       </w:r>
-      <w:proofErr w:type="spellEnd"/>
       <w:r>
         <w:rPr>
           <w:rFonts w:ascii="Consolas" w:hAnsi="Consolas"/>
@@ -2617,7 +2361,6 @@
         </w:rPr>
         <w:t xml:space="preserve">du </w:t>
       </w:r>
-      <w:proofErr w:type="spellStart"/>
       <w:r>
         <w:rPr>
           <w:rFonts w:ascii="Consolas" w:hAnsi="Consolas"/>
@@ -2625,7 +2368,6 @@
         </w:rPr>
         <w:t>MLPClassifier</w:t>
       </w:r>
-      <w:proofErr w:type="spellEnd"/>
       <w:r>
         <w:rPr>
           <w:rFonts w:ascii="Consolas" w:hAnsi="Consolas"/>
@@ -2661,79 +2403,451 @@
         </w:rPr>
         <w:t>), une ou plusieurs couches cachées (</w:t>
       </w:r>
-      <w:proofErr w:type="spellStart"/>
-      <w:r>
-        <w:rPr>
-          <w:rFonts w:ascii="Consolas" w:hAnsi="Consolas"/>
-          <w:i/>
-          <w:iCs/>
-        </w:rPr>
-        <w:t>hidden</w:t>
-      </w:r>
-      <w:proofErr w:type="spellEnd"/>
-      <w:r>
-        <w:rPr>
-          <w:rFonts w:ascii="Consolas" w:hAnsi="Consolas"/>
-          <w:i/>
-          <w:iCs/>
+      <w:r>
+        <w:rPr>
+          <w:rFonts w:ascii="Consolas" w:hAnsi="Consolas"/>
+          <w:i/>
+          <w:iCs/>
+        </w:rPr>
+        <w:t>hidden layers</w:t>
+      </w:r>
+      <w:r>
+        <w:rPr>
+          <w:rFonts w:ascii="Consolas" w:hAnsi="Consolas"/>
+        </w:rPr>
+        <w:t>) et une couche de sortie (</w:t>
+      </w:r>
+      <w:r>
+        <w:rPr>
+          <w:rFonts w:ascii="Consolas" w:hAnsi="Consolas"/>
+          <w:i/>
+          <w:iCs/>
+        </w:rPr>
+        <w:t>output layer</w:t>
+      </w:r>
+      <w:r>
+        <w:rPr>
+          <w:rFonts w:ascii="Consolas" w:hAnsi="Consolas"/>
+        </w:rPr>
+        <w:t xml:space="preserve">). Il utilise la technique de </w:t>
+      </w:r>
+      <w:r>
+        <w:rPr>
+          <w:rFonts w:ascii="Consolas" w:hAnsi="Consolas"/>
+        </w:rPr>
+        <w:t>back propagation</w:t>
+      </w:r>
+      <w:r>
+        <w:rPr>
+          <w:rFonts w:ascii="Consolas" w:hAnsi="Consolas"/>
+        </w:rPr>
+        <w:t xml:space="preserve"> qui a pour but d’optimiser la fonction log-loss en utilisant différentes méthodes (LBGFGS ou la descente de gradient stochastique</w:t>
+      </w:r>
+      <w:r>
+        <w:rPr>
+          <w:rFonts w:ascii="Consolas" w:hAnsi="Consolas"/>
+        </w:rPr>
+        <w:t>)</w:t>
+      </w:r>
+    </w:p>
+    <w:p>
+      <w:pPr>
+        <w:pStyle w:val="Paragraphedeliste"/>
+        <w:spacing w:before="240"/>
+        <w:rPr>
+          <w:rFonts w:ascii="Consolas" w:hAnsi="Consolas"/>
+        </w:rPr>
+      </w:pPr>
+    </w:p>
+    <w:p>
+      <w:pPr>
+        <w:pStyle w:val="Paragraphedeliste"/>
+        <w:spacing w:before="240"/>
+        <w:rPr>
+          <w:rFonts w:ascii="Consolas" w:hAnsi="Consolas"/>
+        </w:rPr>
+      </w:pPr>
+      <w:r>
+        <w:rPr>
+          <w:rFonts w:ascii="Consolas" w:hAnsi="Consolas"/>
+        </w:rPr>
+        <w:t>En adaptant les données à un modèle basique avec les hyperparamètres réglés par défaut (</w:t>
+      </w:r>
+      <w:r>
+        <w:rPr>
+          <w:rFonts w:ascii="Consolas" w:hAnsi="Consolas"/>
+          <w:i/>
+        </w:rPr>
+        <w:t>un hyperparamètre est un paramètre du modèle utilisé. Ces derniers sont définis avant le processus d’apprentissage</w:t>
+      </w:r>
+      <w:r>
+        <w:rPr>
+          <w:rFonts w:ascii="Consolas" w:hAnsi="Consolas"/>
+        </w:rPr>
+        <w:t>), l</w:t>
+      </w:r>
+      <w:r>
+        <w:rPr>
+          <w:rFonts w:ascii="Consolas" w:hAnsi="Consolas"/>
+        </w:rPr>
+        <w:t>a précision obtenue est de 0.84</w:t>
+      </w:r>
+      <w:r>
+        <w:rPr>
+          <w:rFonts w:ascii="Consolas" w:hAnsi="Consolas"/>
+        </w:rPr>
+        <w:t>.</w:t>
+      </w:r>
+    </w:p>
+    <w:p>
+      <w:pPr>
+        <w:pStyle w:val="Paragraphedeliste"/>
+        <w:spacing w:before="240"/>
+        <w:rPr>
+          <w:rFonts w:ascii="Consolas" w:hAnsi="Consolas"/>
+        </w:rPr>
+      </w:pPr>
+    </w:p>
+    <w:p>
+      <w:pPr>
+        <w:pStyle w:val="Paragraphedeliste"/>
+        <w:spacing w:before="240"/>
+        <w:rPr>
+          <w:rFonts w:ascii="Consolas" w:hAnsi="Consolas"/>
+        </w:rPr>
+      </w:pPr>
+      <w:r>
+        <w:rPr>
+          <w:rFonts w:ascii="Consolas" w:hAnsi="Consolas"/>
+        </w:rPr>
+        <w:t>Ensuite afin d’optimiser ces résultats nous avons tent</w:t>
+      </w:r>
+      <w:r>
+        <w:rPr>
+          <w:rFonts w:ascii="Consolas" w:hAnsi="Consolas"/>
+        </w:rPr>
+        <w:t>é</w:t>
+      </w:r>
+      <w:r>
+        <w:rPr>
+          <w:rFonts w:ascii="Consolas" w:hAnsi="Consolas"/>
+        </w:rPr>
+        <w:t xml:space="preserve"> de trouver quels seraient les meilleurs hyperparamètres.</w:t>
+      </w:r>
+    </w:p>
+    <w:p>
+      <w:pPr>
+        <w:pStyle w:val="Paragraphedeliste"/>
+        <w:spacing w:before="240"/>
+        <w:rPr>
+          <w:rFonts w:ascii="Consolas" w:hAnsi="Consolas"/>
+        </w:rPr>
+      </w:pPr>
+    </w:p>
+    <w:p>
+      <w:pPr>
+        <w:pStyle w:val="Paragraphedeliste"/>
+        <w:spacing w:before="240"/>
+        <w:rPr>
+          <w:rFonts w:ascii="Consolas" w:hAnsi="Consolas"/>
+        </w:rPr>
+      </w:pPr>
+      <w:r>
+        <w:rPr>
+          <w:rFonts w:ascii="Consolas" w:hAnsi="Consolas"/>
+        </w:rPr>
+        <w:t xml:space="preserve">Pour ce faire nous avons utilisé </w:t>
+      </w:r>
+      <w:r>
+        <w:rPr>
+          <w:rFonts w:ascii="Consolas" w:hAnsi="Consolas"/>
+        </w:rPr>
+        <w:t xml:space="preserve">la méthode </w:t>
+      </w:r>
+      <w:r>
+        <w:rPr>
+          <w:rFonts w:ascii="Consolas" w:hAnsi="Consolas"/>
+          <w:i/>
+          <w:iCs/>
+        </w:rPr>
+        <w:t>Grid</w:t>
+      </w:r>
+      <w:r>
+        <w:rPr>
+          <w:rFonts w:ascii="Consolas" w:hAnsi="Consolas"/>
+          <w:i/>
+          <w:iCs/>
+        </w:rPr>
+        <w:t>SearchCV</w:t>
+      </w:r>
+      <w:r>
+        <w:rPr>
+          <w:rFonts w:ascii="Consolas" w:hAnsi="Consolas"/>
+        </w:rPr>
+        <w:t xml:space="preserve"> proposée par </w:t>
+      </w:r>
+      <w:r>
+        <w:rPr>
+          <w:rFonts w:ascii="Consolas" w:hAnsi="Consolas"/>
+          <w:i/>
+          <w:iCs/>
+        </w:rPr>
+        <w:t>scikit</w:t>
+      </w:r>
+      <w:r>
+        <w:rPr>
+          <w:rFonts w:ascii="Consolas" w:hAnsi="Consolas"/>
+          <w:i/>
+          <w:iCs/>
+        </w:rPr>
+        <w:t>-</w:t>
+      </w:r>
+      <w:r>
+        <w:rPr>
+          <w:rFonts w:ascii="Consolas" w:hAnsi="Consolas"/>
+          <w:i/>
+          <w:iCs/>
+        </w:rPr>
+        <w:t>learn</w:t>
+      </w:r>
+      <w:r>
+        <w:rPr>
+          <w:rFonts w:ascii="Consolas" w:hAnsi="Consolas"/>
+        </w:rPr>
+        <w:t>.</w:t>
+      </w:r>
+    </w:p>
+    <w:p>
+      <w:pPr>
+        <w:pStyle w:val="Paragraphedeliste"/>
+        <w:spacing w:before="240"/>
+        <w:rPr>
+          <w:rFonts w:ascii="Consolas" w:hAnsi="Consolas"/>
+        </w:rPr>
+      </w:pPr>
+      <w:r>
+        <w:rPr>
+          <w:rFonts w:ascii="Consolas" w:hAnsi="Consolas"/>
+        </w:rPr>
+        <w:t>Cependant il est intéressant de noter qu’au fil de notre développement nous n’avons pas toujours utilis</w:t>
+      </w:r>
+      <w:r>
+        <w:rPr>
+          <w:rFonts w:ascii="Consolas" w:hAnsi="Consolas"/>
+        </w:rPr>
+        <w:t>é</w:t>
+      </w:r>
+      <w:r>
+        <w:rPr>
+          <w:rFonts w:ascii="Consolas" w:hAnsi="Consolas"/>
+        </w:rPr>
+        <w:t xml:space="preserve"> cette méthode.</w:t>
+      </w:r>
+    </w:p>
+    <w:p>
+      <w:pPr>
+        <w:pStyle w:val="Paragraphedeliste"/>
+        <w:spacing w:before="240"/>
+        <w:rPr>
+          <w:rFonts w:ascii="Consolas" w:hAnsi="Consolas"/>
+        </w:rPr>
+      </w:pPr>
+      <w:r>
+        <w:rPr>
+          <w:rFonts w:ascii="Consolas" w:hAnsi="Consolas"/>
+        </w:rPr>
+        <w:t xml:space="preserve">En effet, il existe aussi </w:t>
+      </w:r>
+      <w:r>
+        <w:rPr>
+          <w:rFonts w:ascii="Consolas" w:hAnsi="Consolas"/>
+          <w:i/>
+          <w:iCs/>
+        </w:rPr>
+        <w:t>Randomized</w:t>
+      </w:r>
+      <w:r>
+        <w:rPr>
+          <w:rFonts w:ascii="Consolas" w:hAnsi="Consolas"/>
+          <w:i/>
+          <w:iCs/>
+        </w:rPr>
+        <w:t>SearchCV</w:t>
+      </w:r>
+      <w:r>
+        <w:rPr>
+          <w:rFonts w:ascii="Consolas" w:hAnsi="Consolas"/>
         </w:rPr>
         <w:t xml:space="preserve"> </w:t>
       </w:r>
-      <w:proofErr w:type="spellStart"/>
-      <w:r>
-        <w:rPr>
-          <w:rFonts w:ascii="Consolas" w:hAnsi="Consolas"/>
-          <w:i/>
-          <w:iCs/>
-        </w:rPr>
-        <w:t>layers</w:t>
-      </w:r>
-      <w:proofErr w:type="spellEnd"/>
-      <w:r>
-        <w:rPr>
-          <w:rFonts w:ascii="Consolas" w:hAnsi="Consolas"/>
-        </w:rPr>
-        <w:t>) et une couche de sortie (</w:t>
-      </w:r>
-      <w:r>
-        <w:rPr>
-          <w:rFonts w:ascii="Consolas" w:hAnsi="Consolas"/>
-          <w:i/>
-          <w:iCs/>
-        </w:rPr>
-        <w:t>output layer</w:t>
-      </w:r>
-      <w:r>
-        <w:rPr>
-          <w:rFonts w:ascii="Consolas" w:hAnsi="Consolas"/>
-        </w:rPr>
-        <w:t xml:space="preserve">). Il utilise la technique de </w:t>
-      </w:r>
-      <w:r>
-        <w:rPr>
-          <w:rFonts w:ascii="Consolas" w:hAnsi="Consolas"/>
-        </w:rPr>
-        <w:t>back propagation</w:t>
-      </w:r>
-      <w:r>
-        <w:rPr>
-          <w:rFonts w:ascii="Consolas" w:hAnsi="Consolas"/>
-        </w:rPr>
-        <w:t xml:space="preserve"> qui a pour but d’optimiser la fonction log-</w:t>
-      </w:r>
-      <w:proofErr w:type="spellStart"/>
-      <w:r>
-        <w:rPr>
-          <w:rFonts w:ascii="Consolas" w:hAnsi="Consolas"/>
-        </w:rPr>
-        <w:t>loss</w:t>
-      </w:r>
-      <w:proofErr w:type="spellEnd"/>
-      <w:r>
-        <w:rPr>
-          <w:rFonts w:ascii="Consolas" w:hAnsi="Consolas"/>
-        </w:rPr>
-        <w:t xml:space="preserve"> en utilisant différentes méthodes (LBGFGS ou la descente de gradient stochastique</w:t>
+      <w:r>
+        <w:rPr>
+          <w:rFonts w:ascii="Consolas" w:hAnsi="Consolas"/>
+        </w:rPr>
+        <w:t xml:space="preserve">et </w:t>
+      </w:r>
+      <w:r>
+        <w:rPr>
+          <w:rFonts w:ascii="Consolas" w:hAnsi="Consolas"/>
+        </w:rPr>
+        <w:t xml:space="preserve">d’autres méthodes de </w:t>
+      </w:r>
+      <w:r>
+        <w:rPr>
+          <w:rFonts w:ascii="Consolas" w:hAnsi="Consolas"/>
+          <w:i/>
+        </w:rPr>
+        <w:t>cross-validation</w:t>
+      </w:r>
+      <w:r>
+        <w:rPr>
+          <w:rFonts w:ascii="Consolas" w:hAnsi="Consolas"/>
+        </w:rPr>
+        <w:t xml:space="preserve"> plus appropriée</w:t>
+      </w:r>
+      <w:r>
+        <w:rPr>
+          <w:rFonts w:ascii="Consolas" w:hAnsi="Consolas"/>
+        </w:rPr>
+        <w:t>s</w:t>
+      </w:r>
+      <w:r>
+        <w:rPr>
+          <w:rFonts w:ascii="Consolas" w:hAnsi="Consolas"/>
+        </w:rPr>
+        <w:t xml:space="preserve"> selon le modèle étudié.</w:t>
+      </w:r>
+    </w:p>
+    <w:p>
+      <w:pPr>
+        <w:pStyle w:val="Paragraphedeliste"/>
+        <w:spacing w:before="240"/>
+        <w:rPr>
+          <w:rFonts w:ascii="Consolas" w:hAnsi="Consolas"/>
+        </w:rPr>
+      </w:pPr>
+    </w:p>
+    <w:p>
+      <w:pPr>
+        <w:pStyle w:val="Paragraphedeliste"/>
+        <w:spacing w:before="240"/>
+        <w:rPr>
+          <w:rFonts w:ascii="Consolas" w:hAnsi="Consolas"/>
+        </w:rPr>
+      </w:pPr>
+      <w:r>
+        <w:rPr>
+          <w:rFonts w:ascii="Consolas" w:hAnsi="Consolas"/>
+        </w:rPr>
+        <w:tab/>
+      </w:r>
+      <w:r>
+        <w:rPr>
+          <w:rFonts w:ascii="Consolas" w:hAnsi="Consolas"/>
+        </w:rPr>
+        <w:t>Avant d</w:t>
+      </w:r>
+      <w:r>
+        <w:rPr>
+          <w:rFonts w:ascii="Consolas" w:hAnsi="Consolas"/>
+        </w:rPr>
+        <w:t>’expliquer</w:t>
+      </w:r>
+      <w:r>
+        <w:rPr>
+          <w:rFonts w:ascii="Consolas" w:hAnsi="Consolas"/>
+        </w:rPr>
+        <w:t xml:space="preserve"> la différence entre ces deux méthodes il semble important d</w:t>
+      </w:r>
+      <w:r>
+        <w:rPr>
+          <w:rFonts w:ascii="Consolas" w:hAnsi="Consolas"/>
+        </w:rPr>
+        <w:t>e définir</w:t>
+      </w:r>
+      <w:r>
+        <w:rPr>
+          <w:rFonts w:ascii="Consolas" w:hAnsi="Consolas"/>
+        </w:rPr>
+        <w:t xml:space="preserve"> ce qu’est la </w:t>
+      </w:r>
+      <w:r>
+        <w:rPr>
+          <w:rFonts w:ascii="Consolas" w:hAnsi="Consolas"/>
+          <w:u w:val="single"/>
+        </w:rPr>
+        <w:t>cross-validation</w:t>
+      </w:r>
+      <w:r>
+        <w:rPr>
+          <w:rFonts w:ascii="Consolas" w:hAnsi="Consolas"/>
+        </w:rPr>
+        <w:t xml:space="preserve"> (validation croisée en français)</w:t>
+      </w:r>
+      <w:r>
+        <w:rPr>
+          <w:rFonts w:ascii="Consolas" w:hAnsi="Consolas"/>
+        </w:rPr>
+        <w:t> : « </w:t>
+      </w:r>
+      <w:r>
+        <w:rPr>
+          <w:rFonts w:ascii="Consolas" w:hAnsi="Consolas"/>
+        </w:rPr>
+        <w:t>La validation croisée permet d’évaluer les performances de l’estimateur.</w:t>
+      </w:r>
+      <w:r>
+        <w:rPr>
+          <w:rFonts w:ascii="Consolas" w:hAnsi="Consolas"/>
+        </w:rPr>
+        <w:t xml:space="preserve"> </w:t>
+      </w:r>
+      <w:r>
+        <w:rPr>
+          <w:rFonts w:ascii="Consolas" w:hAnsi="Consolas"/>
+        </w:rPr>
+        <w:t xml:space="preserve">Apprendre les paramètres de prédiction d’une fonction et les tester sur le même jeu de données pose un problème. Le modèle ne ferait que répéter les labels qu’il a vu et un score parfait serait obtenu sur le train set alors qu’il n’arriverait à prédire aucune nouvelle donnée. </w:t>
+      </w:r>
+      <w:r>
+        <w:rPr>
+          <w:rFonts w:ascii="Consolas" w:hAnsi="Consolas"/>
+        </w:rPr>
+        <w:t>C’est ce qu’on appelle l’</w:t>
+      </w:r>
+      <w:r>
+        <w:rPr>
+          <w:rFonts w:ascii="Consolas" w:hAnsi="Consolas"/>
+          <w:i/>
+          <w:iCs/>
+        </w:rPr>
+        <w:t>overfitting</w:t>
+      </w:r>
+      <w:r>
+        <w:rPr>
+          <w:rFonts w:ascii="Consolas" w:hAnsi="Consolas"/>
+        </w:rPr>
+        <w:t xml:space="preserve"> (sur-apprentissage en français dont la définition pourrait être la suivante : </w:t>
+      </w:r>
+      <w:r>
+        <w:rPr>
+          <w:rFonts w:ascii="Consolas" w:hAnsi="Consolas"/>
+          <w:i/>
+        </w:rPr>
+        <w:t xml:space="preserve">modèle prédictif trop spécialisé qui s’adapte trop bien au training set mais qui ne se généralise </w:t>
+      </w:r>
+      <w:r>
+        <w:rPr>
+          <w:rFonts w:ascii="Consolas" w:hAnsi="Consolas"/>
+          <w:i/>
+        </w:rPr>
+        <w:t>que</w:t>
+      </w:r>
+      <w:r>
+        <w:rPr>
+          <w:rFonts w:ascii="Consolas" w:hAnsi="Consolas"/>
+          <w:i/>
+        </w:rPr>
+        <w:t xml:space="preserve"> trop peu</w:t>
       </w:r>
       <w:r>
         <w:rPr>
@@ -2741,237 +2855,65 @@
         </w:rPr>
         <w:t>)</w:t>
       </w:r>
-    </w:p>
-    <w:p>
-      <w:pPr>
-        <w:pStyle w:val="Paragraphedeliste"/>
-        <w:spacing w:before="240"/>
-        <w:rPr>
-          <w:rFonts w:ascii="Consolas" w:hAnsi="Consolas"/>
-        </w:rPr>
-      </w:pPr>
-    </w:p>
-    <w:p>
-      <w:pPr>
-        <w:pStyle w:val="Paragraphedeliste"/>
-        <w:spacing w:before="240"/>
-        <w:rPr>
-          <w:rFonts w:ascii="Consolas" w:hAnsi="Consolas"/>
-        </w:rPr>
-      </w:pPr>
-      <w:r>
-        <w:rPr>
-          <w:rFonts w:ascii="Consolas" w:hAnsi="Consolas"/>
-        </w:rPr>
-        <w:t>En adaptant les données à un modèle basique avec les hyperparamètres réglés par défaut (</w:t>
-      </w:r>
-      <w:r>
-        <w:rPr>
-          <w:rFonts w:ascii="Consolas" w:hAnsi="Consolas"/>
-          <w:i/>
-        </w:rPr>
-        <w:t>un hyperparamètre est un paramètre du modèle utilisé. Ces derniers sont définis avant le processus d’apprentissage</w:t>
-      </w:r>
-      <w:r>
-        <w:rPr>
-          <w:rFonts w:ascii="Consolas" w:hAnsi="Consolas"/>
-        </w:rPr>
-        <w:t>), l</w:t>
-      </w:r>
-      <w:r>
-        <w:rPr>
-          <w:rFonts w:ascii="Consolas" w:hAnsi="Consolas"/>
-        </w:rPr>
-        <w:t>a précision obtenue est de 0.84</w:t>
-      </w:r>
-      <w:r>
-        <w:rPr>
-          <w:rFonts w:ascii="Consolas" w:hAnsi="Consolas"/>
-        </w:rPr>
-        <w:t>.</w:t>
-      </w:r>
-    </w:p>
-    <w:p>
-      <w:pPr>
-        <w:pStyle w:val="Paragraphedeliste"/>
-        <w:spacing w:before="240"/>
-        <w:rPr>
-          <w:rFonts w:ascii="Consolas" w:hAnsi="Consolas"/>
-        </w:rPr>
-      </w:pPr>
-    </w:p>
-    <w:p>
-      <w:pPr>
-        <w:pStyle w:val="Paragraphedeliste"/>
-        <w:spacing w:before="240"/>
-        <w:rPr>
-          <w:rFonts w:ascii="Consolas" w:hAnsi="Consolas"/>
-        </w:rPr>
-      </w:pPr>
-      <w:r>
-        <w:rPr>
-          <w:rFonts w:ascii="Consolas" w:hAnsi="Consolas"/>
-        </w:rPr>
-        <w:t>Ensuite afin d’optimiser ces résultats nous avons tent</w:t>
-      </w:r>
-      <w:r>
-        <w:rPr>
-          <w:rFonts w:ascii="Consolas" w:hAnsi="Consolas"/>
-        </w:rPr>
-        <w:t>é</w:t>
-      </w:r>
-      <w:r>
-        <w:rPr>
-          <w:rFonts w:ascii="Consolas" w:hAnsi="Consolas"/>
-        </w:rPr>
-        <w:t xml:space="preserve"> de trouver quels seraient les meilleurs hyperparamètres.</w:t>
-      </w:r>
-    </w:p>
-    <w:p>
-      <w:pPr>
-        <w:pStyle w:val="Paragraphedeliste"/>
-        <w:spacing w:before="240"/>
-        <w:rPr>
-          <w:rFonts w:ascii="Consolas" w:hAnsi="Consolas"/>
-        </w:rPr>
-      </w:pPr>
-    </w:p>
-    <w:p>
-      <w:pPr>
-        <w:pStyle w:val="Paragraphedeliste"/>
-        <w:spacing w:before="240"/>
-        <w:rPr>
-          <w:rFonts w:ascii="Consolas" w:hAnsi="Consolas"/>
-        </w:rPr>
-      </w:pPr>
-      <w:r>
-        <w:rPr>
-          <w:rFonts w:ascii="Consolas" w:hAnsi="Consolas"/>
-        </w:rPr>
-        <w:t xml:space="preserve">Pour ce faire nous avons utilisé </w:t>
-      </w:r>
-      <w:r>
-        <w:rPr>
-          <w:rFonts w:ascii="Consolas" w:hAnsi="Consolas"/>
-        </w:rPr>
-        <w:t xml:space="preserve">la méthode </w:t>
-      </w:r>
-      <w:proofErr w:type="spellStart"/>
-      <w:r>
-        <w:rPr>
-          <w:rFonts w:ascii="Consolas" w:hAnsi="Consolas"/>
-          <w:i/>
-          <w:iCs/>
-        </w:rPr>
-        <w:t>Grid</w:t>
-      </w:r>
-      <w:r>
-        <w:rPr>
-          <w:rFonts w:ascii="Consolas" w:hAnsi="Consolas"/>
-          <w:i/>
-          <w:iCs/>
-        </w:rPr>
-        <w:t>SearchCV</w:t>
-      </w:r>
-      <w:proofErr w:type="spellEnd"/>
-      <w:r>
-        <w:rPr>
-          <w:rFonts w:ascii="Consolas" w:hAnsi="Consolas"/>
-        </w:rPr>
-        <w:t xml:space="preserve"> proposée par </w:t>
-      </w:r>
-      <w:proofErr w:type="spellStart"/>
-      <w:r>
-        <w:rPr>
-          <w:rFonts w:ascii="Consolas" w:hAnsi="Consolas"/>
-          <w:i/>
-          <w:iCs/>
-        </w:rPr>
-        <w:t>scikit</w:t>
-      </w:r>
-      <w:r>
-        <w:rPr>
-          <w:rFonts w:ascii="Consolas" w:hAnsi="Consolas"/>
-          <w:i/>
-          <w:iCs/>
-        </w:rPr>
-        <w:t>-</w:t>
-      </w:r>
-      <w:r>
-        <w:rPr>
-          <w:rFonts w:ascii="Consolas" w:hAnsi="Consolas"/>
-          <w:i/>
-          <w:iCs/>
-        </w:rPr>
-        <w:t>learn</w:t>
-      </w:r>
-      <w:proofErr w:type="spellEnd"/>
-      <w:r>
-        <w:rPr>
-          <w:rFonts w:ascii="Consolas" w:hAnsi="Consolas"/>
-        </w:rPr>
-        <w:t>.</w:t>
-      </w:r>
-    </w:p>
-    <w:p>
-      <w:pPr>
-        <w:pStyle w:val="Paragraphedeliste"/>
-        <w:spacing w:before="240"/>
-        <w:rPr>
-          <w:rFonts w:ascii="Consolas" w:hAnsi="Consolas"/>
-        </w:rPr>
-      </w:pPr>
-      <w:r>
-        <w:rPr>
-          <w:rFonts w:ascii="Consolas" w:hAnsi="Consolas"/>
-        </w:rPr>
-        <w:t>Cependant il est intéressant de noter qu’au fil de notre développement nous n’avons pas toujours utilis</w:t>
-      </w:r>
-      <w:r>
-        <w:rPr>
-          <w:rFonts w:ascii="Consolas" w:hAnsi="Consolas"/>
-        </w:rPr>
-        <w:t>é</w:t>
-      </w:r>
-      <w:r>
-        <w:rPr>
-          <w:rFonts w:ascii="Consolas" w:hAnsi="Consolas"/>
-        </w:rPr>
-        <w:t xml:space="preserve"> cette méthode.</w:t>
-      </w:r>
-    </w:p>
-    <w:p>
-      <w:pPr>
-        <w:pStyle w:val="Paragraphedeliste"/>
-        <w:spacing w:before="240"/>
-        <w:rPr>
-          <w:rFonts w:ascii="Consolas" w:hAnsi="Consolas"/>
-        </w:rPr>
-      </w:pPr>
-      <w:r>
-        <w:rPr>
-          <w:rFonts w:ascii="Consolas" w:hAnsi="Consolas"/>
-        </w:rPr>
-        <w:t xml:space="preserve">En effet, il existe aussi </w:t>
-      </w:r>
-      <w:proofErr w:type="spellStart"/>
-      <w:r>
-        <w:rPr>
-          <w:rFonts w:ascii="Consolas" w:hAnsi="Consolas"/>
-          <w:i/>
-          <w:iCs/>
-        </w:rPr>
-        <w:t>Randomized</w:t>
-      </w:r>
-      <w:r>
-        <w:rPr>
-          <w:rFonts w:ascii="Consolas" w:hAnsi="Consolas"/>
-          <w:i/>
-          <w:iCs/>
-        </w:rPr>
-        <w:t>SearchCV</w:t>
-      </w:r>
-      <w:proofErr w:type="spellEnd"/>
+      <w:r>
+        <w:rPr>
+          <w:rFonts w:ascii="Consolas" w:hAnsi="Consolas"/>
+        </w:rPr>
+        <w:t> »</w:t>
+      </w:r>
+    </w:p>
+    <w:p>
+      <w:pPr>
+        <w:pStyle w:val="Paragraphedeliste"/>
+        <w:spacing w:before="240"/>
+        <w:rPr>
+          <w:rFonts w:ascii="Consolas" w:hAnsi="Consolas"/>
+        </w:rPr>
+      </w:pPr>
+    </w:p>
+    <w:p>
+      <w:pPr>
+        <w:spacing w:before="240"/>
+        <w:rPr>
+          <w:rFonts w:ascii="Consolas" w:hAnsi="Consolas"/>
+        </w:rPr>
+      </w:pPr>
+    </w:p>
+    <w:p>
+      <w:pPr>
+        <w:pStyle w:val="Paragraphedeliste"/>
+        <w:spacing w:before="240"/>
+        <w:rPr>
+          <w:rFonts w:ascii="Consolas" w:hAnsi="Consolas"/>
+        </w:rPr>
+      </w:pPr>
+    </w:p>
+    <w:p>
+      <w:pPr>
+        <w:pStyle w:val="Paragraphedeliste"/>
+        <w:spacing w:before="240"/>
+        <w:rPr>
+          <w:rFonts w:ascii="Consolas" w:hAnsi="Consolas"/>
+        </w:rPr>
+      </w:pPr>
+      <w:r>
+        <w:rPr>
+          <w:rFonts w:ascii="Consolas" w:hAnsi="Consolas"/>
+        </w:rPr>
+        <w:t xml:space="preserve">Pour éviter cela, on garde une partie des données pour </w:t>
+      </w:r>
+      <w:r>
+        <w:rPr>
+          <w:rFonts w:ascii="Consolas" w:hAnsi="Consolas"/>
+        </w:rPr>
+        <w:t>l’ensemble de test</w:t>
+      </w:r>
+      <w:r>
+        <w:rPr>
+          <w:rFonts w:ascii="Consolas" w:hAnsi="Consolas"/>
+        </w:rPr>
+        <w:t xml:space="preserve"> ce qui permettra au modèle de s’entrainer sur de nouvelles données</w:t>
+      </w:r>
       <w:r>
         <w:rPr>
           <w:rFonts w:ascii="Consolas" w:hAnsi="Consolas"/>
@@ -2982,248 +2924,6 @@
         <w:rPr>
           <w:rFonts w:ascii="Consolas" w:hAnsi="Consolas"/>
         </w:rPr>
-        <w:t xml:space="preserve">et </w:t>
-      </w:r>
-      <w:r>
-        <w:rPr>
-          <w:rFonts w:ascii="Consolas" w:hAnsi="Consolas"/>
-        </w:rPr>
-        <w:t xml:space="preserve">d’autres méthodes de </w:t>
-      </w:r>
-      <w:r>
-        <w:rPr>
-          <w:rFonts w:ascii="Consolas" w:hAnsi="Consolas"/>
-          <w:i/>
-        </w:rPr>
-        <w:t>cross-validation</w:t>
-      </w:r>
-      <w:r>
-        <w:rPr>
-          <w:rFonts w:ascii="Consolas" w:hAnsi="Consolas"/>
-        </w:rPr>
-        <w:t xml:space="preserve"> plus appropriée</w:t>
-      </w:r>
-      <w:r>
-        <w:rPr>
-          <w:rFonts w:ascii="Consolas" w:hAnsi="Consolas"/>
-        </w:rPr>
-        <w:t>s</w:t>
-      </w:r>
-      <w:r>
-        <w:rPr>
-          <w:rFonts w:ascii="Consolas" w:hAnsi="Consolas"/>
-        </w:rPr>
-        <w:t xml:space="preserve"> selon le modèle étudié.</w:t>
-      </w:r>
-    </w:p>
-    <w:p>
-      <w:pPr>
-        <w:pStyle w:val="Paragraphedeliste"/>
-        <w:spacing w:before="240"/>
-        <w:rPr>
-          <w:rFonts w:ascii="Consolas" w:hAnsi="Consolas"/>
-        </w:rPr>
-      </w:pPr>
-    </w:p>
-    <w:p>
-      <w:pPr>
-        <w:pStyle w:val="Paragraphedeliste"/>
-        <w:spacing w:before="240"/>
-        <w:rPr>
-          <w:rFonts w:ascii="Consolas" w:hAnsi="Consolas"/>
-        </w:rPr>
-      </w:pPr>
-      <w:r>
-        <w:rPr>
-          <w:rFonts w:ascii="Consolas" w:hAnsi="Consolas"/>
-        </w:rPr>
-        <w:tab/>
-      </w:r>
-      <w:r>
-        <w:rPr>
-          <w:rFonts w:ascii="Consolas" w:hAnsi="Consolas"/>
-        </w:rPr>
-        <w:t>Avant d</w:t>
-      </w:r>
-      <w:r>
-        <w:rPr>
-          <w:rFonts w:ascii="Consolas" w:hAnsi="Consolas"/>
-        </w:rPr>
-        <w:t>’expliquer</w:t>
-      </w:r>
-      <w:r>
-        <w:rPr>
-          <w:rFonts w:ascii="Consolas" w:hAnsi="Consolas"/>
-        </w:rPr>
-        <w:t xml:space="preserve"> la différence entre ces deux méthodes il semble important d</w:t>
-      </w:r>
-      <w:r>
-        <w:rPr>
-          <w:rFonts w:ascii="Consolas" w:hAnsi="Consolas"/>
-        </w:rPr>
-        <w:t>e définir</w:t>
-      </w:r>
-      <w:r>
-        <w:rPr>
-          <w:rFonts w:ascii="Consolas" w:hAnsi="Consolas"/>
-        </w:rPr>
-        <w:t xml:space="preserve"> ce qu’est la </w:t>
-      </w:r>
-      <w:r>
-        <w:rPr>
-          <w:rFonts w:ascii="Consolas" w:hAnsi="Consolas"/>
-          <w:u w:val="single"/>
-        </w:rPr>
-        <w:t>cross-validation</w:t>
-      </w:r>
-      <w:r>
-        <w:rPr>
-          <w:rFonts w:ascii="Consolas" w:hAnsi="Consolas"/>
-        </w:rPr>
-        <w:t xml:space="preserve"> (validation croisée en français)</w:t>
-      </w:r>
-      <w:r>
-        <w:rPr>
-          <w:rFonts w:ascii="Consolas" w:hAnsi="Consolas"/>
-        </w:rPr>
-        <w:t> : « </w:t>
-      </w:r>
-      <w:r>
-        <w:rPr>
-          <w:rFonts w:ascii="Consolas" w:hAnsi="Consolas"/>
-        </w:rPr>
-        <w:t>La validation croisée permet d’évaluer les performances de l’estimateur.</w:t>
-      </w:r>
-      <w:r>
-        <w:rPr>
-          <w:rFonts w:ascii="Consolas" w:hAnsi="Consolas"/>
-        </w:rPr>
-        <w:t xml:space="preserve"> </w:t>
-      </w:r>
-      <w:r>
-        <w:rPr>
-          <w:rFonts w:ascii="Consolas" w:hAnsi="Consolas"/>
-        </w:rPr>
-        <w:t xml:space="preserve">Apprendre les paramètres de prédiction d’une fonction et les tester sur le même jeu de données pose un problème. Le modèle ne ferait que répéter les labels qu’il a vu et un score parfait serait obtenu sur le train set alors qu’il n’arriverait à prédire aucune nouvelle donnée. </w:t>
-      </w:r>
-      <w:r>
-        <w:rPr>
-          <w:rFonts w:ascii="Consolas" w:hAnsi="Consolas"/>
-        </w:rPr>
-        <w:t>C’est ce qu’on appelle l’</w:t>
-      </w:r>
-      <w:proofErr w:type="spellStart"/>
-      <w:r>
-        <w:rPr>
-          <w:rFonts w:ascii="Consolas" w:hAnsi="Consolas"/>
-          <w:i/>
-          <w:iCs/>
-        </w:rPr>
-        <w:t>overfitting</w:t>
-      </w:r>
-      <w:proofErr w:type="spellEnd"/>
-      <w:r>
-        <w:rPr>
-          <w:rFonts w:ascii="Consolas" w:hAnsi="Consolas"/>
-        </w:rPr>
-        <w:t xml:space="preserve"> (sur-apprentissage en français dont la définition pourrait être la suivante : </w:t>
-      </w:r>
-      <w:r>
-        <w:rPr>
-          <w:rFonts w:ascii="Consolas" w:hAnsi="Consolas"/>
-          <w:i/>
-        </w:rPr>
-        <w:t xml:space="preserve">modèle prédictif trop spécialisé qui s’adapte trop bien au training set mais qui ne se généralise </w:t>
-      </w:r>
-      <w:r>
-        <w:rPr>
-          <w:rFonts w:ascii="Consolas" w:hAnsi="Consolas"/>
-          <w:i/>
-        </w:rPr>
-        <w:t>que</w:t>
-      </w:r>
-      <w:r>
-        <w:rPr>
-          <w:rFonts w:ascii="Consolas" w:hAnsi="Consolas"/>
-          <w:i/>
-        </w:rPr>
-        <w:t xml:space="preserve"> trop peu</w:t>
-      </w:r>
-      <w:r>
-        <w:rPr>
-          <w:rFonts w:ascii="Consolas" w:hAnsi="Consolas"/>
-        </w:rPr>
-        <w:t>)</w:t>
-      </w:r>
-      <w:r>
-        <w:rPr>
-          <w:rFonts w:ascii="Consolas" w:hAnsi="Consolas"/>
-        </w:rPr>
-        <w:t> »</w:t>
-      </w:r>
-    </w:p>
-    <w:p>
-      <w:pPr>
-        <w:pStyle w:val="Paragraphedeliste"/>
-        <w:spacing w:before="240"/>
-        <w:rPr>
-          <w:rFonts w:ascii="Consolas" w:hAnsi="Consolas"/>
-        </w:rPr>
-      </w:pPr>
-    </w:p>
-    <w:p>
-      <w:pPr>
-        <w:spacing w:before="240"/>
-        <w:rPr>
-          <w:rFonts w:ascii="Consolas" w:hAnsi="Consolas"/>
-        </w:rPr>
-      </w:pPr>
-    </w:p>
-    <w:p>
-      <w:pPr>
-        <w:pStyle w:val="Paragraphedeliste"/>
-        <w:spacing w:before="240"/>
-        <w:rPr>
-          <w:rFonts w:ascii="Consolas" w:hAnsi="Consolas"/>
-        </w:rPr>
-      </w:pPr>
-    </w:p>
-    <w:p>
-      <w:pPr>
-        <w:pStyle w:val="Paragraphedeliste"/>
-        <w:spacing w:before="240"/>
-        <w:rPr>
-          <w:rFonts w:ascii="Consolas" w:hAnsi="Consolas"/>
-        </w:rPr>
-      </w:pPr>
-      <w:r>
-        <w:rPr>
-          <w:rFonts w:ascii="Consolas" w:hAnsi="Consolas"/>
-        </w:rPr>
-        <w:t xml:space="preserve">Pour éviter cela, on garde une partie des données pour </w:t>
-      </w:r>
-      <w:r>
-        <w:rPr>
-          <w:rFonts w:ascii="Consolas" w:hAnsi="Consolas"/>
-        </w:rPr>
-        <w:t>l’ensemble de test</w:t>
-      </w:r>
-      <w:r>
-        <w:rPr>
-          <w:rFonts w:ascii="Consolas" w:hAnsi="Consolas"/>
-        </w:rPr>
-        <w:t xml:space="preserve"> ce qui permettra au modèle de s’entrainer sur de nouvelles données</w:t>
-      </w:r>
-      <w:r>
-        <w:rPr>
-          <w:rFonts w:ascii="Consolas" w:hAnsi="Consolas"/>
-        </w:rPr>
-        <w:t xml:space="preserve"> </w:t>
-      </w:r>
-      <w:r>
-        <w:rPr>
-          <w:rFonts w:ascii="Consolas" w:hAnsi="Consolas"/>
-        </w:rPr>
         <w:t xml:space="preserve">(le jeu de données est séparé en deux parties le </w:t>
       </w:r>
       <w:r>
@@ -3307,7 +3007,6 @@
           <w:rFonts w:ascii="Consolas" w:hAnsi="Consolas"/>
         </w:rPr>
       </w:pPr>
-      <w:proofErr w:type="spellStart"/>
       <w:r>
         <w:rPr>
           <w:rFonts w:ascii="Consolas" w:hAnsi="Consolas"/>
@@ -3316,14 +3015,12 @@
         </w:rPr>
         <w:t>GridSearchCV</w:t>
       </w:r>
-      <w:proofErr w:type="spellEnd"/>
       <w:r>
         <w:rPr>
           <w:rFonts w:ascii="Consolas" w:hAnsi="Consolas"/>
         </w:rPr>
         <w:t xml:space="preserve"> ne va pas tester tous les paramètres contrairement à </w:t>
       </w:r>
-      <w:proofErr w:type="spellStart"/>
       <w:r>
         <w:rPr>
           <w:rFonts w:ascii="Consolas" w:hAnsi="Consolas"/>
@@ -3332,26 +3029,11 @@
         </w:rPr>
         <w:t>RandomizedSearchCV</w:t>
       </w:r>
-      <w:proofErr w:type="spellEnd"/>
-      <w:r>
-        <w:rPr>
-          <w:rFonts w:ascii="Consolas" w:hAnsi="Consolas"/>
-        </w:rPr>
-        <w:t xml:space="preserve"> mais va plutôt le faire sur un nombre donné de paramètres (</w:t>
-      </w:r>
-      <w:proofErr w:type="spellStart"/>
-      <w:r>
-        <w:rPr>
-          <w:rFonts w:ascii="Consolas" w:hAnsi="Consolas"/>
-        </w:rPr>
-        <w:t>n_iter</w:t>
-      </w:r>
-      <w:proofErr w:type="spellEnd"/>
-      <w:r>
-        <w:rPr>
-          <w:rFonts w:ascii="Consolas" w:hAnsi="Consolas"/>
-        </w:rPr>
-        <w:t>).</w:t>
+      <w:r>
+        <w:rPr>
+          <w:rFonts w:ascii="Consolas" w:hAnsi="Consolas"/>
+        </w:rPr>
+        <w:t xml:space="preserve"> mais va plutôt le faire sur un nombre donné de paramètres (n_iter).</w:t>
       </w:r>
     </w:p>
     <w:p>
@@ -3374,7 +3056,6 @@
         </w:rPr>
         <w:t xml:space="preserve">(ce sera fait plus tard pour le </w:t>
       </w:r>
-      <w:proofErr w:type="spellStart"/>
       <w:r>
         <w:rPr>
           <w:rFonts w:ascii="Consolas" w:hAnsi="Consolas"/>
@@ -3383,7 +3064,6 @@
         </w:rPr>
         <w:t>RandomForestClassifier</w:t>
       </w:r>
-      <w:proofErr w:type="spellEnd"/>
       <w:r>
         <w:rPr>
           <w:rFonts w:ascii="Consolas" w:hAnsi="Consolas"/>
@@ -3396,7 +3076,6 @@
         </w:rPr>
         <w:t xml:space="preserve">on se rend compte que </w:t>
       </w:r>
-      <w:proofErr w:type="spellStart"/>
       <w:r>
         <w:rPr>
           <w:rFonts w:ascii="Consolas" w:hAnsi="Consolas"/>
@@ -3405,14 +3084,12 @@
         </w:rPr>
         <w:t>GridSearchCV</w:t>
       </w:r>
-      <w:proofErr w:type="spellEnd"/>
       <w:r>
         <w:rPr>
           <w:rFonts w:ascii="Consolas" w:hAnsi="Consolas"/>
         </w:rPr>
         <w:t xml:space="preserve"> obtient un meilleur score final mais a besoin de plus de temps d’exécution alors que </w:t>
       </w:r>
-      <w:proofErr w:type="spellStart"/>
       <w:r>
         <w:rPr>
           <w:rFonts w:ascii="Consolas" w:hAnsi="Consolas"/>
@@ -3421,7 +3098,6 @@
         </w:rPr>
         <w:t>RandomizedSearchCV</w:t>
       </w:r>
-      <w:proofErr w:type="spellEnd"/>
       <w:r>
         <w:rPr>
           <w:rFonts w:ascii="Consolas" w:hAnsi="Consolas"/>
@@ -3497,7 +3173,6 @@
         </w:rPr>
         <w:t xml:space="preserve"> pas d’exécuter les méthodes </w:t>
       </w:r>
-      <w:proofErr w:type="spellStart"/>
       <w:r>
         <w:rPr>
           <w:rFonts w:ascii="Consolas" w:hAnsi="Consolas"/>
@@ -3506,14 +3181,12 @@
         </w:rPr>
         <w:t>GridSearch</w:t>
       </w:r>
-      <w:proofErr w:type="spellEnd"/>
       <w:r>
         <w:rPr>
           <w:rFonts w:ascii="Consolas" w:hAnsi="Consolas"/>
         </w:rPr>
         <w:t xml:space="preserve"> ni même </w:t>
       </w:r>
-      <w:proofErr w:type="spellStart"/>
       <w:r>
         <w:rPr>
           <w:rFonts w:ascii="Consolas" w:hAnsi="Consolas"/>
@@ -3522,7 +3195,6 @@
         </w:rPr>
         <w:t>RandomizedSearch</w:t>
       </w:r>
-      <w:proofErr w:type="spellEnd"/>
       <w:r>
         <w:rPr>
           <w:rFonts w:ascii="Consolas" w:hAnsi="Consolas"/>
@@ -3875,7 +3547,6 @@
         </w:rPr>
         <w:t xml:space="preserve">nous avons comparé le </w:t>
       </w:r>
-      <w:proofErr w:type="spellStart"/>
       <w:r>
         <w:rPr>
           <w:rFonts w:ascii="Consolas" w:hAnsi="Consolas"/>
@@ -3884,14 +3555,12 @@
         </w:rPr>
         <w:t>GridSearchCV</w:t>
       </w:r>
-      <w:proofErr w:type="spellEnd"/>
       <w:r>
         <w:rPr>
           <w:rFonts w:ascii="Consolas" w:hAnsi="Consolas"/>
         </w:rPr>
         <w:t xml:space="preserve"> et la méthode de cross-validation spécifique proposée par </w:t>
       </w:r>
-      <w:proofErr w:type="spellStart"/>
       <w:r>
         <w:rPr>
           <w:rFonts w:ascii="Consolas" w:hAnsi="Consolas"/>
@@ -3900,7 +3569,6 @@
         </w:rPr>
         <w:t>scikit-learn</w:t>
       </w:r>
-      <w:proofErr w:type="spellEnd"/>
       <w:r>
         <w:rPr>
           <w:rFonts w:ascii="Consolas" w:hAnsi="Consolas"/>
@@ -3913,7 +3581,6 @@
         </w:rPr>
         <w:t xml:space="preserve"> </w:t>
       </w:r>
-      <w:proofErr w:type="spellStart"/>
       <w:r>
         <w:rPr>
           <w:rFonts w:ascii="Consolas" w:hAnsi="Consolas"/>
@@ -3922,7 +3589,6 @@
         </w:rPr>
         <w:t>LogisticRegressionCV</w:t>
       </w:r>
-      <w:proofErr w:type="spellEnd"/>
       <w:r>
         <w:rPr>
           <w:rFonts w:ascii="Consolas" w:hAnsi="Consolas"/>
@@ -3956,7 +3622,6 @@
         </w:rPr>
         <w:t xml:space="preserve"> </w:t>
       </w:r>
-      <w:proofErr w:type="spellStart"/>
       <w:r>
         <w:rPr>
           <w:rFonts w:ascii="Consolas" w:hAnsi="Consolas"/>
@@ -3965,7 +3630,6 @@
         </w:rPr>
         <w:t>GridSearchCV</w:t>
       </w:r>
-      <w:proofErr w:type="spellEnd"/>
       <w:r>
         <w:rPr>
           <w:rFonts w:ascii="Consolas" w:hAnsi="Consolas"/>
@@ -3996,7 +3660,6 @@
         </w:rPr>
         <w:t xml:space="preserve"> </w:t>
       </w:r>
-      <w:proofErr w:type="spellStart"/>
       <w:r>
         <w:rPr>
           <w:rFonts w:ascii="Consolas" w:hAnsi="Consolas"/>
@@ -4013,7 +3676,6 @@
         </w:rPr>
         <w:t>ogisticRegressionCV</w:t>
       </w:r>
-      <w:proofErr w:type="spellEnd"/>
       <w:r>
         <w:rPr>
           <w:rFonts w:ascii="Consolas" w:hAnsi="Consolas"/>
@@ -4025,10 +3687,66 @@
       <w:pPr>
         <w:pStyle w:val="Paragraphedeliste"/>
         <w:spacing w:before="240"/>
-        <w:rPr>
-          <w:rFonts w:ascii="Consolas" w:hAnsi="Consolas"/>
-        </w:rPr>
-      </w:pPr>
+        <w:ind w:left="0"/>
+        <w:jc w:val="center"/>
+        <w:rPr>
+          <w:rFonts w:ascii="Consolas" w:hAnsi="Consolas"/>
+        </w:rPr>
+      </w:pPr>
+      <w:r>
+        <w:rPr>
+          <w:rFonts w:ascii="Consolas" w:hAnsi="Consolas"/>
+          <w:noProof/>
+        </w:rPr>
+        <w:drawing>
+          <wp:inline distT="0" distB="0" distL="0" distR="0" wp14:anchorId="6DCF8432" wp14:editId="053ECD90">
+            <wp:extent cx="2075818" cy="2650831"/>
+            <wp:effectExtent l="0" t="0" r="635" b="0"/>
+            <wp:docPr id="4" name="Image 4" descr="C:\Users\singl\AppData\Local\Microsoft\Windows\INetCache\Content.MSO\92C7C4C.tmp"/>
+            <wp:cNvGraphicFramePr>
+              <a:graphicFrameLocks xmlns:a="http://schemas.openxmlformats.org/drawingml/2006/main" noChangeAspect="1"/>
+            </wp:cNvGraphicFramePr>
+            <a:graphic xmlns:a="http://schemas.openxmlformats.org/drawingml/2006/main">
+              <a:graphicData uri="http://schemas.openxmlformats.org/drawingml/2006/picture">
+                <pic:pic xmlns:pic="http://schemas.openxmlformats.org/drawingml/2006/picture">
+                  <pic:nvPicPr>
+                    <pic:cNvPr id="0" name="Picture 1" descr="C:\Users\singl\AppData\Local\Microsoft\Windows\INetCache\Content.MSO\92C7C4C.tmp"/>
+                    <pic:cNvPicPr>
+                      <a:picLocks noChangeAspect="1" noChangeArrowheads="1"/>
+                    </pic:cNvPicPr>
+                  </pic:nvPicPr>
+                  <pic:blipFill>
+                    <a:blip r:embed="rId11" cstate="print">
+                      <a:extLst>
+                        <a:ext uri="{28A0092B-C50C-407E-A947-70E740481C1C}">
+                          <a14:useLocalDpi xmlns:a14="http://schemas.microsoft.com/office/drawing/2010/main" val="0"/>
+                        </a:ext>
+                      </a:extLst>
+                    </a:blip>
+                    <a:srcRect/>
+                    <a:stretch>
+                      <a:fillRect/>
+                    </a:stretch>
+                  </pic:blipFill>
+                  <pic:spPr bwMode="auto">
+                    <a:xfrm>
+                      <a:off x="0" y="0"/>
+                      <a:ext cx="2128164" cy="2717677"/>
+                    </a:xfrm>
+                    <a:prstGeom prst="rect">
+                      <a:avLst/>
+                    </a:prstGeom>
+                    <a:noFill/>
+                    <a:ln>
+                      <a:noFill/>
+                    </a:ln>
+                  </pic:spPr>
+                </pic:pic>
+              </a:graphicData>
+            </a:graphic>
+          </wp:inline>
+        </w:drawing>
+      </w:r>
     </w:p>
     <w:p>
       <w:pPr>
@@ -4042,7 +3760,6 @@
           <w:rFonts w:ascii="Consolas" w:hAnsi="Consolas"/>
         </w:rPr>
       </w:pPr>
-      <w:proofErr w:type="spellStart"/>
       <w:r>
         <w:rPr>
           <w:rFonts w:ascii="Consolas" w:hAnsi="Consolas"/>
@@ -4050,7 +3767,6 @@
         </w:rPr>
         <w:t>KneighborsClassifier</w:t>
       </w:r>
-      <w:proofErr w:type="spellEnd"/>
       <w:r>
         <w:rPr>
           <w:rFonts w:ascii="Consolas" w:hAnsi="Consolas"/>
@@ -4069,15 +3785,12 @@
         </w:rPr>
         <w:t>.</w:t>
       </w:r>
-    </w:p>
-    <w:p>
-      <w:pPr>
-        <w:spacing w:before="240"/>
-        <w:ind w:left="708"/>
-        <w:rPr>
-          <w:rFonts w:ascii="Consolas" w:hAnsi="Consolas"/>
-        </w:rPr>
-      </w:pPr>
+      <w:r>
+        <w:rPr>
+          <w:rFonts w:ascii="Consolas" w:hAnsi="Consolas"/>
+        </w:rPr>
+        <w:t xml:space="preserve"> </w:t>
+      </w:r>
       <w:r>
         <w:rPr>
           <w:rFonts w:ascii="Consolas" w:hAnsi="Consolas"/>
@@ -4147,7 +3860,6 @@
         </w:rPr>
         <w:t xml:space="preserve">Après utilisation de la méthode (magique) de la </w:t>
       </w:r>
-      <w:proofErr w:type="spellStart"/>
       <w:r>
         <w:rPr>
           <w:rFonts w:ascii="Consolas" w:hAnsi="Consolas"/>
@@ -4156,7 +3868,6 @@
         </w:rPr>
         <w:t>GridSearchCV</w:t>
       </w:r>
-      <w:proofErr w:type="spellEnd"/>
       <w:r>
         <w:rPr>
           <w:rFonts w:ascii="Consolas" w:hAnsi="Consolas"/>
@@ -4177,6 +3888,71 @@
           <w:rFonts w:ascii="Consolas" w:hAnsi="Consolas"/>
         </w:rPr>
         <w:t>Ce qui en fait le meilleur modèle pour le moment.</w:t>
+      </w:r>
+    </w:p>
+    <w:p>
+      <w:pPr>
+        <w:pStyle w:val="Paragraphedeliste"/>
+        <w:spacing w:before="240"/>
+        <w:ind w:left="0"/>
+        <w:jc w:val="center"/>
+        <w:rPr>
+          <w:rFonts w:ascii="Consolas" w:hAnsi="Consolas"/>
+        </w:rPr>
+      </w:pPr>
+      <w:r>
+        <w:rPr>
+          <w:rFonts w:ascii="Consolas" w:hAnsi="Consolas"/>
+          <w:noProof/>
+        </w:rPr>
+        <w:drawing>
+          <wp:inline distT="0" distB="0" distL="0" distR="0" wp14:anchorId="1D0A3C7A" wp14:editId="38388EB3">
+            <wp:extent cx="2058483" cy="2589895"/>
+            <wp:effectExtent l="0" t="0" r="0" b="1270"/>
+            <wp:docPr id="5" name="Image 5" descr="C:\Users\singl\AppData\Local\Microsoft\Windows\INetCache\Content.MSO\FC2C43A.tmp"/>
+            <wp:cNvGraphicFramePr>
+              <a:graphicFrameLocks xmlns:a="http://schemas.openxmlformats.org/drawingml/2006/main" noChangeAspect="1"/>
+            </wp:cNvGraphicFramePr>
+            <a:graphic xmlns:a="http://schemas.openxmlformats.org/drawingml/2006/main">
+              <a:graphicData uri="http://schemas.openxmlformats.org/drawingml/2006/picture">
+                <pic:pic xmlns:pic="http://schemas.openxmlformats.org/drawingml/2006/picture">
+                  <pic:nvPicPr>
+                    <pic:cNvPr id="0" name="Picture 3" descr="C:\Users\singl\AppData\Local\Microsoft\Windows\INetCache\Content.MSO\FC2C43A.tmp"/>
+                    <pic:cNvPicPr>
+                      <a:picLocks noChangeAspect="1" noChangeArrowheads="1"/>
+                    </pic:cNvPicPr>
+                  </pic:nvPicPr>
+                  <pic:blipFill>
+                    <a:blip r:embed="rId12" cstate="print">
+                      <a:extLst>
+                        <a:ext uri="{28A0092B-C50C-407E-A947-70E740481C1C}">
+                          <a14:useLocalDpi xmlns:a14="http://schemas.microsoft.com/office/drawing/2010/main" val="0"/>
+                        </a:ext>
+                      </a:extLst>
+                    </a:blip>
+                    <a:srcRect/>
+                    <a:stretch>
+                      <a:fillRect/>
+                    </a:stretch>
+                  </pic:blipFill>
+                  <pic:spPr bwMode="auto">
+                    <a:xfrm>
+                      <a:off x="0" y="0"/>
+                      <a:ext cx="2089867" cy="2629381"/>
+                    </a:xfrm>
+                    <a:prstGeom prst="rect">
+                      <a:avLst/>
+                    </a:prstGeom>
+                    <a:noFill/>
+                    <a:ln>
+                      <a:noFill/>
+                    </a:ln>
+                  </pic:spPr>
+                </pic:pic>
+              </a:graphicData>
+            </a:graphic>
+          </wp:inline>
+        </w:drawing>
       </w:r>
     </w:p>
     <w:p>
@@ -4206,7 +3982,6 @@
         </w:rPr>
         <w:t xml:space="preserve">Ensuite nous nous sommes attaqués au </w:t>
       </w:r>
-      <w:proofErr w:type="spellStart"/>
       <w:r>
         <w:rPr>
           <w:rFonts w:ascii="Consolas" w:hAnsi="Consolas"/>
@@ -4214,7 +3989,6 @@
         </w:rPr>
         <w:t>LinearSupportVectorMachineClassifier</w:t>
       </w:r>
-      <w:proofErr w:type="spellEnd"/>
       <w:r>
         <w:rPr>
           <w:rFonts w:ascii="Consolas" w:hAnsi="Consolas"/>
@@ -4244,21 +4018,7 @@
         <w:rPr>
           <w:rFonts w:ascii="Consolas" w:hAnsi="Consolas"/>
         </w:rPr>
-        <w:t xml:space="preserve">semblable à celui du SVM (Support </w:t>
-      </w:r>
-      <w:proofErr w:type="spellStart"/>
-      <w:r>
-        <w:rPr>
-          <w:rFonts w:ascii="Consolas" w:hAnsi="Consolas"/>
-        </w:rPr>
-        <w:t>Vector</w:t>
-      </w:r>
-      <w:proofErr w:type="spellEnd"/>
-      <w:r>
-        <w:rPr>
-          <w:rFonts w:ascii="Consolas" w:hAnsi="Consolas"/>
-        </w:rPr>
-        <w:t xml:space="preserve"> Machine) qui consiste</w:t>
+        <w:t>semblable à celui du SVM (Support Vector Machine) qui consiste</w:t>
       </w:r>
       <w:r>
         <w:rPr>
@@ -4416,7 +4176,6 @@
         </w:rPr>
         <w:t xml:space="preserve"> de </w:t>
       </w:r>
-      <w:proofErr w:type="spellStart"/>
       <w:r>
         <w:rPr>
           <w:rFonts w:ascii="Consolas" w:hAnsi="Consolas"/>
@@ -4425,7 +4184,6 @@
         </w:rPr>
         <w:t>features</w:t>
       </w:r>
-      <w:proofErr w:type="spellEnd"/>
       <w:r>
         <w:rPr>
           <w:rFonts w:ascii="Consolas" w:hAnsi="Consolas"/>
@@ -4510,7 +4268,6 @@
         </w:rPr>
         <w:t xml:space="preserve">Après avoir appliqué les hyperparamètres obtenus par l’estimateur de la </w:t>
       </w:r>
-      <w:proofErr w:type="spellStart"/>
       <w:r>
         <w:rPr>
           <w:rFonts w:ascii="Consolas" w:hAnsi="Consolas"/>
@@ -4519,12 +4276,75 @@
         </w:rPr>
         <w:t>GridSearchCV</w:t>
       </w:r>
-      <w:proofErr w:type="spellEnd"/>
       <w:r>
         <w:rPr>
           <w:rFonts w:ascii="Consolas" w:hAnsi="Consolas"/>
         </w:rPr>
         <w:t>, nous avons conçu une méthode permettant de calculer la précision moyenne et la précision maximale du modèle avec les hyperparamètres optimisés. Nous obtenons une précision maximale de 0.85 environ et une précision moyenne de 0.84.</w:t>
+      </w:r>
+    </w:p>
+    <w:p>
+      <w:pPr>
+        <w:pStyle w:val="Paragraphedeliste"/>
+        <w:ind w:left="0"/>
+        <w:jc w:val="center"/>
+        <w:rPr>
+          <w:rFonts w:ascii="Consolas" w:hAnsi="Consolas"/>
+        </w:rPr>
+      </w:pPr>
+      <w:r>
+        <w:rPr>
+          <w:rFonts w:ascii="Consolas" w:hAnsi="Consolas"/>
+          <w:noProof/>
+        </w:rPr>
+        <w:drawing>
+          <wp:inline distT="0" distB="0" distL="0" distR="0" wp14:anchorId="291904C2" wp14:editId="5A2E6433">
+            <wp:extent cx="2396508" cy="3069074"/>
+            <wp:effectExtent l="0" t="0" r="3810" b="0"/>
+            <wp:docPr id="6" name="Image 6" descr="C:\Users\singl\AppData\Local\Microsoft\Windows\INetCache\Content.MSO\88E1C858.tmp"/>
+            <wp:cNvGraphicFramePr>
+              <a:graphicFrameLocks xmlns:a="http://schemas.openxmlformats.org/drawingml/2006/main" noChangeAspect="1"/>
+            </wp:cNvGraphicFramePr>
+            <a:graphic xmlns:a="http://schemas.openxmlformats.org/drawingml/2006/main">
+              <a:graphicData uri="http://schemas.openxmlformats.org/drawingml/2006/picture">
+                <pic:pic xmlns:pic="http://schemas.openxmlformats.org/drawingml/2006/picture">
+                  <pic:nvPicPr>
+                    <pic:cNvPr id="0" name="Picture 5" descr="C:\Users\singl\AppData\Local\Microsoft\Windows\INetCache\Content.MSO\88E1C858.tmp"/>
+                    <pic:cNvPicPr>
+                      <a:picLocks noChangeAspect="1" noChangeArrowheads="1"/>
+                    </pic:cNvPicPr>
+                  </pic:nvPicPr>
+                  <pic:blipFill>
+                    <a:blip r:embed="rId13" cstate="print">
+                      <a:extLst>
+                        <a:ext uri="{28A0092B-C50C-407E-A947-70E740481C1C}">
+                          <a14:useLocalDpi xmlns:a14="http://schemas.microsoft.com/office/drawing/2010/main" val="0"/>
+                        </a:ext>
+                      </a:extLst>
+                    </a:blip>
+                    <a:srcRect/>
+                    <a:stretch>
+                      <a:fillRect/>
+                    </a:stretch>
+                  </pic:blipFill>
+                  <pic:spPr bwMode="auto">
+                    <a:xfrm>
+                      <a:off x="0" y="0"/>
+                      <a:ext cx="2421351" cy="3100889"/>
+                    </a:xfrm>
+                    <a:prstGeom prst="rect">
+                      <a:avLst/>
+                    </a:prstGeom>
+                    <a:noFill/>
+                    <a:ln>
+                      <a:noFill/>
+                    </a:ln>
+                  </pic:spPr>
+                </pic:pic>
+              </a:graphicData>
+            </a:graphic>
+          </wp:inline>
+        </w:drawing>
       </w:r>
     </w:p>
     <w:p>
@@ -4555,69 +4375,67 @@
         <w:rPr>
           <w:rFonts w:ascii="Consolas" w:hAnsi="Consolas"/>
         </w:rPr>
+        <w:t xml:space="preserve">Avant de finir nous avons testé le </w:t>
+      </w:r>
+      <w:r>
+        <w:rPr>
+          <w:rFonts w:ascii="Consolas" w:hAnsi="Consolas"/>
+          <w:b/>
+        </w:rPr>
+        <w:t>DecisionTreeClassifier</w:t>
+      </w:r>
+      <w:r>
+        <w:rPr>
+          <w:rFonts w:ascii="Consolas" w:hAnsi="Consolas"/>
+        </w:rPr>
+        <w:t xml:space="preserve">. Cette classification a pour but de créer un modèle qui prédit la valeur d’une variable en apprenant des règles de décision </w:t>
+      </w:r>
+      <w:r>
+        <w:rPr>
+          <w:rFonts w:ascii="Consolas" w:hAnsi="Consolas"/>
+        </w:rPr>
+        <w:t>(</w:t>
+      </w:r>
+      <w:r>
+        <w:rPr>
+          <w:rFonts w:ascii="Consolas" w:hAnsi="Consolas"/>
+        </w:rPr>
+        <w:t>déduites des caractéristiques données</w:t>
+      </w:r>
+      <w:r>
+        <w:rPr>
+          <w:rFonts w:ascii="Consolas" w:hAnsi="Consolas"/>
+        </w:rPr>
+        <w:t>)</w:t>
+      </w:r>
+      <w:r>
+        <w:rPr>
+          <w:rFonts w:ascii="Consolas" w:hAnsi="Consolas"/>
+        </w:rPr>
+        <w:t xml:space="preserve">. </w:t>
+      </w:r>
+    </w:p>
+    <w:p>
+      <w:pPr>
+        <w:pStyle w:val="Paragraphedeliste"/>
+        <w:rPr>
+          <w:rFonts w:ascii="Consolas" w:hAnsi="Consolas"/>
+        </w:rPr>
+      </w:pPr>
+    </w:p>
+    <w:p>
+      <w:pPr>
+        <w:pStyle w:val="Paragraphedeliste"/>
+        <w:spacing w:before="240"/>
+        <w:rPr>
+          <w:rFonts w:ascii="Consolas" w:hAnsi="Consolas"/>
+        </w:rPr>
+      </w:pPr>
+      <w:r>
+        <w:rPr>
+          <w:rFonts w:ascii="Consolas" w:hAnsi="Consolas"/>
+        </w:rPr>
         <w:lastRenderedPageBreak/>
-        <w:t xml:space="preserve">Avant de finir nous avons testé le </w:t>
-      </w:r>
-      <w:proofErr w:type="spellStart"/>
-      <w:r>
-        <w:rPr>
-          <w:rFonts w:ascii="Consolas" w:hAnsi="Consolas"/>
-          <w:b/>
-        </w:rPr>
-        <w:t>DecisionTreeClassifier</w:t>
-      </w:r>
-      <w:proofErr w:type="spellEnd"/>
-      <w:r>
-        <w:rPr>
-          <w:rFonts w:ascii="Consolas" w:hAnsi="Consolas"/>
-        </w:rPr>
-        <w:t xml:space="preserve">. Cette classification a pour but de créer un modèle qui prédit la valeur d’une variable en apprenant des règles de décision </w:t>
-      </w:r>
-      <w:r>
-        <w:rPr>
-          <w:rFonts w:ascii="Consolas" w:hAnsi="Consolas"/>
-        </w:rPr>
-        <w:t>(</w:t>
-      </w:r>
-      <w:r>
-        <w:rPr>
-          <w:rFonts w:ascii="Consolas" w:hAnsi="Consolas"/>
-        </w:rPr>
-        <w:t>déduites des caractéristiques données</w:t>
-      </w:r>
-      <w:r>
-        <w:rPr>
-          <w:rFonts w:ascii="Consolas" w:hAnsi="Consolas"/>
-        </w:rPr>
-        <w:t>)</w:t>
-      </w:r>
-      <w:r>
-        <w:rPr>
-          <w:rFonts w:ascii="Consolas" w:hAnsi="Consolas"/>
-        </w:rPr>
-        <w:t xml:space="preserve">. </w:t>
-      </w:r>
-    </w:p>
-    <w:p>
-      <w:pPr>
-        <w:pStyle w:val="Paragraphedeliste"/>
-        <w:rPr>
-          <w:rFonts w:ascii="Consolas" w:hAnsi="Consolas"/>
-        </w:rPr>
-      </w:pPr>
-    </w:p>
-    <w:p>
-      <w:pPr>
-        <w:pStyle w:val="Paragraphedeliste"/>
-        <w:spacing w:before="240"/>
-        <w:rPr>
-          <w:rFonts w:ascii="Consolas" w:hAnsi="Consolas"/>
-        </w:rPr>
-      </w:pPr>
-      <w:r>
-        <w:rPr>
-          <w:rFonts w:ascii="Consolas" w:hAnsi="Consolas"/>
-        </w:rPr>
         <w:t xml:space="preserve">L’arbre obtenu est constitué </w:t>
       </w:r>
       <w:r>
@@ -4753,7 +4571,6 @@
         </w:rPr>
         <w:t>Cependant, un des désavantages de ce type de modèle est que l’</w:t>
       </w:r>
-      <w:proofErr w:type="spellStart"/>
       <w:r>
         <w:rPr>
           <w:rFonts w:ascii="Consolas" w:hAnsi="Consolas"/>
@@ -4762,7 +4579,6 @@
         </w:rPr>
         <w:t>overfitting</w:t>
       </w:r>
-      <w:proofErr w:type="spellEnd"/>
       <w:r>
         <w:rPr>
           <w:rFonts w:ascii="Consolas" w:hAnsi="Consolas"/>
@@ -4799,7 +4615,6 @@
         </w:rPr>
         <w:t xml:space="preserve">C’est pourquoi pour finir nous avons choisi une « version améliorée » de </w:t>
       </w:r>
-      <w:proofErr w:type="spellStart"/>
       <w:r>
         <w:rPr>
           <w:rFonts w:ascii="Consolas" w:hAnsi="Consolas"/>
@@ -4808,7 +4623,6 @@
         </w:rPr>
         <w:t>DecisionTree</w:t>
       </w:r>
-      <w:proofErr w:type="spellEnd"/>
       <w:r>
         <w:rPr>
           <w:rFonts w:ascii="Consolas" w:hAnsi="Consolas"/>
@@ -4856,10 +4670,66 @@
       <w:pPr>
         <w:pStyle w:val="Paragraphedeliste"/>
         <w:spacing w:before="240"/>
-        <w:rPr>
-          <w:rFonts w:ascii="Consolas" w:hAnsi="Consolas"/>
-        </w:rPr>
-      </w:pPr>
+        <w:ind w:left="0"/>
+        <w:jc w:val="center"/>
+        <w:rPr>
+          <w:rFonts w:ascii="Consolas" w:hAnsi="Consolas"/>
+        </w:rPr>
+      </w:pPr>
+      <w:r>
+        <w:rPr>
+          <w:rFonts w:ascii="Consolas" w:hAnsi="Consolas"/>
+          <w:noProof/>
+        </w:rPr>
+        <w:drawing>
+          <wp:inline distT="0" distB="0" distL="0" distR="0" wp14:anchorId="567F1DE5" wp14:editId="1AE4B4AC">
+            <wp:extent cx="2509183" cy="3139520"/>
+            <wp:effectExtent l="0" t="0" r="5715" b="3810"/>
+            <wp:docPr id="7" name="Image 7" descr="C:\Users\singl\AppData\Local\Microsoft\Windows\INetCache\Content.MSO\3C664826.tmp"/>
+            <wp:cNvGraphicFramePr>
+              <a:graphicFrameLocks xmlns:a="http://schemas.openxmlformats.org/drawingml/2006/main" noChangeAspect="1"/>
+            </wp:cNvGraphicFramePr>
+            <a:graphic xmlns:a="http://schemas.openxmlformats.org/drawingml/2006/main">
+              <a:graphicData uri="http://schemas.openxmlformats.org/drawingml/2006/picture">
+                <pic:pic xmlns:pic="http://schemas.openxmlformats.org/drawingml/2006/picture">
+                  <pic:nvPicPr>
+                    <pic:cNvPr id="0" name="Picture 7" descr="C:\Users\singl\AppData\Local\Microsoft\Windows\INetCache\Content.MSO\3C664826.tmp"/>
+                    <pic:cNvPicPr>
+                      <a:picLocks noChangeAspect="1" noChangeArrowheads="1"/>
+                    </pic:cNvPicPr>
+                  </pic:nvPicPr>
+                  <pic:blipFill>
+                    <a:blip r:embed="rId14" cstate="print">
+                      <a:extLst>
+                        <a:ext uri="{28A0092B-C50C-407E-A947-70E740481C1C}">
+                          <a14:useLocalDpi xmlns:a14="http://schemas.microsoft.com/office/drawing/2010/main" val="0"/>
+                        </a:ext>
+                      </a:extLst>
+                    </a:blip>
+                    <a:srcRect/>
+                    <a:stretch>
+                      <a:fillRect/>
+                    </a:stretch>
+                  </pic:blipFill>
+                  <pic:spPr bwMode="auto">
+                    <a:xfrm>
+                      <a:off x="0" y="0"/>
+                      <a:ext cx="2543683" cy="3182687"/>
+                    </a:xfrm>
+                    <a:prstGeom prst="rect">
+                      <a:avLst/>
+                    </a:prstGeom>
+                    <a:noFill/>
+                    <a:ln>
+                      <a:noFill/>
+                    </a:ln>
+                  </pic:spPr>
+                </pic:pic>
+              </a:graphicData>
+            </a:graphic>
+          </wp:inline>
+        </w:drawing>
+      </w:r>
     </w:p>
     <w:p>
       <w:pPr>
@@ -4883,7 +4753,6 @@
         </w:rPr>
         <w:t xml:space="preserve">Le </w:t>
       </w:r>
-      <w:proofErr w:type="spellStart"/>
       <w:r>
         <w:rPr>
           <w:rFonts w:ascii="Consolas" w:hAnsi="Consolas"/>
@@ -4891,7 +4760,6 @@
         </w:rPr>
         <w:t>RandomForestClassifier</w:t>
       </w:r>
-      <w:proofErr w:type="spellEnd"/>
       <w:r>
         <w:rPr>
           <w:rFonts w:ascii="Consolas" w:hAnsi="Consolas"/>
@@ -4964,7 +4832,6 @@
         </w:rPr>
         <w:t xml:space="preserve">L’un des avantages de </w:t>
       </w:r>
-      <w:proofErr w:type="spellStart"/>
       <w:r>
         <w:rPr>
           <w:rFonts w:ascii="Consolas" w:hAnsi="Consolas"/>
@@ -4973,14 +4840,12 @@
         </w:rPr>
         <w:t>RandomForest</w:t>
       </w:r>
-      <w:proofErr w:type="spellEnd"/>
       <w:r>
         <w:rPr>
           <w:rFonts w:ascii="Consolas" w:hAnsi="Consolas"/>
         </w:rPr>
         <w:t xml:space="preserve"> c’est qu’il est capable d’estimer quelles </w:t>
       </w:r>
-      <w:proofErr w:type="spellStart"/>
       <w:r>
         <w:rPr>
           <w:rFonts w:ascii="Consolas" w:hAnsi="Consolas"/>
@@ -4989,7 +4854,6 @@
         </w:rPr>
         <w:t>features</w:t>
       </w:r>
-      <w:proofErr w:type="spellEnd"/>
       <w:r>
         <w:rPr>
           <w:rFonts w:ascii="Consolas" w:hAnsi="Consolas"/>
@@ -5030,19 +4894,8 @@
           <w:iCs/>
           <w:u w:val="single"/>
         </w:rPr>
-        <w:t>over-</w:t>
-      </w:r>
-      <w:proofErr w:type="spellStart"/>
-      <w:r>
-        <w:rPr>
-          <w:rFonts w:ascii="Consolas" w:hAnsi="Consolas"/>
-          <w:i/>
-          <w:iCs/>
-          <w:u w:val="single"/>
-        </w:rPr>
-        <w:t>fitting</w:t>
-      </w:r>
-      <w:proofErr w:type="spellEnd"/>
+        <w:t>over-fitting</w:t>
+      </w:r>
       <w:r>
         <w:rPr>
           <w:rFonts w:ascii="Consolas" w:hAnsi="Consolas"/>
@@ -5097,6 +4950,7 @@
         <w:rPr>
           <w:rFonts w:ascii="Consolas" w:hAnsi="Consolas"/>
         </w:rPr>
+        <w:lastRenderedPageBreak/>
         <w:t>O</w:t>
       </w:r>
       <w:r>
@@ -5141,7 +4995,6 @@
         </w:rPr>
         <w:t xml:space="preserve">Les hyperparamètres fournis par </w:t>
       </w:r>
-      <w:proofErr w:type="spellStart"/>
       <w:r>
         <w:rPr>
           <w:rFonts w:ascii="Consolas" w:hAnsi="Consolas"/>
@@ -5150,7 +5003,6 @@
         </w:rPr>
         <w:t>RandomizedSearchCV</w:t>
       </w:r>
-      <w:proofErr w:type="spellEnd"/>
       <w:r>
         <w:rPr>
           <w:rFonts w:ascii="Consolas" w:hAnsi="Consolas"/>
@@ -5184,7 +5036,6 @@
         </w:rPr>
         <w:t xml:space="preserve">Cependant après avoir testé ceux fournis par </w:t>
       </w:r>
-      <w:proofErr w:type="spellStart"/>
       <w:r>
         <w:rPr>
           <w:rFonts w:ascii="Consolas" w:hAnsi="Consolas"/>
@@ -5193,7 +5044,6 @@
         </w:rPr>
         <w:t>GridSearchCV</w:t>
       </w:r>
-      <w:proofErr w:type="spellEnd"/>
       <w:r>
         <w:rPr>
           <w:rFonts w:ascii="Consolas" w:hAnsi="Consolas"/>
@@ -5205,28 +5055,106 @@
       <w:pPr>
         <w:pStyle w:val="Paragraphedeliste"/>
         <w:spacing w:before="240"/>
-        <w:rPr>
-          <w:rFonts w:ascii="Consolas" w:hAnsi="Consolas"/>
-        </w:rPr>
-      </w:pPr>
-    </w:p>
-    <w:p>
-      <w:pPr>
-        <w:pStyle w:val="Paragraphedeliste"/>
-        <w:spacing w:before="240"/>
         <w:ind w:left="0"/>
-        <w:rPr>
-          <w:rFonts w:ascii="Consolas" w:hAnsi="Consolas"/>
-          <w:iCs/>
-        </w:rPr>
-      </w:pPr>
-      <w:r>
-        <w:rPr>
-          <w:rFonts w:ascii="Consolas" w:hAnsi="Consolas"/>
-        </w:rPr>
-        <w:t xml:space="preserve">Pour chacun des modèles précédent, excepté pour le </w:t>
-      </w:r>
-      <w:proofErr w:type="spellStart"/>
+        <w:jc w:val="center"/>
+        <w:rPr>
+          <w:rFonts w:ascii="Consolas" w:hAnsi="Consolas"/>
+        </w:rPr>
+      </w:pPr>
+      <w:r>
+        <w:rPr>
+          <w:rFonts w:ascii="Consolas" w:hAnsi="Consolas"/>
+          <w:noProof/>
+        </w:rPr>
+        <w:drawing>
+          <wp:inline distT="0" distB="0" distL="0" distR="0" wp14:anchorId="618E033E" wp14:editId="5072F6D9">
+            <wp:extent cx="2465846" cy="3085298"/>
+            <wp:effectExtent l="0" t="0" r="0" b="1270"/>
+            <wp:docPr id="8" name="Image 8" descr="C:\Users\singl\AppData\Local\Microsoft\Windows\INetCache\Content.MSO\D3DCAF24.tmp"/>
+            <wp:cNvGraphicFramePr>
+              <a:graphicFrameLocks xmlns:a="http://schemas.openxmlformats.org/drawingml/2006/main" noChangeAspect="1"/>
+            </wp:cNvGraphicFramePr>
+            <a:graphic xmlns:a="http://schemas.openxmlformats.org/drawingml/2006/main">
+              <a:graphicData uri="http://schemas.openxmlformats.org/drawingml/2006/picture">
+                <pic:pic xmlns:pic="http://schemas.openxmlformats.org/drawingml/2006/picture">
+                  <pic:nvPicPr>
+                    <pic:cNvPr id="0" name="Picture 9" descr="C:\Users\singl\AppData\Local\Microsoft\Windows\INetCache\Content.MSO\D3DCAF24.tmp"/>
+                    <pic:cNvPicPr>
+                      <a:picLocks noChangeAspect="1" noChangeArrowheads="1"/>
+                    </pic:cNvPicPr>
+                  </pic:nvPicPr>
+                  <pic:blipFill>
+                    <a:blip r:embed="rId15" cstate="print">
+                      <a:extLst>
+                        <a:ext uri="{28A0092B-C50C-407E-A947-70E740481C1C}">
+                          <a14:useLocalDpi xmlns:a14="http://schemas.microsoft.com/office/drawing/2010/main" val="0"/>
+                        </a:ext>
+                      </a:extLst>
+                    </a:blip>
+                    <a:srcRect/>
+                    <a:stretch>
+                      <a:fillRect/>
+                    </a:stretch>
+                  </pic:blipFill>
+                  <pic:spPr bwMode="auto">
+                    <a:xfrm>
+                      <a:off x="0" y="0"/>
+                      <a:ext cx="2478547" cy="3101189"/>
+                    </a:xfrm>
+                    <a:prstGeom prst="rect">
+                      <a:avLst/>
+                    </a:prstGeom>
+                    <a:noFill/>
+                    <a:ln>
+                      <a:noFill/>
+                    </a:ln>
+                  </pic:spPr>
+                </pic:pic>
+              </a:graphicData>
+            </a:graphic>
+          </wp:inline>
+        </w:drawing>
+      </w:r>
+    </w:p>
+    <w:p>
+      <w:pPr>
+        <w:pStyle w:val="Paragraphedeliste"/>
+        <w:spacing w:before="240"/>
+        <w:ind w:left="0"/>
+        <w:jc w:val="center"/>
+        <w:rPr>
+          <w:rFonts w:ascii="Consolas" w:hAnsi="Consolas"/>
+        </w:rPr>
+      </w:pPr>
+    </w:p>
+    <w:p>
+      <w:pPr>
+        <w:pStyle w:val="Paragraphedeliste"/>
+        <w:spacing w:before="240"/>
+        <w:ind w:left="0"/>
+        <w:rPr>
+          <w:rFonts w:ascii="Consolas" w:hAnsi="Consolas"/>
+          <w:iCs/>
+        </w:rPr>
+      </w:pPr>
+      <w:r>
+        <w:rPr>
+          <w:rFonts w:ascii="Consolas" w:hAnsi="Consolas"/>
+        </w:rPr>
+        <w:t>Pour chacun des modèles précédent</w:t>
+      </w:r>
+      <w:r>
+        <w:rPr>
+          <w:rFonts w:ascii="Consolas" w:hAnsi="Consolas"/>
+        </w:rPr>
+        <w:t>s</w:t>
+      </w:r>
+      <w:r>
+        <w:rPr>
+          <w:rFonts w:ascii="Consolas" w:hAnsi="Consolas"/>
+        </w:rPr>
+        <w:t xml:space="preserve">, excepté pour le </w:t>
+      </w:r>
       <w:r>
         <w:rPr>
           <w:rFonts w:ascii="Consolas" w:hAnsi="Consolas"/>
@@ -5235,37 +5163,19 @@
         </w:rPr>
         <w:t>MLPClassifier</w:t>
       </w:r>
-      <w:proofErr w:type="spellEnd"/>
-      <w:r>
-        <w:rPr>
-          <w:rFonts w:ascii="Consolas" w:hAnsi="Consolas"/>
-          <w:iCs/>
-        </w:rPr>
-        <w:t xml:space="preserve">, nous avons implémenté une fonction qui calcule la moyenne des performances avec les hyperparamètres. Ces fonctions nous permettent d’obtenir une valeur </w:t>
-      </w:r>
-      <w:r>
-        <w:rPr>
-          <w:rFonts w:ascii="Consolas" w:hAnsi="Consolas"/>
-          <w:iCs/>
-        </w:rPr>
-        <w:lastRenderedPageBreak/>
-        <w:t>plus représentative des performances que ce que nous permet l’</w:t>
-      </w:r>
-      <w:proofErr w:type="spellStart"/>
-      <w:r>
-        <w:rPr>
-          <w:rFonts w:ascii="Consolas" w:hAnsi="Consolas"/>
-          <w:i/>
-        </w:rPr>
-        <w:t>accuracy</w:t>
-      </w:r>
-      <w:proofErr w:type="spellEnd"/>
-      <w:r>
-        <w:rPr>
-          <w:rFonts w:ascii="Consolas" w:hAnsi="Consolas"/>
-          <w:i/>
-        </w:rPr>
-        <w:t xml:space="preserve"> score</w:t>
+      <w:r>
+        <w:rPr>
+          <w:rFonts w:ascii="Consolas" w:hAnsi="Consolas"/>
+          <w:iCs/>
+        </w:rPr>
+        <w:t>, nous avons implémenté une fonction qui calcule la moyenne des performances avec les hyperparamètres. Ces fonctions nous permettent d’obtenir une valeur plus représentative des performances que ce que nous permet l’</w:t>
+      </w:r>
+      <w:r>
+        <w:rPr>
+          <w:rFonts w:ascii="Consolas" w:hAnsi="Consolas"/>
+          <w:i/>
+        </w:rPr>
+        <w:t>accuracy score</w:t>
       </w:r>
       <w:r>
         <w:rPr>
@@ -5290,9 +5200,22 @@
           <w:rFonts w:ascii="Consolas" w:hAnsi="Consolas"/>
           <w:iCs/>
         </w:rPr>
-        <w:t xml:space="preserve">Cette fonction n’a pas été implémenter pour le </w:t>
-      </w:r>
-      <w:proofErr w:type="spellStart"/>
+        <w:t>Cette fonction n’a pas été implément</w:t>
+      </w:r>
+      <w:r>
+        <w:rPr>
+          <w:rFonts w:ascii="Consolas" w:hAnsi="Consolas"/>
+          <w:iCs/>
+        </w:rPr>
+        <w:t>é</w:t>
+      </w:r>
+      <w:r>
+        <w:rPr>
+          <w:rFonts w:ascii="Consolas" w:hAnsi="Consolas"/>
+          <w:iCs/>
+        </w:rPr>
+        <w:t xml:space="preserve"> pour le </w:t>
+      </w:r>
       <w:r>
         <w:rPr>
           <w:rFonts w:ascii="Consolas" w:hAnsi="Consolas"/>
@@ -5300,7 +5223,6 @@
         </w:rPr>
         <w:t>MLPClassifier</w:t>
       </w:r>
-      <w:proofErr w:type="spellEnd"/>
       <w:r>
         <w:rPr>
           <w:rFonts w:ascii="Consolas" w:hAnsi="Consolas"/>
@@ -5406,7 +5328,6 @@
         </w:rPr>
         <w:t>Dans un premier temps, il semble nécessaire de signaler que les réseaux de neurones arrivent très rarement à une précision de 100% et que, quand cela arrive, c’est souvent du au phénomène d’</w:t>
       </w:r>
-      <w:proofErr w:type="spellStart"/>
       <w:r>
         <w:rPr>
           <w:rFonts w:ascii="Consolas" w:hAnsi="Consolas"/>
@@ -5414,7 +5335,6 @@
         </w:rPr>
         <w:t>overfitting</w:t>
       </w:r>
-      <w:proofErr w:type="spellEnd"/>
       <w:r>
         <w:rPr>
           <w:rFonts w:ascii="Consolas" w:hAnsi="Consolas"/>
@@ -5485,7 +5405,15 @@
           <w:rFonts w:ascii="Consolas" w:hAnsi="Consolas"/>
           <w:iCs/>
         </w:rPr>
-        <w:t xml:space="preserve">Or, comme précisé plus haut, les réseaux de neurones ne permettent pas un résultat fiable à 100% car, malgré l’entrainement, certaines phrases « trollesques » ne ressemblent à aucune autres. Ainsi, quelque soit le nombre de « règles » que la machine peut avoir identifiée pour décrire un </w:t>
+        <w:t xml:space="preserve">Or, comme précisé plus haut, les réseaux de neurones ne permettent pas un résultat fiable à 100% car, malgré l’entrainement, certaines phrases </w:t>
+      </w:r>
+      <w:r>
+        <w:rPr>
+          <w:rFonts w:ascii="Consolas" w:hAnsi="Consolas"/>
+          <w:iCs/>
+        </w:rPr>
+        <w:lastRenderedPageBreak/>
+        <w:t xml:space="preserve">« trollesques » ne ressemblent à aucune autres. Ainsi, quelque soit le nombre de « règles » que la machine peut avoir identifiée pour décrire un </w:t>
       </w:r>
       <w:r>
         <w:rPr>
@@ -5513,7 +5441,35 @@
           <w:rFonts w:ascii="Consolas" w:hAnsi="Consolas"/>
           <w:iCs/>
         </w:rPr>
-        <w:t xml:space="preserve"> inédit et donc, non-identifiable par le réseau de neurones.</w:t>
+        <w:t xml:space="preserve"> inédi</w:t>
+      </w:r>
+      <w:r>
+        <w:rPr>
+          <w:rFonts w:ascii="Consolas" w:hAnsi="Consolas"/>
+          <w:iCs/>
+        </w:rPr>
+        <w:t>ts</w:t>
+      </w:r>
+      <w:r>
+        <w:rPr>
+          <w:rFonts w:ascii="Consolas" w:hAnsi="Consolas"/>
+          <w:iCs/>
+        </w:rPr>
+        <w:t xml:space="preserve"> et donc, non-identifiable</w:t>
+      </w:r>
+      <w:r>
+        <w:rPr>
+          <w:rFonts w:ascii="Consolas" w:hAnsi="Consolas"/>
+          <w:iCs/>
+        </w:rPr>
+        <w:t>s</w:t>
+      </w:r>
+      <w:r>
+        <w:rPr>
+          <w:rFonts w:ascii="Consolas" w:hAnsi="Consolas"/>
+          <w:iCs/>
+        </w:rPr>
+        <w:t xml:space="preserve"> par le réseau de neurones.</w:t>
       </w:r>
     </w:p>
     <w:p>
@@ -5573,7 +5529,19 @@
           <w:rFonts w:ascii="Consolas" w:hAnsi="Consolas"/>
         </w:rPr>
         <w:tab/>
-        <w:t>Il aurait également pu être intéressant, avec plus de temps, de tester nos résultats sur de plus grands ensembles de données afin de voir si nos Classifier avait réellement était bien entrainés.</w:t>
+        <w:t>Il aurait également pu être intéressant, avec plus de temps, de tester nos résultats sur de plus grands ensembles de données afin de voir si nos Classifier avait réellement é</w:t>
+      </w:r>
+      <w:r>
+        <w:rPr>
+          <w:rFonts w:ascii="Consolas" w:hAnsi="Consolas"/>
+        </w:rPr>
+        <w:t>té</w:t>
+      </w:r>
+      <w:r>
+        <w:rPr>
+          <w:rFonts w:ascii="Consolas" w:hAnsi="Consolas"/>
+        </w:rPr>
+        <w:t xml:space="preserve"> bien entrainés.</w:t>
       </w:r>
       <w:r>
         <w:rPr>
@@ -5601,7 +5569,13 @@
         <w:rPr>
           <w:rFonts w:ascii="Consolas" w:hAnsi="Consolas"/>
         </w:rPr>
-        <w:t>De plus, il aurait été enrichissant de mettre en place un plus grand nombre de méthode de visualisation des données</w:t>
+        <w:t>Enfin</w:t>
+      </w:r>
+      <w:r>
+        <w:rPr>
+          <w:rFonts w:ascii="Consolas" w:hAnsi="Consolas"/>
+        </w:rPr>
+        <w:t>, il aurait été enrichissant de mettre en place un plus grand nombre de méthode de visualisation des données</w:t>
       </w:r>
       <w:r>
         <w:rPr>
@@ -5641,8 +5615,6 @@
         <w:tab/>
         <w:t>Pour conclure ce rapport, nous dirons simplement que nous avons réussi à mener à bien les tâches que nous nous étions fixées.</w:t>
       </w:r>
-      <w:bookmarkStart w:id="0" w:name="_GoBack"/>
-      <w:bookmarkEnd w:id="0"/>
     </w:p>
     <w:p>
       <w:pPr>
@@ -5690,7 +5662,11 @@
           <w:u w:val="single"/>
         </w:rPr>
       </w:pPr>
-      <w:r>
+    </w:p>
+    <w:p>
+      <w:pPr>
+        <w:spacing w:before="240"/>
+        <w:jc w:val="center"/>
         <w:rPr>
           <w:rFonts w:ascii="Consolas" w:hAnsi="Consolas"/>
           <w:color w:val="FF0000"/>
@@ -5698,6 +5674,122 @@
           <w:szCs w:val="28"/>
           <w:u w:val="single"/>
         </w:rPr>
+      </w:pPr>
+    </w:p>
+    <w:p>
+      <w:pPr>
+        <w:spacing w:before="240"/>
+        <w:jc w:val="center"/>
+        <w:rPr>
+          <w:rFonts w:ascii="Consolas" w:hAnsi="Consolas"/>
+          <w:color w:val="FF0000"/>
+          <w:sz w:val="28"/>
+          <w:szCs w:val="28"/>
+          <w:u w:val="single"/>
+        </w:rPr>
+      </w:pPr>
+    </w:p>
+    <w:p>
+      <w:pPr>
+        <w:spacing w:before="240"/>
+        <w:jc w:val="center"/>
+        <w:rPr>
+          <w:rFonts w:ascii="Consolas" w:hAnsi="Consolas"/>
+          <w:color w:val="FF0000"/>
+          <w:sz w:val="28"/>
+          <w:szCs w:val="28"/>
+          <w:u w:val="single"/>
+        </w:rPr>
+      </w:pPr>
+    </w:p>
+    <w:p>
+      <w:pPr>
+        <w:spacing w:before="240"/>
+        <w:jc w:val="center"/>
+        <w:rPr>
+          <w:rFonts w:ascii="Consolas" w:hAnsi="Consolas"/>
+          <w:color w:val="FF0000"/>
+          <w:sz w:val="28"/>
+          <w:szCs w:val="28"/>
+          <w:u w:val="single"/>
+        </w:rPr>
+      </w:pPr>
+    </w:p>
+    <w:p>
+      <w:pPr>
+        <w:spacing w:before="240"/>
+        <w:jc w:val="center"/>
+        <w:rPr>
+          <w:rFonts w:ascii="Consolas" w:hAnsi="Consolas"/>
+          <w:color w:val="FF0000"/>
+          <w:sz w:val="28"/>
+          <w:szCs w:val="28"/>
+          <w:u w:val="single"/>
+        </w:rPr>
+      </w:pPr>
+    </w:p>
+    <w:p>
+      <w:pPr>
+        <w:spacing w:before="240"/>
+        <w:jc w:val="center"/>
+        <w:rPr>
+          <w:rFonts w:ascii="Consolas" w:hAnsi="Consolas"/>
+          <w:color w:val="FF0000"/>
+          <w:sz w:val="28"/>
+          <w:szCs w:val="28"/>
+          <w:u w:val="single"/>
+        </w:rPr>
+      </w:pPr>
+    </w:p>
+    <w:p>
+      <w:pPr>
+        <w:spacing w:before="240"/>
+        <w:jc w:val="center"/>
+        <w:rPr>
+          <w:rFonts w:ascii="Consolas" w:hAnsi="Consolas"/>
+          <w:color w:val="FF0000"/>
+          <w:sz w:val="28"/>
+          <w:szCs w:val="28"/>
+          <w:u w:val="single"/>
+        </w:rPr>
+      </w:pPr>
+    </w:p>
+    <w:p>
+      <w:pPr>
+        <w:spacing w:before="240"/>
+        <w:jc w:val="center"/>
+        <w:rPr>
+          <w:rFonts w:ascii="Consolas" w:hAnsi="Consolas"/>
+          <w:color w:val="FF0000"/>
+          <w:sz w:val="28"/>
+          <w:szCs w:val="28"/>
+          <w:u w:val="single"/>
+        </w:rPr>
+      </w:pPr>
+    </w:p>
+    <w:p>
+      <w:pPr>
+        <w:spacing w:before="240"/>
+        <w:jc w:val="center"/>
+        <w:rPr>
+          <w:rFonts w:ascii="Consolas" w:hAnsi="Consolas"/>
+          <w:color w:val="FF0000"/>
+          <w:sz w:val="28"/>
+          <w:szCs w:val="28"/>
+          <w:u w:val="single"/>
+        </w:rPr>
+      </w:pPr>
+      <w:bookmarkStart w:id="0" w:name="_GoBack"/>
+      <w:bookmarkEnd w:id="0"/>
+      <w:r>
+        <w:rPr>
+          <w:rFonts w:ascii="Consolas" w:hAnsi="Consolas"/>
+          <w:color w:val="FF0000"/>
+          <w:sz w:val="28"/>
+          <w:szCs w:val="28"/>
+          <w:u w:val="single"/>
+        </w:rPr>
+        <w:lastRenderedPageBreak/>
         <w:t>Sources :</w:t>
       </w:r>
     </w:p>
@@ -5722,7 +5814,7 @@
         </w:rPr>
         <w:t xml:space="preserve"> : </w:t>
       </w:r>
-      <w:hyperlink r:id="rId11" w:history="1">
+      <w:hyperlink r:id="rId16" w:history="1">
         <w:r>
           <w:rPr>
             <w:rStyle w:val="Lienhypertexte"/>
@@ -5759,7 +5851,7 @@
         </w:rPr>
         <w:t xml:space="preserve"> </w:t>
       </w:r>
-      <w:hyperlink r:id="rId12" w:history="1">
+      <w:hyperlink r:id="rId17" w:history="1">
         <w:r>
           <w:rPr>
             <w:rStyle w:val="Lienhypertexte"/>
@@ -5792,7 +5884,7 @@
         </w:rPr>
         <w:t xml:space="preserve"> </w:t>
       </w:r>
-      <w:hyperlink r:id="rId13" w:history="1">
+      <w:hyperlink r:id="rId18" w:history="1">
         <w:r>
           <w:rPr>
             <w:rStyle w:val="Lienhypertexte"/>
@@ -5837,7 +5929,7 @@
         </w:rPr>
         <w:t xml:space="preserve"> </w:t>
       </w:r>
-      <w:hyperlink r:id="rId14" w:history="1">
+      <w:hyperlink r:id="rId19" w:history="1">
         <w:r>
           <w:rPr>
             <w:rStyle w:val="Lienhypertexte"/>
@@ -5871,7 +5963,7 @@
         </w:rPr>
         <w:t xml:space="preserve"> </w:t>
       </w:r>
-      <w:hyperlink r:id="rId15" w:history="1">
+      <w:hyperlink r:id="rId20" w:history="1">
         <w:r>
           <w:rPr>
             <w:rStyle w:val="Lienhypertexte"/>
@@ -5890,7 +5982,7 @@
           <w:lang w:val="it-IT"/>
         </w:rPr>
       </w:pPr>
-      <w:hyperlink r:id="rId16" w:history="1">
+      <w:hyperlink r:id="rId21" w:history="1">
         <w:r>
           <w:rPr>
             <w:rStyle w:val="Lienhypertexte"/>
@@ -5941,7 +6033,7 @@
         </w:rPr>
         <w:t xml:space="preserve"> </w:t>
       </w:r>
-      <w:hyperlink r:id="rId17" w:history="1">
+      <w:hyperlink r:id="rId22" w:history="1">
         <w:r>
           <w:rPr>
             <w:rStyle w:val="Lienhypertexte"/>
@@ -5960,7 +6052,7 @@
           <w:lang w:val="it-IT"/>
         </w:rPr>
       </w:pPr>
-      <w:hyperlink r:id="rId18" w:history="1">
+      <w:hyperlink r:id="rId23" w:history="1">
         <w:r>
           <w:rPr>
             <w:rStyle w:val="Lienhypertexte"/>
@@ -5995,7 +6087,7 @@
         </w:rPr>
         <w:t xml:space="preserve"> </w:t>
       </w:r>
-      <w:hyperlink r:id="rId19" w:history="1">
+      <w:hyperlink r:id="rId24" w:history="1">
         <w:r>
           <w:rPr>
             <w:rStyle w:val="Lienhypertexte"/>
@@ -6014,7 +6106,7 @@
           <w:lang w:val="it-IT"/>
         </w:rPr>
       </w:pPr>
-      <w:hyperlink r:id="rId20" w:history="1">
+      <w:hyperlink r:id="rId25" w:history="1">
         <w:r>
           <w:rPr>
             <w:rStyle w:val="Lienhypertexte"/>
@@ -6048,7 +6140,7 @@
         </w:rPr>
         <w:t xml:space="preserve"> </w:t>
       </w:r>
-      <w:hyperlink r:id="rId21" w:history="1">
+      <w:hyperlink r:id="rId26" w:history="1">
         <w:r>
           <w:rPr>
             <w:rStyle w:val="Lienhypertexte"/>
@@ -6067,32 +6159,22 @@
           <w:lang w:val="en-GB"/>
         </w:rPr>
       </w:pPr>
-      <w:proofErr w:type="spellStart"/>
       <w:r>
         <w:rPr>
           <w:rFonts w:ascii="Consolas" w:hAnsi="Consolas"/>
           <w:u w:val="single"/>
           <w:lang w:val="en-GB"/>
         </w:rPr>
-        <w:t>LinearSVC</w:t>
-      </w:r>
-      <w:proofErr w:type="spellEnd"/>
-      <w:r>
-        <w:rPr>
-          <w:rFonts w:ascii="Consolas" w:hAnsi="Consolas"/>
-          <w:u w:val="single"/>
+        <w:t>LinearSVC :</w:t>
+      </w:r>
+      <w:r>
+        <w:rPr>
+          <w:rFonts w:ascii="Consolas" w:hAnsi="Consolas"/>
           <w:lang w:val="en-GB"/>
         </w:rPr>
-        <w:t> :</w:t>
-      </w:r>
-      <w:r>
-        <w:rPr>
-          <w:rFonts w:ascii="Consolas" w:hAnsi="Consolas"/>
-          <w:lang w:val="en-GB"/>
-        </w:rPr>
         <w:t xml:space="preserve"> </w:t>
       </w:r>
-      <w:hyperlink r:id="rId22" w:history="1">
+      <w:hyperlink r:id="rId27" w:history="1">
         <w:r>
           <w:rPr>
             <w:rStyle w:val="Lienhypertexte"/>
@@ -6111,29 +6193,54 @@
           <w:lang w:val="en-GB"/>
         </w:rPr>
       </w:pPr>
-    </w:p>
-    <w:p>
-      <w:pPr>
-        <w:spacing w:before="240"/>
-        <w:rPr>
-          <w:rFonts w:ascii="Consolas" w:hAnsi="Consolas"/>
+      <w:r>
+        <w:rPr>
+          <w:rFonts w:ascii="Consolas" w:hAnsi="Consolas"/>
+          <w:u w:val="single"/>
           <w:lang w:val="en-GB"/>
         </w:rPr>
-      </w:pPr>
-    </w:p>
-    <w:p>
-      <w:pPr>
-        <w:spacing w:before="240"/>
+        <w:t>Doc scikit-learn:</w:t>
+      </w:r>
+      <w:r>
         <w:rPr>
           <w:rFonts w:ascii="Consolas" w:hAnsi="Consolas"/>
           <w:lang w:val="en-GB"/>
         </w:rPr>
-      </w:pPr>
-      <w:r>
+        <w:t xml:space="preserve"> </w:t>
+      </w:r>
+      <w:hyperlink r:id="rId28" w:history="1">
+        <w:r>
+          <w:rPr>
+            <w:rStyle w:val="Lienhypertexte"/>
+            <w:rFonts w:ascii="Consolas" w:hAnsi="Consolas"/>
+            <w:lang w:val="en-GB"/>
+          </w:rPr>
+          <w:t>https://scikit-learn.org/stable/user_guide.html</w:t>
+        </w:r>
+      </w:hyperlink>
+    </w:p>
+    <w:p>
+      <w:pPr>
+        <w:spacing w:before="240"/>
         <w:rPr>
           <w:rFonts w:ascii="Consolas" w:hAnsi="Consolas"/>
           <w:lang w:val="en-GB"/>
         </w:rPr>
+      </w:pPr>
+    </w:p>
+    <w:p>
+      <w:pPr>
+        <w:spacing w:before="240"/>
+        <w:rPr>
+          <w:rFonts w:ascii="Consolas" w:hAnsi="Consolas"/>
+          <w:lang w:val="en-GB"/>
+        </w:rPr>
+      </w:pPr>
+      <w:r>
+        <w:rPr>
+          <w:rFonts w:ascii="Consolas" w:hAnsi="Consolas"/>
+          <w:lang w:val="en-GB"/>
+        </w:rPr>
         <w:t xml:space="preserve"> </w:t>
       </w:r>
       <w:r>
@@ -6145,7 +6252,7 @@
       </w:r>
     </w:p>
     <w:sectPr>
-      <w:headerReference w:type="default" r:id="rId23"/>
+      <w:headerReference w:type="default" r:id="rId29"/>
       <w:pgSz w:w="11906" w:h="16838"/>
       <w:pgMar w:top="1417" w:right="1417" w:bottom="1417" w:left="1417" w:header="708" w:footer="708" w:gutter="0"/>
       <w:cols w:space="708"/>
@@ -7051,6 +7158,7 @@
     <w:lsdException w:name="HTML Sample" w:semiHidden="1" w:unhideWhenUsed="1"/>
     <w:lsdException w:name="HTML Typewriter" w:semiHidden="1" w:unhideWhenUsed="1"/>
     <w:lsdException w:name="HTML Variable" w:semiHidden="1" w:unhideWhenUsed="1"/>
+    <w:lsdException w:name="Normal Table" w:semiHidden="1" w:unhideWhenUsed="1"/>
     <w:lsdException w:name="annotation subject" w:semiHidden="1" w:unhideWhenUsed="1"/>
     <w:lsdException w:name="No List" w:semiHidden="1" w:unhideWhenUsed="1"/>
     <w:lsdException w:name="Outline List 1" w:semiHidden="1" w:unhideWhenUsed="1"/>
@@ -7097,8 +7205,10 @@
     <w:lsdException w:name="Table Subtle 2" w:semiHidden="1" w:unhideWhenUsed="1"/>
     <w:lsdException w:name="Table Web 1" w:semiHidden="1" w:unhideWhenUsed="1"/>
     <w:lsdException w:name="Table Web 2" w:semiHidden="1" w:unhideWhenUsed="1"/>
+    <w:lsdException w:name="Table Web 3" w:semiHidden="1" w:unhideWhenUsed="1"/>
     <w:lsdException w:name="Balloon Text" w:semiHidden="1" w:unhideWhenUsed="1"/>
     <w:lsdException w:name="Table Grid" w:uiPriority="39"/>
+    <w:lsdException w:name="Table Theme" w:semiHidden="1" w:unhideWhenUsed="1"/>
     <w:lsdException w:name="Placeholder Text" w:semiHidden="1"/>
     <w:lsdException w:name="No Spacing" w:uiPriority="1" w:qFormat="1"/>
     <w:lsdException w:name="Light Shading" w:uiPriority="60"/>
@@ -7504,6 +7614,26 @@
       <w:bCs/>
     </w:rPr>
   </w:style>
+  <w:style w:type="paragraph" w:styleId="Lgende">
+    <w:name w:val="caption"/>
+    <w:basedOn w:val="Normal"/>
+    <w:next w:val="Normal"/>
+    <w:uiPriority w:val="35"/>
+    <w:semiHidden/>
+    <w:unhideWhenUsed/>
+    <w:qFormat/>
+    <w:rsid w:val="00385675"/>
+    <w:pPr>
+      <w:spacing w:after="200" w:line="240" w:lineRule="auto"/>
+    </w:pPr>
+    <w:rPr>
+      <w:i/>
+      <w:iCs/>
+      <w:color w:val="44546A" w:themeColor="text2"/>
+      <w:sz w:val="18"/>
+      <w:szCs w:val="18"/>
+    </w:rPr>
+  </w:style>
 </w:styles>
 </file>
 
@@ -7807,7 +7937,7 @@
 </file>
 
 <file path=customXml/itemProps1.xml><?xml version="1.0" encoding="utf-8"?>
-<ds:datastoreItem xmlns:ds="http://schemas.openxmlformats.org/officeDocument/2006/customXml" ds:itemID="{6BCA4078-BE95-445D-95D1-5FCD7F5AB39E}">
+<ds:datastoreItem xmlns:ds="http://schemas.openxmlformats.org/officeDocument/2006/customXml" ds:itemID="{E2FB8F4D-B5E2-48C7-A54B-359C0FB243BB}">
   <ds:schemaRefs>
     <ds:schemaRef ds:uri="http://schemas.openxmlformats.org/officeDocument/2006/bibliography"/>
   </ds:schemaRefs>

</xml_diff>